<commit_message>
doc: chapter 5 android client started, web client description and started writing the testing chapter
</commit_message>
<xml_diff>
--- a/documentation/Radu_Irina_Andrada_Disertatie.docx
+++ b/documentation/Radu_Irina_Andrada_Disertatie.docx
@@ -7690,42 +7690,18 @@
         </w:rPr>
         <w:t xml:space="preserve">@Id </w:t>
       </w:r>
-      <w:proofErr w:type="spellStart"/>
       <w:r>
         <w:rPr>
           <w:rStyle w:val="nd"/>
         </w:rPr>
-        <w:t>și</w:t>
-      </w:r>
-      <w:proofErr w:type="spellEnd"/>
-      <w:r>
-        <w:rPr>
-          <w:rStyle w:val="nd"/>
-        </w:rPr>
-        <w:t xml:space="preserve"> </w:t>
+        <w:t xml:space="preserve">și </w:t>
       </w:r>
       <w:r>
         <w:rPr>
           <w:rStyle w:val="HTMLCode"/>
           <w:rFonts w:eastAsia="Batang"/>
         </w:rPr>
-        <w:t>@</w:t>
-      </w:r>
-      <w:proofErr w:type="spellStart"/>
-      <w:r>
-        <w:rPr>
-          <w:rStyle w:val="HTMLCode"/>
-          <w:rFonts w:eastAsia="Batang"/>
-        </w:rPr>
-        <w:t>GeneratedValue</w:t>
-      </w:r>
-      <w:proofErr w:type="spellEnd"/>
-      <w:r>
-        <w:rPr>
-          <w:rStyle w:val="HTMLCode"/>
-          <w:rFonts w:eastAsia="Batang"/>
-        </w:rPr>
-        <w:t xml:space="preserve">. </w:t>
+        <w:t xml:space="preserve">@GeneratedValue. </w:t>
       </w:r>
       <w:r>
         <w:rPr>
@@ -12765,7 +12741,7 @@
             <v:path o:extrusionok="f" gradientshapeok="t" o:connecttype="rect"/>
             <o:lock v:ext="edit" aspectratio="t"/>
           </v:shapetype>
-          <v:shape id="_x0000_i1029" type="#_x0000_t75" style="width:6in;height:263.25pt">
+          <v:shape id="_x0000_i1025" type="#_x0000_t75" style="width:6in;height:263.25pt">
             <v:imagedata r:id="rId25" o:title="general-structure"/>
           </v:shape>
         </w:pict>
@@ -12867,7 +12843,7 @@
         </w:rPr>
         <w:lastRenderedPageBreak/>
         <w:pict w14:anchorId="7DA01A49">
-          <v:shape id="_x0000_i1034" type="#_x0000_t75" style="width:431.25pt;height:579.75pt">
+          <v:shape id="_x0000_i1026" type="#_x0000_t75" style="width:431.25pt;height:579.75pt">
             <v:imagedata r:id="rId26" o:title="sever-detailed"/>
           </v:shape>
         </w:pict>
@@ -13262,7 +13238,6 @@
         </w:rPr>
         <w:t xml:space="preserve"> pentru a obține implementarea operațiilor CRUD astfel a fost extinsă clasa </w:t>
       </w:r>
-      <w:proofErr w:type="spellStart"/>
       <w:r>
         <w:rPr>
           <w:rStyle w:val="nc"/>
@@ -13270,17 +13245,7 @@
           <w:sz w:val="20"/>
           <w:szCs w:val="20"/>
         </w:rPr>
-        <w:t>JpaRepository</w:t>
-      </w:r>
-      <w:proofErr w:type="spellEnd"/>
-      <w:r>
-        <w:rPr>
-          <w:rStyle w:val="nc"/>
-          <w:rFonts w:ascii="Courier New" w:hAnsi="Courier New" w:cs="Courier New"/>
-          <w:sz w:val="20"/>
-          <w:szCs w:val="20"/>
-        </w:rPr>
-        <w:t xml:space="preserve"> </w:t>
+        <w:t xml:space="preserve">JpaRepository </w:t>
       </w:r>
       <w:r>
         <w:rPr>
@@ -13404,67 +13369,7 @@
           <w:szCs w:val="20"/>
           <w:lang w:eastAsia="en-US"/>
         </w:rPr>
-        <w:t xml:space="preserve">public interface </w:t>
-      </w:r>
-      <w:proofErr w:type="spellStart"/>
-      <w:r>
-        <w:rPr>
-          <w:rFonts w:ascii="Courier New" w:eastAsia="Times New Roman" w:hAnsi="Courier New" w:cs="Courier New"/>
-          <w:sz w:val="20"/>
-          <w:szCs w:val="20"/>
-          <w:lang w:eastAsia="en-US"/>
-        </w:rPr>
-        <w:t>UserRepository</w:t>
-      </w:r>
-      <w:proofErr w:type="spellEnd"/>
-      <w:r>
-        <w:rPr>
-          <w:rFonts w:ascii="Courier New" w:eastAsia="Times New Roman" w:hAnsi="Courier New" w:cs="Courier New"/>
-          <w:sz w:val="20"/>
-          <w:szCs w:val="20"/>
-          <w:lang w:eastAsia="en-US"/>
-        </w:rPr>
-        <w:t xml:space="preserve"> extends </w:t>
-      </w:r>
-      <w:proofErr w:type="spellStart"/>
-      <w:r>
-        <w:rPr>
-          <w:rFonts w:ascii="Courier New" w:eastAsia="Times New Roman" w:hAnsi="Courier New" w:cs="Courier New"/>
-          <w:sz w:val="20"/>
-          <w:szCs w:val="20"/>
-          <w:lang w:eastAsia="en-US"/>
-        </w:rPr>
-        <w:t>JpaRepository</w:t>
-      </w:r>
-      <w:proofErr w:type="spellEnd"/>
-      <w:r>
-        <w:rPr>
-          <w:rFonts w:ascii="Courier New" w:eastAsia="Times New Roman" w:hAnsi="Courier New" w:cs="Courier New"/>
-          <w:sz w:val="20"/>
-          <w:szCs w:val="20"/>
-          <w:lang w:eastAsia="en-US"/>
-        </w:rPr>
-        <w:t>&lt;</w:t>
-      </w:r>
-      <w:proofErr w:type="spellStart"/>
-      <w:r>
-        <w:rPr>
-          <w:rFonts w:ascii="Courier New" w:eastAsia="Times New Roman" w:hAnsi="Courier New" w:cs="Courier New"/>
-          <w:sz w:val="20"/>
-          <w:szCs w:val="20"/>
-          <w:lang w:eastAsia="en-US"/>
-        </w:rPr>
-        <w:t>UserEntity</w:t>
-      </w:r>
-      <w:proofErr w:type="spellEnd"/>
-      <w:r>
-        <w:rPr>
-          <w:rFonts w:ascii="Courier New" w:eastAsia="Times New Roman" w:hAnsi="Courier New" w:cs="Courier New"/>
-          <w:sz w:val="20"/>
-          <w:szCs w:val="20"/>
-          <w:lang w:eastAsia="en-US"/>
-        </w:rPr>
-        <w:t>, Long&gt; {</w:t>
+        <w:t>public interface UserRepository extends JpaRepository&lt;UserEntity, Long&gt; {</w:t>
       </w:r>
       <w:r>
         <w:rPr>
@@ -13554,47 +13459,7 @@
           <w:lang w:eastAsia="en-US"/>
         </w:rPr>
         <w:tab/>
-        <w:t>public Optional&lt;</w:t>
-      </w:r>
-      <w:proofErr w:type="spellStart"/>
-      <w:r>
-        <w:rPr>
-          <w:rFonts w:ascii="Courier New" w:eastAsia="Times New Roman" w:hAnsi="Courier New" w:cs="Courier New"/>
-          <w:sz w:val="20"/>
-          <w:szCs w:val="20"/>
-          <w:lang w:eastAsia="en-US"/>
-        </w:rPr>
-        <w:t>UserEntity</w:t>
-      </w:r>
-      <w:proofErr w:type="spellEnd"/>
-      <w:r>
-        <w:rPr>
-          <w:rFonts w:ascii="Courier New" w:eastAsia="Times New Roman" w:hAnsi="Courier New" w:cs="Courier New"/>
-          <w:sz w:val="20"/>
-          <w:szCs w:val="20"/>
-          <w:lang w:eastAsia="en-US"/>
-        </w:rPr>
-        <w:t xml:space="preserve">&gt; </w:t>
-      </w:r>
-      <w:proofErr w:type="spellStart"/>
-      <w:r>
-        <w:rPr>
-          <w:rFonts w:ascii="Courier New" w:eastAsia="Times New Roman" w:hAnsi="Courier New" w:cs="Courier New"/>
-          <w:sz w:val="20"/>
-          <w:szCs w:val="20"/>
-          <w:lang w:eastAsia="en-US"/>
-        </w:rPr>
-        <w:t>findByUsername</w:t>
-      </w:r>
-      <w:proofErr w:type="spellEnd"/>
-      <w:r>
-        <w:rPr>
-          <w:rFonts w:ascii="Courier New" w:eastAsia="Times New Roman" w:hAnsi="Courier New" w:cs="Courier New"/>
-          <w:sz w:val="20"/>
-          <w:szCs w:val="20"/>
-          <w:lang w:eastAsia="en-US"/>
-        </w:rPr>
-        <w:t>(String username);</w:t>
+        <w:t>public Optional&lt;UserEntity&gt; findByUsername(String username);</w:t>
       </w:r>
     </w:p>
     <w:p>
@@ -13675,47 +13540,7 @@
           <w:lang w:eastAsia="en-US"/>
         </w:rPr>
         <w:tab/>
-        <w:t>public Optional&lt;</w:t>
-      </w:r>
-      <w:proofErr w:type="spellStart"/>
-      <w:r>
-        <w:rPr>
-          <w:rFonts w:ascii="Courier New" w:eastAsia="Times New Roman" w:hAnsi="Courier New" w:cs="Courier New"/>
-          <w:sz w:val="20"/>
-          <w:szCs w:val="20"/>
-          <w:lang w:eastAsia="en-US"/>
-        </w:rPr>
-        <w:t>UserEntity</w:t>
-      </w:r>
-      <w:proofErr w:type="spellEnd"/>
-      <w:r>
-        <w:rPr>
-          <w:rFonts w:ascii="Courier New" w:eastAsia="Times New Roman" w:hAnsi="Courier New" w:cs="Courier New"/>
-          <w:sz w:val="20"/>
-          <w:szCs w:val="20"/>
-          <w:lang w:eastAsia="en-US"/>
-        </w:rPr>
-        <w:t xml:space="preserve">&gt; </w:t>
-      </w:r>
-      <w:proofErr w:type="spellStart"/>
-      <w:r>
-        <w:rPr>
-          <w:rFonts w:ascii="Courier New" w:eastAsia="Times New Roman" w:hAnsi="Courier New" w:cs="Courier New"/>
-          <w:sz w:val="20"/>
-          <w:szCs w:val="20"/>
-          <w:lang w:eastAsia="en-US"/>
-        </w:rPr>
-        <w:t>findByEmail</w:t>
-      </w:r>
-      <w:proofErr w:type="spellEnd"/>
-      <w:r>
-        <w:rPr>
-          <w:rFonts w:ascii="Courier New" w:eastAsia="Times New Roman" w:hAnsi="Courier New" w:cs="Courier New"/>
-          <w:sz w:val="20"/>
-          <w:szCs w:val="20"/>
-          <w:lang w:eastAsia="en-US"/>
-        </w:rPr>
-        <w:t>(String email);</w:t>
+        <w:t>public Optional&lt;UserEntity&gt; findByEmail(String email);</w:t>
       </w:r>
     </w:p>
     <w:p>
@@ -13797,47 +13622,7 @@
           <w:lang w:eastAsia="en-US"/>
         </w:rPr>
         <w:tab/>
-        <w:t>public Optional&lt;</w:t>
-      </w:r>
-      <w:proofErr w:type="spellStart"/>
-      <w:r>
-        <w:rPr>
-          <w:rFonts w:ascii="Courier New" w:eastAsia="Times New Roman" w:hAnsi="Courier New" w:cs="Courier New"/>
-          <w:sz w:val="20"/>
-          <w:szCs w:val="20"/>
-          <w:lang w:eastAsia="en-US"/>
-        </w:rPr>
-        <w:t>UserEntity</w:t>
-      </w:r>
-      <w:proofErr w:type="spellEnd"/>
-      <w:r>
-        <w:rPr>
-          <w:rFonts w:ascii="Courier New" w:eastAsia="Times New Roman" w:hAnsi="Courier New" w:cs="Courier New"/>
-          <w:sz w:val="20"/>
-          <w:szCs w:val="20"/>
-          <w:lang w:eastAsia="en-US"/>
-        </w:rPr>
-        <w:t xml:space="preserve">&gt; </w:t>
-      </w:r>
-      <w:proofErr w:type="spellStart"/>
-      <w:r>
-        <w:rPr>
-          <w:rFonts w:ascii="Courier New" w:eastAsia="Times New Roman" w:hAnsi="Courier New" w:cs="Courier New"/>
-          <w:sz w:val="20"/>
-          <w:szCs w:val="20"/>
-          <w:lang w:eastAsia="en-US"/>
-        </w:rPr>
-        <w:t>findByEmailAndPassword</w:t>
-      </w:r>
-      <w:proofErr w:type="spellEnd"/>
-      <w:r>
-        <w:rPr>
-          <w:rFonts w:ascii="Courier New" w:eastAsia="Times New Roman" w:hAnsi="Courier New" w:cs="Courier New"/>
-          <w:sz w:val="20"/>
-          <w:szCs w:val="20"/>
-          <w:lang w:eastAsia="en-US"/>
-        </w:rPr>
-        <w:t>(String email, String password);</w:t>
+        <w:t>public Optional&lt;UserEntity&gt; findByEmailAndPassword(String email, String password);</w:t>
       </w:r>
     </w:p>
     <w:p>
@@ -13918,47 +13703,7 @@
           <w:lang w:eastAsia="en-US"/>
         </w:rPr>
         <w:tab/>
-        <w:t>public Optional&lt;</w:t>
-      </w:r>
-      <w:proofErr w:type="spellStart"/>
-      <w:r>
-        <w:rPr>
-          <w:rFonts w:ascii="Courier New" w:eastAsia="Times New Roman" w:hAnsi="Courier New" w:cs="Courier New"/>
-          <w:sz w:val="20"/>
-          <w:szCs w:val="20"/>
-          <w:lang w:eastAsia="en-US"/>
-        </w:rPr>
-        <w:t>UserEntity</w:t>
-      </w:r>
-      <w:proofErr w:type="spellEnd"/>
-      <w:r>
-        <w:rPr>
-          <w:rFonts w:ascii="Courier New" w:eastAsia="Times New Roman" w:hAnsi="Courier New" w:cs="Courier New"/>
-          <w:sz w:val="20"/>
-          <w:szCs w:val="20"/>
-          <w:lang w:eastAsia="en-US"/>
-        </w:rPr>
-        <w:t xml:space="preserve">&gt; </w:t>
-      </w:r>
-      <w:proofErr w:type="spellStart"/>
-      <w:r>
-        <w:rPr>
-          <w:rFonts w:ascii="Courier New" w:eastAsia="Times New Roman" w:hAnsi="Courier New" w:cs="Courier New"/>
-          <w:sz w:val="20"/>
-          <w:szCs w:val="20"/>
-          <w:lang w:eastAsia="en-US"/>
-        </w:rPr>
-        <w:t>findByUsernameAndPassword</w:t>
-      </w:r>
-      <w:proofErr w:type="spellEnd"/>
-      <w:r>
-        <w:rPr>
-          <w:rFonts w:ascii="Courier New" w:eastAsia="Times New Roman" w:hAnsi="Courier New" w:cs="Courier New"/>
-          <w:sz w:val="20"/>
-          <w:szCs w:val="20"/>
-          <w:lang w:eastAsia="en-US"/>
-        </w:rPr>
-        <w:t>(String username, String password);</w:t>
+        <w:t>public Optional&lt;UserEntity&gt; findByUsernameAndPassword(String username, String password);</w:t>
       </w:r>
     </w:p>
     <w:p>
@@ -14165,14 +13910,7 @@
           <w:i/>
           <w:lang w:val="ro-RO" w:eastAsia="ko-KR"/>
         </w:rPr>
-        <w:t>getById(Long id)</w:t>
-      </w:r>
-      <w:r>
-        <w:rPr>
-          <w:i/>
-          <w:lang w:val="ro-RO" w:eastAsia="ko-KR"/>
-        </w:rPr>
-        <w:t>, getByCode (String code), List getList(), add(Model model), removeById (Long id), removeByCode(String code).</w:t>
+        <w:t>getById(Long id), getByCode (String code), List getList(), add(Model model), removeById (Long id), removeByCode(String code).</w:t>
       </w:r>
       <w:r>
         <w:rPr>
@@ -14525,16 +14263,212 @@
         <w:rPr>
           <w:lang w:val="ro-RO" w:eastAsia="ko-KR"/>
         </w:rPr>
-        <w:t>și are definită o caracteristică care dictează timpul de așteptare până la expirarea unei rezervări în cazul în care locul nu a fost revendicat.</w:t>
-      </w:r>
-      <w:bookmarkStart w:id="39" w:name="_GoBack"/>
-      <w:bookmarkEnd w:id="39"/>
-      <w:r>
-        <w:rPr>
+        <w:t xml:space="preserve">și are definită o caracteristică care dictează timpul de așteptare până la expirarea unei rezervări în cazul în care locul nu a fost revendicat. </w:t>
+      </w:r>
+      <w:r>
+        <w:rPr>
+          <w:i/>
           <w:lang w:val="ro-RO" w:eastAsia="ko-KR"/>
         </w:rPr>
         <w:t xml:space="preserve"> </w:t>
       </w:r>
+    </w:p>
+    <w:p>
+      <w:pPr>
+        <w:rPr>
+          <w:lang w:val="ro-RO" w:eastAsia="ko-KR"/>
+        </w:rPr>
+      </w:pPr>
+    </w:p>
+    <w:p>
+      <w:pPr>
+        <w:pStyle w:val="Heading2"/>
+        <w:rPr>
+          <w:lang w:val="ro-RO"/>
+        </w:rPr>
+      </w:pPr>
+      <w:r>
+        <w:rPr>
+          <w:lang w:val="ro-RO"/>
+        </w:rPr>
+        <w:t>Clientul WEB</w:t>
+      </w:r>
+    </w:p>
+    <w:p>
+      <w:pPr>
+        <w:rPr>
+          <w:lang w:val="ro-RO" w:eastAsia="ko-KR"/>
+        </w:rPr>
+      </w:pPr>
+    </w:p>
+    <w:p>
+      <w:pPr>
+        <w:rPr>
+          <w:lang w:val="ro-RO" w:eastAsia="ko-KR"/>
+        </w:rPr>
+      </w:pPr>
+      <w:r>
+        <w:rPr>
+          <w:lang w:val="ro-RO" w:eastAsia="ko-KR"/>
+        </w:rPr>
+        <w:t>Clientul WEB este organizat în trei module principale. Acestea sunt core, admin și customer după cum prezintp și figura 5.3.1.</w:t>
+      </w:r>
+    </w:p>
+    <w:p>
+      <w:pPr>
+        <w:rPr>
+          <w:lang w:val="ro-RO" w:eastAsia="ko-KR"/>
+        </w:rPr>
+      </w:pPr>
+    </w:p>
+    <w:p>
+      <w:pPr>
+        <w:rPr>
+          <w:lang w:val="ro-RO" w:eastAsia="ko-KR"/>
+        </w:rPr>
+      </w:pPr>
+      <w:r>
+        <w:rPr>
+          <w:noProof/>
+          <w:lang w:eastAsia="en-US"/>
+        </w:rPr>
+        <w:drawing>
+          <wp:inline distT="0" distB="0" distL="0" distR="0" wp14:anchorId="3B0F8861" wp14:editId="012D2EC0">
+            <wp:extent cx="4200525" cy="4391025"/>
+            <wp:effectExtent l="0" t="0" r="9525" b="9525"/>
+            <wp:docPr id="4" name="Picture 4" descr="G:\FACULTATE\disertatie\disertatie\documentation\web-client-struct.png"/>
+            <wp:cNvGraphicFramePr>
+              <a:graphicFrameLocks xmlns:a="http://schemas.openxmlformats.org/drawingml/2006/main" noChangeAspect="1"/>
+            </wp:cNvGraphicFramePr>
+            <a:graphic xmlns:a="http://schemas.openxmlformats.org/drawingml/2006/main">
+              <a:graphicData uri="http://schemas.openxmlformats.org/drawingml/2006/picture">
+                <pic:pic xmlns:pic="http://schemas.openxmlformats.org/drawingml/2006/picture">
+                  <pic:nvPicPr>
+                    <pic:cNvPr id="0" name="Picture 5" descr="G:\FACULTATE\disertatie\disertatie\documentation\web-client-struct.png"/>
+                    <pic:cNvPicPr>
+                      <a:picLocks noChangeAspect="1" noChangeArrowheads="1"/>
+                    </pic:cNvPicPr>
+                  </pic:nvPicPr>
+                  <pic:blipFill>
+                    <a:blip r:embed="rId27">
+                      <a:extLst>
+                        <a:ext uri="{28A0092B-C50C-407E-A947-70E740481C1C}">
+                          <a14:useLocalDpi xmlns:a14="http://schemas.microsoft.com/office/drawing/2010/main" val="0"/>
+                        </a:ext>
+                      </a:extLst>
+                    </a:blip>
+                    <a:srcRect/>
+                    <a:stretch>
+                      <a:fillRect/>
+                    </a:stretch>
+                  </pic:blipFill>
+                  <pic:spPr bwMode="auto">
+                    <a:xfrm>
+                      <a:off x="0" y="0"/>
+                      <a:ext cx="4200525" cy="4391025"/>
+                    </a:xfrm>
+                    <a:prstGeom prst="rect">
+                      <a:avLst/>
+                    </a:prstGeom>
+                    <a:noFill/>
+                    <a:ln>
+                      <a:noFill/>
+                    </a:ln>
+                  </pic:spPr>
+                </pic:pic>
+              </a:graphicData>
+            </a:graphic>
+          </wp:inline>
+        </w:drawing>
+      </w:r>
+    </w:p>
+    <w:p>
+      <w:pPr>
+        <w:jc w:val="center"/>
+        <w:rPr>
+          <w:b/>
+          <w:lang w:val="ro-RO" w:eastAsia="ko-KR"/>
+        </w:rPr>
+      </w:pPr>
+    </w:p>
+    <w:p>
+      <w:pPr>
+        <w:jc w:val="center"/>
+        <w:rPr>
+          <w:b/>
+          <w:lang w:val="ro-RO" w:eastAsia="ko-KR"/>
+        </w:rPr>
+      </w:pPr>
+      <w:r>
+        <w:rPr>
+          <w:b/>
+          <w:lang w:val="ro-RO" w:eastAsia="ko-KR"/>
+        </w:rPr>
+        <w:t>Figura 5.3.1 Structura clientului WEB</w:t>
+      </w:r>
+    </w:p>
+    <w:p>
+      <w:pPr>
+        <w:jc w:val="center"/>
+        <w:rPr>
+          <w:b/>
+          <w:lang w:val="ro-RO" w:eastAsia="ko-KR"/>
+        </w:rPr>
+      </w:pPr>
+    </w:p>
+    <w:p>
+      <w:pPr>
+        <w:pStyle w:val="Heading3"/>
+      </w:pPr>
+      <w:r>
+        <w:t>CORE</w:t>
+      </w:r>
+    </w:p>
+    <w:p>
+      <w:pPr>
+        <w:rPr>
+          <w:lang w:val="ro-RO" w:eastAsia="ko-KR"/>
+        </w:rPr>
+      </w:pPr>
+      <w:r>
+        <w:rPr>
+          <w:lang w:val="ro-RO" w:eastAsia="ko-KR"/>
+        </w:rPr>
+        <w:t>Acest modul a fost creat pentru a încorpora toate dependețele de care au nevoie celălalte module din cadrul aplicației. Aici sunt localizate inițializările pentru</w:t>
+      </w:r>
+      <w:r>
+        <w:rPr>
+          <w:lang w:val="ro-RO" w:eastAsia="ko-KR"/>
+        </w:rPr>
+        <w:t xml:space="preserve"> librările </w:t>
+      </w:r>
+      <w:r>
+        <w:rPr>
+          <w:lang w:val="ro-RO" w:eastAsia="ko-KR"/>
+        </w:rPr>
+        <w:lastRenderedPageBreak/>
+        <w:t xml:space="preserve">adiționale utilizate în reprezentarea grafică a componentelor sistemului. Modulul integrează componenta header care conține meniul aplcației. </w:t>
+      </w:r>
+    </w:p>
+    <w:p>
+      <w:pPr>
+        <w:rPr>
+          <w:lang w:val="ro-RO" w:eastAsia="ko-KR"/>
+        </w:rPr>
+      </w:pPr>
+      <w:r>
+        <w:rPr>
+          <w:lang w:val="ro-RO" w:eastAsia="ko-KR"/>
+        </w:rPr>
+        <w:t xml:space="preserve">Alte resurse importante definite la acest nivel sunt serviciul de autentificare precum și serviciul </w:t>
+      </w:r>
+      <w:r>
+        <w:rPr>
+          <w:i/>
+          <w:lang w:val="ro-RO" w:eastAsia="ko-KR"/>
+        </w:rPr>
+        <w:t>REST</w:t>
+      </w:r>
       <w:r>
         <w:rPr>
           <w:i/>
@@ -14542,31 +14476,193 @@
         </w:rPr>
         <w:t xml:space="preserve"> </w:t>
       </w:r>
-    </w:p>
-    <w:p>
-      <w:pPr>
-        <w:rPr>
-          <w:lang w:val="ro-RO" w:eastAsia="ko-KR"/>
-        </w:rPr>
-      </w:pPr>
+      <w:r>
+        <w:rPr>
+          <w:lang w:val="ro-RO" w:eastAsia="ko-KR"/>
+        </w:rPr>
+        <w:t xml:space="preserve">responsabil cu trimiterea cererilor </w:t>
+      </w:r>
+      <w:r>
+        <w:rPr>
+          <w:i/>
+          <w:lang w:val="ro-RO" w:eastAsia="ko-KR"/>
+        </w:rPr>
+        <w:t>HTTP</w:t>
+      </w:r>
+      <w:r>
+        <w:rPr>
+          <w:lang w:val="ro-RO" w:eastAsia="ko-KR"/>
+        </w:rPr>
+        <w:t xml:space="preserve"> spre server.</w:t>
+      </w:r>
+    </w:p>
+    <w:p>
+      <w:pPr>
+        <w:rPr>
+          <w:lang w:val="ro-RO" w:eastAsia="ko-KR"/>
+        </w:rPr>
+      </w:pPr>
+      <w:r>
+        <w:rPr>
+          <w:lang w:val="ro-RO" w:eastAsia="ko-KR"/>
+        </w:rPr>
+        <w:t xml:space="preserve">Trebuie menționat fișierul model în care au fost definite clasele obiectelor </w:t>
+      </w:r>
+      <w:r>
+        <w:rPr>
+          <w:i/>
+          <w:lang w:val="ro-RO" w:eastAsia="ko-KR"/>
+        </w:rPr>
+        <w:t>J</w:t>
+      </w:r>
+      <w:r>
+        <w:rPr>
+          <w:i/>
+          <w:lang w:val="ro-RO" w:eastAsia="ko-KR"/>
+        </w:rPr>
+        <w:t>avaScript</w:t>
+      </w:r>
+      <w:r>
+        <w:rPr>
+          <w:i/>
+          <w:lang w:val="ro-RO" w:eastAsia="ko-KR"/>
+        </w:rPr>
+        <w:t xml:space="preserve"> </w:t>
+      </w:r>
+      <w:r>
+        <w:rPr>
+          <w:lang w:val="ro-RO" w:eastAsia="ko-KR"/>
+        </w:rPr>
+        <w:t>care să reflecte caracteristicile claselor din server.</w:t>
+      </w:r>
+    </w:p>
+    <w:p>
+      <w:pPr>
+        <w:pStyle w:val="Heading3"/>
+      </w:pPr>
+      <w:r>
+        <w:t>ADMIN</w:t>
+      </w:r>
+    </w:p>
+    <w:p>
+      <w:pPr>
+        <w:rPr>
+          <w:lang w:val="ro-RO" w:eastAsia="ko-KR"/>
+        </w:rPr>
+      </w:pPr>
+      <w:r>
+        <w:rPr>
+          <w:lang w:val="ro-RO" w:eastAsia="ko-KR"/>
+        </w:rPr>
+        <w:t xml:space="preserve">Modulul admin este format din două părți </w:t>
+      </w:r>
+      <w:r>
+        <w:rPr>
+          <w:i/>
+          <w:lang w:val="ro-RO" w:eastAsia="ko-KR"/>
+        </w:rPr>
+        <w:t xml:space="preserve">parking </w:t>
+      </w:r>
+      <w:r>
+        <w:rPr>
+          <w:lang w:val="ro-RO" w:eastAsia="ko-KR"/>
+        </w:rPr>
+        <w:t xml:space="preserve">și </w:t>
+      </w:r>
+      <w:r>
+        <w:rPr>
+          <w:i/>
+          <w:lang w:val="ro-RO" w:eastAsia="ko-KR"/>
+        </w:rPr>
+        <w:t>customer.</w:t>
+      </w:r>
+    </w:p>
+    <w:p>
+      <w:pPr>
+        <w:pStyle w:val="Heading4"/>
+      </w:pPr>
+      <w:r>
+        <w:t>Parking</w:t>
+      </w:r>
+    </w:p>
+    <w:p>
+      <w:pPr>
+        <w:rPr>
+          <w:lang w:val="ro-RO" w:eastAsia="ko-KR"/>
+        </w:rPr>
+      </w:pPr>
+      <w:r>
+        <w:rPr>
+          <w:lang w:val="ro-RO" w:eastAsia="ko-KR"/>
+        </w:rPr>
+        <w:t xml:space="preserve">Această secțiune este dedicată operațiilor pe care administratorii le pot efectua asupra parcărilor. Astfel de funcționalități includ: vizualizare, editare și creare. Fiecare dintre aceste acțiuni are dedicată câte o componentă </w:t>
+      </w:r>
+      <w:r>
+        <w:rPr>
+          <w:i/>
+          <w:lang w:val="ro-RO" w:eastAsia="ko-KR"/>
+        </w:rPr>
+        <w:t xml:space="preserve">AngularJS </w:t>
+      </w:r>
+      <w:r>
+        <w:rPr>
+          <w:lang w:val="ro-RO" w:eastAsia="ko-KR"/>
+        </w:rPr>
+        <w:t>diferită.</w:t>
+      </w:r>
+    </w:p>
+    <w:p>
+      <w:pPr>
+        <w:pStyle w:val="Heading4"/>
+      </w:pPr>
+      <w:r>
+        <w:t>Customer</w:t>
+      </w:r>
+    </w:p>
+    <w:p>
+      <w:pPr>
+        <w:rPr>
+          <w:lang w:val="ro-RO" w:eastAsia="ko-KR"/>
+        </w:rPr>
+      </w:pPr>
+      <w:r>
+        <w:rPr>
+          <w:lang w:val="ro-RO" w:eastAsia="ko-KR"/>
+        </w:rPr>
+        <w:t xml:space="preserve">Partea aceasta a modulului le permite utilzatorilor de tip ADMIN să efectueza operații asupra utilizatorilor aplicației. Astfel de operații sunt: vizualizarea, ștergerea/modificarea de abonamente, crearea de utilizatori. Funcționalitățile menționate anterior au fost integrate în cadrul sistemului folosind componente diferite </w:t>
+      </w:r>
+      <w:r>
+        <w:rPr>
+          <w:i/>
+          <w:lang w:val="ro-RO" w:eastAsia="ko-KR"/>
+        </w:rPr>
+        <w:t>AngularJS.</w:t>
+      </w:r>
+    </w:p>
+    <w:p>
+      <w:pPr>
+        <w:pStyle w:val="Heading3"/>
+      </w:pPr>
+      <w:r>
+        <w:t>CUSTOMER</w:t>
+      </w:r>
+    </w:p>
+    <w:p>
+      <w:pPr>
+        <w:rPr>
+          <w:lang w:val="ro-RO" w:eastAsia="ko-KR"/>
+        </w:rPr>
+      </w:pPr>
+      <w:r>
+        <w:rPr>
+          <w:lang w:val="ro-RO" w:eastAsia="ko-KR"/>
+        </w:rPr>
+        <w:t>Parte dedicată acțiunilor ce pot fi efectuate de către utilizatori. Acest modul are scopul de a constitui mai degrabă un schelet pentru dezvoltările ulteriore, momentan incluzând doar posibilitatea de a adăuga utilizatori.</w:t>
+      </w:r>
     </w:p>
     <w:p>
       <w:pPr>
         <w:pStyle w:val="Heading2"/>
-        <w:rPr>
-          <w:lang w:val="ro-RO"/>
-        </w:rPr>
-      </w:pPr>
-      <w:r>
-        <w:rPr>
-          <w:lang w:val="ro-RO"/>
-        </w:rPr>
-        <w:t>Clientul WEB</w:t>
-      </w:r>
-    </w:p>
-    <w:p>
-      <w:pPr>
-        <w:pStyle w:val="Heading2"/>
       </w:pPr>
       <w:r>
         <w:rPr>
@@ -14581,202 +14677,1577 @@
           <w:lang w:val="ro-RO" w:eastAsia="ko-KR"/>
         </w:rPr>
       </w:pPr>
-    </w:p>
-    <w:p>
-      <w:pPr>
-        <w:rPr>
-          <w:lang w:val="ro-RO"/>
-        </w:rPr>
-      </w:pPr>
-      <w:r>
-        <w:rPr>
-          <w:lang w:val="ro-RO"/>
-        </w:rPr>
-        <w:t>Împreună cu capi</w:t>
-      </w:r>
-      <w:r>
-        <w:rPr>
-          <w:lang w:val="ro-RO"/>
-        </w:rPr>
-        <w:t>tolul precedent reprezintă apro</w:t>
-      </w:r>
-      <w:r>
-        <w:rPr>
-          <w:lang w:val="ro-RO"/>
-        </w:rPr>
-        <w:t>imativ 60% din total.</w:t>
-      </w:r>
-    </w:p>
-    <w:p>
-      <w:pPr>
-        <w:rPr>
-          <w:lang w:val="ro-RO"/>
-        </w:rPr>
-      </w:pPr>
-      <w:r>
-        <w:rPr>
-          <w:lang w:val="ro-RO"/>
-        </w:rPr>
-        <w:t>Scopul acestui capitol este de a documenta aplicaţia dezvoltată în aşa fel încât dezvoltarea şi întreţinerea ulterioară să fie posibilă. Cititorul trebuie să identifice funcţiile principale ale aplicaţiei din ceea ce este scris aici.</w:t>
-      </w:r>
-    </w:p>
-    <w:p>
-      <w:pPr>
-        <w:rPr>
-          <w:lang w:val="ro-RO"/>
-        </w:rPr>
-      </w:pPr>
-      <w:r>
-        <w:rPr>
-          <w:lang w:val="ro-RO"/>
-        </w:rPr>
-        <w:t>Capitolul ar trebui sa conţină (nu se rezumă neapărat la)</w:t>
-      </w:r>
-      <w:r>
-        <w:rPr>
-          <w:lang w:val="ro-RO"/>
-        </w:rPr>
-        <w:t>:</w:t>
-      </w:r>
-    </w:p>
-    <w:p>
-      <w:pPr>
-        <w:pStyle w:val="ColorfulList-Accent11"/>
-        <w:numPr>
-          <w:ilvl w:val="0"/>
-          <w:numId w:val="8"/>
-        </w:numPr>
-        <w:rPr>
-          <w:lang w:val="ro-RO"/>
-        </w:rPr>
-      </w:pPr>
-      <w:r>
-        <w:rPr>
-          <w:lang w:val="ro-RO"/>
-        </w:rPr>
-        <w:t>schema generală aplicaţiei,</w:t>
-      </w:r>
-    </w:p>
-    <w:p>
-      <w:pPr>
-        <w:pStyle w:val="ColorfulList-Accent11"/>
-        <w:numPr>
-          <w:ilvl w:val="0"/>
-          <w:numId w:val="8"/>
-        </w:numPr>
-        <w:rPr>
-          <w:lang w:val="ro-RO"/>
-        </w:rPr>
-      </w:pPr>
-      <w:r>
-        <w:rPr>
-          <w:lang w:val="ro-RO"/>
-        </w:rPr>
-        <w:t>descriere a fiecărei componente implementate, la nivel de modul,</w:t>
-      </w:r>
-    </w:p>
-    <w:p>
-      <w:pPr>
-        <w:pStyle w:val="ColorfulList-Accent11"/>
-        <w:numPr>
-          <w:ilvl w:val="0"/>
-          <w:numId w:val="8"/>
-        </w:numPr>
-        <w:rPr>
-          <w:lang w:val="ro-RO"/>
-        </w:rPr>
-      </w:pPr>
-      <w:r>
-        <w:rPr>
-          <w:lang w:val="ro-RO"/>
-        </w:rPr>
-        <w:t>diagrame de clase, clase importante şi metode ale claselor importante.</w:t>
-      </w:r>
-    </w:p>
-    <w:p>
-      <w:pPr>
-        <w:rPr>
-          <w:lang w:val="ro-RO"/>
-        </w:rPr>
-      </w:pPr>
-    </w:p>
-    <w:p>
-      <w:pPr>
-        <w:rPr>
-          <w:lang w:val="ro-RO"/>
-        </w:rPr>
-      </w:pPr>
-    </w:p>
-    <w:p>
-      <w:pPr>
-        <w:rPr>
-          <w:lang w:val="ro-RO"/>
-        </w:rPr>
-      </w:pPr>
-    </w:p>
-    <w:p>
-      <w:pPr>
-        <w:rPr>
-          <w:lang w:val="ro-RO"/>
-        </w:rPr>
-        <w:sectPr>
-          <w:headerReference w:type="default" r:id="rId27"/>
-          <w:pgSz w:w="12240" w:h="15840"/>
-          <w:pgMar w:top="1440" w:right="1800" w:bottom="1440" w:left="1800" w:header="709" w:footer="720" w:gutter="0"/>
-          <w:cols w:space="720"/>
-          <w:docGrid w:linePitch="360"/>
-        </w:sectPr>
-      </w:pPr>
-    </w:p>
-    <w:p>
-      <w:pPr>
-        <w:pStyle w:val="Heading1"/>
-      </w:pPr>
-      <w:bookmarkStart w:id="40" w:name="_Toc384978578"/>
-      <w:bookmarkStart w:id="41" w:name="_Toc384978592"/>
-      <w:bookmarkStart w:id="42" w:name="_Toc384979764"/>
-      <w:bookmarkStart w:id="43" w:name="_Toc384994112"/>
-      <w:r>
+      <w:r>
+        <w:rPr>
+          <w:lang w:val="ro-RO" w:eastAsia="ko-KR"/>
+        </w:rPr>
+        <w:t>Partea de mobile este organizată în patru pachete de bază, după cum se poate observa și în figura 5.4.1.</w:t>
+      </w:r>
+    </w:p>
+    <w:p>
+      <w:pPr>
+        <w:rPr>
+          <w:lang w:val="ro-RO" w:eastAsia="ko-KR"/>
+        </w:rPr>
+      </w:pPr>
+    </w:p>
+    <w:p>
+      <w:pPr>
+        <w:pStyle w:val="Heading3"/>
+      </w:pPr>
+      <w:r>
+        <w:t>Model</w:t>
+      </w:r>
+    </w:p>
+    <w:p>
+      <w:pPr>
+        <w:rPr>
+          <w:lang w:val="ro-RO" w:eastAsia="ko-KR"/>
+        </w:rPr>
+      </w:pPr>
+      <w:r>
+        <w:rPr>
+          <w:lang w:val="ro-RO" w:eastAsia="ko-KR"/>
+        </w:rPr>
+        <w:t xml:space="preserve">Clasele din acest pachet sunt identice cu cele din proiectul model de la nivelul serverului. Mai mult, s-a folosit </w:t>
+      </w:r>
+      <w:r>
+        <w:rPr>
+          <w:i/>
+          <w:lang w:val="ro-RO" w:eastAsia="ko-KR"/>
+        </w:rPr>
+        <w:t>Guava</w:t>
+      </w:r>
+      <w:r>
+        <w:rPr>
+          <w:lang w:val="ro-RO" w:eastAsia="ko-KR"/>
+        </w:rPr>
+        <w:t xml:space="preserve"> și adnotările aferente pachetului </w:t>
+      </w:r>
+      <w:r>
+        <w:rPr>
+          <w:i/>
+          <w:lang w:val="ro-RO" w:eastAsia="ko-KR"/>
+        </w:rPr>
+        <w:t xml:space="preserve">Immutables </w:t>
+      </w:r>
+      <w:r>
+        <w:rPr>
+          <w:lang w:val="ro-RO" w:eastAsia="ko-KR"/>
+        </w:rPr>
+        <w:t>pentru a obține obiecte imutabile.</w:t>
+      </w:r>
+    </w:p>
+    <w:p>
+      <w:pPr>
+        <w:pStyle w:val="Heading3"/>
+      </w:pPr>
+      <w:r>
+        <w:t>Services</w:t>
+      </w:r>
+    </w:p>
+    <w:p>
+      <w:pPr>
+        <w:rPr>
+          <w:lang w:val="ro-RO" w:eastAsia="ko-KR"/>
+        </w:rPr>
+      </w:pPr>
+      <w:r>
+        <w:rPr>
+          <w:lang w:val="ro-RO" w:eastAsia="ko-KR"/>
+        </w:rPr>
+        <w:t xml:space="preserve">Acest pachet conține serviciile utilizate pentru a primi date de la server. Pentru a obține aceste resurse s-a folosit biblioteca </w:t>
+      </w:r>
+      <w:r>
+        <w:rPr>
+          <w:i/>
+          <w:lang w:val="ro-RO" w:eastAsia="ko-KR"/>
+        </w:rPr>
+        <w:t>Retrofit</w:t>
+      </w:r>
+      <w:r>
+        <w:rPr>
+          <w:lang w:val="ro-RO" w:eastAsia="ko-KR"/>
+        </w:rPr>
+        <w:t xml:space="preserve">. Toate serviciile incluse în acest pachet extind un serviciu de bază. </w:t>
+      </w:r>
+    </w:p>
+    <w:p>
+      <w:pPr>
+        <w:tabs>
+          <w:tab w:val="left" w:pos="916"/>
+          <w:tab w:val="left" w:pos="1832"/>
+          <w:tab w:val="left" w:pos="2748"/>
+          <w:tab w:val="left" w:pos="3664"/>
+          <w:tab w:val="left" w:pos="4580"/>
+          <w:tab w:val="left" w:pos="5496"/>
+          <w:tab w:val="left" w:pos="6412"/>
+          <w:tab w:val="left" w:pos="7328"/>
+          <w:tab w:val="left" w:pos="8244"/>
+          <w:tab w:val="left" w:pos="9160"/>
+          <w:tab w:val="left" w:pos="10076"/>
+          <w:tab w:val="left" w:pos="10992"/>
+          <w:tab w:val="left" w:pos="11908"/>
+          <w:tab w:val="left" w:pos="12824"/>
+          <w:tab w:val="left" w:pos="13740"/>
+          <w:tab w:val="left" w:pos="14656"/>
+        </w:tabs>
+        <w:suppressAutoHyphens w:val="0"/>
+        <w:ind w:firstLine="0"/>
+        <w:jc w:val="left"/>
+        <w:rPr>
+          <w:rFonts w:ascii="Courier New" w:eastAsia="Times New Roman" w:hAnsi="Courier New" w:cs="Courier New"/>
+          <w:sz w:val="20"/>
+          <w:szCs w:val="20"/>
+          <w:lang w:eastAsia="en-US"/>
+        </w:rPr>
+      </w:pPr>
+    </w:p>
+    <w:p>
+      <w:pPr>
+        <w:tabs>
+          <w:tab w:val="left" w:pos="916"/>
+          <w:tab w:val="left" w:pos="1832"/>
+          <w:tab w:val="left" w:pos="2748"/>
+          <w:tab w:val="left" w:pos="3664"/>
+          <w:tab w:val="left" w:pos="4580"/>
+          <w:tab w:val="left" w:pos="5496"/>
+          <w:tab w:val="left" w:pos="6412"/>
+          <w:tab w:val="left" w:pos="7328"/>
+          <w:tab w:val="left" w:pos="8244"/>
+          <w:tab w:val="left" w:pos="9160"/>
+          <w:tab w:val="left" w:pos="10076"/>
+          <w:tab w:val="left" w:pos="10992"/>
+          <w:tab w:val="left" w:pos="11908"/>
+          <w:tab w:val="left" w:pos="12824"/>
+          <w:tab w:val="left" w:pos="13740"/>
+          <w:tab w:val="left" w:pos="14656"/>
+        </w:tabs>
+        <w:suppressAutoHyphens w:val="0"/>
+        <w:ind w:firstLine="0"/>
+        <w:jc w:val="left"/>
+        <w:rPr>
+          <w:rFonts w:ascii="Courier New" w:eastAsia="Times New Roman" w:hAnsi="Courier New" w:cs="Courier New"/>
+          <w:sz w:val="20"/>
+          <w:szCs w:val="20"/>
+          <w:lang w:eastAsia="en-US"/>
+        </w:rPr>
+      </w:pPr>
+      <w:r>
+        <w:rPr>
+          <w:rFonts w:ascii="Courier New" w:eastAsia="Times New Roman" w:hAnsi="Courier New" w:cs="Courier New"/>
+          <w:sz w:val="20"/>
+          <w:szCs w:val="20"/>
+          <w:lang w:eastAsia="en-US"/>
+        </w:rPr>
+        <w:t>public interface BaseService&lt;T&gt; {</w:t>
+      </w:r>
+    </w:p>
+    <w:p>
+      <w:pPr>
+        <w:tabs>
+          <w:tab w:val="left" w:pos="916"/>
+          <w:tab w:val="left" w:pos="1832"/>
+          <w:tab w:val="left" w:pos="2748"/>
+          <w:tab w:val="left" w:pos="3664"/>
+          <w:tab w:val="left" w:pos="4580"/>
+          <w:tab w:val="left" w:pos="5496"/>
+          <w:tab w:val="left" w:pos="6412"/>
+          <w:tab w:val="left" w:pos="7328"/>
+          <w:tab w:val="left" w:pos="8244"/>
+          <w:tab w:val="left" w:pos="9160"/>
+          <w:tab w:val="left" w:pos="10076"/>
+          <w:tab w:val="left" w:pos="10992"/>
+          <w:tab w:val="left" w:pos="11908"/>
+          <w:tab w:val="left" w:pos="12824"/>
+          <w:tab w:val="left" w:pos="13740"/>
+          <w:tab w:val="left" w:pos="14656"/>
+        </w:tabs>
+        <w:suppressAutoHyphens w:val="0"/>
+        <w:ind w:firstLine="0"/>
+        <w:jc w:val="left"/>
+        <w:rPr>
+          <w:rFonts w:ascii="Courier New" w:eastAsia="Times New Roman" w:hAnsi="Courier New" w:cs="Courier New"/>
+          <w:sz w:val="20"/>
+          <w:szCs w:val="20"/>
+          <w:lang w:eastAsia="en-US"/>
+        </w:rPr>
+      </w:pPr>
+    </w:p>
+    <w:p>
+      <w:pPr>
+        <w:tabs>
+          <w:tab w:val="left" w:pos="916"/>
+          <w:tab w:val="left" w:pos="1832"/>
+          <w:tab w:val="left" w:pos="2748"/>
+          <w:tab w:val="left" w:pos="3664"/>
+          <w:tab w:val="left" w:pos="4580"/>
+          <w:tab w:val="left" w:pos="5496"/>
+          <w:tab w:val="left" w:pos="6412"/>
+          <w:tab w:val="left" w:pos="7328"/>
+          <w:tab w:val="left" w:pos="8244"/>
+          <w:tab w:val="left" w:pos="9160"/>
+          <w:tab w:val="left" w:pos="10076"/>
+          <w:tab w:val="left" w:pos="10992"/>
+          <w:tab w:val="left" w:pos="11908"/>
+          <w:tab w:val="left" w:pos="12824"/>
+          <w:tab w:val="left" w:pos="13740"/>
+          <w:tab w:val="left" w:pos="14656"/>
+        </w:tabs>
+        <w:suppressAutoHyphens w:val="0"/>
+        <w:ind w:firstLine="0"/>
+        <w:jc w:val="left"/>
+        <w:rPr>
+          <w:rFonts w:ascii="Courier New" w:eastAsia="Times New Roman" w:hAnsi="Courier New" w:cs="Courier New"/>
+          <w:sz w:val="20"/>
+          <w:szCs w:val="20"/>
+          <w:lang w:eastAsia="en-US"/>
+        </w:rPr>
+      </w:pPr>
+      <w:r>
+        <w:rPr>
+          <w:rFonts w:ascii="Courier New" w:eastAsia="Times New Roman" w:hAnsi="Courier New" w:cs="Courier New"/>
+          <w:sz w:val="20"/>
+          <w:szCs w:val="20"/>
+          <w:lang w:eastAsia="en-US"/>
+        </w:rPr>
+        <w:t xml:space="preserve">    static final String CONTENT_TYPE = </w:t>
+      </w:r>
+      <w:r>
+        <w:rPr>
+          <w:rFonts w:ascii="Courier New" w:eastAsia="Times New Roman" w:hAnsi="Courier New" w:cs="Courier New"/>
+          <w:sz w:val="20"/>
+          <w:szCs w:val="20"/>
+          <w:lang w:eastAsia="en-US"/>
+        </w:rPr>
+        <w:t>"Content-Type:</w:t>
+      </w:r>
+      <w:r>
+        <w:rPr>
+          <w:rFonts w:ascii="Courier New" w:eastAsia="Times New Roman" w:hAnsi="Courier New" w:cs="Courier New"/>
+          <w:sz w:val="20"/>
+          <w:szCs w:val="20"/>
+          <w:lang w:eastAsia="en-US"/>
+        </w:rPr>
+        <w:t>application/json";</w:t>
+      </w:r>
+    </w:p>
+    <w:p>
+      <w:pPr>
+        <w:tabs>
+          <w:tab w:val="left" w:pos="916"/>
+          <w:tab w:val="left" w:pos="1832"/>
+          <w:tab w:val="left" w:pos="2748"/>
+          <w:tab w:val="left" w:pos="3664"/>
+          <w:tab w:val="left" w:pos="4580"/>
+          <w:tab w:val="left" w:pos="5496"/>
+          <w:tab w:val="left" w:pos="6412"/>
+          <w:tab w:val="left" w:pos="7328"/>
+          <w:tab w:val="left" w:pos="8244"/>
+          <w:tab w:val="left" w:pos="9160"/>
+          <w:tab w:val="left" w:pos="10076"/>
+          <w:tab w:val="left" w:pos="10992"/>
+          <w:tab w:val="left" w:pos="11908"/>
+          <w:tab w:val="left" w:pos="12824"/>
+          <w:tab w:val="left" w:pos="13740"/>
+          <w:tab w:val="left" w:pos="14656"/>
+        </w:tabs>
+        <w:suppressAutoHyphens w:val="0"/>
+        <w:ind w:firstLine="0"/>
+        <w:jc w:val="left"/>
+        <w:rPr>
+          <w:rFonts w:ascii="Courier New" w:eastAsia="Times New Roman" w:hAnsi="Courier New" w:cs="Courier New"/>
+          <w:sz w:val="20"/>
+          <w:szCs w:val="20"/>
+          <w:lang w:eastAsia="en-US"/>
+        </w:rPr>
+      </w:pPr>
+      <w:r>
+        <w:rPr>
+          <w:rFonts w:ascii="Courier New" w:eastAsia="Times New Roman" w:hAnsi="Courier New" w:cs="Courier New"/>
+          <w:sz w:val="20"/>
+          <w:szCs w:val="20"/>
+          <w:lang w:eastAsia="en-US"/>
+        </w:rPr>
+        <w:t xml:space="preserve">    static final String AUTHORIZATION = "X-Authorization: user";</w:t>
+      </w:r>
+    </w:p>
+    <w:p>
+      <w:pPr>
+        <w:tabs>
+          <w:tab w:val="left" w:pos="916"/>
+          <w:tab w:val="left" w:pos="1832"/>
+          <w:tab w:val="left" w:pos="2748"/>
+          <w:tab w:val="left" w:pos="3664"/>
+          <w:tab w:val="left" w:pos="4580"/>
+          <w:tab w:val="left" w:pos="5496"/>
+          <w:tab w:val="left" w:pos="6412"/>
+          <w:tab w:val="left" w:pos="7328"/>
+          <w:tab w:val="left" w:pos="8244"/>
+          <w:tab w:val="left" w:pos="9160"/>
+          <w:tab w:val="left" w:pos="10076"/>
+          <w:tab w:val="left" w:pos="10992"/>
+          <w:tab w:val="left" w:pos="11908"/>
+          <w:tab w:val="left" w:pos="12824"/>
+          <w:tab w:val="left" w:pos="13740"/>
+          <w:tab w:val="left" w:pos="14656"/>
+        </w:tabs>
+        <w:suppressAutoHyphens w:val="0"/>
+        <w:ind w:firstLine="0"/>
+        <w:jc w:val="left"/>
+        <w:rPr>
+          <w:rFonts w:ascii="Courier New" w:eastAsia="Times New Roman" w:hAnsi="Courier New" w:cs="Courier New"/>
+          <w:sz w:val="20"/>
+          <w:szCs w:val="20"/>
+          <w:lang w:eastAsia="en-US"/>
+        </w:rPr>
+      </w:pPr>
+      <w:r>
+        <w:rPr>
+          <w:rFonts w:ascii="Courier New" w:eastAsia="Times New Roman" w:hAnsi="Courier New" w:cs="Courier New"/>
+          <w:sz w:val="20"/>
+          <w:szCs w:val="20"/>
+          <w:lang w:eastAsia="en-US"/>
+        </w:rPr>
         <w:lastRenderedPageBreak/>
-        <w:t xml:space="preserve">Testare şi </w:t>
-      </w:r>
-      <w:r>
-        <w:t>V</w:t>
-      </w:r>
-      <w:r>
-        <w:t>alidare</w:t>
-      </w:r>
-      <w:bookmarkEnd w:id="40"/>
-      <w:bookmarkEnd w:id="41"/>
-      <w:bookmarkEnd w:id="42"/>
-      <w:bookmarkEnd w:id="43"/>
-    </w:p>
-    <w:p>
-      <w:pPr>
-        <w:rPr>
-          <w:lang w:val="ro-RO"/>
-        </w:rPr>
-      </w:pPr>
-      <w:r>
-        <w:rPr>
-          <w:lang w:val="ro-RO"/>
-        </w:rPr>
-        <w:t>Aproximativ 5% din total.</w:t>
-      </w:r>
-    </w:p>
-    <w:p>
-      <w:pPr>
-        <w:rPr>
-          <w:lang w:val="ro-RO"/>
-        </w:rPr>
-      </w:pPr>
-    </w:p>
-    <w:p>
-      <w:pPr>
-        <w:rPr>
-          <w:lang w:val="ro-RO"/>
-        </w:rPr>
-      </w:pPr>
+        <w:t xml:space="preserve">    static final String ID_PATH = "/id/{id}";</w:t>
+      </w:r>
+    </w:p>
+    <w:p>
+      <w:pPr>
+        <w:tabs>
+          <w:tab w:val="left" w:pos="916"/>
+          <w:tab w:val="left" w:pos="1832"/>
+          <w:tab w:val="left" w:pos="2748"/>
+          <w:tab w:val="left" w:pos="3664"/>
+          <w:tab w:val="left" w:pos="4580"/>
+          <w:tab w:val="left" w:pos="5496"/>
+          <w:tab w:val="left" w:pos="6412"/>
+          <w:tab w:val="left" w:pos="7328"/>
+          <w:tab w:val="left" w:pos="8244"/>
+          <w:tab w:val="left" w:pos="9160"/>
+          <w:tab w:val="left" w:pos="10076"/>
+          <w:tab w:val="left" w:pos="10992"/>
+          <w:tab w:val="left" w:pos="11908"/>
+          <w:tab w:val="left" w:pos="12824"/>
+          <w:tab w:val="left" w:pos="13740"/>
+          <w:tab w:val="left" w:pos="14656"/>
+        </w:tabs>
+        <w:suppressAutoHyphens w:val="0"/>
+        <w:ind w:firstLine="0"/>
+        <w:jc w:val="left"/>
+        <w:rPr>
+          <w:rFonts w:ascii="Courier New" w:eastAsia="Times New Roman" w:hAnsi="Courier New" w:cs="Courier New"/>
+          <w:sz w:val="20"/>
+          <w:szCs w:val="20"/>
+          <w:lang w:eastAsia="en-US"/>
+        </w:rPr>
+      </w:pPr>
+      <w:r>
+        <w:rPr>
+          <w:rFonts w:ascii="Courier New" w:eastAsia="Times New Roman" w:hAnsi="Courier New" w:cs="Courier New"/>
+          <w:sz w:val="20"/>
+          <w:szCs w:val="20"/>
+          <w:lang w:eastAsia="en-US"/>
+        </w:rPr>
+        <w:t xml:space="preserve">    static final String CODE_PATH = "/code/{code}";</w:t>
+      </w:r>
+    </w:p>
+    <w:p>
+      <w:pPr>
+        <w:tabs>
+          <w:tab w:val="left" w:pos="916"/>
+          <w:tab w:val="left" w:pos="1832"/>
+          <w:tab w:val="left" w:pos="2748"/>
+          <w:tab w:val="left" w:pos="3664"/>
+          <w:tab w:val="left" w:pos="4580"/>
+          <w:tab w:val="left" w:pos="5496"/>
+          <w:tab w:val="left" w:pos="6412"/>
+          <w:tab w:val="left" w:pos="7328"/>
+          <w:tab w:val="left" w:pos="8244"/>
+          <w:tab w:val="left" w:pos="9160"/>
+          <w:tab w:val="left" w:pos="10076"/>
+          <w:tab w:val="left" w:pos="10992"/>
+          <w:tab w:val="left" w:pos="11908"/>
+          <w:tab w:val="left" w:pos="12824"/>
+          <w:tab w:val="left" w:pos="13740"/>
+          <w:tab w:val="left" w:pos="14656"/>
+        </w:tabs>
+        <w:suppressAutoHyphens w:val="0"/>
+        <w:ind w:firstLine="0"/>
+        <w:jc w:val="left"/>
+        <w:rPr>
+          <w:rFonts w:ascii="Courier New" w:eastAsia="Times New Roman" w:hAnsi="Courier New" w:cs="Courier New"/>
+          <w:sz w:val="20"/>
+          <w:szCs w:val="20"/>
+          <w:lang w:eastAsia="en-US"/>
+        </w:rPr>
+      </w:pPr>
+    </w:p>
+    <w:p>
+      <w:pPr>
+        <w:tabs>
+          <w:tab w:val="left" w:pos="916"/>
+          <w:tab w:val="left" w:pos="1832"/>
+          <w:tab w:val="left" w:pos="2748"/>
+          <w:tab w:val="left" w:pos="3664"/>
+          <w:tab w:val="left" w:pos="4580"/>
+          <w:tab w:val="left" w:pos="5496"/>
+          <w:tab w:val="left" w:pos="6412"/>
+          <w:tab w:val="left" w:pos="7328"/>
+          <w:tab w:val="left" w:pos="8244"/>
+          <w:tab w:val="left" w:pos="9160"/>
+          <w:tab w:val="left" w:pos="10076"/>
+          <w:tab w:val="left" w:pos="10992"/>
+          <w:tab w:val="left" w:pos="11908"/>
+          <w:tab w:val="left" w:pos="12824"/>
+          <w:tab w:val="left" w:pos="13740"/>
+          <w:tab w:val="left" w:pos="14656"/>
+        </w:tabs>
+        <w:suppressAutoHyphens w:val="0"/>
+        <w:ind w:firstLine="0"/>
+        <w:jc w:val="left"/>
+        <w:rPr>
+          <w:rFonts w:ascii="Courier New" w:eastAsia="Times New Roman" w:hAnsi="Courier New" w:cs="Courier New"/>
+          <w:sz w:val="20"/>
+          <w:szCs w:val="20"/>
+          <w:lang w:eastAsia="en-US"/>
+        </w:rPr>
+      </w:pPr>
+      <w:r>
+        <w:rPr>
+          <w:rFonts w:ascii="Courier New" w:eastAsia="Times New Roman" w:hAnsi="Courier New" w:cs="Courier New"/>
+          <w:sz w:val="20"/>
+          <w:szCs w:val="20"/>
+          <w:lang w:eastAsia="en-US"/>
+        </w:rPr>
+        <w:t xml:space="preserve">    @GET(ID_PATH)</w:t>
+      </w:r>
+    </w:p>
+    <w:p>
+      <w:pPr>
+        <w:tabs>
+          <w:tab w:val="left" w:pos="916"/>
+          <w:tab w:val="left" w:pos="1832"/>
+          <w:tab w:val="left" w:pos="2748"/>
+          <w:tab w:val="left" w:pos="3664"/>
+          <w:tab w:val="left" w:pos="4580"/>
+          <w:tab w:val="left" w:pos="5496"/>
+          <w:tab w:val="left" w:pos="6412"/>
+          <w:tab w:val="left" w:pos="7328"/>
+          <w:tab w:val="left" w:pos="8244"/>
+          <w:tab w:val="left" w:pos="9160"/>
+          <w:tab w:val="left" w:pos="10076"/>
+          <w:tab w:val="left" w:pos="10992"/>
+          <w:tab w:val="left" w:pos="11908"/>
+          <w:tab w:val="left" w:pos="12824"/>
+          <w:tab w:val="left" w:pos="13740"/>
+          <w:tab w:val="left" w:pos="14656"/>
+        </w:tabs>
+        <w:suppressAutoHyphens w:val="0"/>
+        <w:ind w:firstLine="0"/>
+        <w:jc w:val="left"/>
+        <w:rPr>
+          <w:rFonts w:ascii="Courier New" w:eastAsia="Times New Roman" w:hAnsi="Courier New" w:cs="Courier New"/>
+          <w:sz w:val="20"/>
+          <w:szCs w:val="20"/>
+          <w:lang w:eastAsia="en-US"/>
+        </w:rPr>
+      </w:pPr>
+      <w:r>
+        <w:rPr>
+          <w:rFonts w:ascii="Courier New" w:eastAsia="Times New Roman" w:hAnsi="Courier New" w:cs="Courier New"/>
+          <w:sz w:val="20"/>
+          <w:szCs w:val="20"/>
+          <w:lang w:eastAsia="en-US"/>
+        </w:rPr>
+        <w:t xml:space="preserve">    @Headers({CONTENT_TYPE, AUTHORIZATION})</w:t>
+      </w:r>
+    </w:p>
+    <w:p>
+      <w:pPr>
+        <w:tabs>
+          <w:tab w:val="left" w:pos="916"/>
+          <w:tab w:val="left" w:pos="1832"/>
+          <w:tab w:val="left" w:pos="2748"/>
+          <w:tab w:val="left" w:pos="3664"/>
+          <w:tab w:val="left" w:pos="4580"/>
+          <w:tab w:val="left" w:pos="5496"/>
+          <w:tab w:val="left" w:pos="6412"/>
+          <w:tab w:val="left" w:pos="7328"/>
+          <w:tab w:val="left" w:pos="8244"/>
+          <w:tab w:val="left" w:pos="9160"/>
+          <w:tab w:val="left" w:pos="10076"/>
+          <w:tab w:val="left" w:pos="10992"/>
+          <w:tab w:val="left" w:pos="11908"/>
+          <w:tab w:val="left" w:pos="12824"/>
+          <w:tab w:val="left" w:pos="13740"/>
+          <w:tab w:val="left" w:pos="14656"/>
+        </w:tabs>
+        <w:suppressAutoHyphens w:val="0"/>
+        <w:ind w:firstLine="0"/>
+        <w:jc w:val="left"/>
+        <w:rPr>
+          <w:rFonts w:ascii="Courier New" w:eastAsia="Times New Roman" w:hAnsi="Courier New" w:cs="Courier New"/>
+          <w:sz w:val="20"/>
+          <w:szCs w:val="20"/>
+          <w:lang w:eastAsia="en-US"/>
+        </w:rPr>
+      </w:pPr>
+      <w:r>
+        <w:rPr>
+          <w:rFonts w:ascii="Courier New" w:eastAsia="Times New Roman" w:hAnsi="Courier New" w:cs="Courier New"/>
+          <w:sz w:val="20"/>
+          <w:szCs w:val="20"/>
+          <w:lang w:eastAsia="en-US"/>
+        </w:rPr>
+        <w:t xml:space="preserve">    Call&lt;T&gt; getById(@Path("id") final Long id);</w:t>
+      </w:r>
+    </w:p>
+    <w:p>
+      <w:pPr>
+        <w:tabs>
+          <w:tab w:val="left" w:pos="916"/>
+          <w:tab w:val="left" w:pos="1832"/>
+          <w:tab w:val="left" w:pos="2748"/>
+          <w:tab w:val="left" w:pos="3664"/>
+          <w:tab w:val="left" w:pos="4580"/>
+          <w:tab w:val="left" w:pos="5496"/>
+          <w:tab w:val="left" w:pos="6412"/>
+          <w:tab w:val="left" w:pos="7328"/>
+          <w:tab w:val="left" w:pos="8244"/>
+          <w:tab w:val="left" w:pos="9160"/>
+          <w:tab w:val="left" w:pos="10076"/>
+          <w:tab w:val="left" w:pos="10992"/>
+          <w:tab w:val="left" w:pos="11908"/>
+          <w:tab w:val="left" w:pos="12824"/>
+          <w:tab w:val="left" w:pos="13740"/>
+          <w:tab w:val="left" w:pos="14656"/>
+        </w:tabs>
+        <w:suppressAutoHyphens w:val="0"/>
+        <w:ind w:firstLine="0"/>
+        <w:jc w:val="left"/>
+        <w:rPr>
+          <w:rFonts w:ascii="Courier New" w:eastAsia="Times New Roman" w:hAnsi="Courier New" w:cs="Courier New"/>
+          <w:sz w:val="20"/>
+          <w:szCs w:val="20"/>
+          <w:lang w:eastAsia="en-US"/>
+        </w:rPr>
+      </w:pPr>
+    </w:p>
+    <w:p>
+      <w:pPr>
+        <w:tabs>
+          <w:tab w:val="left" w:pos="916"/>
+          <w:tab w:val="left" w:pos="1832"/>
+          <w:tab w:val="left" w:pos="2748"/>
+          <w:tab w:val="left" w:pos="3664"/>
+          <w:tab w:val="left" w:pos="4580"/>
+          <w:tab w:val="left" w:pos="5496"/>
+          <w:tab w:val="left" w:pos="6412"/>
+          <w:tab w:val="left" w:pos="7328"/>
+          <w:tab w:val="left" w:pos="8244"/>
+          <w:tab w:val="left" w:pos="9160"/>
+          <w:tab w:val="left" w:pos="10076"/>
+          <w:tab w:val="left" w:pos="10992"/>
+          <w:tab w:val="left" w:pos="11908"/>
+          <w:tab w:val="left" w:pos="12824"/>
+          <w:tab w:val="left" w:pos="13740"/>
+          <w:tab w:val="left" w:pos="14656"/>
+        </w:tabs>
+        <w:suppressAutoHyphens w:val="0"/>
+        <w:ind w:firstLine="0"/>
+        <w:jc w:val="left"/>
+        <w:rPr>
+          <w:rFonts w:ascii="Courier New" w:eastAsia="Times New Roman" w:hAnsi="Courier New" w:cs="Courier New"/>
+          <w:sz w:val="20"/>
+          <w:szCs w:val="20"/>
+          <w:lang w:eastAsia="en-US"/>
+        </w:rPr>
+      </w:pPr>
+      <w:r>
+        <w:rPr>
+          <w:rFonts w:ascii="Courier New" w:eastAsia="Times New Roman" w:hAnsi="Courier New" w:cs="Courier New"/>
+          <w:sz w:val="20"/>
+          <w:szCs w:val="20"/>
+          <w:lang w:eastAsia="en-US"/>
+        </w:rPr>
+        <w:t xml:space="preserve">    @GET(CODE_PATH)</w:t>
+      </w:r>
+    </w:p>
+    <w:p>
+      <w:pPr>
+        <w:tabs>
+          <w:tab w:val="left" w:pos="916"/>
+          <w:tab w:val="left" w:pos="1832"/>
+          <w:tab w:val="left" w:pos="2748"/>
+          <w:tab w:val="left" w:pos="3664"/>
+          <w:tab w:val="left" w:pos="4580"/>
+          <w:tab w:val="left" w:pos="5496"/>
+          <w:tab w:val="left" w:pos="6412"/>
+          <w:tab w:val="left" w:pos="7328"/>
+          <w:tab w:val="left" w:pos="8244"/>
+          <w:tab w:val="left" w:pos="9160"/>
+          <w:tab w:val="left" w:pos="10076"/>
+          <w:tab w:val="left" w:pos="10992"/>
+          <w:tab w:val="left" w:pos="11908"/>
+          <w:tab w:val="left" w:pos="12824"/>
+          <w:tab w:val="left" w:pos="13740"/>
+          <w:tab w:val="left" w:pos="14656"/>
+        </w:tabs>
+        <w:suppressAutoHyphens w:val="0"/>
+        <w:ind w:firstLine="0"/>
+        <w:jc w:val="left"/>
+        <w:rPr>
+          <w:rFonts w:ascii="Courier New" w:eastAsia="Times New Roman" w:hAnsi="Courier New" w:cs="Courier New"/>
+          <w:sz w:val="20"/>
+          <w:szCs w:val="20"/>
+          <w:lang w:eastAsia="en-US"/>
+        </w:rPr>
+      </w:pPr>
+      <w:r>
+        <w:rPr>
+          <w:rFonts w:ascii="Courier New" w:eastAsia="Times New Roman" w:hAnsi="Courier New" w:cs="Courier New"/>
+          <w:sz w:val="20"/>
+          <w:szCs w:val="20"/>
+          <w:lang w:eastAsia="en-US"/>
+        </w:rPr>
+        <w:t xml:space="preserve">    @Headers({CONTENT_TYPE, AUTHORIZATION})</w:t>
+      </w:r>
+    </w:p>
+    <w:p>
+      <w:pPr>
+        <w:tabs>
+          <w:tab w:val="left" w:pos="916"/>
+          <w:tab w:val="left" w:pos="1832"/>
+          <w:tab w:val="left" w:pos="2748"/>
+          <w:tab w:val="left" w:pos="3664"/>
+          <w:tab w:val="left" w:pos="4580"/>
+          <w:tab w:val="left" w:pos="5496"/>
+          <w:tab w:val="left" w:pos="6412"/>
+          <w:tab w:val="left" w:pos="7328"/>
+          <w:tab w:val="left" w:pos="8244"/>
+          <w:tab w:val="left" w:pos="9160"/>
+          <w:tab w:val="left" w:pos="10076"/>
+          <w:tab w:val="left" w:pos="10992"/>
+          <w:tab w:val="left" w:pos="11908"/>
+          <w:tab w:val="left" w:pos="12824"/>
+          <w:tab w:val="left" w:pos="13740"/>
+          <w:tab w:val="left" w:pos="14656"/>
+        </w:tabs>
+        <w:suppressAutoHyphens w:val="0"/>
+        <w:ind w:firstLine="0"/>
+        <w:jc w:val="left"/>
+        <w:rPr>
+          <w:rFonts w:ascii="Courier New" w:eastAsia="Times New Roman" w:hAnsi="Courier New" w:cs="Courier New"/>
+          <w:sz w:val="20"/>
+          <w:szCs w:val="20"/>
+          <w:lang w:eastAsia="en-US"/>
+        </w:rPr>
+      </w:pPr>
+      <w:r>
+        <w:rPr>
+          <w:rFonts w:ascii="Courier New" w:eastAsia="Times New Roman" w:hAnsi="Courier New" w:cs="Courier New"/>
+          <w:sz w:val="20"/>
+          <w:szCs w:val="20"/>
+          <w:lang w:eastAsia="en-US"/>
+        </w:rPr>
+        <w:t xml:space="preserve">    Call&lt;T&gt; getByCode(@Path("code") final String code);</w:t>
+      </w:r>
+    </w:p>
+    <w:p>
+      <w:pPr>
+        <w:tabs>
+          <w:tab w:val="left" w:pos="916"/>
+          <w:tab w:val="left" w:pos="1832"/>
+          <w:tab w:val="left" w:pos="2748"/>
+          <w:tab w:val="left" w:pos="3664"/>
+          <w:tab w:val="left" w:pos="4580"/>
+          <w:tab w:val="left" w:pos="5496"/>
+          <w:tab w:val="left" w:pos="6412"/>
+          <w:tab w:val="left" w:pos="7328"/>
+          <w:tab w:val="left" w:pos="8244"/>
+          <w:tab w:val="left" w:pos="9160"/>
+          <w:tab w:val="left" w:pos="10076"/>
+          <w:tab w:val="left" w:pos="10992"/>
+          <w:tab w:val="left" w:pos="11908"/>
+          <w:tab w:val="left" w:pos="12824"/>
+          <w:tab w:val="left" w:pos="13740"/>
+          <w:tab w:val="left" w:pos="14656"/>
+        </w:tabs>
+        <w:suppressAutoHyphens w:val="0"/>
+        <w:ind w:firstLine="0"/>
+        <w:jc w:val="left"/>
+        <w:rPr>
+          <w:rFonts w:ascii="Courier New" w:eastAsia="Times New Roman" w:hAnsi="Courier New" w:cs="Courier New"/>
+          <w:sz w:val="20"/>
+          <w:szCs w:val="20"/>
+          <w:lang w:eastAsia="en-US"/>
+        </w:rPr>
+      </w:pPr>
+    </w:p>
+    <w:p>
+      <w:pPr>
+        <w:tabs>
+          <w:tab w:val="left" w:pos="916"/>
+          <w:tab w:val="left" w:pos="1832"/>
+          <w:tab w:val="left" w:pos="2748"/>
+          <w:tab w:val="left" w:pos="3664"/>
+          <w:tab w:val="left" w:pos="4580"/>
+          <w:tab w:val="left" w:pos="5496"/>
+          <w:tab w:val="left" w:pos="6412"/>
+          <w:tab w:val="left" w:pos="7328"/>
+          <w:tab w:val="left" w:pos="8244"/>
+          <w:tab w:val="left" w:pos="9160"/>
+          <w:tab w:val="left" w:pos="10076"/>
+          <w:tab w:val="left" w:pos="10992"/>
+          <w:tab w:val="left" w:pos="11908"/>
+          <w:tab w:val="left" w:pos="12824"/>
+          <w:tab w:val="left" w:pos="13740"/>
+          <w:tab w:val="left" w:pos="14656"/>
+        </w:tabs>
+        <w:suppressAutoHyphens w:val="0"/>
+        <w:ind w:firstLine="0"/>
+        <w:jc w:val="left"/>
+        <w:rPr>
+          <w:rFonts w:ascii="Courier New" w:eastAsia="Times New Roman" w:hAnsi="Courier New" w:cs="Courier New"/>
+          <w:sz w:val="20"/>
+          <w:szCs w:val="20"/>
+          <w:lang w:eastAsia="en-US"/>
+        </w:rPr>
+      </w:pPr>
+      <w:r>
+        <w:rPr>
+          <w:rFonts w:ascii="Courier New" w:eastAsia="Times New Roman" w:hAnsi="Courier New" w:cs="Courier New"/>
+          <w:sz w:val="20"/>
+          <w:szCs w:val="20"/>
+          <w:lang w:eastAsia="en-US"/>
+        </w:rPr>
+        <w:t xml:space="preserve">    @GET</w:t>
+      </w:r>
+    </w:p>
+    <w:p>
+      <w:pPr>
+        <w:tabs>
+          <w:tab w:val="left" w:pos="916"/>
+          <w:tab w:val="left" w:pos="1832"/>
+          <w:tab w:val="left" w:pos="2748"/>
+          <w:tab w:val="left" w:pos="3664"/>
+          <w:tab w:val="left" w:pos="4580"/>
+          <w:tab w:val="left" w:pos="5496"/>
+          <w:tab w:val="left" w:pos="6412"/>
+          <w:tab w:val="left" w:pos="7328"/>
+          <w:tab w:val="left" w:pos="8244"/>
+          <w:tab w:val="left" w:pos="9160"/>
+          <w:tab w:val="left" w:pos="10076"/>
+          <w:tab w:val="left" w:pos="10992"/>
+          <w:tab w:val="left" w:pos="11908"/>
+          <w:tab w:val="left" w:pos="12824"/>
+          <w:tab w:val="left" w:pos="13740"/>
+          <w:tab w:val="left" w:pos="14656"/>
+        </w:tabs>
+        <w:suppressAutoHyphens w:val="0"/>
+        <w:ind w:firstLine="0"/>
+        <w:jc w:val="left"/>
+        <w:rPr>
+          <w:rFonts w:ascii="Courier New" w:eastAsia="Times New Roman" w:hAnsi="Courier New" w:cs="Courier New"/>
+          <w:sz w:val="20"/>
+          <w:szCs w:val="20"/>
+          <w:lang w:eastAsia="en-US"/>
+        </w:rPr>
+      </w:pPr>
+      <w:r>
+        <w:rPr>
+          <w:rFonts w:ascii="Courier New" w:eastAsia="Times New Roman" w:hAnsi="Courier New" w:cs="Courier New"/>
+          <w:sz w:val="20"/>
+          <w:szCs w:val="20"/>
+          <w:lang w:eastAsia="en-US"/>
+        </w:rPr>
+        <w:t xml:space="preserve">    @Headers({CONTENT_TYPE, AUTHORIZATION})</w:t>
+      </w:r>
+    </w:p>
+    <w:p>
+      <w:pPr>
+        <w:tabs>
+          <w:tab w:val="left" w:pos="916"/>
+          <w:tab w:val="left" w:pos="1832"/>
+          <w:tab w:val="left" w:pos="2748"/>
+          <w:tab w:val="left" w:pos="3664"/>
+          <w:tab w:val="left" w:pos="4580"/>
+          <w:tab w:val="left" w:pos="5496"/>
+          <w:tab w:val="left" w:pos="6412"/>
+          <w:tab w:val="left" w:pos="7328"/>
+          <w:tab w:val="left" w:pos="8244"/>
+          <w:tab w:val="left" w:pos="9160"/>
+          <w:tab w:val="left" w:pos="10076"/>
+          <w:tab w:val="left" w:pos="10992"/>
+          <w:tab w:val="left" w:pos="11908"/>
+          <w:tab w:val="left" w:pos="12824"/>
+          <w:tab w:val="left" w:pos="13740"/>
+          <w:tab w:val="left" w:pos="14656"/>
+        </w:tabs>
+        <w:suppressAutoHyphens w:val="0"/>
+        <w:ind w:firstLine="0"/>
+        <w:jc w:val="left"/>
+        <w:rPr>
+          <w:rFonts w:ascii="Courier New" w:eastAsia="Times New Roman" w:hAnsi="Courier New" w:cs="Courier New"/>
+          <w:sz w:val="20"/>
+          <w:szCs w:val="20"/>
+          <w:lang w:eastAsia="en-US"/>
+        </w:rPr>
+      </w:pPr>
+      <w:r>
+        <w:rPr>
+          <w:rFonts w:ascii="Courier New" w:eastAsia="Times New Roman" w:hAnsi="Courier New" w:cs="Courier New"/>
+          <w:sz w:val="20"/>
+          <w:szCs w:val="20"/>
+          <w:lang w:eastAsia="en-US"/>
+        </w:rPr>
+        <w:t xml:space="preserve">    Call&lt;List&lt;T&gt;&gt; getAll();</w:t>
+      </w:r>
+    </w:p>
+    <w:p>
+      <w:pPr>
+        <w:tabs>
+          <w:tab w:val="left" w:pos="916"/>
+          <w:tab w:val="left" w:pos="1832"/>
+          <w:tab w:val="left" w:pos="2748"/>
+          <w:tab w:val="left" w:pos="3664"/>
+          <w:tab w:val="left" w:pos="4580"/>
+          <w:tab w:val="left" w:pos="5496"/>
+          <w:tab w:val="left" w:pos="6412"/>
+          <w:tab w:val="left" w:pos="7328"/>
+          <w:tab w:val="left" w:pos="8244"/>
+          <w:tab w:val="left" w:pos="9160"/>
+          <w:tab w:val="left" w:pos="10076"/>
+          <w:tab w:val="left" w:pos="10992"/>
+          <w:tab w:val="left" w:pos="11908"/>
+          <w:tab w:val="left" w:pos="12824"/>
+          <w:tab w:val="left" w:pos="13740"/>
+          <w:tab w:val="left" w:pos="14656"/>
+        </w:tabs>
+        <w:suppressAutoHyphens w:val="0"/>
+        <w:ind w:firstLine="0"/>
+        <w:jc w:val="left"/>
+        <w:rPr>
+          <w:rFonts w:ascii="Courier New" w:eastAsia="Times New Roman" w:hAnsi="Courier New" w:cs="Courier New"/>
+          <w:sz w:val="20"/>
+          <w:szCs w:val="20"/>
+          <w:lang w:eastAsia="en-US"/>
+        </w:rPr>
+      </w:pPr>
+    </w:p>
+    <w:p>
+      <w:pPr>
+        <w:tabs>
+          <w:tab w:val="left" w:pos="916"/>
+          <w:tab w:val="left" w:pos="1832"/>
+          <w:tab w:val="left" w:pos="2748"/>
+          <w:tab w:val="left" w:pos="3664"/>
+          <w:tab w:val="left" w:pos="4580"/>
+          <w:tab w:val="left" w:pos="5496"/>
+          <w:tab w:val="left" w:pos="6412"/>
+          <w:tab w:val="left" w:pos="7328"/>
+          <w:tab w:val="left" w:pos="8244"/>
+          <w:tab w:val="left" w:pos="9160"/>
+          <w:tab w:val="left" w:pos="10076"/>
+          <w:tab w:val="left" w:pos="10992"/>
+          <w:tab w:val="left" w:pos="11908"/>
+          <w:tab w:val="left" w:pos="12824"/>
+          <w:tab w:val="left" w:pos="13740"/>
+          <w:tab w:val="left" w:pos="14656"/>
+        </w:tabs>
+        <w:suppressAutoHyphens w:val="0"/>
+        <w:ind w:firstLine="0"/>
+        <w:jc w:val="left"/>
+        <w:rPr>
+          <w:rFonts w:ascii="Courier New" w:eastAsia="Times New Roman" w:hAnsi="Courier New" w:cs="Courier New"/>
+          <w:sz w:val="20"/>
+          <w:szCs w:val="20"/>
+          <w:lang w:eastAsia="en-US"/>
+        </w:rPr>
+      </w:pPr>
+      <w:r>
+        <w:rPr>
+          <w:rFonts w:ascii="Courier New" w:eastAsia="Times New Roman" w:hAnsi="Courier New" w:cs="Courier New"/>
+          <w:sz w:val="20"/>
+          <w:szCs w:val="20"/>
+          <w:lang w:eastAsia="en-US"/>
+        </w:rPr>
+        <w:t xml:space="preserve">    @POST</w:t>
+      </w:r>
+    </w:p>
+    <w:p>
+      <w:pPr>
+        <w:tabs>
+          <w:tab w:val="left" w:pos="916"/>
+          <w:tab w:val="left" w:pos="1832"/>
+          <w:tab w:val="left" w:pos="2748"/>
+          <w:tab w:val="left" w:pos="3664"/>
+          <w:tab w:val="left" w:pos="4580"/>
+          <w:tab w:val="left" w:pos="5496"/>
+          <w:tab w:val="left" w:pos="6412"/>
+          <w:tab w:val="left" w:pos="7328"/>
+          <w:tab w:val="left" w:pos="8244"/>
+          <w:tab w:val="left" w:pos="9160"/>
+          <w:tab w:val="left" w:pos="10076"/>
+          <w:tab w:val="left" w:pos="10992"/>
+          <w:tab w:val="left" w:pos="11908"/>
+          <w:tab w:val="left" w:pos="12824"/>
+          <w:tab w:val="left" w:pos="13740"/>
+          <w:tab w:val="left" w:pos="14656"/>
+        </w:tabs>
+        <w:suppressAutoHyphens w:val="0"/>
+        <w:ind w:firstLine="0"/>
+        <w:jc w:val="left"/>
+        <w:rPr>
+          <w:rFonts w:ascii="Courier New" w:eastAsia="Times New Roman" w:hAnsi="Courier New" w:cs="Courier New"/>
+          <w:sz w:val="20"/>
+          <w:szCs w:val="20"/>
+          <w:lang w:eastAsia="en-US"/>
+        </w:rPr>
+      </w:pPr>
+      <w:r>
+        <w:rPr>
+          <w:rFonts w:ascii="Courier New" w:eastAsia="Times New Roman" w:hAnsi="Courier New" w:cs="Courier New"/>
+          <w:sz w:val="20"/>
+          <w:szCs w:val="20"/>
+          <w:lang w:eastAsia="en-US"/>
+        </w:rPr>
+        <w:t xml:space="preserve">    @Headers({CONTENT_TYPE, AUTHORIZATION})</w:t>
+      </w:r>
+    </w:p>
+    <w:p>
+      <w:pPr>
+        <w:tabs>
+          <w:tab w:val="left" w:pos="916"/>
+          <w:tab w:val="left" w:pos="1832"/>
+          <w:tab w:val="left" w:pos="2748"/>
+          <w:tab w:val="left" w:pos="3664"/>
+          <w:tab w:val="left" w:pos="4580"/>
+          <w:tab w:val="left" w:pos="5496"/>
+          <w:tab w:val="left" w:pos="6412"/>
+          <w:tab w:val="left" w:pos="7328"/>
+          <w:tab w:val="left" w:pos="8244"/>
+          <w:tab w:val="left" w:pos="9160"/>
+          <w:tab w:val="left" w:pos="10076"/>
+          <w:tab w:val="left" w:pos="10992"/>
+          <w:tab w:val="left" w:pos="11908"/>
+          <w:tab w:val="left" w:pos="12824"/>
+          <w:tab w:val="left" w:pos="13740"/>
+          <w:tab w:val="left" w:pos="14656"/>
+        </w:tabs>
+        <w:suppressAutoHyphens w:val="0"/>
+        <w:ind w:firstLine="0"/>
+        <w:jc w:val="left"/>
+        <w:rPr>
+          <w:rFonts w:ascii="Courier New" w:eastAsia="Times New Roman" w:hAnsi="Courier New" w:cs="Courier New"/>
+          <w:sz w:val="20"/>
+          <w:szCs w:val="20"/>
+          <w:lang w:eastAsia="en-US"/>
+        </w:rPr>
+      </w:pPr>
+      <w:r>
+        <w:rPr>
+          <w:rFonts w:ascii="Courier New" w:eastAsia="Times New Roman" w:hAnsi="Courier New" w:cs="Courier New"/>
+          <w:sz w:val="20"/>
+          <w:szCs w:val="20"/>
+          <w:lang w:eastAsia="en-US"/>
+        </w:rPr>
+        <w:t xml:space="preserve">    Call&lt;T&gt; create(@Body final T body);</w:t>
+      </w:r>
+    </w:p>
+    <w:p>
+      <w:pPr>
+        <w:tabs>
+          <w:tab w:val="left" w:pos="916"/>
+          <w:tab w:val="left" w:pos="1832"/>
+          <w:tab w:val="left" w:pos="2748"/>
+          <w:tab w:val="left" w:pos="3664"/>
+          <w:tab w:val="left" w:pos="4580"/>
+          <w:tab w:val="left" w:pos="5496"/>
+          <w:tab w:val="left" w:pos="6412"/>
+          <w:tab w:val="left" w:pos="7328"/>
+          <w:tab w:val="left" w:pos="8244"/>
+          <w:tab w:val="left" w:pos="9160"/>
+          <w:tab w:val="left" w:pos="10076"/>
+          <w:tab w:val="left" w:pos="10992"/>
+          <w:tab w:val="left" w:pos="11908"/>
+          <w:tab w:val="left" w:pos="12824"/>
+          <w:tab w:val="left" w:pos="13740"/>
+          <w:tab w:val="left" w:pos="14656"/>
+        </w:tabs>
+        <w:suppressAutoHyphens w:val="0"/>
+        <w:ind w:firstLine="0"/>
+        <w:jc w:val="left"/>
+        <w:rPr>
+          <w:rFonts w:ascii="Courier New" w:eastAsia="Times New Roman" w:hAnsi="Courier New" w:cs="Courier New"/>
+          <w:sz w:val="20"/>
+          <w:szCs w:val="20"/>
+          <w:lang w:eastAsia="en-US"/>
+        </w:rPr>
+      </w:pPr>
+    </w:p>
+    <w:p>
+      <w:pPr>
+        <w:tabs>
+          <w:tab w:val="left" w:pos="916"/>
+          <w:tab w:val="left" w:pos="1832"/>
+          <w:tab w:val="left" w:pos="2748"/>
+          <w:tab w:val="left" w:pos="3664"/>
+          <w:tab w:val="left" w:pos="4580"/>
+          <w:tab w:val="left" w:pos="5496"/>
+          <w:tab w:val="left" w:pos="6412"/>
+          <w:tab w:val="left" w:pos="7328"/>
+          <w:tab w:val="left" w:pos="8244"/>
+          <w:tab w:val="left" w:pos="9160"/>
+          <w:tab w:val="left" w:pos="10076"/>
+          <w:tab w:val="left" w:pos="10992"/>
+          <w:tab w:val="left" w:pos="11908"/>
+          <w:tab w:val="left" w:pos="12824"/>
+          <w:tab w:val="left" w:pos="13740"/>
+          <w:tab w:val="left" w:pos="14656"/>
+        </w:tabs>
+        <w:suppressAutoHyphens w:val="0"/>
+        <w:ind w:firstLine="0"/>
+        <w:jc w:val="left"/>
+        <w:rPr>
+          <w:rFonts w:ascii="Courier New" w:eastAsia="Times New Roman" w:hAnsi="Courier New" w:cs="Courier New"/>
+          <w:sz w:val="20"/>
+          <w:szCs w:val="20"/>
+          <w:lang w:eastAsia="en-US"/>
+        </w:rPr>
+      </w:pPr>
+      <w:r>
+        <w:rPr>
+          <w:rFonts w:ascii="Courier New" w:eastAsia="Times New Roman" w:hAnsi="Courier New" w:cs="Courier New"/>
+          <w:sz w:val="20"/>
+          <w:szCs w:val="20"/>
+          <w:lang w:eastAsia="en-US"/>
+        </w:rPr>
+        <w:t xml:space="preserve">    @PUT</w:t>
+      </w:r>
+    </w:p>
+    <w:p>
+      <w:pPr>
+        <w:tabs>
+          <w:tab w:val="left" w:pos="916"/>
+          <w:tab w:val="left" w:pos="1832"/>
+          <w:tab w:val="left" w:pos="2748"/>
+          <w:tab w:val="left" w:pos="3664"/>
+          <w:tab w:val="left" w:pos="4580"/>
+          <w:tab w:val="left" w:pos="5496"/>
+          <w:tab w:val="left" w:pos="6412"/>
+          <w:tab w:val="left" w:pos="7328"/>
+          <w:tab w:val="left" w:pos="8244"/>
+          <w:tab w:val="left" w:pos="9160"/>
+          <w:tab w:val="left" w:pos="10076"/>
+          <w:tab w:val="left" w:pos="10992"/>
+          <w:tab w:val="left" w:pos="11908"/>
+          <w:tab w:val="left" w:pos="12824"/>
+          <w:tab w:val="left" w:pos="13740"/>
+          <w:tab w:val="left" w:pos="14656"/>
+        </w:tabs>
+        <w:suppressAutoHyphens w:val="0"/>
+        <w:ind w:firstLine="0"/>
+        <w:jc w:val="left"/>
+        <w:rPr>
+          <w:rFonts w:ascii="Courier New" w:eastAsia="Times New Roman" w:hAnsi="Courier New" w:cs="Courier New"/>
+          <w:sz w:val="20"/>
+          <w:szCs w:val="20"/>
+          <w:lang w:eastAsia="en-US"/>
+        </w:rPr>
+      </w:pPr>
+      <w:r>
+        <w:rPr>
+          <w:rFonts w:ascii="Courier New" w:eastAsia="Times New Roman" w:hAnsi="Courier New" w:cs="Courier New"/>
+          <w:sz w:val="20"/>
+          <w:szCs w:val="20"/>
+          <w:lang w:eastAsia="en-US"/>
+        </w:rPr>
+        <w:t xml:space="preserve">    @Headers({CONTENT_TYPE, AUTHORIZATION})</w:t>
+      </w:r>
+    </w:p>
+    <w:p>
+      <w:pPr>
+        <w:tabs>
+          <w:tab w:val="left" w:pos="916"/>
+          <w:tab w:val="left" w:pos="1832"/>
+          <w:tab w:val="left" w:pos="2748"/>
+          <w:tab w:val="left" w:pos="3664"/>
+          <w:tab w:val="left" w:pos="4580"/>
+          <w:tab w:val="left" w:pos="5496"/>
+          <w:tab w:val="left" w:pos="6412"/>
+          <w:tab w:val="left" w:pos="7328"/>
+          <w:tab w:val="left" w:pos="8244"/>
+          <w:tab w:val="left" w:pos="9160"/>
+          <w:tab w:val="left" w:pos="10076"/>
+          <w:tab w:val="left" w:pos="10992"/>
+          <w:tab w:val="left" w:pos="11908"/>
+          <w:tab w:val="left" w:pos="12824"/>
+          <w:tab w:val="left" w:pos="13740"/>
+          <w:tab w:val="left" w:pos="14656"/>
+        </w:tabs>
+        <w:suppressAutoHyphens w:val="0"/>
+        <w:ind w:firstLine="0"/>
+        <w:jc w:val="left"/>
+        <w:rPr>
+          <w:rFonts w:ascii="Courier New" w:eastAsia="Times New Roman" w:hAnsi="Courier New" w:cs="Courier New"/>
+          <w:sz w:val="20"/>
+          <w:szCs w:val="20"/>
+          <w:lang w:eastAsia="en-US"/>
+        </w:rPr>
+      </w:pPr>
+      <w:r>
+        <w:rPr>
+          <w:rFonts w:ascii="Courier New" w:eastAsia="Times New Roman" w:hAnsi="Courier New" w:cs="Courier New"/>
+          <w:sz w:val="20"/>
+          <w:szCs w:val="20"/>
+          <w:lang w:eastAsia="en-US"/>
+        </w:rPr>
+        <w:t xml:space="preserve">    Call&lt;T&gt; update(@Body final T body);</w:t>
+      </w:r>
+    </w:p>
+    <w:p>
+      <w:pPr>
+        <w:tabs>
+          <w:tab w:val="left" w:pos="916"/>
+          <w:tab w:val="left" w:pos="1832"/>
+          <w:tab w:val="left" w:pos="2748"/>
+          <w:tab w:val="left" w:pos="3664"/>
+          <w:tab w:val="left" w:pos="4580"/>
+          <w:tab w:val="left" w:pos="5496"/>
+          <w:tab w:val="left" w:pos="6412"/>
+          <w:tab w:val="left" w:pos="7328"/>
+          <w:tab w:val="left" w:pos="8244"/>
+          <w:tab w:val="left" w:pos="9160"/>
+          <w:tab w:val="left" w:pos="10076"/>
+          <w:tab w:val="left" w:pos="10992"/>
+          <w:tab w:val="left" w:pos="11908"/>
+          <w:tab w:val="left" w:pos="12824"/>
+          <w:tab w:val="left" w:pos="13740"/>
+          <w:tab w:val="left" w:pos="14656"/>
+        </w:tabs>
+        <w:suppressAutoHyphens w:val="0"/>
+        <w:ind w:firstLine="0"/>
+        <w:jc w:val="left"/>
+        <w:rPr>
+          <w:rFonts w:ascii="Courier New" w:eastAsia="Times New Roman" w:hAnsi="Courier New" w:cs="Courier New"/>
+          <w:sz w:val="20"/>
+          <w:szCs w:val="20"/>
+          <w:lang w:eastAsia="en-US"/>
+        </w:rPr>
+      </w:pPr>
+    </w:p>
+    <w:p>
+      <w:pPr>
+        <w:tabs>
+          <w:tab w:val="left" w:pos="916"/>
+          <w:tab w:val="left" w:pos="1832"/>
+          <w:tab w:val="left" w:pos="2748"/>
+          <w:tab w:val="left" w:pos="3664"/>
+          <w:tab w:val="left" w:pos="4580"/>
+          <w:tab w:val="left" w:pos="5496"/>
+          <w:tab w:val="left" w:pos="6412"/>
+          <w:tab w:val="left" w:pos="7328"/>
+          <w:tab w:val="left" w:pos="8244"/>
+          <w:tab w:val="left" w:pos="9160"/>
+          <w:tab w:val="left" w:pos="10076"/>
+          <w:tab w:val="left" w:pos="10992"/>
+          <w:tab w:val="left" w:pos="11908"/>
+          <w:tab w:val="left" w:pos="12824"/>
+          <w:tab w:val="left" w:pos="13740"/>
+          <w:tab w:val="left" w:pos="14656"/>
+        </w:tabs>
+        <w:suppressAutoHyphens w:val="0"/>
+        <w:ind w:firstLine="0"/>
+        <w:jc w:val="left"/>
+        <w:rPr>
+          <w:rFonts w:ascii="Courier New" w:eastAsia="Times New Roman" w:hAnsi="Courier New" w:cs="Courier New"/>
+          <w:sz w:val="20"/>
+          <w:szCs w:val="20"/>
+          <w:lang w:eastAsia="en-US"/>
+        </w:rPr>
+      </w:pPr>
+      <w:r>
+        <w:rPr>
+          <w:rFonts w:ascii="Courier New" w:eastAsia="Times New Roman" w:hAnsi="Courier New" w:cs="Courier New"/>
+          <w:sz w:val="20"/>
+          <w:szCs w:val="20"/>
+          <w:lang w:eastAsia="en-US"/>
+        </w:rPr>
+        <w:t xml:space="preserve">    @DELETE(ID_PATH)</w:t>
+      </w:r>
+    </w:p>
+    <w:p>
+      <w:pPr>
+        <w:tabs>
+          <w:tab w:val="left" w:pos="916"/>
+          <w:tab w:val="left" w:pos="1832"/>
+          <w:tab w:val="left" w:pos="2748"/>
+          <w:tab w:val="left" w:pos="3664"/>
+          <w:tab w:val="left" w:pos="4580"/>
+          <w:tab w:val="left" w:pos="5496"/>
+          <w:tab w:val="left" w:pos="6412"/>
+          <w:tab w:val="left" w:pos="7328"/>
+          <w:tab w:val="left" w:pos="8244"/>
+          <w:tab w:val="left" w:pos="9160"/>
+          <w:tab w:val="left" w:pos="10076"/>
+          <w:tab w:val="left" w:pos="10992"/>
+          <w:tab w:val="left" w:pos="11908"/>
+          <w:tab w:val="left" w:pos="12824"/>
+          <w:tab w:val="left" w:pos="13740"/>
+          <w:tab w:val="left" w:pos="14656"/>
+        </w:tabs>
+        <w:suppressAutoHyphens w:val="0"/>
+        <w:ind w:firstLine="0"/>
+        <w:jc w:val="left"/>
+        <w:rPr>
+          <w:rFonts w:ascii="Courier New" w:eastAsia="Times New Roman" w:hAnsi="Courier New" w:cs="Courier New"/>
+          <w:sz w:val="20"/>
+          <w:szCs w:val="20"/>
+          <w:lang w:eastAsia="en-US"/>
+        </w:rPr>
+      </w:pPr>
+      <w:r>
+        <w:rPr>
+          <w:rFonts w:ascii="Courier New" w:eastAsia="Times New Roman" w:hAnsi="Courier New" w:cs="Courier New"/>
+          <w:sz w:val="20"/>
+          <w:szCs w:val="20"/>
+          <w:lang w:eastAsia="en-US"/>
+        </w:rPr>
+        <w:t xml:space="preserve">    @Headers({CONTENT_TYPE, AUTHORIZATION})</w:t>
+      </w:r>
+    </w:p>
+    <w:p>
+      <w:pPr>
+        <w:tabs>
+          <w:tab w:val="left" w:pos="916"/>
+          <w:tab w:val="left" w:pos="1832"/>
+          <w:tab w:val="left" w:pos="2748"/>
+          <w:tab w:val="left" w:pos="3664"/>
+          <w:tab w:val="left" w:pos="4580"/>
+          <w:tab w:val="left" w:pos="5496"/>
+          <w:tab w:val="left" w:pos="6412"/>
+          <w:tab w:val="left" w:pos="7328"/>
+          <w:tab w:val="left" w:pos="8244"/>
+          <w:tab w:val="left" w:pos="9160"/>
+          <w:tab w:val="left" w:pos="10076"/>
+          <w:tab w:val="left" w:pos="10992"/>
+          <w:tab w:val="left" w:pos="11908"/>
+          <w:tab w:val="left" w:pos="12824"/>
+          <w:tab w:val="left" w:pos="13740"/>
+          <w:tab w:val="left" w:pos="14656"/>
+        </w:tabs>
+        <w:suppressAutoHyphens w:val="0"/>
+        <w:ind w:firstLine="0"/>
+        <w:jc w:val="left"/>
+        <w:rPr>
+          <w:rFonts w:ascii="Courier New" w:eastAsia="Times New Roman" w:hAnsi="Courier New" w:cs="Courier New"/>
+          <w:sz w:val="20"/>
+          <w:szCs w:val="20"/>
+          <w:lang w:eastAsia="en-US"/>
+        </w:rPr>
+      </w:pPr>
+      <w:r>
+        <w:rPr>
+          <w:rFonts w:ascii="Courier New" w:eastAsia="Times New Roman" w:hAnsi="Courier New" w:cs="Courier New"/>
+          <w:sz w:val="20"/>
+          <w:szCs w:val="20"/>
+          <w:lang w:eastAsia="en-US"/>
+        </w:rPr>
+        <w:t xml:space="preserve">    Call&lt;T&gt; deleteById(@Path ("id") final Long id);</w:t>
+      </w:r>
+    </w:p>
+    <w:p>
+      <w:pPr>
+        <w:tabs>
+          <w:tab w:val="left" w:pos="916"/>
+          <w:tab w:val="left" w:pos="1832"/>
+          <w:tab w:val="left" w:pos="2748"/>
+          <w:tab w:val="left" w:pos="3664"/>
+          <w:tab w:val="left" w:pos="4580"/>
+          <w:tab w:val="left" w:pos="5496"/>
+          <w:tab w:val="left" w:pos="6412"/>
+          <w:tab w:val="left" w:pos="7328"/>
+          <w:tab w:val="left" w:pos="8244"/>
+          <w:tab w:val="left" w:pos="9160"/>
+          <w:tab w:val="left" w:pos="10076"/>
+          <w:tab w:val="left" w:pos="10992"/>
+          <w:tab w:val="left" w:pos="11908"/>
+          <w:tab w:val="left" w:pos="12824"/>
+          <w:tab w:val="left" w:pos="13740"/>
+          <w:tab w:val="left" w:pos="14656"/>
+        </w:tabs>
+        <w:suppressAutoHyphens w:val="0"/>
+        <w:ind w:firstLine="0"/>
+        <w:jc w:val="left"/>
+        <w:rPr>
+          <w:rFonts w:ascii="Courier New" w:eastAsia="Times New Roman" w:hAnsi="Courier New" w:cs="Courier New"/>
+          <w:sz w:val="20"/>
+          <w:szCs w:val="20"/>
+          <w:lang w:eastAsia="en-US"/>
+        </w:rPr>
+      </w:pPr>
+    </w:p>
+    <w:p>
+      <w:pPr>
+        <w:tabs>
+          <w:tab w:val="left" w:pos="916"/>
+          <w:tab w:val="left" w:pos="1832"/>
+          <w:tab w:val="left" w:pos="2748"/>
+          <w:tab w:val="left" w:pos="3664"/>
+          <w:tab w:val="left" w:pos="4580"/>
+          <w:tab w:val="left" w:pos="5496"/>
+          <w:tab w:val="left" w:pos="6412"/>
+          <w:tab w:val="left" w:pos="7328"/>
+          <w:tab w:val="left" w:pos="8244"/>
+          <w:tab w:val="left" w:pos="9160"/>
+          <w:tab w:val="left" w:pos="10076"/>
+          <w:tab w:val="left" w:pos="10992"/>
+          <w:tab w:val="left" w:pos="11908"/>
+          <w:tab w:val="left" w:pos="12824"/>
+          <w:tab w:val="left" w:pos="13740"/>
+          <w:tab w:val="left" w:pos="14656"/>
+        </w:tabs>
+        <w:suppressAutoHyphens w:val="0"/>
+        <w:ind w:firstLine="0"/>
+        <w:jc w:val="left"/>
+        <w:rPr>
+          <w:rFonts w:ascii="Courier New" w:eastAsia="Times New Roman" w:hAnsi="Courier New" w:cs="Courier New"/>
+          <w:sz w:val="20"/>
+          <w:szCs w:val="20"/>
+          <w:lang w:eastAsia="en-US"/>
+        </w:rPr>
+      </w:pPr>
+      <w:r>
+        <w:rPr>
+          <w:rFonts w:ascii="Courier New" w:eastAsia="Times New Roman" w:hAnsi="Courier New" w:cs="Courier New"/>
+          <w:sz w:val="20"/>
+          <w:szCs w:val="20"/>
+          <w:lang w:eastAsia="en-US"/>
+        </w:rPr>
+        <w:t xml:space="preserve">    @DELETE(CODE_PATH)</w:t>
+      </w:r>
+    </w:p>
+    <w:p>
+      <w:pPr>
+        <w:tabs>
+          <w:tab w:val="left" w:pos="916"/>
+          <w:tab w:val="left" w:pos="1832"/>
+          <w:tab w:val="left" w:pos="2748"/>
+          <w:tab w:val="left" w:pos="3664"/>
+          <w:tab w:val="left" w:pos="4580"/>
+          <w:tab w:val="left" w:pos="5496"/>
+          <w:tab w:val="left" w:pos="6412"/>
+          <w:tab w:val="left" w:pos="7328"/>
+          <w:tab w:val="left" w:pos="8244"/>
+          <w:tab w:val="left" w:pos="9160"/>
+          <w:tab w:val="left" w:pos="10076"/>
+          <w:tab w:val="left" w:pos="10992"/>
+          <w:tab w:val="left" w:pos="11908"/>
+          <w:tab w:val="left" w:pos="12824"/>
+          <w:tab w:val="left" w:pos="13740"/>
+          <w:tab w:val="left" w:pos="14656"/>
+        </w:tabs>
+        <w:suppressAutoHyphens w:val="0"/>
+        <w:ind w:firstLine="0"/>
+        <w:jc w:val="left"/>
+        <w:rPr>
+          <w:rFonts w:ascii="Courier New" w:eastAsia="Times New Roman" w:hAnsi="Courier New" w:cs="Courier New"/>
+          <w:sz w:val="20"/>
+          <w:szCs w:val="20"/>
+          <w:lang w:eastAsia="en-US"/>
+        </w:rPr>
+      </w:pPr>
+      <w:r>
+        <w:rPr>
+          <w:rFonts w:ascii="Courier New" w:eastAsia="Times New Roman" w:hAnsi="Courier New" w:cs="Courier New"/>
+          <w:sz w:val="20"/>
+          <w:szCs w:val="20"/>
+          <w:lang w:eastAsia="en-US"/>
+        </w:rPr>
+        <w:t xml:space="preserve">    @Headers({CONTENT_TYPE, AUTHORIZATION})</w:t>
+      </w:r>
+    </w:p>
+    <w:p>
+      <w:pPr>
+        <w:tabs>
+          <w:tab w:val="left" w:pos="916"/>
+          <w:tab w:val="left" w:pos="1832"/>
+          <w:tab w:val="left" w:pos="2748"/>
+          <w:tab w:val="left" w:pos="3664"/>
+          <w:tab w:val="left" w:pos="4580"/>
+          <w:tab w:val="left" w:pos="5496"/>
+          <w:tab w:val="left" w:pos="6412"/>
+          <w:tab w:val="left" w:pos="7328"/>
+          <w:tab w:val="left" w:pos="8244"/>
+          <w:tab w:val="left" w:pos="9160"/>
+          <w:tab w:val="left" w:pos="10076"/>
+          <w:tab w:val="left" w:pos="10992"/>
+          <w:tab w:val="left" w:pos="11908"/>
+          <w:tab w:val="left" w:pos="12824"/>
+          <w:tab w:val="left" w:pos="13740"/>
+          <w:tab w:val="left" w:pos="14656"/>
+        </w:tabs>
+        <w:suppressAutoHyphens w:val="0"/>
+        <w:ind w:firstLine="0"/>
+        <w:jc w:val="left"/>
+        <w:rPr>
+          <w:rFonts w:ascii="Courier New" w:eastAsia="Times New Roman" w:hAnsi="Courier New" w:cs="Courier New"/>
+          <w:sz w:val="20"/>
+          <w:szCs w:val="20"/>
+          <w:lang w:eastAsia="en-US"/>
+        </w:rPr>
+      </w:pPr>
+      <w:r>
+        <w:rPr>
+          <w:rFonts w:ascii="Courier New" w:eastAsia="Times New Roman" w:hAnsi="Courier New" w:cs="Courier New"/>
+          <w:sz w:val="20"/>
+          <w:szCs w:val="20"/>
+          <w:lang w:eastAsia="en-US"/>
+        </w:rPr>
+        <w:t xml:space="preserve">    Call&lt;T&gt; deleteByCode(@Path ("code") final String code);</w:t>
+      </w:r>
+    </w:p>
+    <w:p>
+      <w:pPr>
+        <w:tabs>
+          <w:tab w:val="left" w:pos="916"/>
+          <w:tab w:val="left" w:pos="1832"/>
+          <w:tab w:val="left" w:pos="2748"/>
+          <w:tab w:val="left" w:pos="3664"/>
+          <w:tab w:val="left" w:pos="4580"/>
+          <w:tab w:val="left" w:pos="5496"/>
+          <w:tab w:val="left" w:pos="6412"/>
+          <w:tab w:val="left" w:pos="7328"/>
+          <w:tab w:val="left" w:pos="8244"/>
+          <w:tab w:val="left" w:pos="9160"/>
+          <w:tab w:val="left" w:pos="10076"/>
+          <w:tab w:val="left" w:pos="10992"/>
+          <w:tab w:val="left" w:pos="11908"/>
+          <w:tab w:val="left" w:pos="12824"/>
+          <w:tab w:val="left" w:pos="13740"/>
+          <w:tab w:val="left" w:pos="14656"/>
+        </w:tabs>
+        <w:suppressAutoHyphens w:val="0"/>
+        <w:ind w:firstLine="0"/>
+        <w:jc w:val="left"/>
+        <w:rPr>
+          <w:rFonts w:ascii="Courier New" w:eastAsia="Times New Roman" w:hAnsi="Courier New" w:cs="Courier New"/>
+          <w:sz w:val="20"/>
+          <w:szCs w:val="20"/>
+          <w:lang w:eastAsia="en-US"/>
+        </w:rPr>
+      </w:pPr>
+      <w:r>
+        <w:rPr>
+          <w:rFonts w:ascii="Courier New" w:eastAsia="Times New Roman" w:hAnsi="Courier New" w:cs="Courier New"/>
+          <w:sz w:val="20"/>
+          <w:szCs w:val="20"/>
+          <w:lang w:eastAsia="en-US"/>
+        </w:rPr>
+        <w:t>}</w:t>
+      </w:r>
+    </w:p>
+    <w:p>
+      <w:pPr>
+        <w:tabs>
+          <w:tab w:val="left" w:pos="916"/>
+          <w:tab w:val="left" w:pos="1832"/>
+          <w:tab w:val="left" w:pos="2748"/>
+          <w:tab w:val="left" w:pos="3664"/>
+          <w:tab w:val="left" w:pos="4580"/>
+          <w:tab w:val="left" w:pos="5496"/>
+          <w:tab w:val="left" w:pos="6412"/>
+          <w:tab w:val="left" w:pos="7328"/>
+          <w:tab w:val="left" w:pos="8244"/>
+          <w:tab w:val="left" w:pos="9160"/>
+          <w:tab w:val="left" w:pos="10076"/>
+          <w:tab w:val="left" w:pos="10992"/>
+          <w:tab w:val="left" w:pos="11908"/>
+          <w:tab w:val="left" w:pos="12824"/>
+          <w:tab w:val="left" w:pos="13740"/>
+          <w:tab w:val="left" w:pos="14656"/>
+        </w:tabs>
+        <w:suppressAutoHyphens w:val="0"/>
+        <w:ind w:firstLine="0"/>
+        <w:jc w:val="left"/>
+        <w:rPr>
+          <w:rFonts w:ascii="Courier New" w:eastAsia="Times New Roman" w:hAnsi="Courier New" w:cs="Courier New"/>
+          <w:sz w:val="20"/>
+          <w:szCs w:val="20"/>
+          <w:lang w:eastAsia="en-US"/>
+        </w:rPr>
+      </w:pPr>
+    </w:p>
+    <w:p>
+      <w:pPr>
+        <w:rPr>
+          <w:lang w:val="ro-RO"/>
+        </w:rPr>
+      </w:pPr>
+      <w:r>
+        <w:rPr>
+          <w:lang w:val="ro-RO"/>
+        </w:rPr>
+        <w:t xml:space="preserve">Folsind parametrii generici s-a obținut un serviciu ce poate fi utilizat prin extinderea acestei clase și adăugarea metodelor specifice. </w:t>
+      </w:r>
+      <w:r>
+        <w:rPr>
+          <w:lang w:val="ro-RO"/>
+        </w:rPr>
+        <w:t xml:space="preserve">Metodele predefinite în toate serviciile sunt: </w:t>
+      </w:r>
+      <w:r>
+        <w:rPr>
+          <w:i/>
+          <w:lang w:val="ro-RO"/>
+        </w:rPr>
+        <w:t>getById, getByCode, getAll, create, update, deleteById</w:t>
+      </w:r>
+      <w:r>
+        <w:rPr>
+          <w:lang w:val="ro-RO"/>
+        </w:rPr>
+        <w:t xml:space="preserve"> sau </w:t>
+      </w:r>
+      <w:r>
+        <w:rPr>
+          <w:i/>
+          <w:lang w:val="ro-RO"/>
+        </w:rPr>
+        <w:t>deleteByCode</w:t>
+      </w:r>
+      <w:r>
+        <w:rPr>
+          <w:lang w:val="ro-RO"/>
+        </w:rPr>
+        <w:t>.</w:t>
+      </w:r>
+    </w:p>
+    <w:p>
+      <w:pPr>
+        <w:rPr>
+          <w:lang w:val="ro-RO"/>
+        </w:rPr>
+      </w:pPr>
+    </w:p>
+    <w:p>
+      <w:pPr>
+        <w:pStyle w:val="Heading3"/>
+      </w:pPr>
+      <w:r>
+        <w:t>Adaptors</w:t>
+      </w:r>
+    </w:p>
+    <w:p>
+      <w:pPr>
+        <w:pStyle w:val="Heading3"/>
+      </w:pPr>
+      <w:r>
+        <w:t>Activities</w:t>
+      </w:r>
     </w:p>
     <w:p>
       <w:pPr>
@@ -14803,61 +16274,88 @@
       <w:pPr>
         <w:pStyle w:val="Heading1"/>
       </w:pPr>
-      <w:bookmarkStart w:id="44" w:name="_Toc384978579"/>
-      <w:bookmarkStart w:id="45" w:name="_Toc384978593"/>
-      <w:bookmarkStart w:id="46" w:name="_Toc384979765"/>
-      <w:bookmarkStart w:id="47" w:name="_Toc384994113"/>
+      <w:bookmarkStart w:id="39" w:name="_Toc384978578"/>
+      <w:bookmarkStart w:id="40" w:name="_Toc384978592"/>
+      <w:bookmarkStart w:id="41" w:name="_Toc384979764"/>
+      <w:bookmarkStart w:id="42" w:name="_Toc384994112"/>
       <w:r>
         <w:lastRenderedPageBreak/>
-        <w:t xml:space="preserve">Manual de </w:t>
-      </w:r>
-      <w:r>
-        <w:t>I</w:t>
-      </w:r>
-      <w:r>
-        <w:t xml:space="preserve">nstalare si </w:t>
-      </w:r>
-      <w:r>
-        <w:t>U</w:t>
-      </w:r>
-      <w:r>
-        <w:t>tilizare</w:t>
-      </w:r>
-      <w:bookmarkEnd w:id="44"/>
-      <w:bookmarkEnd w:id="45"/>
-      <w:bookmarkEnd w:id="46"/>
-      <w:bookmarkEnd w:id="47"/>
-    </w:p>
-    <w:p>
-      <w:pPr>
-        <w:rPr>
-          <w:lang w:val="ro-RO"/>
-        </w:rPr>
-      </w:pPr>
-      <w:r>
-        <w:rPr>
-          <w:lang w:val="ro-RO"/>
-        </w:rPr>
-        <w:t>În secţiunea de Instalare trebuie să detaliaţi resursele software şi hardware necesare pentru instalarea şi rularea aplicaţiei, precum şi o descriere pas cu pas a procesului de instalare. Instalarea aplicaţiei trebuie să fie posibilă pe baza a ceea ce se scrie aici.</w:t>
-      </w:r>
-    </w:p>
-    <w:p>
-      <w:pPr>
-        <w:rPr>
-          <w:lang w:val="ro-RO"/>
-        </w:rPr>
-      </w:pPr>
-      <w:r>
-        <w:rPr>
-          <w:lang w:val="ro-RO"/>
-        </w:rPr>
-        <w:t>În acest capitol, trebuie să descrieţi cum se utilizează aplicaţia din punct de vedere al utilizatorului, fără a menţiona aspecte tehnice interne</w:t>
-      </w:r>
-      <w:r>
-        <w:rPr>
-          <w:lang w:val="ro-RO"/>
-        </w:rPr>
-        <w:t>.</w:t>
+        <w:t xml:space="preserve">Testare şi </w:t>
+      </w:r>
+      <w:r>
+        <w:t>V</w:t>
+      </w:r>
+      <w:r>
+        <w:t>alidare</w:t>
+      </w:r>
+      <w:bookmarkEnd w:id="39"/>
+      <w:bookmarkEnd w:id="40"/>
+      <w:bookmarkEnd w:id="41"/>
+      <w:bookmarkEnd w:id="42"/>
+    </w:p>
+    <w:p>
+      <w:pPr>
+        <w:rPr>
+          <w:lang w:val="ro-RO"/>
+        </w:rPr>
+      </w:pPr>
+      <w:r>
+        <w:rPr>
+          <w:lang w:val="ro-RO"/>
+        </w:rPr>
+        <w:t xml:space="preserve">Funcționalitățile sistemului au fost testate manual. </w:t>
+      </w:r>
+    </w:p>
+    <w:p>
+      <w:pPr>
+        <w:rPr>
+          <w:lang w:val="ro-RO"/>
+        </w:rPr>
+      </w:pPr>
+      <w:r>
+        <w:rPr>
+          <w:lang w:val="ro-RO"/>
+        </w:rPr>
+        <w:t xml:space="preserve">Având în vedere importanța funcționalității corecte a serverului s-a folosit librăria de testare Junit 4[20] pentru a efectua teste unitare la nivelul bazei de date precum și la cel al logicii de business. </w:t>
+      </w:r>
+    </w:p>
+    <w:p>
+      <w:pPr>
+        <w:rPr>
+          <w:lang w:val="ro-RO"/>
+        </w:rPr>
+      </w:pPr>
+      <w:r>
+        <w:rPr>
+          <w:lang w:val="ro-RO"/>
+        </w:rPr>
+        <w:t>Automat sunt testate toate funționalitățiile sistemului.</w:t>
+      </w:r>
+    </w:p>
+    <w:p>
+      <w:pPr>
+        <w:rPr>
+          <w:lang w:val="ro-RO"/>
+        </w:rPr>
+      </w:pPr>
+      <w:r>
+        <w:rPr>
+          <w:lang w:val="ro-RO"/>
+        </w:rPr>
+        <w:t xml:space="preserve">Baza de date asupra căreia se efectuază testele este o bază de date </w:t>
+      </w:r>
+      <w:r>
+        <w:rPr>
+          <w:i/>
+          <w:lang w:val="ro-RO"/>
+        </w:rPr>
+        <w:t>H2</w:t>
+      </w:r>
+      <w:r>
+        <w:rPr>
+          <w:lang w:val="ro-RO"/>
+        </w:rPr>
+        <w:t>[21]</w:t>
       </w:r>
       <w:r>
         <w:rPr>
@@ -14867,35 +16365,38 @@
       </w:r>
       <w:r>
         <w:rPr>
-          <w:lang w:val="ro-RO"/>
-        </w:rPr>
-        <w:t>F</w:t>
-      </w:r>
-      <w:r>
-        <w:rPr>
-          <w:lang w:val="ro-RO"/>
-        </w:rPr>
-        <w:t xml:space="preserve">olosiţi </w:t>
-      </w:r>
-      <w:r>
-        <w:rPr>
-          <w:lang w:val="ro-RO"/>
-        </w:rPr>
-        <w:t>capturi ale ecranului</w:t>
-      </w:r>
-      <w:r>
-        <w:rPr>
-          <w:lang w:val="ro-RO"/>
-        </w:rPr>
-        <w:t xml:space="preserve"> şi explicaţii pas cu pas ale interacţiunii. Folosind acest manual, o persoană ar trebui să poată utiliza produsul vostru.</w:t>
-      </w:r>
-    </w:p>
-    <w:p>
-      <w:pPr>
-        <w:rPr>
-          <w:lang w:val="ro-RO"/>
-        </w:rPr>
-      </w:pPr>
+          <w:i/>
+          <w:lang w:val="ro-RO"/>
+        </w:rPr>
+        <w:t>inMemory</w:t>
+      </w:r>
+      <w:r>
+        <w:rPr>
+          <w:lang w:val="ro-RO"/>
+        </w:rPr>
+        <w:t xml:space="preserve">. </w:t>
+      </w:r>
+    </w:p>
+    <w:p>
+      <w:pPr>
+        <w:rPr>
+          <w:lang w:val="ro-RO"/>
+        </w:rPr>
+      </w:pPr>
+      <w:r>
+        <w:rPr>
+          <w:lang w:val="ro-RO"/>
+        </w:rPr>
+        <w:t>Testele se află într-un proiect diferit, unde pachetele conținând codul sunt denumite după proiectele asupra cărora acționează.</w:t>
+      </w:r>
+      <w:bookmarkStart w:id="43" w:name="_GoBack"/>
+      <w:bookmarkEnd w:id="43"/>
+      <w:r>
+        <w:rPr>
+          <w:lang w:val="ro-RO"/>
+        </w:rPr>
+        <w:t xml:space="preserve">   </w:t>
+      </w:r>
     </w:p>
     <w:p>
       <w:pPr>
@@ -14929,30 +16430,55 @@
       <w:pPr>
         <w:pStyle w:val="Heading1"/>
       </w:pPr>
-      <w:bookmarkStart w:id="48" w:name="_Toc384978580"/>
-      <w:bookmarkStart w:id="49" w:name="_Toc384978594"/>
-      <w:bookmarkStart w:id="50" w:name="_Toc384979766"/>
-      <w:bookmarkStart w:id="51" w:name="_Toc384994114"/>
+      <w:bookmarkStart w:id="44" w:name="_Toc384978579"/>
+      <w:bookmarkStart w:id="45" w:name="_Toc384978593"/>
+      <w:bookmarkStart w:id="46" w:name="_Toc384979765"/>
+      <w:bookmarkStart w:id="47" w:name="_Toc384994113"/>
       <w:r>
         <w:lastRenderedPageBreak/>
-        <w:t>Concluzii</w:t>
-      </w:r>
-      <w:bookmarkEnd w:id="48"/>
-      <w:bookmarkEnd w:id="49"/>
-      <w:bookmarkEnd w:id="50"/>
-      <w:bookmarkEnd w:id="51"/>
-    </w:p>
-    <w:p>
-      <w:pPr>
-        <w:rPr>
-          <w:lang w:val="ro-RO"/>
-        </w:rPr>
-      </w:pPr>
-      <w:r>
-        <w:rPr>
-          <w:lang w:val="ro-RO"/>
-        </w:rPr>
-        <w:t>Cca. 5% din total</w:t>
+        <w:t xml:space="preserve">Manual de </w:t>
+      </w:r>
+      <w:r>
+        <w:t>I</w:t>
+      </w:r>
+      <w:r>
+        <w:t xml:space="preserve">nstalare si </w:t>
+      </w:r>
+      <w:r>
+        <w:t>U</w:t>
+      </w:r>
+      <w:r>
+        <w:t>tilizare</w:t>
+      </w:r>
+      <w:bookmarkEnd w:id="44"/>
+      <w:bookmarkEnd w:id="45"/>
+      <w:bookmarkEnd w:id="46"/>
+      <w:bookmarkEnd w:id="47"/>
+    </w:p>
+    <w:p>
+      <w:pPr>
+        <w:rPr>
+          <w:lang w:val="ro-RO"/>
+        </w:rPr>
+      </w:pPr>
+      <w:r>
+        <w:rPr>
+          <w:lang w:val="ro-RO"/>
+        </w:rPr>
+        <w:t>În secţiunea de Instalare trebuie să detaliaţi resursele software şi hardware necesare pentru instalarea şi rularea aplicaţiei, precum şi o descriere pas cu pas a procesului de instalare. Instalarea aplicaţiei trebuie să fie posibilă pe baza a ceea ce se scrie aici.</w:t>
+      </w:r>
+    </w:p>
+    <w:p>
+      <w:pPr>
+        <w:rPr>
+          <w:lang w:val="ro-RO"/>
+        </w:rPr>
+      </w:pPr>
+      <w:r>
+        <w:rPr>
+          <w:lang w:val="ro-RO"/>
+        </w:rPr>
+        <w:t>În acest capitol, trebuie să descrieţi cum se utilizează aplicaţia din punct de vedere al utilizatorului, fără a menţiona aspecte tehnice interne</w:t>
       </w:r>
       <w:r>
         <w:rPr>
@@ -14960,72 +16486,35 @@
         </w:rPr>
         <w:t>.</w:t>
       </w:r>
-    </w:p>
-    <w:p>
-      <w:pPr>
-        <w:rPr>
-          <w:lang w:val="ro-RO"/>
-        </w:rPr>
-      </w:pPr>
-      <w:r>
-        <w:rPr>
-          <w:lang w:val="ro-RO"/>
-        </w:rPr>
-        <w:t>Capitolul ar trebui sa conţină (nu se rezumă neapărat la):</w:t>
-      </w:r>
-    </w:p>
-    <w:p>
-      <w:pPr>
-        <w:pStyle w:val="ColorfulList-Accent11"/>
-        <w:numPr>
-          <w:ilvl w:val="0"/>
-          <w:numId w:val="9"/>
-        </w:numPr>
-        <w:rPr>
-          <w:lang w:val="ro-RO"/>
-        </w:rPr>
-      </w:pPr>
-      <w:r>
-        <w:rPr>
-          <w:lang w:val="ro-RO"/>
-        </w:rPr>
-        <w:t>un rezumat al contribuţiilor voastre</w:t>
-      </w:r>
-    </w:p>
-    <w:p>
-      <w:pPr>
-        <w:pStyle w:val="ColorfulList-Accent11"/>
-        <w:numPr>
-          <w:ilvl w:val="0"/>
-          <w:numId w:val="9"/>
-        </w:numPr>
-        <w:rPr>
-          <w:lang w:val="ro-RO"/>
-        </w:rPr>
-      </w:pPr>
-      <w:r>
-        <w:rPr>
-          <w:lang w:val="ro-RO"/>
-        </w:rPr>
-        <w:t>analiză critică a rezultatelor obţinute</w:t>
-      </w:r>
-    </w:p>
-    <w:p>
-      <w:pPr>
-        <w:pStyle w:val="ColorfulList-Accent11"/>
-        <w:numPr>
-          <w:ilvl w:val="0"/>
-          <w:numId w:val="9"/>
-        </w:numPr>
-        <w:rPr>
-          <w:lang w:val="ro-RO"/>
-        </w:rPr>
-      </w:pPr>
-      <w:r>
-        <w:rPr>
-          <w:lang w:val="ro-RO"/>
-        </w:rPr>
-        <w:t>descriere a posibilelor dezvoltări şi îmbunătăţiri ulterioare</w:t>
+      <w:r>
+        <w:rPr>
+          <w:lang w:val="ro-RO"/>
+        </w:rPr>
+        <w:t xml:space="preserve"> </w:t>
+      </w:r>
+      <w:r>
+        <w:rPr>
+          <w:lang w:val="ro-RO"/>
+        </w:rPr>
+        <w:t>F</w:t>
+      </w:r>
+      <w:r>
+        <w:rPr>
+          <w:lang w:val="ro-RO"/>
+        </w:rPr>
+        <w:t xml:space="preserve">olosiţi </w:t>
+      </w:r>
+      <w:r>
+        <w:rPr>
+          <w:lang w:val="ro-RO"/>
+        </w:rPr>
+        <w:t>capturi ale ecranului</w:t>
+      </w:r>
+      <w:r>
+        <w:rPr>
+          <w:lang w:val="ro-RO"/>
+        </w:rPr>
+        <w:t xml:space="preserve"> şi explicaţii pas cu pas ale interacţiunii. Folosind acest manual, o persoană ar trebui să poată utiliza produsul vostru.</w:t>
       </w:r>
     </w:p>
     <w:p>
@@ -15066,6 +16555,144 @@
     <w:p>
       <w:pPr>
         <w:pStyle w:val="Heading1"/>
+      </w:pPr>
+      <w:bookmarkStart w:id="48" w:name="_Toc384978580"/>
+      <w:bookmarkStart w:id="49" w:name="_Toc384978594"/>
+      <w:bookmarkStart w:id="50" w:name="_Toc384979766"/>
+      <w:bookmarkStart w:id="51" w:name="_Toc384994114"/>
+      <w:r>
+        <w:lastRenderedPageBreak/>
+        <w:t>Concluzii</w:t>
+      </w:r>
+      <w:bookmarkEnd w:id="48"/>
+      <w:bookmarkEnd w:id="49"/>
+      <w:bookmarkEnd w:id="50"/>
+      <w:bookmarkEnd w:id="51"/>
+    </w:p>
+    <w:p>
+      <w:pPr>
+        <w:rPr>
+          <w:lang w:val="ro-RO"/>
+        </w:rPr>
+      </w:pPr>
+      <w:r>
+        <w:rPr>
+          <w:lang w:val="ro-RO"/>
+        </w:rPr>
+        <w:t>Cca. 5% din total</w:t>
+      </w:r>
+      <w:r>
+        <w:rPr>
+          <w:lang w:val="ro-RO"/>
+        </w:rPr>
+        <w:t>.</w:t>
+      </w:r>
+    </w:p>
+    <w:p>
+      <w:pPr>
+        <w:rPr>
+          <w:lang w:val="ro-RO"/>
+        </w:rPr>
+      </w:pPr>
+      <w:r>
+        <w:rPr>
+          <w:lang w:val="ro-RO"/>
+        </w:rPr>
+        <w:t>Capitolul ar trebui sa conţină (nu se rezumă neapărat la):</w:t>
+      </w:r>
+    </w:p>
+    <w:p>
+      <w:pPr>
+        <w:pStyle w:val="ColorfulList-Accent11"/>
+        <w:numPr>
+          <w:ilvl w:val="0"/>
+          <w:numId w:val="9"/>
+        </w:numPr>
+        <w:rPr>
+          <w:lang w:val="ro-RO"/>
+        </w:rPr>
+      </w:pPr>
+      <w:r>
+        <w:rPr>
+          <w:lang w:val="ro-RO"/>
+        </w:rPr>
+        <w:t>un rezumat al contribuţiilor voastre</w:t>
+      </w:r>
+    </w:p>
+    <w:p>
+      <w:pPr>
+        <w:pStyle w:val="ColorfulList-Accent11"/>
+        <w:numPr>
+          <w:ilvl w:val="0"/>
+          <w:numId w:val="9"/>
+        </w:numPr>
+        <w:rPr>
+          <w:lang w:val="ro-RO"/>
+        </w:rPr>
+      </w:pPr>
+      <w:r>
+        <w:rPr>
+          <w:lang w:val="ro-RO"/>
+        </w:rPr>
+        <w:t>analiză critică a rezultatelor obţinute</w:t>
+      </w:r>
+    </w:p>
+    <w:p>
+      <w:pPr>
+        <w:pStyle w:val="ColorfulList-Accent11"/>
+        <w:numPr>
+          <w:ilvl w:val="0"/>
+          <w:numId w:val="9"/>
+        </w:numPr>
+        <w:rPr>
+          <w:lang w:val="ro-RO"/>
+        </w:rPr>
+      </w:pPr>
+      <w:r>
+        <w:rPr>
+          <w:lang w:val="ro-RO"/>
+        </w:rPr>
+        <w:t>descriere a posibilelor dezvoltări şi îmbunătăţiri ulterioare</w:t>
+      </w:r>
+    </w:p>
+    <w:p>
+      <w:pPr>
+        <w:rPr>
+          <w:lang w:val="ro-RO"/>
+        </w:rPr>
+      </w:pPr>
+    </w:p>
+    <w:p>
+      <w:pPr>
+        <w:rPr>
+          <w:lang w:val="ro-RO"/>
+        </w:rPr>
+      </w:pPr>
+    </w:p>
+    <w:p>
+      <w:pPr>
+        <w:rPr>
+          <w:lang w:val="ro-RO"/>
+        </w:rPr>
+      </w:pPr>
+    </w:p>
+    <w:p>
+      <w:pPr>
+        <w:rPr>
+          <w:lang w:val="ro-RO"/>
+        </w:rPr>
+        <w:sectPr>
+          <w:headerReference w:type="default" r:id="rId31"/>
+          <w:pgSz w:w="12240" w:h="15840"/>
+          <w:pgMar w:top="1440" w:right="1800" w:bottom="1440" w:left="1800" w:header="709" w:footer="720" w:gutter="0"/>
+          <w:cols w:space="720"/>
+          <w:docGrid w:linePitch="360"/>
+        </w:sectPr>
+      </w:pPr>
+    </w:p>
+    <w:p>
+      <w:pPr>
+        <w:pStyle w:val="Heading1"/>
         <w:numPr>
           <w:ilvl w:val="0"/>
           <w:numId w:val="0"/>
@@ -15258,7 +16885,7 @@
         <w:tab/>
         <w:t xml:space="preserve">Ajax Tutorial, </w:t>
       </w:r>
-      <w:hyperlink r:id="rId31" w:history="1">
+      <w:hyperlink r:id="rId32" w:history="1">
         <w:r>
           <w:rPr>
             <w:rStyle w:val="Hyperlink"/>
@@ -15308,7 +16935,7 @@
           <w:lang w:val="ro-RO"/>
         </w:rPr>
         <w:sectPr>
-          <w:headerReference w:type="default" r:id="rId32"/>
+          <w:headerReference w:type="default" r:id="rId33"/>
           <w:pgSz w:w="12240" w:h="15840"/>
           <w:pgMar w:top="1440" w:right="1800" w:bottom="1440" w:left="1800" w:header="709" w:footer="720" w:gutter="0"/>
           <w:cols w:space="720"/>
@@ -15443,7 +17070,7 @@
       </w:pPr>
     </w:p>
     <w:sectPr>
-      <w:headerReference w:type="default" r:id="rId33"/>
+      <w:headerReference w:type="default" r:id="rId34"/>
       <w:pgSz w:w="12240" w:h="15840"/>
       <w:pgMar w:top="1440" w:right="1800" w:bottom="1440" w:left="1800" w:header="709" w:footer="720" w:gutter="0"/>
       <w:cols w:space="720"/>
@@ -15568,7 +17195,7 @@
       <w:rPr>
         <w:noProof/>
       </w:rPr>
-      <w:t>25</w:t>
+      <w:t>23</w:t>
     </w:r>
     <w:r>
       <w:rPr>
@@ -15778,13 +17405,8 @@
       <w:ind w:firstLine="0"/>
       <w:jc w:val="center"/>
     </w:pPr>
-    <w:proofErr w:type="spellStart"/>
     <w:r>
-      <w:t>Capitolul</w:t>
-    </w:r>
-    <w:proofErr w:type="spellEnd"/>
-    <w:r>
-      <w:t xml:space="preserve"> 7</w:t>
+      <w:t>Capitolul 7</w:t>
     </w:r>
   </w:p>
 </w:hdr>
@@ -15825,11 +17447,9 @@
       <w:ind w:firstLine="0"/>
       <w:jc w:val="center"/>
     </w:pPr>
-    <w:proofErr w:type="spellStart"/>
     <w:r>
       <w:t>Bibliografie</w:t>
     </w:r>
-    <w:proofErr w:type="spellEnd"/>
   </w:p>
 </w:hdr>
 </file>
@@ -15876,19 +17496,9 @@
       <w:ind w:firstLine="0"/>
       <w:jc w:val="center"/>
     </w:pPr>
-    <w:proofErr w:type="spellStart"/>
     <w:r>
-      <w:t>Instrucţiuni</w:t>
+      <w:t>Instrucţiuni generale</w:t>
     </w:r>
-    <w:proofErr w:type="spellEnd"/>
-    <w:r>
-      <w:t xml:space="preserve"> </w:t>
-    </w:r>
-    <w:proofErr w:type="spellStart"/>
-    <w:r>
-      <w:t>generale</w:t>
-    </w:r>
-    <w:proofErr w:type="spellEnd"/>
   </w:p>
 </w:hdr>
 </file>
@@ -15918,13 +17528,8 @@
       <w:ind w:firstLine="0"/>
       <w:jc w:val="center"/>
     </w:pPr>
-    <w:proofErr w:type="spellStart"/>
     <w:r>
-      <w:t>Capitolul</w:t>
-    </w:r>
-    <w:proofErr w:type="spellEnd"/>
-    <w:r>
-      <w:t xml:space="preserve"> 1</w:t>
+      <w:t>Capitolul 1</w:t>
     </w:r>
   </w:p>
 </w:hdr>
@@ -15941,13 +17546,8 @@
       <w:ind w:firstLine="0"/>
       <w:jc w:val="center"/>
     </w:pPr>
-    <w:proofErr w:type="spellStart"/>
     <w:r>
-      <w:t>Capitolul</w:t>
-    </w:r>
-    <w:proofErr w:type="spellEnd"/>
-    <w:r>
-      <w:t xml:space="preserve"> 2</w:t>
+      <w:t>Capitolul 2</w:t>
     </w:r>
   </w:p>
 </w:hdr>
@@ -15964,13 +17564,8 @@
       <w:ind w:firstLine="0"/>
       <w:jc w:val="center"/>
     </w:pPr>
-    <w:proofErr w:type="spellStart"/>
     <w:r>
-      <w:t>Capitolul</w:t>
-    </w:r>
-    <w:proofErr w:type="spellEnd"/>
-    <w:r>
-      <w:t xml:space="preserve"> 3</w:t>
+      <w:t>Capitolul 3</w:t>
     </w:r>
   </w:p>
 </w:hdr>
@@ -15987,13 +17582,8 @@
       <w:ind w:firstLine="0"/>
       <w:jc w:val="center"/>
     </w:pPr>
-    <w:proofErr w:type="spellStart"/>
     <w:r>
-      <w:t>Capitolul</w:t>
-    </w:r>
-    <w:proofErr w:type="spellEnd"/>
-    <w:r>
-      <w:t xml:space="preserve"> 4</w:t>
+      <w:t>Capitolul 4</w:t>
     </w:r>
   </w:p>
 </w:hdr>
@@ -16010,13 +17600,8 @@
       <w:ind w:firstLine="0"/>
       <w:jc w:val="center"/>
     </w:pPr>
-    <w:proofErr w:type="spellStart"/>
     <w:r>
-      <w:t>Capitolul</w:t>
-    </w:r>
-    <w:proofErr w:type="spellEnd"/>
-    <w:r>
-      <w:t xml:space="preserve"> 5</w:t>
+      <w:t>Capitolul 5</w:t>
     </w:r>
   </w:p>
 </w:hdr>
@@ -16033,13 +17618,8 @@
       <w:ind w:firstLine="0"/>
       <w:jc w:val="center"/>
     </w:pPr>
-    <w:proofErr w:type="spellStart"/>
     <w:r>
-      <w:t>Capitolul</w:t>
-    </w:r>
-    <w:proofErr w:type="spellEnd"/>
-    <w:r>
-      <w:t xml:space="preserve"> 6</w:t>
+      <w:t>Capitolul 6</w:t>
     </w:r>
   </w:p>
 </w:hdr>
@@ -20043,6 +21623,16 @@
     <w:basedOn w:val="DefaultParagraphFont"/>
     <w:rsid w:val="00AB0A1E"/>
   </w:style>
+  <w:style w:type="character" w:customStyle="1" w:styleId="no">
+    <w:name w:val="no"/>
+    <w:basedOn w:val="DefaultParagraphFont"/>
+    <w:rsid w:val="00BB6E0C"/>
+  </w:style>
+  <w:style w:type="character" w:customStyle="1" w:styleId="s">
+    <w:name w:val="s"/>
+    <w:basedOn w:val="DefaultParagraphFont"/>
+    <w:rsid w:val="00BB6E0C"/>
+  </w:style>
 </w:styles>
 </file>
 
@@ -20312,7 +21902,7 @@
 </file>
 
 <file path=customXml/itemProps1.xml><?xml version="1.0" encoding="utf-8"?>
-<ds:datastoreItem xmlns:ds="http://schemas.openxmlformats.org/officeDocument/2006/customXml" ds:itemID="{E8D7A4A8-ED68-48BB-A8B3-DA72D16FEBC0}">
+<ds:datastoreItem xmlns:ds="http://schemas.openxmlformats.org/officeDocument/2006/customXml" ds:itemID="{F7567860-38E2-4773-94E8-A4E642C5A818}">
   <ds:schemaRefs>
     <ds:schemaRef ds:uri="http://schemas.openxmlformats.org/officeDocument/2006/bibliography"/>
   </ds:schemaRefs>

</xml_diff>

<commit_message>
fix: time computation on the android done correctly, documenation, filled in chapter 5
</commit_message>
<xml_diff>
--- a/documentation/Radu_Irina_Andrada_Disertatie.docx
+++ b/documentation/Radu_Irina_Andrada_Disertatie.docx
@@ -3940,6 +3940,933 @@
       <w:pPr>
         <w:pStyle w:val="TOC1"/>
         <w:rPr>
+          <w:noProof/>
+        </w:rPr>
+      </w:pPr>
+      <w:hyperlink w:anchor="_Toc384994110" w:history="1">
+        <w:r>
+          <w:rPr>
+            <w:rStyle w:val="Hyperlink"/>
+            <w:noProof/>
+          </w:rPr>
+          <w:t>Capitolul 4. Analiză şi fundamentare teoretică</w:t>
+        </w:r>
+        <w:r>
+          <w:rPr>
+            <w:noProof/>
+            <w:webHidden/>
+          </w:rPr>
+          <w:tab/>
+        </w:r>
+        <w:r>
+          <w:rPr>
+            <w:noProof/>
+            <w:webHidden/>
+          </w:rPr>
+          <w:fldChar w:fldCharType="begin"/>
+        </w:r>
+        <w:r>
+          <w:rPr>
+            <w:noProof/>
+            <w:webHidden/>
+          </w:rPr>
+          <w:instrText xml:space="preserve"> PAGEREF _Toc384994110 \h </w:instrText>
+        </w:r>
+        <w:r>
+          <w:rPr>
+            <w:noProof/>
+            <w:webHidden/>
+          </w:rPr>
+        </w:r>
+        <w:r>
+          <w:rPr>
+            <w:noProof/>
+            <w:webHidden/>
+          </w:rPr>
+          <w:fldChar w:fldCharType="separate"/>
+        </w:r>
+        <w:r>
+          <w:rPr>
+            <w:noProof/>
+            <w:webHidden/>
+          </w:rPr>
+          <w:t>5</w:t>
+        </w:r>
+        <w:r>
+          <w:rPr>
+            <w:noProof/>
+            <w:webHidden/>
+          </w:rPr>
+          <w:fldChar w:fldCharType="end"/>
+        </w:r>
+      </w:hyperlink>
+    </w:p>
+    <w:p>
+      <w:pPr>
+        <w:pStyle w:val="TOC2"/>
+        <w:rPr>
+          <w:rFonts w:ascii="Calibri" w:eastAsia="Times New Roman" w:hAnsi="Calibri"/>
+          <w:noProof/>
+          <w:sz w:val="22"/>
+          <w:szCs w:val="22"/>
+          <w:lang w:val="ro-RO" w:eastAsia="en-US"/>
+        </w:rPr>
+      </w:pPr>
+      <w:hyperlink w:anchor="_Toc384994106" w:history="1">
+        <w:r>
+          <w:rPr>
+            <w:rStyle w:val="Hyperlink"/>
+            <w:noProof/>
+            <w:lang w:val="ro-RO"/>
+          </w:rPr>
+          <w:t>4</w:t>
+        </w:r>
+        <w:r>
+          <w:rPr>
+            <w:rStyle w:val="Hyperlink"/>
+            <w:noProof/>
+            <w:lang w:val="ro-RO"/>
+          </w:rPr>
+          <w:t>.1.</w:t>
+        </w:r>
+        <w:r>
+          <w:rPr>
+            <w:rFonts w:ascii="Calibri" w:eastAsia="Times New Roman" w:hAnsi="Calibri"/>
+            <w:noProof/>
+            <w:sz w:val="22"/>
+            <w:szCs w:val="22"/>
+            <w:lang w:val="ro-RO" w:eastAsia="en-US"/>
+          </w:rPr>
+          <w:tab/>
+        </w:r>
+        <w:r>
+          <w:rPr>
+            <w:lang w:val="ro-RO"/>
+          </w:rPr>
+          <w:t>S</w:t>
+        </w:r>
+        <w:r>
+          <w:rPr>
+            <w:lang w:val="ro-RO"/>
+          </w:rPr>
+          <w:t>erver</w:t>
+        </w:r>
+        <w:r>
+          <w:rPr>
+            <w:lang w:val="ro-RO"/>
+          </w:rPr>
+          <w:t>ul</w:t>
+        </w:r>
+        <w:r>
+          <w:rPr>
+            <w:noProof/>
+            <w:webHidden/>
+            <w:lang w:val="ro-RO"/>
+          </w:rPr>
+          <w:tab/>
+        </w:r>
+        <w:r>
+          <w:rPr>
+            <w:noProof/>
+            <w:webHidden/>
+            <w:lang w:val="ro-RO"/>
+          </w:rPr>
+          <w:fldChar w:fldCharType="begin"/>
+        </w:r>
+        <w:r>
+          <w:rPr>
+            <w:noProof/>
+            <w:webHidden/>
+            <w:lang w:val="ro-RO"/>
+          </w:rPr>
+          <w:instrText xml:space="preserve"> PAGEREF _Toc384994106 \h </w:instrText>
+        </w:r>
+        <w:r>
+          <w:rPr>
+            <w:noProof/>
+            <w:webHidden/>
+            <w:lang w:val="ro-RO"/>
+          </w:rPr>
+        </w:r>
+        <w:r>
+          <w:rPr>
+            <w:noProof/>
+            <w:webHidden/>
+            <w:lang w:val="ro-RO"/>
+          </w:rPr>
+          <w:fldChar w:fldCharType="separate"/>
+        </w:r>
+        <w:r>
+          <w:rPr>
+            <w:noProof/>
+            <w:webHidden/>
+            <w:lang w:val="ro-RO"/>
+          </w:rPr>
+          <w:t>1</w:t>
+        </w:r>
+        <w:r>
+          <w:rPr>
+            <w:noProof/>
+            <w:webHidden/>
+            <w:lang w:val="ro-RO"/>
+          </w:rPr>
+          <w:fldChar w:fldCharType="end"/>
+        </w:r>
+      </w:hyperlink>
+    </w:p>
+    <w:p>
+      <w:pPr>
+        <w:pStyle w:val="TOC2"/>
+        <w:rPr>
+          <w:noProof/>
+          <w:lang w:val="ro-RO"/>
+        </w:rPr>
+      </w:pPr>
+      <w:hyperlink w:anchor="_Toc384994106" w:history="1">
+        <w:r>
+          <w:rPr>
+            <w:rStyle w:val="Hyperlink"/>
+            <w:noProof/>
+            <w:lang w:val="ro-RO"/>
+          </w:rPr>
+          <w:t>4</w:t>
+        </w:r>
+        <w:r>
+          <w:rPr>
+            <w:rStyle w:val="Hyperlink"/>
+            <w:noProof/>
+            <w:lang w:val="ro-RO"/>
+          </w:rPr>
+          <w:t>.</w:t>
+        </w:r>
+        <w:r>
+          <w:rPr>
+            <w:rStyle w:val="Hyperlink"/>
+            <w:noProof/>
+            <w:lang w:val="ro-RO"/>
+          </w:rPr>
+          <w:t>2</w:t>
+        </w:r>
+        <w:r>
+          <w:rPr>
+            <w:rStyle w:val="Hyperlink"/>
+            <w:noProof/>
+            <w:lang w:val="ro-RO"/>
+          </w:rPr>
+          <w:t>.</w:t>
+        </w:r>
+        <w:r>
+          <w:rPr>
+            <w:rFonts w:ascii="Calibri" w:eastAsia="Times New Roman" w:hAnsi="Calibri"/>
+            <w:noProof/>
+            <w:sz w:val="22"/>
+            <w:szCs w:val="22"/>
+            <w:lang w:val="ro-RO" w:eastAsia="en-US"/>
+          </w:rPr>
+          <w:tab/>
+        </w:r>
+        <w:r>
+          <w:rPr>
+            <w:rStyle w:val="Hyperlink"/>
+            <w:noProof/>
+            <w:lang w:val="ro-RO"/>
+          </w:rPr>
+          <w:t>Clientul WEB</w:t>
+        </w:r>
+        <w:r>
+          <w:rPr>
+            <w:rStyle w:val="Hyperlink"/>
+            <w:noProof/>
+            <w:lang w:val="ro-RO"/>
+          </w:rPr>
+          <w:t xml:space="preserve"> .....................</w:t>
+        </w:r>
+        <w:r>
+          <w:rPr>
+            <w:noProof/>
+            <w:webHidden/>
+            <w:lang w:val="ro-RO"/>
+          </w:rPr>
+          <w:tab/>
+        </w:r>
+        <w:r>
+          <w:rPr>
+            <w:noProof/>
+            <w:webHidden/>
+            <w:lang w:val="ro-RO"/>
+          </w:rPr>
+          <w:fldChar w:fldCharType="begin"/>
+        </w:r>
+        <w:r>
+          <w:rPr>
+            <w:noProof/>
+            <w:webHidden/>
+            <w:lang w:val="ro-RO"/>
+          </w:rPr>
+          <w:instrText xml:space="preserve"> PAGEREF _Toc384994106 \h </w:instrText>
+        </w:r>
+        <w:r>
+          <w:rPr>
+            <w:noProof/>
+            <w:webHidden/>
+            <w:lang w:val="ro-RO"/>
+          </w:rPr>
+        </w:r>
+        <w:r>
+          <w:rPr>
+            <w:noProof/>
+            <w:webHidden/>
+            <w:lang w:val="ro-RO"/>
+          </w:rPr>
+          <w:fldChar w:fldCharType="separate"/>
+        </w:r>
+        <w:r>
+          <w:rPr>
+            <w:noProof/>
+            <w:webHidden/>
+            <w:lang w:val="ro-RO"/>
+          </w:rPr>
+          <w:t>1</w:t>
+        </w:r>
+        <w:r>
+          <w:rPr>
+            <w:noProof/>
+            <w:webHidden/>
+            <w:lang w:val="ro-RO"/>
+          </w:rPr>
+          <w:fldChar w:fldCharType="end"/>
+        </w:r>
+      </w:hyperlink>
+    </w:p>
+    <w:p>
+      <w:pPr>
+        <w:pStyle w:val="TOC2"/>
+        <w:rPr>
+          <w:rFonts w:ascii="Calibri" w:eastAsia="Times New Roman" w:hAnsi="Calibri"/>
+          <w:noProof/>
+          <w:sz w:val="22"/>
+          <w:szCs w:val="22"/>
+          <w:lang w:val="en-GB" w:eastAsia="en-US"/>
+        </w:rPr>
+      </w:pPr>
+      <w:hyperlink w:anchor="_Toc384994106" w:history="1">
+        <w:r>
+          <w:rPr>
+            <w:rStyle w:val="Hyperlink"/>
+            <w:noProof/>
+            <w:lang w:val="ro-RO"/>
+          </w:rPr>
+          <w:t>4</w:t>
+        </w:r>
+        <w:r>
+          <w:rPr>
+            <w:rStyle w:val="Hyperlink"/>
+            <w:noProof/>
+            <w:lang w:val="ro-RO"/>
+          </w:rPr>
+          <w:t>.</w:t>
+        </w:r>
+        <w:r>
+          <w:rPr>
+            <w:rStyle w:val="Hyperlink"/>
+            <w:noProof/>
+            <w:lang w:val="ro-RO"/>
+          </w:rPr>
+          <w:t>3</w:t>
+        </w:r>
+        <w:r>
+          <w:rPr>
+            <w:rStyle w:val="Hyperlink"/>
+            <w:noProof/>
+            <w:lang w:val="ro-RO"/>
+          </w:rPr>
+          <w:t>.</w:t>
+        </w:r>
+        <w:r>
+          <w:rPr>
+            <w:rFonts w:ascii="Calibri" w:eastAsia="Times New Roman" w:hAnsi="Calibri"/>
+            <w:noProof/>
+            <w:sz w:val="22"/>
+            <w:szCs w:val="22"/>
+            <w:lang w:val="ro-RO" w:eastAsia="en-US"/>
+          </w:rPr>
+          <w:tab/>
+        </w:r>
+        <w:r>
+          <w:rPr>
+            <w:lang w:val="ro-RO"/>
+          </w:rPr>
+          <w:t>Clientul Android</w:t>
+        </w:r>
+        <w:r>
+          <w:rPr>
+            <w:noProof/>
+            <w:webHidden/>
+            <w:lang w:val="ro-RO"/>
+          </w:rPr>
+          <w:tab/>
+        </w:r>
+        <w:r>
+          <w:rPr>
+            <w:noProof/>
+            <w:webHidden/>
+            <w:lang w:val="ro-RO"/>
+          </w:rPr>
+          <w:fldChar w:fldCharType="begin"/>
+        </w:r>
+        <w:r>
+          <w:rPr>
+            <w:noProof/>
+            <w:webHidden/>
+            <w:lang w:val="ro-RO"/>
+          </w:rPr>
+          <w:instrText xml:space="preserve"> PAGEREF _Toc384994106 \h </w:instrText>
+        </w:r>
+        <w:r>
+          <w:rPr>
+            <w:noProof/>
+            <w:webHidden/>
+            <w:lang w:val="ro-RO"/>
+          </w:rPr>
+        </w:r>
+        <w:r>
+          <w:rPr>
+            <w:noProof/>
+            <w:webHidden/>
+            <w:lang w:val="ro-RO"/>
+          </w:rPr>
+          <w:fldChar w:fldCharType="separate"/>
+        </w:r>
+        <w:r>
+          <w:rPr>
+            <w:noProof/>
+            <w:webHidden/>
+            <w:lang w:val="ro-RO"/>
+          </w:rPr>
+          <w:t>1</w:t>
+        </w:r>
+        <w:r>
+          <w:rPr>
+            <w:noProof/>
+            <w:webHidden/>
+            <w:lang w:val="ro-RO"/>
+          </w:rPr>
+          <w:fldChar w:fldCharType="end"/>
+        </w:r>
+      </w:hyperlink>
+    </w:p>
+    <w:p>
+      <w:pPr>
+        <w:pStyle w:val="TOC1"/>
+        <w:rPr>
+          <w:noProof/>
+        </w:rPr>
+      </w:pPr>
+      <w:hyperlink w:anchor="_Toc384994111" w:history="1">
+        <w:r>
+          <w:rPr>
+            <w:rStyle w:val="Hyperlink"/>
+            <w:noProof/>
+          </w:rPr>
+          <w:t>Capitolul 5. Proiectare de detaliu si implementare</w:t>
+        </w:r>
+        <w:r>
+          <w:rPr>
+            <w:noProof/>
+            <w:webHidden/>
+          </w:rPr>
+          <w:tab/>
+        </w:r>
+        <w:r>
+          <w:rPr>
+            <w:noProof/>
+            <w:webHidden/>
+          </w:rPr>
+          <w:fldChar w:fldCharType="begin"/>
+        </w:r>
+        <w:r>
+          <w:rPr>
+            <w:noProof/>
+            <w:webHidden/>
+          </w:rPr>
+          <w:instrText xml:space="preserve"> PAGEREF _Toc384994111 \h </w:instrText>
+        </w:r>
+        <w:r>
+          <w:rPr>
+            <w:noProof/>
+            <w:webHidden/>
+          </w:rPr>
+        </w:r>
+        <w:r>
+          <w:rPr>
+            <w:noProof/>
+            <w:webHidden/>
+          </w:rPr>
+          <w:fldChar w:fldCharType="separate"/>
+        </w:r>
+        <w:r>
+          <w:rPr>
+            <w:noProof/>
+            <w:webHidden/>
+          </w:rPr>
+          <w:t>5</w:t>
+        </w:r>
+        <w:r>
+          <w:rPr>
+            <w:noProof/>
+            <w:webHidden/>
+          </w:rPr>
+          <w:fldChar w:fldCharType="end"/>
+        </w:r>
+      </w:hyperlink>
+    </w:p>
+    <w:p>
+      <w:pPr>
+        <w:pStyle w:val="TOC2"/>
+        <w:rPr>
+          <w:rFonts w:ascii="Calibri" w:eastAsia="Times New Roman" w:hAnsi="Calibri"/>
+          <w:noProof/>
+          <w:sz w:val="22"/>
+          <w:szCs w:val="22"/>
+          <w:lang w:val="ro-RO" w:eastAsia="en-US"/>
+        </w:rPr>
+      </w:pPr>
+      <w:hyperlink w:anchor="_Toc384994106" w:history="1">
+        <w:r>
+          <w:rPr>
+            <w:rStyle w:val="Hyperlink"/>
+            <w:noProof/>
+            <w:lang w:val="ro-RO"/>
+          </w:rPr>
+          <w:t>3</w:t>
+        </w:r>
+        <w:r>
+          <w:rPr>
+            <w:rStyle w:val="Hyperlink"/>
+            <w:noProof/>
+            <w:lang w:val="ro-RO"/>
+          </w:rPr>
+          <w:t>.1.</w:t>
+        </w:r>
+        <w:r>
+          <w:rPr>
+            <w:rFonts w:ascii="Calibri" w:eastAsia="Times New Roman" w:hAnsi="Calibri"/>
+            <w:noProof/>
+            <w:sz w:val="22"/>
+            <w:szCs w:val="22"/>
+            <w:lang w:val="ro-RO" w:eastAsia="en-US"/>
+          </w:rPr>
+          <w:tab/>
+        </w:r>
+        <w:r>
+          <w:rPr>
+            <w:lang w:val="ro-RO"/>
+          </w:rPr>
+          <w:t>Baza de date</w:t>
+        </w:r>
+        <w:r>
+          <w:rPr>
+            <w:noProof/>
+            <w:webHidden/>
+            <w:lang w:val="ro-RO"/>
+          </w:rPr>
+          <w:tab/>
+        </w:r>
+        <w:r>
+          <w:rPr>
+            <w:noProof/>
+            <w:webHidden/>
+            <w:lang w:val="ro-RO"/>
+          </w:rPr>
+          <w:fldChar w:fldCharType="begin"/>
+        </w:r>
+        <w:r>
+          <w:rPr>
+            <w:noProof/>
+            <w:webHidden/>
+            <w:lang w:val="ro-RO"/>
+          </w:rPr>
+          <w:instrText xml:space="preserve"> PAGEREF _Toc384994106 \h </w:instrText>
+        </w:r>
+        <w:r>
+          <w:rPr>
+            <w:noProof/>
+            <w:webHidden/>
+            <w:lang w:val="ro-RO"/>
+          </w:rPr>
+        </w:r>
+        <w:r>
+          <w:rPr>
+            <w:noProof/>
+            <w:webHidden/>
+            <w:lang w:val="ro-RO"/>
+          </w:rPr>
+          <w:fldChar w:fldCharType="separate"/>
+        </w:r>
+        <w:r>
+          <w:rPr>
+            <w:noProof/>
+            <w:webHidden/>
+            <w:lang w:val="ro-RO"/>
+          </w:rPr>
+          <w:t>1</w:t>
+        </w:r>
+        <w:r>
+          <w:rPr>
+            <w:noProof/>
+            <w:webHidden/>
+            <w:lang w:val="ro-RO"/>
+          </w:rPr>
+          <w:fldChar w:fldCharType="end"/>
+        </w:r>
+      </w:hyperlink>
+    </w:p>
+    <w:p>
+      <w:pPr>
+        <w:pStyle w:val="TOC2"/>
+        <w:rPr>
+          <w:noProof/>
+          <w:lang w:val="ro-RO"/>
+        </w:rPr>
+      </w:pPr>
+      <w:hyperlink w:anchor="_Toc384994106" w:history="1">
+        <w:r>
+          <w:rPr>
+            <w:rStyle w:val="Hyperlink"/>
+            <w:noProof/>
+            <w:lang w:val="ro-RO"/>
+          </w:rPr>
+          <w:t>3</w:t>
+        </w:r>
+        <w:r>
+          <w:rPr>
+            <w:rStyle w:val="Hyperlink"/>
+            <w:noProof/>
+            <w:lang w:val="ro-RO"/>
+          </w:rPr>
+          <w:t>.</w:t>
+        </w:r>
+        <w:r>
+          <w:rPr>
+            <w:rStyle w:val="Hyperlink"/>
+            <w:noProof/>
+            <w:lang w:val="ro-RO"/>
+          </w:rPr>
+          <w:t>2</w:t>
+        </w:r>
+        <w:r>
+          <w:rPr>
+            <w:rStyle w:val="Hyperlink"/>
+            <w:noProof/>
+            <w:lang w:val="ro-RO"/>
+          </w:rPr>
+          <w:t>.</w:t>
+        </w:r>
+        <w:r>
+          <w:rPr>
+            <w:rFonts w:ascii="Calibri" w:eastAsia="Times New Roman" w:hAnsi="Calibri"/>
+            <w:noProof/>
+            <w:sz w:val="22"/>
+            <w:szCs w:val="22"/>
+            <w:lang w:val="ro-RO" w:eastAsia="en-US"/>
+          </w:rPr>
+          <w:tab/>
+        </w:r>
+        <w:r>
+          <w:rPr>
+            <w:rStyle w:val="Hyperlink"/>
+            <w:noProof/>
+            <w:lang w:val="ro-RO"/>
+          </w:rPr>
+          <w:t>Serverul</w:t>
+        </w:r>
+        <w:r>
+          <w:rPr>
+            <w:rStyle w:val="Hyperlink"/>
+            <w:noProof/>
+            <w:lang w:val="ro-RO"/>
+          </w:rPr>
+          <w:t xml:space="preserve"> .....................</w:t>
+        </w:r>
+        <w:r>
+          <w:rPr>
+            <w:noProof/>
+            <w:webHidden/>
+            <w:lang w:val="ro-RO"/>
+          </w:rPr>
+          <w:tab/>
+        </w:r>
+        <w:r>
+          <w:rPr>
+            <w:noProof/>
+            <w:webHidden/>
+            <w:lang w:val="ro-RO"/>
+          </w:rPr>
+          <w:fldChar w:fldCharType="begin"/>
+        </w:r>
+        <w:r>
+          <w:rPr>
+            <w:noProof/>
+            <w:webHidden/>
+            <w:lang w:val="ro-RO"/>
+          </w:rPr>
+          <w:instrText xml:space="preserve"> PAGEREF _Toc384994106 \h </w:instrText>
+        </w:r>
+        <w:r>
+          <w:rPr>
+            <w:noProof/>
+            <w:webHidden/>
+            <w:lang w:val="ro-RO"/>
+          </w:rPr>
+        </w:r>
+        <w:r>
+          <w:rPr>
+            <w:noProof/>
+            <w:webHidden/>
+            <w:lang w:val="ro-RO"/>
+          </w:rPr>
+          <w:fldChar w:fldCharType="separate"/>
+        </w:r>
+        <w:r>
+          <w:rPr>
+            <w:noProof/>
+            <w:webHidden/>
+            <w:lang w:val="ro-RO"/>
+          </w:rPr>
+          <w:t>1</w:t>
+        </w:r>
+        <w:r>
+          <w:rPr>
+            <w:noProof/>
+            <w:webHidden/>
+            <w:lang w:val="ro-RO"/>
+          </w:rPr>
+          <w:fldChar w:fldCharType="end"/>
+        </w:r>
+      </w:hyperlink>
+    </w:p>
+    <w:p>
+      <w:pPr>
+        <w:pStyle w:val="TOC2"/>
+        <w:rPr>
+          <w:rFonts w:ascii="Calibri" w:eastAsia="Times New Roman" w:hAnsi="Calibri"/>
+          <w:noProof/>
+          <w:sz w:val="22"/>
+          <w:szCs w:val="22"/>
+          <w:lang w:val="en-GB" w:eastAsia="en-US"/>
+        </w:rPr>
+      </w:pPr>
+      <w:hyperlink w:anchor="_Toc384994106" w:history="1">
+        <w:r>
+          <w:rPr>
+            <w:rStyle w:val="Hyperlink"/>
+            <w:noProof/>
+            <w:lang w:val="ro-RO"/>
+          </w:rPr>
+          <w:t>3</w:t>
+        </w:r>
+        <w:r>
+          <w:rPr>
+            <w:rStyle w:val="Hyperlink"/>
+            <w:noProof/>
+            <w:lang w:val="ro-RO"/>
+          </w:rPr>
+          <w:t>.</w:t>
+        </w:r>
+        <w:r>
+          <w:rPr>
+            <w:rStyle w:val="Hyperlink"/>
+            <w:noProof/>
+            <w:lang w:val="ro-RO"/>
+          </w:rPr>
+          <w:t>3</w:t>
+        </w:r>
+        <w:r>
+          <w:rPr>
+            <w:rStyle w:val="Hyperlink"/>
+            <w:noProof/>
+            <w:lang w:val="ro-RO"/>
+          </w:rPr>
+          <w:t>.</w:t>
+        </w:r>
+        <w:r>
+          <w:rPr>
+            <w:rFonts w:ascii="Calibri" w:eastAsia="Times New Roman" w:hAnsi="Calibri"/>
+            <w:noProof/>
+            <w:sz w:val="22"/>
+            <w:szCs w:val="22"/>
+            <w:lang w:val="ro-RO" w:eastAsia="en-US"/>
+          </w:rPr>
+          <w:tab/>
+        </w:r>
+        <w:r>
+          <w:rPr>
+            <w:lang w:val="ro-RO"/>
+          </w:rPr>
+          <w:t>Clientul WEB</w:t>
+        </w:r>
+        <w:r>
+          <w:rPr>
+            <w:noProof/>
+            <w:webHidden/>
+            <w:lang w:val="ro-RO"/>
+          </w:rPr>
+          <w:tab/>
+        </w:r>
+        <w:r>
+          <w:rPr>
+            <w:noProof/>
+            <w:webHidden/>
+            <w:lang w:val="ro-RO"/>
+          </w:rPr>
+          <w:fldChar w:fldCharType="begin"/>
+        </w:r>
+        <w:r>
+          <w:rPr>
+            <w:noProof/>
+            <w:webHidden/>
+            <w:lang w:val="ro-RO"/>
+          </w:rPr>
+          <w:instrText xml:space="preserve"> PAGEREF _Toc384994106 \h </w:instrText>
+        </w:r>
+        <w:r>
+          <w:rPr>
+            <w:noProof/>
+            <w:webHidden/>
+            <w:lang w:val="ro-RO"/>
+          </w:rPr>
+        </w:r>
+        <w:r>
+          <w:rPr>
+            <w:noProof/>
+            <w:webHidden/>
+            <w:lang w:val="ro-RO"/>
+          </w:rPr>
+          <w:fldChar w:fldCharType="separate"/>
+        </w:r>
+        <w:r>
+          <w:rPr>
+            <w:noProof/>
+            <w:webHidden/>
+            <w:lang w:val="ro-RO"/>
+          </w:rPr>
+          <w:t>1</w:t>
+        </w:r>
+        <w:r>
+          <w:rPr>
+            <w:noProof/>
+            <w:webHidden/>
+            <w:lang w:val="ro-RO"/>
+          </w:rPr>
+          <w:fldChar w:fldCharType="end"/>
+        </w:r>
+      </w:hyperlink>
+    </w:p>
+    <w:p>
+      <w:pPr>
+        <w:pStyle w:val="TOC2"/>
+        <w:rPr>
+          <w:rFonts w:ascii="Calibri" w:eastAsia="Times New Roman" w:hAnsi="Calibri"/>
+          <w:noProof/>
+          <w:sz w:val="22"/>
+          <w:szCs w:val="22"/>
+          <w:lang w:val="ro-RO" w:eastAsia="en-US"/>
+        </w:rPr>
+      </w:pPr>
+      <w:hyperlink w:anchor="_Toc384994106" w:history="1">
+        <w:r>
+          <w:rPr>
+            <w:rStyle w:val="Hyperlink"/>
+            <w:noProof/>
+            <w:lang w:val="ro-RO"/>
+          </w:rPr>
+          <w:t>3</w:t>
+        </w:r>
+        <w:r>
+          <w:rPr>
+            <w:rStyle w:val="Hyperlink"/>
+            <w:noProof/>
+            <w:lang w:val="ro-RO"/>
+          </w:rPr>
+          <w:t>.1.</w:t>
+        </w:r>
+        <w:r>
+          <w:rPr>
+            <w:rFonts w:ascii="Calibri" w:eastAsia="Times New Roman" w:hAnsi="Calibri"/>
+            <w:noProof/>
+            <w:sz w:val="22"/>
+            <w:szCs w:val="22"/>
+            <w:lang w:val="ro-RO" w:eastAsia="en-US"/>
+          </w:rPr>
+          <w:tab/>
+        </w:r>
+        <w:r>
+          <w:rPr>
+            <w:lang w:val="ro-RO"/>
+          </w:rPr>
+          <w:t>Clientul Android</w:t>
+        </w:r>
+        <w:r>
+          <w:rPr>
+            <w:noProof/>
+            <w:webHidden/>
+            <w:lang w:val="ro-RO"/>
+          </w:rPr>
+          <w:tab/>
+        </w:r>
+        <w:r>
+          <w:rPr>
+            <w:noProof/>
+            <w:webHidden/>
+            <w:lang w:val="ro-RO"/>
+          </w:rPr>
+          <w:fldChar w:fldCharType="begin"/>
+        </w:r>
+        <w:r>
+          <w:rPr>
+            <w:noProof/>
+            <w:webHidden/>
+            <w:lang w:val="ro-RO"/>
+          </w:rPr>
+          <w:instrText xml:space="preserve"> PAGEREF _Toc384994106 \h </w:instrText>
+        </w:r>
+        <w:r>
+          <w:rPr>
+            <w:noProof/>
+            <w:webHidden/>
+            <w:lang w:val="ro-RO"/>
+          </w:rPr>
+        </w:r>
+        <w:r>
+          <w:rPr>
+            <w:noProof/>
+            <w:webHidden/>
+            <w:lang w:val="ro-RO"/>
+          </w:rPr>
+          <w:fldChar w:fldCharType="separate"/>
+        </w:r>
+        <w:r>
+          <w:rPr>
+            <w:noProof/>
+            <w:webHidden/>
+            <w:lang w:val="ro-RO"/>
+          </w:rPr>
+          <w:t>1</w:t>
+        </w:r>
+        <w:r>
+          <w:rPr>
+            <w:noProof/>
+            <w:webHidden/>
+            <w:lang w:val="ro-RO"/>
+          </w:rPr>
+          <w:fldChar w:fldCharType="end"/>
+        </w:r>
+      </w:hyperlink>
+    </w:p>
+    <w:p>
+      <w:pPr>
+        <w:pStyle w:val="TOC1"/>
+        <w:rPr>
           <w:rFonts w:ascii="Calibri" w:eastAsia="Times New Roman" w:hAnsi="Calibri"/>
           <w:noProof/>
           <w:sz w:val="22"/>
@@ -3947,13 +4874,13 @@
           <w:lang w:eastAsia="en-US"/>
         </w:rPr>
       </w:pPr>
-      <w:hyperlink w:anchor="_Toc384994110" w:history="1">
+      <w:hyperlink w:anchor="_Toc384994112" w:history="1">
         <w:r>
           <w:rPr>
             <w:rStyle w:val="Hyperlink"/>
             <w:noProof/>
           </w:rPr>
-          <w:t>Capitolul 4. Analiză şi fundamentare teoretică</w:t>
+          <w:t>Capitolul 6. Testare şi validare</w:t>
         </w:r>
         <w:r>
           <w:rPr>
@@ -3974,7 +4901,7 @@
             <w:noProof/>
             <w:webHidden/>
           </w:rPr>
-          <w:instrText xml:space="preserve"> PAGEREF _Toc384994110 \h </w:instrText>
+          <w:instrText xml:space="preserve"> PAGEREF _Toc384994112 \h </w:instrText>
         </w:r>
         <w:r>
           <w:rPr>
@@ -4016,13 +4943,13 @@
           <w:lang w:eastAsia="en-US"/>
         </w:rPr>
       </w:pPr>
-      <w:hyperlink w:anchor="_Toc384994111" w:history="1">
+      <w:hyperlink w:anchor="_Toc384994113" w:history="1">
         <w:r>
           <w:rPr>
             <w:rStyle w:val="Hyperlink"/>
             <w:noProof/>
           </w:rPr>
-          <w:t>Capitolul 5. Proiectare de detaliu si implementare</w:t>
+          <w:t>Capitolul 7. Manual de instalare si utilizare</w:t>
         </w:r>
         <w:r>
           <w:rPr>
@@ -4043,7 +4970,7 @@
             <w:noProof/>
             <w:webHidden/>
           </w:rPr>
-          <w:instrText xml:space="preserve"> PAGEREF _Toc384994111 \h </w:instrText>
+          <w:instrText xml:space="preserve"> PAGEREF _Toc384994113 \h </w:instrText>
         </w:r>
         <w:r>
           <w:rPr>
@@ -4085,13 +5012,13 @@
           <w:lang w:eastAsia="en-US"/>
         </w:rPr>
       </w:pPr>
-      <w:hyperlink w:anchor="_Toc384994112" w:history="1">
+      <w:hyperlink w:anchor="_Toc384994114" w:history="1">
         <w:r>
           <w:rPr>
             <w:rStyle w:val="Hyperlink"/>
             <w:noProof/>
           </w:rPr>
-          <w:t>Capitolul 6. Testare şi validare</w:t>
+          <w:t>Capitolul 8. Concluzii</w:t>
         </w:r>
         <w:r>
           <w:rPr>
@@ -4112,7 +5039,7 @@
             <w:noProof/>
             <w:webHidden/>
           </w:rPr>
-          <w:instrText xml:space="preserve"> PAGEREF _Toc384994112 \h </w:instrText>
+          <w:instrText xml:space="preserve"> PAGEREF _Toc384994114 \h </w:instrText>
         </w:r>
         <w:r>
           <w:rPr>
@@ -4154,13 +5081,13 @@
           <w:lang w:eastAsia="en-US"/>
         </w:rPr>
       </w:pPr>
-      <w:hyperlink w:anchor="_Toc384994113" w:history="1">
+      <w:hyperlink w:anchor="_Toc384994115" w:history="1">
         <w:r>
           <w:rPr>
             <w:rStyle w:val="Hyperlink"/>
             <w:noProof/>
           </w:rPr>
-          <w:t>Capitolul 7. Manual de instalare si utilizare</w:t>
+          <w:t>Bibliografie</w:t>
         </w:r>
         <w:r>
           <w:rPr>
@@ -4181,7 +5108,7 @@
             <w:noProof/>
             <w:webHidden/>
           </w:rPr>
-          <w:instrText xml:space="preserve"> PAGEREF _Toc384994113 \h </w:instrText>
+          <w:instrText xml:space="preserve"> PAGEREF _Toc384994115 \h </w:instrText>
         </w:r>
         <w:r>
           <w:rPr>
@@ -4223,144 +5150,6 @@
           <w:lang w:eastAsia="en-US"/>
         </w:rPr>
       </w:pPr>
-      <w:hyperlink w:anchor="_Toc384994114" w:history="1">
-        <w:r>
-          <w:rPr>
-            <w:rStyle w:val="Hyperlink"/>
-            <w:noProof/>
-          </w:rPr>
-          <w:t>Capitolul 8. Concluzii</w:t>
-        </w:r>
-        <w:r>
-          <w:rPr>
-            <w:noProof/>
-            <w:webHidden/>
-          </w:rPr>
-          <w:tab/>
-        </w:r>
-        <w:r>
-          <w:rPr>
-            <w:noProof/>
-            <w:webHidden/>
-          </w:rPr>
-          <w:fldChar w:fldCharType="begin"/>
-        </w:r>
-        <w:r>
-          <w:rPr>
-            <w:noProof/>
-            <w:webHidden/>
-          </w:rPr>
-          <w:instrText xml:space="preserve"> PAGEREF _Toc384994114 \h </w:instrText>
-        </w:r>
-        <w:r>
-          <w:rPr>
-            <w:noProof/>
-            <w:webHidden/>
-          </w:rPr>
-        </w:r>
-        <w:r>
-          <w:rPr>
-            <w:noProof/>
-            <w:webHidden/>
-          </w:rPr>
-          <w:fldChar w:fldCharType="separate"/>
-        </w:r>
-        <w:r>
-          <w:rPr>
-            <w:noProof/>
-            <w:webHidden/>
-          </w:rPr>
-          <w:t>5</w:t>
-        </w:r>
-        <w:r>
-          <w:rPr>
-            <w:noProof/>
-            <w:webHidden/>
-          </w:rPr>
-          <w:fldChar w:fldCharType="end"/>
-        </w:r>
-      </w:hyperlink>
-    </w:p>
-    <w:p>
-      <w:pPr>
-        <w:pStyle w:val="TOC1"/>
-        <w:rPr>
-          <w:rFonts w:ascii="Calibri" w:eastAsia="Times New Roman" w:hAnsi="Calibri"/>
-          <w:noProof/>
-          <w:sz w:val="22"/>
-          <w:szCs w:val="22"/>
-          <w:lang w:eastAsia="en-US"/>
-        </w:rPr>
-      </w:pPr>
-      <w:hyperlink w:anchor="_Toc384994115" w:history="1">
-        <w:r>
-          <w:rPr>
-            <w:rStyle w:val="Hyperlink"/>
-            <w:noProof/>
-          </w:rPr>
-          <w:t>Bibliografie</w:t>
-        </w:r>
-        <w:r>
-          <w:rPr>
-            <w:noProof/>
-            <w:webHidden/>
-          </w:rPr>
-          <w:tab/>
-        </w:r>
-        <w:r>
-          <w:rPr>
-            <w:noProof/>
-            <w:webHidden/>
-          </w:rPr>
-          <w:fldChar w:fldCharType="begin"/>
-        </w:r>
-        <w:r>
-          <w:rPr>
-            <w:noProof/>
-            <w:webHidden/>
-          </w:rPr>
-          <w:instrText xml:space="preserve"> PAGEREF _Toc384994115 \h </w:instrText>
-        </w:r>
-        <w:r>
-          <w:rPr>
-            <w:noProof/>
-            <w:webHidden/>
-          </w:rPr>
-        </w:r>
-        <w:r>
-          <w:rPr>
-            <w:noProof/>
-            <w:webHidden/>
-          </w:rPr>
-          <w:fldChar w:fldCharType="separate"/>
-        </w:r>
-        <w:r>
-          <w:rPr>
-            <w:noProof/>
-            <w:webHidden/>
-          </w:rPr>
-          <w:t>5</w:t>
-        </w:r>
-        <w:r>
-          <w:rPr>
-            <w:noProof/>
-            <w:webHidden/>
-          </w:rPr>
-          <w:fldChar w:fldCharType="end"/>
-        </w:r>
-      </w:hyperlink>
-    </w:p>
-    <w:p>
-      <w:pPr>
-        <w:pStyle w:val="TOC1"/>
-        <w:rPr>
-          <w:rFonts w:ascii="Calibri" w:eastAsia="Times New Roman" w:hAnsi="Calibri"/>
-          <w:noProof/>
-          <w:sz w:val="22"/>
-          <w:szCs w:val="22"/>
-          <w:lang w:eastAsia="en-US"/>
-        </w:rPr>
-      </w:pPr>
       <w:hyperlink w:anchor="_Toc384994116" w:history="1">
         <w:r>
           <w:rPr>
@@ -4433,6 +5222,7 @@
           <w:szCs w:val="28"/>
           <w:lang w:val="ro-RO"/>
         </w:rPr>
+        <w:lastRenderedPageBreak/>
         <w:fldChar w:fldCharType="end"/>
       </w:r>
     </w:p>
@@ -7690,18 +8480,42 @@
         </w:rPr>
         <w:t xml:space="preserve">@Id </w:t>
       </w:r>
+      <w:proofErr w:type="spellStart"/>
       <w:r>
         <w:rPr>
           <w:rStyle w:val="nd"/>
         </w:rPr>
-        <w:t xml:space="preserve">și </w:t>
+        <w:t>și</w:t>
+      </w:r>
+      <w:proofErr w:type="spellEnd"/>
+      <w:r>
+        <w:rPr>
+          <w:rStyle w:val="nd"/>
+        </w:rPr>
+        <w:t xml:space="preserve"> </w:t>
       </w:r>
       <w:r>
         <w:rPr>
           <w:rStyle w:val="HTMLCode"/>
           <w:rFonts w:eastAsia="Batang"/>
         </w:rPr>
-        <w:t xml:space="preserve">@GeneratedValue. </w:t>
+        <w:t>@</w:t>
+      </w:r>
+      <w:proofErr w:type="spellStart"/>
+      <w:r>
+        <w:rPr>
+          <w:rStyle w:val="HTMLCode"/>
+          <w:rFonts w:eastAsia="Batang"/>
+        </w:rPr>
+        <w:t>GeneratedValue</w:t>
+      </w:r>
+      <w:proofErr w:type="spellEnd"/>
+      <w:r>
+        <w:rPr>
+          <w:rStyle w:val="HTMLCode"/>
+          <w:rFonts w:eastAsia="Batang"/>
+        </w:rPr>
+        <w:t xml:space="preserve">. </w:t>
       </w:r>
       <w:r>
         <w:rPr>
@@ -12806,6 +13620,700 @@
     </w:p>
     <w:p>
       <w:pPr>
+        <w:rPr>
+          <w:lang w:val="ro-RO" w:eastAsia="ko-KR"/>
+        </w:rPr>
+      </w:pPr>
+      <w:r>
+        <w:rPr>
+          <w:lang w:val="ro-RO" w:eastAsia="ko-KR"/>
+        </w:rPr>
+        <w:t>Baza de date este fundația aplicației. Toate operațiile efectuate de sistem sunt legate de acestă componentă. Schema acesteia este prezentată în următoarea figură.</w:t>
+      </w:r>
+    </w:p>
+    <w:p>
+      <w:pPr>
+        <w:rPr>
+          <w:lang w:val="ro-RO" w:eastAsia="ko-KR"/>
+        </w:rPr>
+      </w:pPr>
+    </w:p>
+    <w:p>
+      <w:pPr>
+        <w:rPr>
+          <w:lang w:val="ro-RO" w:eastAsia="ko-KR"/>
+        </w:rPr>
+      </w:pPr>
+    </w:p>
+    <w:p>
+      <w:pPr>
+        <w:rPr>
+          <w:lang w:val="ro-RO" w:eastAsia="ko-KR"/>
+        </w:rPr>
+      </w:pPr>
+    </w:p>
+    <w:p>
+      <w:pPr>
+        <w:rPr>
+          <w:lang w:val="ro-RO" w:eastAsia="ko-KR"/>
+        </w:rPr>
+      </w:pPr>
+      <w:r>
+        <w:rPr>
+          <w:lang w:val="ro-RO" w:eastAsia="ko-KR"/>
+        </w:rPr>
+        <w:t xml:space="preserve">Toate tabelele conțin coloanele </w:t>
+      </w:r>
+      <w:r>
+        <w:rPr>
+          <w:i/>
+          <w:lang w:val="ro-RO" w:eastAsia="ko-KR"/>
+        </w:rPr>
+        <w:t>id, code,</w:t>
+      </w:r>
+      <w:r>
+        <w:rPr>
+          <w:i/>
+          <w:lang w:val="ro-RO" w:eastAsia="ko-KR"/>
+        </w:rPr>
+        <w:t xml:space="preserve"> </w:t>
+      </w:r>
+      <w:r>
+        <w:rPr>
+          <w:i/>
+          <w:lang w:val="ro-RO" w:eastAsia="ko-KR"/>
+        </w:rPr>
+        <w:t>createdAt</w:t>
+      </w:r>
+      <w:r>
+        <w:rPr>
+          <w:lang w:val="ro-RO" w:eastAsia="ko-KR"/>
+        </w:rPr>
+        <w:t xml:space="preserve"> și </w:t>
+      </w:r>
+      <w:r>
+        <w:rPr>
+          <w:i/>
+          <w:lang w:val="ro-RO" w:eastAsia="ko-KR"/>
+        </w:rPr>
+        <w:t>updatedAt</w:t>
+      </w:r>
+      <w:r>
+        <w:rPr>
+          <w:i/>
+          <w:lang w:val="ro-RO" w:eastAsia="ko-KR"/>
+        </w:rPr>
+        <w:t>.</w:t>
+      </w:r>
+      <w:r>
+        <w:rPr>
+          <w:lang w:val="ro-RO" w:eastAsia="ko-KR"/>
+        </w:rPr>
+        <w:t xml:space="preserve"> Cheia primară denumită id, o coloană de cod, momentul creării și ultima actualizare asupra obiectului.</w:t>
+      </w:r>
+    </w:p>
+    <w:p>
+      <w:pPr>
+        <w:rPr>
+          <w:lang w:val="ro-RO" w:eastAsia="ko-KR"/>
+        </w:rPr>
+      </w:pPr>
+    </w:p>
+    <w:p>
+      <w:pPr>
+        <w:rPr>
+          <w:i/>
+          <w:lang w:val="ro-RO" w:eastAsia="ko-KR"/>
+        </w:rPr>
+      </w:pPr>
+      <w:r>
+        <w:rPr>
+          <w:i/>
+          <w:lang w:val="ro-RO" w:eastAsia="ko-KR"/>
+        </w:rPr>
+        <w:t>Momberships</w:t>
+      </w:r>
+    </w:p>
+    <w:p>
+      <w:pPr>
+        <w:rPr>
+          <w:lang w:val="ro-RO" w:eastAsia="ko-KR"/>
+        </w:rPr>
+      </w:pPr>
+      <w:r>
+        <w:rPr>
+          <w:lang w:val="ro-RO" w:eastAsia="ko-KR"/>
+        </w:rPr>
+        <w:t>Entitatea reflectă detaliile legate de abonementele clienților. Conține un tip de abonament și o legături spre utilizator și locul de parcare. Acestă entitate nu poate exista fără un utilizator și fără un loc de parcare asociat.</w:t>
+      </w:r>
+    </w:p>
+    <w:p>
+      <w:pPr>
+        <w:rPr>
+          <w:lang w:val="ro-RO" w:eastAsia="ko-KR"/>
+        </w:rPr>
+      </w:pPr>
+    </w:p>
+    <w:p>
+      <w:pPr>
+        <w:rPr>
+          <w:i/>
+          <w:lang w:val="ro-RO" w:eastAsia="ko-KR"/>
+        </w:rPr>
+      </w:pPr>
+      <w:r>
+        <w:rPr>
+          <w:i/>
+          <w:lang w:val="ro-RO" w:eastAsia="ko-KR"/>
+        </w:rPr>
+        <w:t>Parkings</w:t>
+      </w:r>
+    </w:p>
+    <w:p>
+      <w:pPr>
+        <w:rPr>
+          <w:lang w:val="ro-RO" w:eastAsia="ko-KR"/>
+        </w:rPr>
+      </w:pPr>
+      <w:r>
+        <w:rPr>
+          <w:lang w:val="ro-RO" w:eastAsia="ko-KR"/>
+        </w:rPr>
+        <w:t>Reprezintă parcarea și conține detalii precum: numele acesteia, locația, ora deschiderii și cea a închiderii dar, și costul pe care îl impune pentru o ora de staționare.</w:t>
+      </w:r>
+    </w:p>
+    <w:p>
+      <w:pPr>
+        <w:ind w:firstLine="0"/>
+        <w:rPr>
+          <w:i/>
+          <w:lang w:val="ro-RO" w:eastAsia="ko-KR"/>
+        </w:rPr>
+      </w:pPr>
+      <w:r>
+        <w:rPr>
+          <w:lang w:val="ro-RO" w:eastAsia="ko-KR"/>
+        </w:rPr>
+        <w:lastRenderedPageBreak/>
+        <w:tab/>
+      </w:r>
+      <w:r>
+        <w:rPr>
+          <w:i/>
+          <w:lang w:val="ro-RO" w:eastAsia="ko-KR"/>
+        </w:rPr>
+        <w:t>ParkingLevels</w:t>
+      </w:r>
+    </w:p>
+    <w:p>
+      <w:pPr>
+        <w:ind w:firstLine="0"/>
+        <w:rPr>
+          <w:lang w:val="ro-RO" w:eastAsia="ko-KR"/>
+        </w:rPr>
+      </w:pPr>
+      <w:r>
+        <w:rPr>
+          <w:lang w:val="ro-RO" w:eastAsia="ko-KR"/>
+        </w:rPr>
+        <w:tab/>
+        <w:t xml:space="preserve">Etajele unei parcări, conțin o cheie străină spre </w:t>
+      </w:r>
+      <w:r>
+        <w:rPr>
+          <w:i/>
+          <w:lang w:val="ro-RO" w:eastAsia="ko-KR"/>
+        </w:rPr>
+        <w:t xml:space="preserve">Parking </w:t>
+      </w:r>
+      <w:r>
+        <w:rPr>
+          <w:lang w:val="ro-RO" w:eastAsia="ko-KR"/>
+        </w:rPr>
+        <w:t>dar, și o referență spre zonele care aparțin unei astfel de entități. Un etaj nu poate exista fără o parcare.</w:t>
+      </w:r>
+    </w:p>
+    <w:p>
+      <w:pPr>
+        <w:ind w:firstLine="0"/>
+        <w:rPr>
+          <w:lang w:val="ro-RO" w:eastAsia="ko-KR"/>
+        </w:rPr>
+      </w:pPr>
+    </w:p>
+    <w:p>
+      <w:pPr>
+        <w:ind w:firstLine="0"/>
+        <w:rPr>
+          <w:i/>
+          <w:lang w:val="ro-RO" w:eastAsia="ko-KR"/>
+        </w:rPr>
+      </w:pPr>
+      <w:r>
+        <w:rPr>
+          <w:lang w:val="ro-RO" w:eastAsia="ko-KR"/>
+        </w:rPr>
+        <w:tab/>
+      </w:r>
+      <w:r>
+        <w:rPr>
+          <w:i/>
+          <w:lang w:val="ro-RO" w:eastAsia="ko-KR"/>
+        </w:rPr>
+        <w:t>ParkingZones</w:t>
+      </w:r>
+    </w:p>
+    <w:p>
+      <w:pPr>
+        <w:ind w:firstLine="0"/>
+        <w:rPr>
+          <w:lang w:val="ro-RO" w:eastAsia="ko-KR"/>
+        </w:rPr>
+      </w:pPr>
+      <w:r>
+        <w:rPr>
+          <w:lang w:val="ro-RO" w:eastAsia="ko-KR"/>
+        </w:rPr>
+        <w:tab/>
+        <w:t>Următoarea subunitate din cadrul unei parcări, zonele. O zonă are o literă, o cheie străină spre nivelul de care aparține și o listă cu locurile de parcare pe care le include.</w:t>
+      </w:r>
+    </w:p>
+    <w:p>
+      <w:pPr>
+        <w:ind w:firstLine="0"/>
+        <w:rPr>
+          <w:lang w:val="ro-RO" w:eastAsia="ko-KR"/>
+        </w:rPr>
+      </w:pPr>
+    </w:p>
+    <w:p>
+      <w:pPr>
+        <w:ind w:firstLine="0"/>
+        <w:rPr>
+          <w:i/>
+          <w:lang w:val="ro-RO" w:eastAsia="ko-KR"/>
+        </w:rPr>
+      </w:pPr>
+      <w:r>
+        <w:rPr>
+          <w:lang w:val="ro-RO" w:eastAsia="ko-KR"/>
+        </w:rPr>
+        <w:tab/>
+      </w:r>
+      <w:r>
+        <w:rPr>
+          <w:i/>
+          <w:lang w:val="ro-RO" w:eastAsia="ko-KR"/>
+        </w:rPr>
+        <w:t>ParkingSpot</w:t>
+      </w:r>
+      <w:r>
+        <w:rPr>
+          <w:i/>
+          <w:lang w:val="ro-RO" w:eastAsia="ko-KR"/>
+        </w:rPr>
+        <w:t>s</w:t>
+      </w:r>
+    </w:p>
+    <w:p>
+      <w:pPr>
+        <w:ind w:firstLine="0"/>
+        <w:rPr>
+          <w:lang w:val="ro-RO" w:eastAsia="ko-KR"/>
+        </w:rPr>
+      </w:pPr>
+      <w:r>
+        <w:rPr>
+          <w:lang w:val="ro-RO" w:eastAsia="ko-KR"/>
+        </w:rPr>
+        <w:tab/>
+        <w:t xml:space="preserve">Cea mai mică unitate din cadrul unei parcări. Un loc de parcare are un număr precum și diferite flag-uri utilizate pentru a indica statusul pe care îl poartă un loc. Disponibilitatea este exprimată prin coloana </w:t>
+      </w:r>
+      <w:r>
+        <w:rPr>
+          <w:i/>
+          <w:lang w:val="ro-RO" w:eastAsia="ko-KR"/>
+        </w:rPr>
+        <w:t xml:space="preserve">availability </w:t>
+      </w:r>
+      <w:r>
+        <w:rPr>
+          <w:lang w:val="ro-RO" w:eastAsia="ko-KR"/>
+        </w:rPr>
+        <w:t xml:space="preserve">și este setată la </w:t>
+      </w:r>
+      <w:r>
+        <w:rPr>
+          <w:i/>
+          <w:lang w:val="ro-RO" w:eastAsia="ko-KR"/>
+        </w:rPr>
+        <w:t xml:space="preserve">true </w:t>
+      </w:r>
+      <w:r>
+        <w:rPr>
+          <w:lang w:val="ro-RO" w:eastAsia="ko-KR"/>
+        </w:rPr>
+        <w:t xml:space="preserve">dacă locul de parcare nu este ocupat de nicio mașină și nu este folosit ca loc de parcare cu abonament. </w:t>
+      </w:r>
+      <w:r>
+        <w:rPr>
+          <w:i/>
+          <w:lang w:val="ro-RO" w:eastAsia="ko-KR"/>
+        </w:rPr>
+        <w:t xml:space="preserve">Rentable </w:t>
+      </w:r>
+      <w:r>
+        <w:rPr>
+          <w:lang w:val="ro-RO" w:eastAsia="ko-KR"/>
+        </w:rPr>
+        <w:t xml:space="preserve">este folosit pentru a marca un loc ce poate fi închiriat iar, </w:t>
+      </w:r>
+      <w:r>
+        <w:rPr>
+          <w:i/>
+          <w:lang w:val="ro-RO" w:eastAsia="ko-KR"/>
+        </w:rPr>
+        <w:t xml:space="preserve">rented </w:t>
+      </w:r>
+      <w:r>
+        <w:rPr>
+          <w:lang w:val="ro-RO" w:eastAsia="ko-KR"/>
+        </w:rPr>
+        <w:t>pentru a știi care locuri de parcare sunt închiriate și care nu. Și locul de parcare păstrează o referință spre zona de parcare de care aparține.</w:t>
+      </w:r>
+    </w:p>
+    <w:p>
+      <w:pPr>
+        <w:ind w:firstLine="0"/>
+        <w:rPr>
+          <w:lang w:val="ro-RO" w:eastAsia="ko-KR"/>
+        </w:rPr>
+      </w:pPr>
+    </w:p>
+    <w:p>
+      <w:pPr>
+        <w:ind w:firstLine="0"/>
+        <w:rPr>
+          <w:i/>
+          <w:lang w:val="ro-RO" w:eastAsia="ko-KR"/>
+        </w:rPr>
+      </w:pPr>
+      <w:r>
+        <w:rPr>
+          <w:lang w:val="ro-RO" w:eastAsia="ko-KR"/>
+        </w:rPr>
+        <w:tab/>
+      </w:r>
+      <w:r>
+        <w:rPr>
+          <w:i/>
+          <w:lang w:val="ro-RO" w:eastAsia="ko-KR"/>
+        </w:rPr>
+        <w:t>PaymentOptions</w:t>
+      </w:r>
+    </w:p>
+    <w:p>
+      <w:pPr>
+        <w:ind w:firstLine="0"/>
+        <w:rPr>
+          <w:lang w:val="ro-RO" w:eastAsia="ko-KR"/>
+        </w:rPr>
+      </w:pPr>
+      <w:r>
+        <w:rPr>
+          <w:lang w:val="ro-RO" w:eastAsia="ko-KR"/>
+        </w:rPr>
+        <w:tab/>
+        <w:t>Detaliile legate de plata abonamentelor. Conține un status, o dată de început și una de final.</w:t>
+      </w:r>
+    </w:p>
+    <w:p>
+      <w:pPr>
+        <w:ind w:firstLine="0"/>
+        <w:rPr>
+          <w:lang w:val="ro-RO" w:eastAsia="ko-KR"/>
+        </w:rPr>
+      </w:pPr>
+    </w:p>
+    <w:p>
+      <w:pPr>
+        <w:ind w:firstLine="0"/>
+        <w:rPr>
+          <w:i/>
+          <w:lang w:val="ro-RO" w:eastAsia="ko-KR"/>
+        </w:rPr>
+      </w:pPr>
+      <w:r>
+        <w:rPr>
+          <w:lang w:val="ro-RO" w:eastAsia="ko-KR"/>
+        </w:rPr>
+        <w:tab/>
+      </w:r>
+      <w:r>
+        <w:rPr>
+          <w:i/>
+          <w:lang w:val="ro-RO" w:eastAsia="ko-KR"/>
+        </w:rPr>
+        <w:t>Reservations</w:t>
+      </w:r>
+    </w:p>
+    <w:p>
+      <w:pPr>
+        <w:ind w:firstLine="0"/>
+        <w:rPr>
+          <w:lang w:val="ro-RO" w:eastAsia="ko-KR"/>
+        </w:rPr>
+      </w:pPr>
+      <w:r>
+        <w:rPr>
+          <w:lang w:val="ro-RO" w:eastAsia="ko-KR"/>
+        </w:rPr>
+        <w:tab/>
+        <w:t xml:space="preserve">Tabelul care păstrează detaliile legate de rezervări. O rezervare este formată din următoarele câmpuri: </w:t>
+      </w:r>
+      <w:r>
+        <w:rPr>
+          <w:i/>
+          <w:lang w:val="ro-RO" w:eastAsia="ko-KR"/>
+        </w:rPr>
+        <w:t>startTime, endTime, status, notes, vehicleLicencePlate, cost, user</w:t>
+      </w:r>
+      <w:r>
+        <w:rPr>
+          <w:lang w:val="ro-RO" w:eastAsia="ko-KR"/>
+        </w:rPr>
+        <w:t xml:space="preserve"> și </w:t>
+      </w:r>
+      <w:r>
+        <w:rPr>
+          <w:i/>
+          <w:lang w:val="ro-RO" w:eastAsia="ko-KR"/>
+        </w:rPr>
+        <w:t>parkingSpot</w:t>
+      </w:r>
+      <w:r>
+        <w:rPr>
+          <w:i/>
+          <w:lang w:val="ro-RO" w:eastAsia="ko-KR"/>
+        </w:rPr>
+        <w:t xml:space="preserve">. </w:t>
+      </w:r>
+      <w:r>
+        <w:rPr>
+          <w:lang w:val="ro-RO" w:eastAsia="ko-KR"/>
+        </w:rPr>
+        <w:t xml:space="preserve">Timpii reprezentând marginile intervalului în care va avea loc rezervarea sunt </w:t>
+      </w:r>
+      <w:r>
+        <w:rPr>
+          <w:i/>
+          <w:lang w:val="ro-RO" w:eastAsia="ko-KR"/>
+        </w:rPr>
+        <w:t xml:space="preserve">startTime </w:t>
+      </w:r>
+      <w:r>
+        <w:rPr>
+          <w:lang w:val="ro-RO" w:eastAsia="ko-KR"/>
+        </w:rPr>
+        <w:t xml:space="preserve">respectiv </w:t>
+      </w:r>
+      <w:r>
+        <w:rPr>
+          <w:i/>
+          <w:lang w:val="ro-RO" w:eastAsia="ko-KR"/>
+        </w:rPr>
+        <w:t>endTime</w:t>
+      </w:r>
+      <w:r>
+        <w:rPr>
+          <w:lang w:val="ro-RO" w:eastAsia="ko-KR"/>
+        </w:rPr>
+        <w:t xml:space="preserve">. Detalii legate de desfășurarea rezervării pot fi regăsite în coloanele </w:t>
+      </w:r>
+      <w:r>
+        <w:rPr>
+          <w:i/>
+          <w:lang w:val="ro-RO" w:eastAsia="ko-KR"/>
+        </w:rPr>
+        <w:t xml:space="preserve">notes, vehicleLicencePlate </w:t>
+      </w:r>
+      <w:r>
+        <w:rPr>
+          <w:lang w:val="ro-RO" w:eastAsia="ko-KR"/>
+        </w:rPr>
+        <w:t xml:space="preserve">și </w:t>
+      </w:r>
+      <w:r>
+        <w:rPr>
+          <w:i/>
+          <w:lang w:val="ro-RO" w:eastAsia="ko-KR"/>
+        </w:rPr>
+        <w:t>status.</w:t>
+      </w:r>
+      <w:r>
+        <w:rPr>
+          <w:i/>
+          <w:lang w:val="ro-RO" w:eastAsia="ko-KR"/>
+        </w:rPr>
+        <w:t xml:space="preserve"> </w:t>
+      </w:r>
+      <w:r>
+        <w:rPr>
+          <w:lang w:val="ro-RO" w:eastAsia="ko-KR"/>
+        </w:rPr>
+        <w:t>O rezervare nu poate exsita fără un utilizator și nici fără un loc de parcare.</w:t>
+      </w:r>
+    </w:p>
+    <w:p>
+      <w:pPr>
+        <w:ind w:firstLine="0"/>
+        <w:rPr>
+          <w:lang w:val="ro-RO" w:eastAsia="ko-KR"/>
+        </w:rPr>
+      </w:pPr>
+    </w:p>
+    <w:p>
+      <w:pPr>
+        <w:ind w:firstLine="0"/>
+        <w:rPr>
+          <w:i/>
+          <w:lang w:val="ro-RO" w:eastAsia="ko-KR"/>
+        </w:rPr>
+      </w:pPr>
+      <w:r>
+        <w:rPr>
+          <w:lang w:val="ro-RO" w:eastAsia="ko-KR"/>
+        </w:rPr>
+        <w:tab/>
+      </w:r>
+      <w:r>
+        <w:rPr>
+          <w:i/>
+          <w:lang w:val="ro-RO" w:eastAsia="ko-KR"/>
+        </w:rPr>
+        <w:t>User</w:t>
+      </w:r>
+    </w:p>
+    <w:p>
+      <w:pPr>
+        <w:ind w:firstLine="0"/>
+        <w:rPr>
+          <w:lang w:val="ro-RO" w:eastAsia="ko-KR"/>
+        </w:rPr>
+      </w:pPr>
+      <w:r>
+        <w:rPr>
+          <w:lang w:val="ro-RO" w:eastAsia="ko-KR"/>
+        </w:rPr>
+        <w:tab/>
+        <w:t xml:space="preserve">Tabela care stochează date despre utilizatori și despre administratori. Astfel de detalii sunt reprezentate de adresa de email, de nume, de numărul de telefon. Fiecare utilizaor  are un tip, aplicația recunoaște administratorii dupa tipul de utilizator </w:t>
+      </w:r>
+      <w:r>
+        <w:rPr>
+          <w:i/>
+          <w:lang w:val="ro-RO" w:eastAsia="ko-KR"/>
+        </w:rPr>
+        <w:t xml:space="preserve">ADMIN </w:t>
+      </w:r>
+      <w:r>
+        <w:rPr>
+          <w:lang w:val="ro-RO" w:eastAsia="ko-KR"/>
+        </w:rPr>
+        <w:t xml:space="preserve">și clienții ca fiind </w:t>
+      </w:r>
+      <w:r>
+        <w:rPr>
+          <w:i/>
+          <w:lang w:val="ro-RO" w:eastAsia="ko-KR"/>
+        </w:rPr>
+        <w:t xml:space="preserve">CUSTOMER. </w:t>
+      </w:r>
+      <w:r>
+        <w:rPr>
+          <w:lang w:val="ro-RO" w:eastAsia="ko-KR"/>
+        </w:rPr>
+        <w:t>Toți utilizatorii au nevoie de un nume de utilizator și de o parolă.</w:t>
+      </w:r>
+    </w:p>
+    <w:p>
+      <w:pPr>
+        <w:ind w:firstLine="0"/>
+        <w:rPr>
+          <w:lang w:val="ro-RO" w:eastAsia="ko-KR"/>
+        </w:rPr>
+      </w:pPr>
+    </w:p>
+    <w:p>
+      <w:pPr>
+        <w:ind w:firstLine="0"/>
+        <w:rPr>
+          <w:i/>
+          <w:lang w:val="ro-RO" w:eastAsia="ko-KR"/>
+        </w:rPr>
+      </w:pPr>
+      <w:r>
+        <w:rPr>
+          <w:lang w:val="ro-RO" w:eastAsia="ko-KR"/>
+        </w:rPr>
+        <w:tab/>
+      </w:r>
+      <w:r>
+        <w:rPr>
+          <w:i/>
+          <w:lang w:val="ro-RO" w:eastAsia="ko-KR"/>
+        </w:rPr>
+        <w:t>Vehicle</w:t>
+      </w:r>
+    </w:p>
+    <w:p>
+      <w:pPr>
+        <w:ind w:firstLine="0"/>
+        <w:rPr>
+          <w:lang w:val="ro-RO" w:eastAsia="ko-KR"/>
+        </w:rPr>
+      </w:pPr>
+      <w:r>
+        <w:rPr>
+          <w:lang w:val="ro-RO" w:eastAsia="ko-KR"/>
+        </w:rPr>
+        <w:tab/>
+        <w:t xml:space="preserve">Acest tabel a fost creat pentru a oferi suport clienților de stocare a detaliilor legate de mașinile pe care le dețin. </w:t>
+      </w:r>
+      <w:r>
+        <w:rPr>
+          <w:lang w:val="ro-RO" w:eastAsia="ko-KR"/>
+        </w:rPr>
+        <w:t xml:space="preserve">Cea mai importantă coloană a acestui tabel fiind licencePlate în care sunt salvate persistent numere de înmatriculare ale mașinilor. S-a ales separarea acestui detaliu într-o tabelă diferită pentru a le permite utilizaorilor să aibă mai multe mașini înregistrate și pentru a putea refolosi tabela </w:t>
+      </w:r>
+      <w:r>
+        <w:rPr>
+          <w:i/>
+          <w:lang w:val="ro-RO" w:eastAsia="ko-KR"/>
+        </w:rPr>
+        <w:t>User</w:t>
+      </w:r>
+      <w:r>
+        <w:rPr>
+          <w:lang w:val="ro-RO" w:eastAsia="ko-KR"/>
+        </w:rPr>
+        <w:t xml:space="preserve"> și pentru utilizatorii de tip </w:t>
+      </w:r>
+      <w:r>
+        <w:rPr>
+          <w:i/>
+          <w:lang w:val="ro-RO" w:eastAsia="ko-KR"/>
+        </w:rPr>
+        <w:t xml:space="preserve">ADMIN </w:t>
+      </w:r>
+      <w:r>
+        <w:rPr>
+          <w:lang w:val="ro-RO" w:eastAsia="ko-KR"/>
+        </w:rPr>
+        <w:t>care nu dețin mașini.</w:t>
+      </w:r>
+    </w:p>
+    <w:p>
+      <w:pPr>
         <w:pStyle w:val="Heading2"/>
         <w:rPr>
           <w:lang w:val="ro-RO"/>
@@ -12815,7 +14323,14 @@
         <w:rPr>
           <w:lang w:val="ro-RO"/>
         </w:rPr>
-        <w:t>Server-ul</w:t>
+        <w:lastRenderedPageBreak/>
+        <w:t>Server</w:t>
+      </w:r>
+      <w:r>
+        <w:rPr>
+          <w:lang w:val="ro-RO"/>
+        </w:rPr>
+        <w:t>ul</w:t>
       </w:r>
     </w:p>
     <w:p>
@@ -12841,7 +14356,6 @@
         <w:rPr>
           <w:lang w:val="ro-RO" w:eastAsia="ko-KR"/>
         </w:rPr>
-        <w:lastRenderedPageBreak/>
         <w:pict w14:anchorId="7DA01A49">
           <v:shape id="_x0000_i1026" type="#_x0000_t75" style="width:431.25pt;height:579.75pt">
             <v:imagedata r:id="rId26" o:title="sever-detailed"/>
@@ -12871,6 +14385,7 @@
           <w:b/>
           <w:lang w:val="ro-RO" w:eastAsia="ko-KR"/>
         </w:rPr>
+        <w:lastRenderedPageBreak/>
         <w:t>Figura 5.2.1. Structura internă a server-ului</w:t>
       </w:r>
     </w:p>
@@ -12906,7 +14421,6 @@
         <w:rPr>
           <w:lang w:val="ro-RO" w:eastAsia="ko-KR"/>
         </w:rPr>
-        <w:lastRenderedPageBreak/>
         <w:t xml:space="preserve">Server-ul respectă </w:t>
       </w:r>
       <w:r>
@@ -13238,6 +14752,7 @@
         </w:rPr>
         <w:t xml:space="preserve"> pentru a obține implementarea operațiilor CRUD astfel a fost extinsă clasa </w:t>
       </w:r>
+      <w:proofErr w:type="spellStart"/>
       <w:r>
         <w:rPr>
           <w:rStyle w:val="nc"/>
@@ -13245,7 +14760,17 @@
           <w:sz w:val="20"/>
           <w:szCs w:val="20"/>
         </w:rPr>
-        <w:t xml:space="preserve">JpaRepository </w:t>
+        <w:t>JpaRepository</w:t>
+      </w:r>
+      <w:proofErr w:type="spellEnd"/>
+      <w:r>
+        <w:rPr>
+          <w:rStyle w:val="nc"/>
+          <w:rFonts w:ascii="Courier New" w:hAnsi="Courier New" w:cs="Courier New"/>
+          <w:sz w:val="20"/>
+          <w:szCs w:val="20"/>
+        </w:rPr>
+        <w:t xml:space="preserve"> </w:t>
       </w:r>
       <w:r>
         <w:rPr>
@@ -13362,6 +14887,7 @@
           <w:lang w:eastAsia="en-US"/>
         </w:rPr>
       </w:pPr>
+      <w:proofErr w:type="gramStart"/>
       <w:r>
         <w:rPr>
           <w:rFonts w:ascii="Courier New" w:eastAsia="Times New Roman" w:hAnsi="Courier New" w:cs="Courier New"/>
@@ -13369,7 +14895,77 @@
           <w:szCs w:val="20"/>
           <w:lang w:eastAsia="en-US"/>
         </w:rPr>
-        <w:t>public interface UserRepository extends JpaRepository&lt;UserEntity, Long&gt; {</w:t>
+        <w:t>public</w:t>
+      </w:r>
+      <w:proofErr w:type="gramEnd"/>
+      <w:r>
+        <w:rPr>
+          <w:rFonts w:ascii="Courier New" w:eastAsia="Times New Roman" w:hAnsi="Courier New" w:cs="Courier New"/>
+          <w:sz w:val="20"/>
+          <w:szCs w:val="20"/>
+          <w:lang w:eastAsia="en-US"/>
+        </w:rPr>
+        <w:t xml:space="preserve"> interface </w:t>
+      </w:r>
+      <w:proofErr w:type="spellStart"/>
+      <w:r>
+        <w:rPr>
+          <w:rFonts w:ascii="Courier New" w:eastAsia="Times New Roman" w:hAnsi="Courier New" w:cs="Courier New"/>
+          <w:sz w:val="20"/>
+          <w:szCs w:val="20"/>
+          <w:lang w:eastAsia="en-US"/>
+        </w:rPr>
+        <w:t>UserRepository</w:t>
+      </w:r>
+      <w:proofErr w:type="spellEnd"/>
+      <w:r>
+        <w:rPr>
+          <w:rFonts w:ascii="Courier New" w:eastAsia="Times New Roman" w:hAnsi="Courier New" w:cs="Courier New"/>
+          <w:sz w:val="20"/>
+          <w:szCs w:val="20"/>
+          <w:lang w:eastAsia="en-US"/>
+        </w:rPr>
+        <w:t xml:space="preserve"> extends </w:t>
+      </w:r>
+      <w:proofErr w:type="spellStart"/>
+      <w:r>
+        <w:rPr>
+          <w:rFonts w:ascii="Courier New" w:eastAsia="Times New Roman" w:hAnsi="Courier New" w:cs="Courier New"/>
+          <w:sz w:val="20"/>
+          <w:szCs w:val="20"/>
+          <w:lang w:eastAsia="en-US"/>
+        </w:rPr>
+        <w:t>JpaRepository</w:t>
+      </w:r>
+      <w:proofErr w:type="spellEnd"/>
+      <w:r>
+        <w:rPr>
+          <w:rFonts w:ascii="Courier New" w:eastAsia="Times New Roman" w:hAnsi="Courier New" w:cs="Courier New"/>
+          <w:sz w:val="20"/>
+          <w:szCs w:val="20"/>
+          <w:lang w:eastAsia="en-US"/>
+        </w:rPr>
+        <w:t>&lt;</w:t>
+      </w:r>
+      <w:proofErr w:type="spellStart"/>
+      <w:r>
+        <w:rPr>
+          <w:rFonts w:ascii="Courier New" w:eastAsia="Times New Roman" w:hAnsi="Courier New" w:cs="Courier New"/>
+          <w:sz w:val="20"/>
+          <w:szCs w:val="20"/>
+          <w:lang w:eastAsia="en-US"/>
+        </w:rPr>
+        <w:t>UserEntity</w:t>
+      </w:r>
+      <w:proofErr w:type="spellEnd"/>
+      <w:r>
+        <w:rPr>
+          <w:rFonts w:ascii="Courier New" w:eastAsia="Times New Roman" w:hAnsi="Courier New" w:cs="Courier New"/>
+          <w:sz w:val="20"/>
+          <w:szCs w:val="20"/>
+          <w:lang w:eastAsia="en-US"/>
+        </w:rPr>
+        <w:t>, Long&gt; {</w:t>
       </w:r>
       <w:r>
         <w:rPr>
@@ -13418,6 +15014,7 @@
           <w:szCs w:val="20"/>
           <w:lang w:eastAsia="en-US"/>
         </w:rPr>
+        <w:lastRenderedPageBreak/>
         <w:tab/>
       </w:r>
     </w:p>
@@ -13459,7 +15056,66 @@
           <w:lang w:eastAsia="en-US"/>
         </w:rPr>
         <w:tab/>
-        <w:t>public Optional&lt;UserEntity&gt; findByUsername(String username);</w:t>
+      </w:r>
+      <w:proofErr w:type="gramStart"/>
+      <w:r>
+        <w:rPr>
+          <w:rFonts w:ascii="Courier New" w:eastAsia="Times New Roman" w:hAnsi="Courier New" w:cs="Courier New"/>
+          <w:sz w:val="20"/>
+          <w:szCs w:val="20"/>
+          <w:lang w:eastAsia="en-US"/>
+        </w:rPr>
+        <w:t>public</w:t>
+      </w:r>
+      <w:proofErr w:type="gramEnd"/>
+      <w:r>
+        <w:rPr>
+          <w:rFonts w:ascii="Courier New" w:eastAsia="Times New Roman" w:hAnsi="Courier New" w:cs="Courier New"/>
+          <w:sz w:val="20"/>
+          <w:szCs w:val="20"/>
+          <w:lang w:eastAsia="en-US"/>
+        </w:rPr>
+        <w:t xml:space="preserve"> Optional&lt;</w:t>
+      </w:r>
+      <w:proofErr w:type="spellStart"/>
+      <w:r>
+        <w:rPr>
+          <w:rFonts w:ascii="Courier New" w:eastAsia="Times New Roman" w:hAnsi="Courier New" w:cs="Courier New"/>
+          <w:sz w:val="20"/>
+          <w:szCs w:val="20"/>
+          <w:lang w:eastAsia="en-US"/>
+        </w:rPr>
+        <w:t>UserEntity</w:t>
+      </w:r>
+      <w:proofErr w:type="spellEnd"/>
+      <w:r>
+        <w:rPr>
+          <w:rFonts w:ascii="Courier New" w:eastAsia="Times New Roman" w:hAnsi="Courier New" w:cs="Courier New"/>
+          <w:sz w:val="20"/>
+          <w:szCs w:val="20"/>
+          <w:lang w:eastAsia="en-US"/>
+        </w:rPr>
+        <w:t xml:space="preserve">&gt; </w:t>
+      </w:r>
+      <w:proofErr w:type="spellStart"/>
+      <w:r>
+        <w:rPr>
+          <w:rFonts w:ascii="Courier New" w:eastAsia="Times New Roman" w:hAnsi="Courier New" w:cs="Courier New"/>
+          <w:sz w:val="20"/>
+          <w:szCs w:val="20"/>
+          <w:lang w:eastAsia="en-US"/>
+        </w:rPr>
+        <w:t>findByUsername</w:t>
+      </w:r>
+      <w:proofErr w:type="spellEnd"/>
+      <w:r>
+        <w:rPr>
+          <w:rFonts w:ascii="Courier New" w:eastAsia="Times New Roman" w:hAnsi="Courier New" w:cs="Courier New"/>
+          <w:sz w:val="20"/>
+          <w:szCs w:val="20"/>
+          <w:lang w:eastAsia="en-US"/>
+        </w:rPr>
+        <w:t>(String username);</w:t>
       </w:r>
     </w:p>
     <w:p>
@@ -13540,7 +15196,66 @@
           <w:lang w:eastAsia="en-US"/>
         </w:rPr>
         <w:tab/>
-        <w:t>public Optional&lt;UserEntity&gt; findByEmail(String email);</w:t>
+      </w:r>
+      <w:proofErr w:type="gramStart"/>
+      <w:r>
+        <w:rPr>
+          <w:rFonts w:ascii="Courier New" w:eastAsia="Times New Roman" w:hAnsi="Courier New" w:cs="Courier New"/>
+          <w:sz w:val="20"/>
+          <w:szCs w:val="20"/>
+          <w:lang w:eastAsia="en-US"/>
+        </w:rPr>
+        <w:t>public</w:t>
+      </w:r>
+      <w:proofErr w:type="gramEnd"/>
+      <w:r>
+        <w:rPr>
+          <w:rFonts w:ascii="Courier New" w:eastAsia="Times New Roman" w:hAnsi="Courier New" w:cs="Courier New"/>
+          <w:sz w:val="20"/>
+          <w:szCs w:val="20"/>
+          <w:lang w:eastAsia="en-US"/>
+        </w:rPr>
+        <w:t xml:space="preserve"> Optional&lt;</w:t>
+      </w:r>
+      <w:proofErr w:type="spellStart"/>
+      <w:r>
+        <w:rPr>
+          <w:rFonts w:ascii="Courier New" w:eastAsia="Times New Roman" w:hAnsi="Courier New" w:cs="Courier New"/>
+          <w:sz w:val="20"/>
+          <w:szCs w:val="20"/>
+          <w:lang w:eastAsia="en-US"/>
+        </w:rPr>
+        <w:t>UserEntity</w:t>
+      </w:r>
+      <w:proofErr w:type="spellEnd"/>
+      <w:r>
+        <w:rPr>
+          <w:rFonts w:ascii="Courier New" w:eastAsia="Times New Roman" w:hAnsi="Courier New" w:cs="Courier New"/>
+          <w:sz w:val="20"/>
+          <w:szCs w:val="20"/>
+          <w:lang w:eastAsia="en-US"/>
+        </w:rPr>
+        <w:t xml:space="preserve">&gt; </w:t>
+      </w:r>
+      <w:proofErr w:type="spellStart"/>
+      <w:r>
+        <w:rPr>
+          <w:rFonts w:ascii="Courier New" w:eastAsia="Times New Roman" w:hAnsi="Courier New" w:cs="Courier New"/>
+          <w:sz w:val="20"/>
+          <w:szCs w:val="20"/>
+          <w:lang w:eastAsia="en-US"/>
+        </w:rPr>
+        <w:t>findByEmail</w:t>
+      </w:r>
+      <w:proofErr w:type="spellEnd"/>
+      <w:r>
+        <w:rPr>
+          <w:rFonts w:ascii="Courier New" w:eastAsia="Times New Roman" w:hAnsi="Courier New" w:cs="Courier New"/>
+          <w:sz w:val="20"/>
+          <w:szCs w:val="20"/>
+          <w:lang w:eastAsia="en-US"/>
+        </w:rPr>
+        <w:t>(String email);</w:t>
       </w:r>
     </w:p>
     <w:p>
@@ -13580,7 +15295,6 @@
           <w:szCs w:val="20"/>
           <w:lang w:eastAsia="en-US"/>
         </w:rPr>
-        <w:lastRenderedPageBreak/>
         <w:tab/>
       </w:r>
     </w:p>
@@ -13622,7 +15336,66 @@
           <w:lang w:eastAsia="en-US"/>
         </w:rPr>
         <w:tab/>
-        <w:t>public Optional&lt;UserEntity&gt; findByEmailAndPassword(String email, String password);</w:t>
+      </w:r>
+      <w:proofErr w:type="gramStart"/>
+      <w:r>
+        <w:rPr>
+          <w:rFonts w:ascii="Courier New" w:eastAsia="Times New Roman" w:hAnsi="Courier New" w:cs="Courier New"/>
+          <w:sz w:val="20"/>
+          <w:szCs w:val="20"/>
+          <w:lang w:eastAsia="en-US"/>
+        </w:rPr>
+        <w:t>public</w:t>
+      </w:r>
+      <w:proofErr w:type="gramEnd"/>
+      <w:r>
+        <w:rPr>
+          <w:rFonts w:ascii="Courier New" w:eastAsia="Times New Roman" w:hAnsi="Courier New" w:cs="Courier New"/>
+          <w:sz w:val="20"/>
+          <w:szCs w:val="20"/>
+          <w:lang w:eastAsia="en-US"/>
+        </w:rPr>
+        <w:t xml:space="preserve"> Optional&lt;</w:t>
+      </w:r>
+      <w:proofErr w:type="spellStart"/>
+      <w:r>
+        <w:rPr>
+          <w:rFonts w:ascii="Courier New" w:eastAsia="Times New Roman" w:hAnsi="Courier New" w:cs="Courier New"/>
+          <w:sz w:val="20"/>
+          <w:szCs w:val="20"/>
+          <w:lang w:eastAsia="en-US"/>
+        </w:rPr>
+        <w:t>UserEntity</w:t>
+      </w:r>
+      <w:proofErr w:type="spellEnd"/>
+      <w:r>
+        <w:rPr>
+          <w:rFonts w:ascii="Courier New" w:eastAsia="Times New Roman" w:hAnsi="Courier New" w:cs="Courier New"/>
+          <w:sz w:val="20"/>
+          <w:szCs w:val="20"/>
+          <w:lang w:eastAsia="en-US"/>
+        </w:rPr>
+        <w:t xml:space="preserve">&gt; </w:t>
+      </w:r>
+      <w:proofErr w:type="spellStart"/>
+      <w:r>
+        <w:rPr>
+          <w:rFonts w:ascii="Courier New" w:eastAsia="Times New Roman" w:hAnsi="Courier New" w:cs="Courier New"/>
+          <w:sz w:val="20"/>
+          <w:szCs w:val="20"/>
+          <w:lang w:eastAsia="en-US"/>
+        </w:rPr>
+        <w:t>findByEmailAndPassword</w:t>
+      </w:r>
+      <w:proofErr w:type="spellEnd"/>
+      <w:r>
+        <w:rPr>
+          <w:rFonts w:ascii="Courier New" w:eastAsia="Times New Roman" w:hAnsi="Courier New" w:cs="Courier New"/>
+          <w:sz w:val="20"/>
+          <w:szCs w:val="20"/>
+          <w:lang w:eastAsia="en-US"/>
+        </w:rPr>
+        <w:t>(String email, String password);</w:t>
       </w:r>
     </w:p>
     <w:p>
@@ -13703,7 +15476,66 @@
           <w:lang w:eastAsia="en-US"/>
         </w:rPr>
         <w:tab/>
-        <w:t>public Optional&lt;UserEntity&gt; findByUsernameAndPassword(String username, String password);</w:t>
+      </w:r>
+      <w:proofErr w:type="gramStart"/>
+      <w:r>
+        <w:rPr>
+          <w:rFonts w:ascii="Courier New" w:eastAsia="Times New Roman" w:hAnsi="Courier New" w:cs="Courier New"/>
+          <w:sz w:val="20"/>
+          <w:szCs w:val="20"/>
+          <w:lang w:eastAsia="en-US"/>
+        </w:rPr>
+        <w:t>public</w:t>
+      </w:r>
+      <w:proofErr w:type="gramEnd"/>
+      <w:r>
+        <w:rPr>
+          <w:rFonts w:ascii="Courier New" w:eastAsia="Times New Roman" w:hAnsi="Courier New" w:cs="Courier New"/>
+          <w:sz w:val="20"/>
+          <w:szCs w:val="20"/>
+          <w:lang w:eastAsia="en-US"/>
+        </w:rPr>
+        <w:t xml:space="preserve"> Optional&lt;</w:t>
+      </w:r>
+      <w:proofErr w:type="spellStart"/>
+      <w:r>
+        <w:rPr>
+          <w:rFonts w:ascii="Courier New" w:eastAsia="Times New Roman" w:hAnsi="Courier New" w:cs="Courier New"/>
+          <w:sz w:val="20"/>
+          <w:szCs w:val="20"/>
+          <w:lang w:eastAsia="en-US"/>
+        </w:rPr>
+        <w:t>UserEntity</w:t>
+      </w:r>
+      <w:proofErr w:type="spellEnd"/>
+      <w:r>
+        <w:rPr>
+          <w:rFonts w:ascii="Courier New" w:eastAsia="Times New Roman" w:hAnsi="Courier New" w:cs="Courier New"/>
+          <w:sz w:val="20"/>
+          <w:szCs w:val="20"/>
+          <w:lang w:eastAsia="en-US"/>
+        </w:rPr>
+        <w:t xml:space="preserve">&gt; </w:t>
+      </w:r>
+      <w:proofErr w:type="spellStart"/>
+      <w:r>
+        <w:rPr>
+          <w:rFonts w:ascii="Courier New" w:eastAsia="Times New Roman" w:hAnsi="Courier New" w:cs="Courier New"/>
+          <w:sz w:val="20"/>
+          <w:szCs w:val="20"/>
+          <w:lang w:eastAsia="en-US"/>
+        </w:rPr>
+        <w:t>findByUsernameAndPassword</w:t>
+      </w:r>
+      <w:proofErr w:type="spellEnd"/>
+      <w:r>
+        <w:rPr>
+          <w:rFonts w:ascii="Courier New" w:eastAsia="Times New Roman" w:hAnsi="Courier New" w:cs="Courier New"/>
+          <w:sz w:val="20"/>
+          <w:szCs w:val="20"/>
+          <w:lang w:eastAsia="en-US"/>
+        </w:rPr>
+        <w:t>(String username, String password);</w:t>
       </w:r>
     </w:p>
     <w:p>
@@ -14164,6 +15996,7 @@
         <w:rPr>
           <w:lang w:val="ro-RO" w:eastAsia="ko-KR"/>
         </w:rPr>
+        <w:lastRenderedPageBreak/>
         <w:t xml:space="preserve">O altă caracteristică specifică este dependența spre </w:t>
       </w:r>
       <w:r>
@@ -14223,7 +16056,6 @@
         <w:rPr>
           <w:lang w:val="ro-RO" w:eastAsia="ko-KR"/>
         </w:rPr>
-        <w:lastRenderedPageBreak/>
         <w:t xml:space="preserve">Fișierul de configurări al aplicației este definit în cadrul acestui layer. Pe lângă caracteristicile specifica </w:t>
       </w:r>
       <w:r>
@@ -14421,6 +16253,7 @@
         <w:pStyle w:val="Heading3"/>
       </w:pPr>
       <w:r>
+        <w:lastRenderedPageBreak/>
         <w:t>CORE</w:t>
       </w:r>
     </w:p>
@@ -14440,203 +16273,346 @@
         <w:rPr>
           <w:lang w:val="ro-RO" w:eastAsia="ko-KR"/>
         </w:rPr>
-        <w:t xml:space="preserve"> librările </w:t>
-      </w:r>
+        <w:t xml:space="preserve"> librările adiționale utilizate în reprezentarea grafică a componentelor sistemului. Modulul integrează componenta header care conține meniul aplcației. </w:t>
+      </w:r>
+    </w:p>
+    <w:p>
+      <w:pPr>
+        <w:rPr>
+          <w:lang w:val="ro-RO" w:eastAsia="ko-KR"/>
+        </w:rPr>
+      </w:pPr>
+      <w:r>
+        <w:rPr>
+          <w:lang w:val="ro-RO" w:eastAsia="ko-KR"/>
+        </w:rPr>
+        <w:t xml:space="preserve">Alte resurse importante definite la acest nivel sunt serviciul de autentificare precum și serviciul </w:t>
+      </w:r>
+      <w:r>
+        <w:rPr>
+          <w:i/>
+          <w:lang w:val="ro-RO" w:eastAsia="ko-KR"/>
+        </w:rPr>
+        <w:t>REST</w:t>
+      </w:r>
+      <w:r>
+        <w:rPr>
+          <w:i/>
+          <w:lang w:val="ro-RO" w:eastAsia="ko-KR"/>
+        </w:rPr>
+        <w:t xml:space="preserve"> </w:t>
+      </w:r>
+      <w:r>
+        <w:rPr>
+          <w:lang w:val="ro-RO" w:eastAsia="ko-KR"/>
+        </w:rPr>
+        <w:t xml:space="preserve">responsabil cu trimiterea cererilor </w:t>
+      </w:r>
+      <w:r>
+        <w:rPr>
+          <w:i/>
+          <w:lang w:val="ro-RO" w:eastAsia="ko-KR"/>
+        </w:rPr>
+        <w:t>HTTP</w:t>
+      </w:r>
+      <w:r>
+        <w:rPr>
+          <w:lang w:val="ro-RO" w:eastAsia="ko-KR"/>
+        </w:rPr>
+        <w:t xml:space="preserve"> spre server.</w:t>
+      </w:r>
+    </w:p>
+    <w:p>
+      <w:pPr>
+        <w:rPr>
+          <w:lang w:val="ro-RO" w:eastAsia="ko-KR"/>
+        </w:rPr>
+      </w:pPr>
+      <w:r>
+        <w:rPr>
+          <w:lang w:val="ro-RO" w:eastAsia="ko-KR"/>
+        </w:rPr>
+        <w:t xml:space="preserve">Trebuie menționat fișierul model în care au fost definite clasele obiectelor </w:t>
+      </w:r>
+      <w:r>
+        <w:rPr>
+          <w:i/>
+          <w:lang w:val="ro-RO" w:eastAsia="ko-KR"/>
+        </w:rPr>
+        <w:t>J</w:t>
+      </w:r>
+      <w:r>
+        <w:rPr>
+          <w:i/>
+          <w:lang w:val="ro-RO" w:eastAsia="ko-KR"/>
+        </w:rPr>
+        <w:t>avaScript</w:t>
+      </w:r>
+      <w:r>
+        <w:rPr>
+          <w:i/>
+          <w:lang w:val="ro-RO" w:eastAsia="ko-KR"/>
+        </w:rPr>
+        <w:t xml:space="preserve"> </w:t>
+      </w:r>
+      <w:r>
+        <w:rPr>
+          <w:lang w:val="ro-RO" w:eastAsia="ko-KR"/>
+        </w:rPr>
+        <w:t>care să reflecte caracteristicile claselor din server.</w:t>
+      </w:r>
+    </w:p>
+    <w:p>
+      <w:pPr>
+        <w:pStyle w:val="Heading3"/>
+      </w:pPr>
+      <w:r>
+        <w:t>ADMIN</w:t>
+      </w:r>
+    </w:p>
+    <w:p>
+      <w:pPr>
+        <w:rPr>
+          <w:lang w:val="ro-RO" w:eastAsia="ko-KR"/>
+        </w:rPr>
+      </w:pPr>
+      <w:r>
+        <w:rPr>
+          <w:lang w:val="ro-RO" w:eastAsia="ko-KR"/>
+        </w:rPr>
+        <w:t xml:space="preserve">Modulul admin este format din două părți </w:t>
+      </w:r>
+      <w:r>
+        <w:rPr>
+          <w:i/>
+          <w:lang w:val="ro-RO" w:eastAsia="ko-KR"/>
+        </w:rPr>
+        <w:t xml:space="preserve">parking </w:t>
+      </w:r>
+      <w:r>
+        <w:rPr>
+          <w:lang w:val="ro-RO" w:eastAsia="ko-KR"/>
+        </w:rPr>
+        <w:t xml:space="preserve">și </w:t>
+      </w:r>
+      <w:r>
+        <w:rPr>
+          <w:i/>
+          <w:lang w:val="ro-RO" w:eastAsia="ko-KR"/>
+        </w:rPr>
+        <w:t>customer.</w:t>
+      </w:r>
+    </w:p>
+    <w:p>
+      <w:pPr>
+        <w:pStyle w:val="Heading4"/>
+      </w:pPr>
+      <w:r>
+        <w:t>Parking</w:t>
+      </w:r>
+    </w:p>
+    <w:p>
+      <w:pPr>
+        <w:rPr>
+          <w:lang w:val="ro-RO" w:eastAsia="ko-KR"/>
+        </w:rPr>
+      </w:pPr>
+      <w:r>
+        <w:rPr>
+          <w:lang w:val="ro-RO" w:eastAsia="ko-KR"/>
+        </w:rPr>
+        <w:t xml:space="preserve">Această secțiune este dedicată operațiilor pe care administratorii le pot efectua asupra parcărilor. Astfel de funcționalități includ: vizualizare, editare și creare. Fiecare dintre aceste acțiuni are dedicată câte o componentă </w:t>
+      </w:r>
+      <w:r>
+        <w:rPr>
+          <w:i/>
+          <w:lang w:val="ro-RO" w:eastAsia="ko-KR"/>
+        </w:rPr>
+        <w:t xml:space="preserve">AngularJS </w:t>
+      </w:r>
+      <w:r>
+        <w:rPr>
+          <w:lang w:val="ro-RO" w:eastAsia="ko-KR"/>
+        </w:rPr>
+        <w:t>diferită.</w:t>
+      </w:r>
+    </w:p>
+    <w:p>
+      <w:pPr>
+        <w:pStyle w:val="Heading4"/>
+      </w:pPr>
+      <w:r>
+        <w:t>Customer</w:t>
+      </w:r>
+    </w:p>
+    <w:p>
+      <w:pPr>
+        <w:rPr>
+          <w:lang w:val="ro-RO" w:eastAsia="ko-KR"/>
+        </w:rPr>
+      </w:pPr>
+      <w:r>
+        <w:rPr>
+          <w:lang w:val="ro-RO" w:eastAsia="ko-KR"/>
+        </w:rPr>
+        <w:t xml:space="preserve">Partea aceasta a modulului le permite utilzatorilor de tip ADMIN să efectueza operații asupra utilizatorilor aplicației. Astfel de operații sunt: vizualizarea, ștergerea/modificarea de abonamente, crearea de utilizatori. Funcționalitățile menționate anterior au fost integrate în cadrul sistemului folosind componente diferite </w:t>
+      </w:r>
+      <w:r>
+        <w:rPr>
+          <w:i/>
+          <w:lang w:val="ro-RO" w:eastAsia="ko-KR"/>
+        </w:rPr>
+        <w:t>AngularJS.</w:t>
+      </w:r>
+    </w:p>
+    <w:p>
+      <w:pPr>
+        <w:pStyle w:val="Heading3"/>
+      </w:pPr>
+      <w:r>
+        <w:t>CUSTOMER</w:t>
+      </w:r>
+    </w:p>
+    <w:p>
+      <w:pPr>
+        <w:rPr>
+          <w:lang w:val="ro-RO" w:eastAsia="ko-KR"/>
+        </w:rPr>
+      </w:pPr>
+      <w:r>
+        <w:rPr>
+          <w:lang w:val="ro-RO" w:eastAsia="ko-KR"/>
+        </w:rPr>
+        <w:t>Parte dedicată acțiunilor ce pot fi efectuate de către utilizatori. Acest modul are scopul de a constitui mai degrabă un schelet pentru dezvoltările ulteriore, momentan incluzând doar posibilitatea de a adăuga utilizatori.</w:t>
+      </w:r>
+    </w:p>
+    <w:p>
+      <w:pPr>
+        <w:pStyle w:val="Heading2"/>
+      </w:pPr>
+      <w:bookmarkStart w:id="39" w:name="_GoBack"/>
+      <w:r>
+        <w:rPr>
+          <w:lang w:val="ro-RO"/>
+        </w:rPr>
+        <w:t xml:space="preserve">Clientul </w:t>
+      </w:r>
+      <w:r>
+        <w:rPr>
+          <w:lang w:val="ro-RO"/>
+        </w:rPr>
+        <w:t>Android</w:t>
+      </w:r>
+    </w:p>
+    <w:bookmarkEnd w:id="39"/>
+    <w:p>
+      <w:pPr>
+        <w:rPr>
+          <w:lang w:val="ro-RO" w:eastAsia="ko-KR"/>
+        </w:rPr>
+      </w:pPr>
+      <w:r>
+        <w:rPr>
+          <w:lang w:val="ro-RO" w:eastAsia="ko-KR"/>
+        </w:rPr>
+        <w:t>Partea de mobile este organizată în patru pachete de bază, după cum se poate observa și în figura 5.4.1.</w:t>
+      </w:r>
+    </w:p>
+    <w:p>
+      <w:pPr>
+        <w:rPr>
+          <w:lang w:val="ro-RO" w:eastAsia="ko-KR"/>
+        </w:rPr>
+      </w:pPr>
       <w:r>
         <w:rPr>
           <w:lang w:val="ro-RO" w:eastAsia="ko-KR"/>
         </w:rPr>
         <w:lastRenderedPageBreak/>
-        <w:t xml:space="preserve">adiționale utilizate în reprezentarea grafică a componentelor sistemului. Modulul integrează componenta header care conține meniul aplcației. </w:t>
-      </w:r>
-    </w:p>
-    <w:p>
-      <w:pPr>
-        <w:rPr>
-          <w:lang w:val="ro-RO" w:eastAsia="ko-KR"/>
-        </w:rPr>
-      </w:pPr>
-      <w:r>
-        <w:rPr>
-          <w:lang w:val="ro-RO" w:eastAsia="ko-KR"/>
-        </w:rPr>
-        <w:t xml:space="preserve">Alte resurse importante definite la acest nivel sunt serviciul de autentificare precum și serviciul </w:t>
-      </w:r>
-      <w:r>
-        <w:rPr>
-          <w:i/>
-          <w:lang w:val="ro-RO" w:eastAsia="ko-KR"/>
-        </w:rPr>
-        <w:t>REST</w:t>
-      </w:r>
-      <w:r>
-        <w:rPr>
-          <w:i/>
-          <w:lang w:val="ro-RO" w:eastAsia="ko-KR"/>
-        </w:rPr>
-        <w:t xml:space="preserve"> </w:t>
-      </w:r>
-      <w:r>
-        <w:rPr>
-          <w:lang w:val="ro-RO" w:eastAsia="ko-KR"/>
-        </w:rPr>
-        <w:t xml:space="preserve">responsabil cu trimiterea cererilor </w:t>
-      </w:r>
-      <w:r>
-        <w:rPr>
-          <w:i/>
-          <w:lang w:val="ro-RO" w:eastAsia="ko-KR"/>
-        </w:rPr>
-        <w:t>HTTP</w:t>
-      </w:r>
-      <w:r>
-        <w:rPr>
-          <w:lang w:val="ro-RO" w:eastAsia="ko-KR"/>
-        </w:rPr>
-        <w:t xml:space="preserve"> spre server.</w:t>
-      </w:r>
-    </w:p>
-    <w:p>
-      <w:pPr>
-        <w:rPr>
-          <w:lang w:val="ro-RO" w:eastAsia="ko-KR"/>
-        </w:rPr>
-      </w:pPr>
-      <w:r>
-        <w:rPr>
-          <w:lang w:val="ro-RO" w:eastAsia="ko-KR"/>
-        </w:rPr>
-        <w:t xml:space="preserve">Trebuie menționat fișierul model în care au fost definite clasele obiectelor </w:t>
-      </w:r>
-      <w:r>
-        <w:rPr>
-          <w:i/>
-          <w:lang w:val="ro-RO" w:eastAsia="ko-KR"/>
-        </w:rPr>
-        <w:t>J</w:t>
-      </w:r>
-      <w:r>
-        <w:rPr>
-          <w:i/>
-          <w:lang w:val="ro-RO" w:eastAsia="ko-KR"/>
-        </w:rPr>
-        <w:t>avaScript</w:t>
-      </w:r>
-      <w:r>
-        <w:rPr>
-          <w:i/>
-          <w:lang w:val="ro-RO" w:eastAsia="ko-KR"/>
-        </w:rPr>
-        <w:t xml:space="preserve"> </w:t>
-      </w:r>
-      <w:r>
-        <w:rPr>
-          <w:lang w:val="ro-RO" w:eastAsia="ko-KR"/>
-        </w:rPr>
-        <w:t>care să reflecte caracteristicile claselor din server.</w:t>
-      </w:r>
+        <w:pict w14:anchorId="570F9960">
+          <v:shape id="_x0000_i1027" type="#_x0000_t75" style="width:6in;height:506.25pt">
+            <v:imagedata r:id="rId28" o:title="android-struct"/>
+          </v:shape>
+        </w:pict>
+      </w:r>
+    </w:p>
+    <w:p>
+      <w:pPr>
+        <w:jc w:val="center"/>
+        <w:rPr>
+          <w:b/>
+          <w:lang w:val="ro-RO" w:eastAsia="ko-KR"/>
+        </w:rPr>
+      </w:pPr>
+    </w:p>
+    <w:p>
+      <w:pPr>
+        <w:jc w:val="center"/>
+        <w:rPr>
+          <w:b/>
+          <w:lang w:val="ro-RO" w:eastAsia="ko-KR"/>
+        </w:rPr>
+      </w:pPr>
+      <w:r>
+        <w:rPr>
+          <w:b/>
+          <w:lang w:val="ro-RO" w:eastAsia="ko-KR"/>
+        </w:rPr>
+        <w:t>Figura 5.4.1</w:t>
+      </w:r>
+    </w:p>
+    <w:p>
+      <w:pPr>
+        <w:rPr>
+          <w:lang w:val="ro-RO" w:eastAsia="ko-KR"/>
+        </w:rPr>
+      </w:pPr>
     </w:p>
     <w:p>
       <w:pPr>
         <w:pStyle w:val="Heading3"/>
       </w:pPr>
       <w:r>
-        <w:t>ADMIN</w:t>
-      </w:r>
-    </w:p>
-    <w:p>
-      <w:pPr>
-        <w:rPr>
-          <w:lang w:val="ro-RO" w:eastAsia="ko-KR"/>
-        </w:rPr>
-      </w:pPr>
-      <w:r>
-        <w:rPr>
-          <w:lang w:val="ro-RO" w:eastAsia="ko-KR"/>
-        </w:rPr>
-        <w:t xml:space="preserve">Modulul admin este format din două părți </w:t>
-      </w:r>
-      <w:r>
-        <w:rPr>
-          <w:i/>
-          <w:lang w:val="ro-RO" w:eastAsia="ko-KR"/>
-        </w:rPr>
-        <w:t xml:space="preserve">parking </w:t>
-      </w:r>
-      <w:r>
-        <w:rPr>
-          <w:lang w:val="ro-RO" w:eastAsia="ko-KR"/>
-        </w:rPr>
-        <w:t xml:space="preserve">și </w:t>
-      </w:r>
-      <w:r>
-        <w:rPr>
-          <w:i/>
-          <w:lang w:val="ro-RO" w:eastAsia="ko-KR"/>
-        </w:rPr>
-        <w:t>customer.</w:t>
-      </w:r>
-    </w:p>
-    <w:p>
-      <w:pPr>
-        <w:pStyle w:val="Heading4"/>
-      </w:pPr>
-      <w:r>
-        <w:t>Parking</w:t>
-      </w:r>
-    </w:p>
-    <w:p>
-      <w:pPr>
-        <w:rPr>
-          <w:lang w:val="ro-RO" w:eastAsia="ko-KR"/>
-        </w:rPr>
-      </w:pPr>
-      <w:r>
-        <w:rPr>
-          <w:lang w:val="ro-RO" w:eastAsia="ko-KR"/>
-        </w:rPr>
-        <w:t xml:space="preserve">Această secțiune este dedicată operațiilor pe care administratorii le pot efectua asupra parcărilor. Astfel de funcționalități includ: vizualizare, editare și creare. Fiecare dintre aceste acțiuni are dedicată câte o componentă </w:t>
-      </w:r>
-      <w:r>
-        <w:rPr>
-          <w:i/>
-          <w:lang w:val="ro-RO" w:eastAsia="ko-KR"/>
-        </w:rPr>
-        <w:t xml:space="preserve">AngularJS </w:t>
-      </w:r>
-      <w:r>
-        <w:rPr>
-          <w:lang w:val="ro-RO" w:eastAsia="ko-KR"/>
-        </w:rPr>
-        <w:t>diferită.</w:t>
-      </w:r>
-    </w:p>
-    <w:p>
-      <w:pPr>
-        <w:pStyle w:val="Heading4"/>
-      </w:pPr>
-      <w:r>
-        <w:t>Customer</w:t>
-      </w:r>
-    </w:p>
-    <w:p>
-      <w:pPr>
-        <w:rPr>
-          <w:lang w:val="ro-RO" w:eastAsia="ko-KR"/>
-        </w:rPr>
-      </w:pPr>
-      <w:r>
-        <w:rPr>
-          <w:lang w:val="ro-RO" w:eastAsia="ko-KR"/>
-        </w:rPr>
-        <w:t xml:space="preserve">Partea aceasta a modulului le permite utilzatorilor de tip ADMIN să efectueza operații asupra utilizatorilor aplicației. Astfel de operații sunt: vizualizarea, ștergerea/modificarea de abonamente, crearea de utilizatori. Funcționalitățile menționate anterior au fost integrate în cadrul sistemului folosind componente diferite </w:t>
-      </w:r>
-      <w:r>
-        <w:rPr>
-          <w:i/>
-          <w:lang w:val="ro-RO" w:eastAsia="ko-KR"/>
-        </w:rPr>
-        <w:t>AngularJS.</w:t>
+        <w:t>Model</w:t>
+      </w:r>
+    </w:p>
+    <w:p>
+      <w:pPr>
+        <w:rPr>
+          <w:lang w:val="ro-RO" w:eastAsia="ko-KR"/>
+        </w:rPr>
+      </w:pPr>
+      <w:r>
+        <w:rPr>
+          <w:lang w:val="ro-RO" w:eastAsia="ko-KR"/>
+        </w:rPr>
+        <w:t xml:space="preserve">Clasele din acest pachet sunt identice cu cele din proiectul model de la nivelul serverului. Mai mult, s-a folosit </w:t>
+      </w:r>
+      <w:r>
+        <w:rPr>
+          <w:i/>
+          <w:lang w:val="ro-RO" w:eastAsia="ko-KR"/>
+        </w:rPr>
+        <w:t>Guava</w:t>
+      </w:r>
+      <w:r>
+        <w:rPr>
+          <w:lang w:val="ro-RO" w:eastAsia="ko-KR"/>
+        </w:rPr>
+        <w:t xml:space="preserve"> și adnotările aferente pachetului </w:t>
+      </w:r>
+      <w:r>
+        <w:rPr>
+          <w:i/>
+          <w:lang w:val="ro-RO" w:eastAsia="ko-KR"/>
+        </w:rPr>
+        <w:t xml:space="preserve">Immutables </w:t>
+      </w:r>
+      <w:r>
+        <w:rPr>
+          <w:lang w:val="ro-RO" w:eastAsia="ko-KR"/>
+        </w:rPr>
+        <w:t>pentru a obține obiecte imutabile.</w:t>
       </w:r>
     </w:p>
     <w:p>
@@ -14644,105 +16620,7 @@
         <w:pStyle w:val="Heading3"/>
       </w:pPr>
       <w:r>
-        <w:t>CUSTOMER</w:t>
-      </w:r>
-    </w:p>
-    <w:p>
-      <w:pPr>
-        <w:rPr>
-          <w:lang w:val="ro-RO" w:eastAsia="ko-KR"/>
-        </w:rPr>
-      </w:pPr>
-      <w:r>
-        <w:rPr>
-          <w:lang w:val="ro-RO" w:eastAsia="ko-KR"/>
-        </w:rPr>
-        <w:t>Parte dedicată acțiunilor ce pot fi efectuate de către utilizatori. Acest modul are scopul de a constitui mai degrabă un schelet pentru dezvoltările ulteriore, momentan incluzând doar posibilitatea de a adăuga utilizatori.</w:t>
-      </w:r>
-    </w:p>
-    <w:p>
-      <w:pPr>
-        <w:pStyle w:val="Heading2"/>
-      </w:pPr>
-      <w:r>
-        <w:rPr>
-          <w:lang w:val="ro-RO"/>
-        </w:rPr>
-        <w:t>Clientul Mobil</w:t>
-      </w:r>
-    </w:p>
-    <w:p>
-      <w:pPr>
-        <w:rPr>
-          <w:lang w:val="ro-RO" w:eastAsia="ko-KR"/>
-        </w:rPr>
-      </w:pPr>
-      <w:r>
-        <w:rPr>
-          <w:lang w:val="ro-RO" w:eastAsia="ko-KR"/>
-        </w:rPr>
-        <w:t>Partea de mobile este organizată în patru pachete de bază, după cum se poate observa și în figura 5.4.1.</w:t>
-      </w:r>
-    </w:p>
-    <w:p>
-      <w:pPr>
-        <w:rPr>
-          <w:lang w:val="ro-RO" w:eastAsia="ko-KR"/>
-        </w:rPr>
-      </w:pPr>
-    </w:p>
-    <w:p>
-      <w:pPr>
-        <w:pStyle w:val="Heading3"/>
-      </w:pPr>
-      <w:r>
-        <w:t>Model</w:t>
-      </w:r>
-    </w:p>
-    <w:p>
-      <w:pPr>
-        <w:rPr>
-          <w:lang w:val="ro-RO" w:eastAsia="ko-KR"/>
-        </w:rPr>
-      </w:pPr>
-      <w:r>
-        <w:rPr>
-          <w:lang w:val="ro-RO" w:eastAsia="ko-KR"/>
-        </w:rPr>
-        <w:t xml:space="preserve">Clasele din acest pachet sunt identice cu cele din proiectul model de la nivelul serverului. Mai mult, s-a folosit </w:t>
-      </w:r>
-      <w:r>
-        <w:rPr>
-          <w:i/>
-          <w:lang w:val="ro-RO" w:eastAsia="ko-KR"/>
-        </w:rPr>
-        <w:t>Guava</w:t>
-      </w:r>
-      <w:r>
-        <w:rPr>
-          <w:lang w:val="ro-RO" w:eastAsia="ko-KR"/>
-        </w:rPr>
-        <w:t xml:space="preserve"> și adnotările aferente pachetului </w:t>
-      </w:r>
-      <w:r>
-        <w:rPr>
-          <w:i/>
-          <w:lang w:val="ro-RO" w:eastAsia="ko-KR"/>
-        </w:rPr>
-        <w:t xml:space="preserve">Immutables </w:t>
-      </w:r>
-      <w:r>
-        <w:rPr>
-          <w:lang w:val="ro-RO" w:eastAsia="ko-KR"/>
-        </w:rPr>
-        <w:t>pentru a obține obiecte imutabile.</w:t>
-      </w:r>
-    </w:p>
-    <w:p>
-      <w:pPr>
-        <w:pStyle w:val="Heading3"/>
-      </w:pPr>
-      <w:r>
+        <w:lastRenderedPageBreak/>
         <w:t>Services</w:t>
       </w:r>
     </w:p>
@@ -14833,6 +16711,7 @@
           <w:lang w:eastAsia="en-US"/>
         </w:rPr>
       </w:pPr>
+      <w:proofErr w:type="gramStart"/>
       <w:r>
         <w:rPr>
           <w:rFonts w:ascii="Courier New" w:eastAsia="Times New Roman" w:hAnsi="Courier New" w:cs="Courier New"/>
@@ -14840,7 +16719,37 @@
           <w:szCs w:val="20"/>
           <w:lang w:eastAsia="en-US"/>
         </w:rPr>
-        <w:t>public interface BaseService&lt;T&gt; {</w:t>
+        <w:t>public</w:t>
+      </w:r>
+      <w:proofErr w:type="gramEnd"/>
+      <w:r>
+        <w:rPr>
+          <w:rFonts w:ascii="Courier New" w:eastAsia="Times New Roman" w:hAnsi="Courier New" w:cs="Courier New"/>
+          <w:sz w:val="20"/>
+          <w:szCs w:val="20"/>
+          <w:lang w:eastAsia="en-US"/>
+        </w:rPr>
+        <w:t xml:space="preserve"> interface </w:t>
+      </w:r>
+      <w:proofErr w:type="spellStart"/>
+      <w:r>
+        <w:rPr>
+          <w:rFonts w:ascii="Courier New" w:eastAsia="Times New Roman" w:hAnsi="Courier New" w:cs="Courier New"/>
+          <w:sz w:val="20"/>
+          <w:szCs w:val="20"/>
+          <w:lang w:eastAsia="en-US"/>
+        </w:rPr>
+        <w:t>BaseService</w:t>
+      </w:r>
+      <w:proofErr w:type="spellEnd"/>
+      <w:r>
+        <w:rPr>
+          <w:rFonts w:ascii="Courier New" w:eastAsia="Times New Roman" w:hAnsi="Courier New" w:cs="Courier New"/>
+          <w:sz w:val="20"/>
+          <w:szCs w:val="20"/>
+          <w:lang w:eastAsia="en-US"/>
+        </w:rPr>
+        <w:t>&lt;T&gt; {</w:t>
       </w:r>
     </w:p>
     <w:p>
@@ -14911,8 +16820,9 @@
           <w:szCs w:val="20"/>
           <w:lang w:eastAsia="en-US"/>
         </w:rPr>
-        <w:t xml:space="preserve">    static final String CONTENT_TYPE = </w:t>
-      </w:r>
+        <w:t xml:space="preserve">    </w:t>
+      </w:r>
+      <w:proofErr w:type="gramStart"/>
       <w:r>
         <w:rPr>
           <w:rFonts w:ascii="Courier New" w:eastAsia="Times New Roman" w:hAnsi="Courier New" w:cs="Courier New"/>
@@ -14920,8 +16830,9 @@
           <w:szCs w:val="20"/>
           <w:lang w:eastAsia="en-US"/>
         </w:rPr>
-        <w:t>"Content-Type:</w:t>
-      </w:r>
+        <w:t>static</w:t>
+      </w:r>
+      <w:proofErr w:type="gramEnd"/>
       <w:r>
         <w:rPr>
           <w:rFonts w:ascii="Courier New" w:eastAsia="Times New Roman" w:hAnsi="Courier New" w:cs="Courier New"/>
@@ -14929,7 +16840,65 @@
           <w:szCs w:val="20"/>
           <w:lang w:eastAsia="en-US"/>
         </w:rPr>
-        <w:t>application/json";</w:t>
+        <w:t xml:space="preserve"> final String CONTENT_TYPE = </w:t>
+      </w:r>
+      <w:r>
+        <w:rPr>
+          <w:rFonts w:ascii="Courier New" w:eastAsia="Times New Roman" w:hAnsi="Courier New" w:cs="Courier New"/>
+          <w:sz w:val="20"/>
+          <w:szCs w:val="20"/>
+          <w:lang w:eastAsia="en-US"/>
+        </w:rPr>
+        <w:t>"</w:t>
+      </w:r>
+      <w:proofErr w:type="spellStart"/>
+      <w:r>
+        <w:rPr>
+          <w:rFonts w:ascii="Courier New" w:eastAsia="Times New Roman" w:hAnsi="Courier New" w:cs="Courier New"/>
+          <w:sz w:val="20"/>
+          <w:szCs w:val="20"/>
+          <w:lang w:eastAsia="en-US"/>
+        </w:rPr>
+        <w:t>Content-Type:</w:t>
+      </w:r>
+      <w:r>
+        <w:rPr>
+          <w:rFonts w:ascii="Courier New" w:eastAsia="Times New Roman" w:hAnsi="Courier New" w:cs="Courier New"/>
+          <w:sz w:val="20"/>
+          <w:szCs w:val="20"/>
+          <w:lang w:eastAsia="en-US"/>
+        </w:rPr>
+        <w:t>application</w:t>
+      </w:r>
+      <w:proofErr w:type="spellEnd"/>
+      <w:r>
+        <w:rPr>
+          <w:rFonts w:ascii="Courier New" w:eastAsia="Times New Roman" w:hAnsi="Courier New" w:cs="Courier New"/>
+          <w:sz w:val="20"/>
+          <w:szCs w:val="20"/>
+          <w:lang w:eastAsia="en-US"/>
+        </w:rPr>
+        <w:t>/</w:t>
+      </w:r>
+      <w:proofErr w:type="spellStart"/>
+      <w:r>
+        <w:rPr>
+          <w:rFonts w:ascii="Courier New" w:eastAsia="Times New Roman" w:hAnsi="Courier New" w:cs="Courier New"/>
+          <w:sz w:val="20"/>
+          <w:szCs w:val="20"/>
+          <w:lang w:eastAsia="en-US"/>
+        </w:rPr>
+        <w:t>json</w:t>
+      </w:r>
+      <w:proofErr w:type="spellEnd"/>
+      <w:r>
+        <w:rPr>
+          <w:rFonts w:ascii="Courier New" w:eastAsia="Times New Roman" w:hAnsi="Courier New" w:cs="Courier New"/>
+          <w:sz w:val="20"/>
+          <w:szCs w:val="20"/>
+          <w:lang w:eastAsia="en-US"/>
+        </w:rPr>
+        <w:t>";</w:t>
       </w:r>
     </w:p>
     <w:p>
@@ -14969,7 +16938,27 @@
           <w:szCs w:val="20"/>
           <w:lang w:eastAsia="en-US"/>
         </w:rPr>
-        <w:t xml:space="preserve">    static final String AUTHORIZATION = "X-Authorization: user";</w:t>
+        <w:t xml:space="preserve">    </w:t>
+      </w:r>
+      <w:proofErr w:type="gramStart"/>
+      <w:r>
+        <w:rPr>
+          <w:rFonts w:ascii="Courier New" w:eastAsia="Times New Roman" w:hAnsi="Courier New" w:cs="Courier New"/>
+          <w:sz w:val="20"/>
+          <w:szCs w:val="20"/>
+          <w:lang w:eastAsia="en-US"/>
+        </w:rPr>
+        <w:t>static</w:t>
+      </w:r>
+      <w:proofErr w:type="gramEnd"/>
+      <w:r>
+        <w:rPr>
+          <w:rFonts w:ascii="Courier New" w:eastAsia="Times New Roman" w:hAnsi="Courier New" w:cs="Courier New"/>
+          <w:sz w:val="20"/>
+          <w:szCs w:val="20"/>
+          <w:lang w:eastAsia="en-US"/>
+        </w:rPr>
+        <w:t xml:space="preserve"> final String AUTHORIZATION = "X-Authorization: user";</w:t>
       </w:r>
     </w:p>
     <w:p>
@@ -15009,8 +16998,27 @@
           <w:szCs w:val="20"/>
           <w:lang w:eastAsia="en-US"/>
         </w:rPr>
-        <w:lastRenderedPageBreak/>
-        <w:t xml:space="preserve">    static final String ID_PATH = "/id/{id}";</w:t>
+        <w:t xml:space="preserve">    </w:t>
+      </w:r>
+      <w:proofErr w:type="gramStart"/>
+      <w:r>
+        <w:rPr>
+          <w:rFonts w:ascii="Courier New" w:eastAsia="Times New Roman" w:hAnsi="Courier New" w:cs="Courier New"/>
+          <w:sz w:val="20"/>
+          <w:szCs w:val="20"/>
+          <w:lang w:eastAsia="en-US"/>
+        </w:rPr>
+        <w:t>static</w:t>
+      </w:r>
+      <w:proofErr w:type="gramEnd"/>
+      <w:r>
+        <w:rPr>
+          <w:rFonts w:ascii="Courier New" w:eastAsia="Times New Roman" w:hAnsi="Courier New" w:cs="Courier New"/>
+          <w:sz w:val="20"/>
+          <w:szCs w:val="20"/>
+          <w:lang w:eastAsia="en-US"/>
+        </w:rPr>
+        <w:t xml:space="preserve"> final String ID_PATH = "/id/{id}";</w:t>
       </w:r>
     </w:p>
     <w:p>
@@ -15050,7 +17058,27 @@
           <w:szCs w:val="20"/>
           <w:lang w:eastAsia="en-US"/>
         </w:rPr>
-        <w:t xml:space="preserve">    static final String CODE_PATH = "/code/{code}";</w:t>
+        <w:t xml:space="preserve">    </w:t>
+      </w:r>
+      <w:proofErr w:type="gramStart"/>
+      <w:r>
+        <w:rPr>
+          <w:rFonts w:ascii="Courier New" w:eastAsia="Times New Roman" w:hAnsi="Courier New" w:cs="Courier New"/>
+          <w:sz w:val="20"/>
+          <w:szCs w:val="20"/>
+          <w:lang w:eastAsia="en-US"/>
+        </w:rPr>
+        <w:t>static</w:t>
+      </w:r>
+      <w:proofErr w:type="gramEnd"/>
+      <w:r>
+        <w:rPr>
+          <w:rFonts w:ascii="Courier New" w:eastAsia="Times New Roman" w:hAnsi="Courier New" w:cs="Courier New"/>
+          <w:sz w:val="20"/>
+          <w:szCs w:val="20"/>
+          <w:lang w:eastAsia="en-US"/>
+        </w:rPr>
+        <w:t xml:space="preserve"> final String CODE_PATH = "/code/{code}";</w:t>
       </w:r>
     </w:p>
     <w:p>
@@ -15121,7 +17149,27 @@
           <w:szCs w:val="20"/>
           <w:lang w:eastAsia="en-US"/>
         </w:rPr>
-        <w:t xml:space="preserve">    @GET(ID_PATH)</w:t>
+        <w:t xml:space="preserve">    </w:t>
+      </w:r>
+      <w:proofErr w:type="gramStart"/>
+      <w:r>
+        <w:rPr>
+          <w:rFonts w:ascii="Courier New" w:eastAsia="Times New Roman" w:hAnsi="Courier New" w:cs="Courier New"/>
+          <w:sz w:val="20"/>
+          <w:szCs w:val="20"/>
+          <w:lang w:eastAsia="en-US"/>
+        </w:rPr>
+        <w:t>@GET(</w:t>
+      </w:r>
+      <w:proofErr w:type="gramEnd"/>
+      <w:r>
+        <w:rPr>
+          <w:rFonts w:ascii="Courier New" w:eastAsia="Times New Roman" w:hAnsi="Courier New" w:cs="Courier New"/>
+          <w:sz w:val="20"/>
+          <w:szCs w:val="20"/>
+          <w:lang w:eastAsia="en-US"/>
+        </w:rPr>
+        <w:t>ID_PATH)</w:t>
       </w:r>
     </w:p>
     <w:p>
@@ -15161,7 +17209,27 @@
           <w:szCs w:val="20"/>
           <w:lang w:eastAsia="en-US"/>
         </w:rPr>
-        <w:t xml:space="preserve">    @Headers({CONTENT_TYPE, AUTHORIZATION})</w:t>
+        <w:t xml:space="preserve">    </w:t>
+      </w:r>
+      <w:proofErr w:type="gramStart"/>
+      <w:r>
+        <w:rPr>
+          <w:rFonts w:ascii="Courier New" w:eastAsia="Times New Roman" w:hAnsi="Courier New" w:cs="Courier New"/>
+          <w:sz w:val="20"/>
+          <w:szCs w:val="20"/>
+          <w:lang w:eastAsia="en-US"/>
+        </w:rPr>
+        <w:t>@Headers(</w:t>
+      </w:r>
+      <w:proofErr w:type="gramEnd"/>
+      <w:r>
+        <w:rPr>
+          <w:rFonts w:ascii="Courier New" w:eastAsia="Times New Roman" w:hAnsi="Courier New" w:cs="Courier New"/>
+          <w:sz w:val="20"/>
+          <w:szCs w:val="20"/>
+          <w:lang w:eastAsia="en-US"/>
+        </w:rPr>
+        <w:t>{CONTENT_TYPE, AUTHORIZATION})</w:t>
       </w:r>
     </w:p>
     <w:p>
@@ -15201,7 +17269,38 @@
           <w:szCs w:val="20"/>
           <w:lang w:eastAsia="en-US"/>
         </w:rPr>
-        <w:t xml:space="preserve">    Call&lt;T&gt; getById(@Path("id") final Long id);</w:t>
+        <w:t xml:space="preserve">    Call&lt;T&gt; </w:t>
+      </w:r>
+      <w:proofErr w:type="spellStart"/>
+      <w:proofErr w:type="gramStart"/>
+      <w:r>
+        <w:rPr>
+          <w:rFonts w:ascii="Courier New" w:eastAsia="Times New Roman" w:hAnsi="Courier New" w:cs="Courier New"/>
+          <w:sz w:val="20"/>
+          <w:szCs w:val="20"/>
+          <w:lang w:eastAsia="en-US"/>
+        </w:rPr>
+        <w:t>getById</w:t>
+      </w:r>
+      <w:proofErr w:type="spellEnd"/>
+      <w:r>
+        <w:rPr>
+          <w:rFonts w:ascii="Courier New" w:eastAsia="Times New Roman" w:hAnsi="Courier New" w:cs="Courier New"/>
+          <w:sz w:val="20"/>
+          <w:szCs w:val="20"/>
+          <w:lang w:eastAsia="en-US"/>
+        </w:rPr>
+        <w:t>(</w:t>
+      </w:r>
+      <w:proofErr w:type="gramEnd"/>
+      <w:r>
+        <w:rPr>
+          <w:rFonts w:ascii="Courier New" w:eastAsia="Times New Roman" w:hAnsi="Courier New" w:cs="Courier New"/>
+          <w:sz w:val="20"/>
+          <w:szCs w:val="20"/>
+          <w:lang w:eastAsia="en-US"/>
+        </w:rPr>
+        <w:t>@Path("id") final Long id);</w:t>
       </w:r>
     </w:p>
     <w:p>
@@ -15272,7 +17371,27 @@
           <w:szCs w:val="20"/>
           <w:lang w:eastAsia="en-US"/>
         </w:rPr>
-        <w:t xml:space="preserve">    @GET(CODE_PATH)</w:t>
+        <w:t xml:space="preserve">    </w:t>
+      </w:r>
+      <w:proofErr w:type="gramStart"/>
+      <w:r>
+        <w:rPr>
+          <w:rFonts w:ascii="Courier New" w:eastAsia="Times New Roman" w:hAnsi="Courier New" w:cs="Courier New"/>
+          <w:sz w:val="20"/>
+          <w:szCs w:val="20"/>
+          <w:lang w:eastAsia="en-US"/>
+        </w:rPr>
+        <w:t>@GET(</w:t>
+      </w:r>
+      <w:proofErr w:type="gramEnd"/>
+      <w:r>
+        <w:rPr>
+          <w:rFonts w:ascii="Courier New" w:eastAsia="Times New Roman" w:hAnsi="Courier New" w:cs="Courier New"/>
+          <w:sz w:val="20"/>
+          <w:szCs w:val="20"/>
+          <w:lang w:eastAsia="en-US"/>
+        </w:rPr>
+        <w:t>CODE_PATH)</w:t>
       </w:r>
     </w:p>
     <w:p>
@@ -15312,7 +17431,27 @@
           <w:szCs w:val="20"/>
           <w:lang w:eastAsia="en-US"/>
         </w:rPr>
-        <w:t xml:space="preserve">    @Headers({CONTENT_TYPE, AUTHORIZATION})</w:t>
+        <w:t xml:space="preserve">    </w:t>
+      </w:r>
+      <w:proofErr w:type="gramStart"/>
+      <w:r>
+        <w:rPr>
+          <w:rFonts w:ascii="Courier New" w:eastAsia="Times New Roman" w:hAnsi="Courier New" w:cs="Courier New"/>
+          <w:sz w:val="20"/>
+          <w:szCs w:val="20"/>
+          <w:lang w:eastAsia="en-US"/>
+        </w:rPr>
+        <w:t>@Headers(</w:t>
+      </w:r>
+      <w:proofErr w:type="gramEnd"/>
+      <w:r>
+        <w:rPr>
+          <w:rFonts w:ascii="Courier New" w:eastAsia="Times New Roman" w:hAnsi="Courier New" w:cs="Courier New"/>
+          <w:sz w:val="20"/>
+          <w:szCs w:val="20"/>
+          <w:lang w:eastAsia="en-US"/>
+        </w:rPr>
+        <w:t>{CONTENT_TYPE, AUTHORIZATION})</w:t>
       </w:r>
     </w:p>
     <w:p>
@@ -15352,7 +17491,38 @@
           <w:szCs w:val="20"/>
           <w:lang w:eastAsia="en-US"/>
         </w:rPr>
-        <w:t xml:space="preserve">    Call&lt;T&gt; getByCode(@Path("code") final String code);</w:t>
+        <w:t xml:space="preserve">    Call&lt;T&gt; </w:t>
+      </w:r>
+      <w:proofErr w:type="spellStart"/>
+      <w:proofErr w:type="gramStart"/>
+      <w:r>
+        <w:rPr>
+          <w:rFonts w:ascii="Courier New" w:eastAsia="Times New Roman" w:hAnsi="Courier New" w:cs="Courier New"/>
+          <w:sz w:val="20"/>
+          <w:szCs w:val="20"/>
+          <w:lang w:eastAsia="en-US"/>
+        </w:rPr>
+        <w:t>getByCode</w:t>
+      </w:r>
+      <w:proofErr w:type="spellEnd"/>
+      <w:r>
+        <w:rPr>
+          <w:rFonts w:ascii="Courier New" w:eastAsia="Times New Roman" w:hAnsi="Courier New" w:cs="Courier New"/>
+          <w:sz w:val="20"/>
+          <w:szCs w:val="20"/>
+          <w:lang w:eastAsia="en-US"/>
+        </w:rPr>
+        <w:t>(</w:t>
+      </w:r>
+      <w:proofErr w:type="gramEnd"/>
+      <w:r>
+        <w:rPr>
+          <w:rFonts w:ascii="Courier New" w:eastAsia="Times New Roman" w:hAnsi="Courier New" w:cs="Courier New"/>
+          <w:sz w:val="20"/>
+          <w:szCs w:val="20"/>
+          <w:lang w:eastAsia="en-US"/>
+        </w:rPr>
+        <w:t>@Path("code") final String code);</w:t>
       </w:r>
     </w:p>
     <w:p>
@@ -15463,7 +17633,27 @@
           <w:szCs w:val="20"/>
           <w:lang w:eastAsia="en-US"/>
         </w:rPr>
-        <w:t xml:space="preserve">    @Headers({CONTENT_TYPE, AUTHORIZATION})</w:t>
+        <w:t xml:space="preserve">    </w:t>
+      </w:r>
+      <w:proofErr w:type="gramStart"/>
+      <w:r>
+        <w:rPr>
+          <w:rFonts w:ascii="Courier New" w:eastAsia="Times New Roman" w:hAnsi="Courier New" w:cs="Courier New"/>
+          <w:sz w:val="20"/>
+          <w:szCs w:val="20"/>
+          <w:lang w:eastAsia="en-US"/>
+        </w:rPr>
+        <w:t>@Headers(</w:t>
+      </w:r>
+      <w:proofErr w:type="gramEnd"/>
+      <w:r>
+        <w:rPr>
+          <w:rFonts w:ascii="Courier New" w:eastAsia="Times New Roman" w:hAnsi="Courier New" w:cs="Courier New"/>
+          <w:sz w:val="20"/>
+          <w:szCs w:val="20"/>
+          <w:lang w:eastAsia="en-US"/>
+        </w:rPr>
+        <w:t>{CONTENT_TYPE, AUTHORIZATION})</w:t>
       </w:r>
     </w:p>
     <w:p>
@@ -15503,7 +17693,38 @@
           <w:szCs w:val="20"/>
           <w:lang w:eastAsia="en-US"/>
         </w:rPr>
-        <w:t xml:space="preserve">    Call&lt;List&lt;T&gt;&gt; getAll();</w:t>
+        <w:t xml:space="preserve">    Call&lt;List&lt;T&gt;&gt; </w:t>
+      </w:r>
+      <w:proofErr w:type="spellStart"/>
+      <w:proofErr w:type="gramStart"/>
+      <w:r>
+        <w:rPr>
+          <w:rFonts w:ascii="Courier New" w:eastAsia="Times New Roman" w:hAnsi="Courier New" w:cs="Courier New"/>
+          <w:sz w:val="20"/>
+          <w:szCs w:val="20"/>
+          <w:lang w:eastAsia="en-US"/>
+        </w:rPr>
+        <w:t>getAll</w:t>
+      </w:r>
+      <w:proofErr w:type="spellEnd"/>
+      <w:r>
+        <w:rPr>
+          <w:rFonts w:ascii="Courier New" w:eastAsia="Times New Roman" w:hAnsi="Courier New" w:cs="Courier New"/>
+          <w:sz w:val="20"/>
+          <w:szCs w:val="20"/>
+          <w:lang w:eastAsia="en-US"/>
+        </w:rPr>
+        <w:t>(</w:t>
+      </w:r>
+      <w:proofErr w:type="gramEnd"/>
+      <w:r>
+        <w:rPr>
+          <w:rFonts w:ascii="Courier New" w:eastAsia="Times New Roman" w:hAnsi="Courier New" w:cs="Courier New"/>
+          <w:sz w:val="20"/>
+          <w:szCs w:val="20"/>
+          <w:lang w:eastAsia="en-US"/>
+        </w:rPr>
+        <w:t>);</w:t>
       </w:r>
     </w:p>
     <w:p>
@@ -15614,7 +17835,27 @@
           <w:szCs w:val="20"/>
           <w:lang w:eastAsia="en-US"/>
         </w:rPr>
-        <w:t xml:space="preserve">    @Headers({CONTENT_TYPE, AUTHORIZATION})</w:t>
+        <w:t xml:space="preserve">    </w:t>
+      </w:r>
+      <w:proofErr w:type="gramStart"/>
+      <w:r>
+        <w:rPr>
+          <w:rFonts w:ascii="Courier New" w:eastAsia="Times New Roman" w:hAnsi="Courier New" w:cs="Courier New"/>
+          <w:sz w:val="20"/>
+          <w:szCs w:val="20"/>
+          <w:lang w:eastAsia="en-US"/>
+        </w:rPr>
+        <w:t>@Headers(</w:t>
+      </w:r>
+      <w:proofErr w:type="gramEnd"/>
+      <w:r>
+        <w:rPr>
+          <w:rFonts w:ascii="Courier New" w:eastAsia="Times New Roman" w:hAnsi="Courier New" w:cs="Courier New"/>
+          <w:sz w:val="20"/>
+          <w:szCs w:val="20"/>
+          <w:lang w:eastAsia="en-US"/>
+        </w:rPr>
+        <w:t>{CONTENT_TYPE, AUTHORIZATION})</w:t>
       </w:r>
     </w:p>
     <w:p>
@@ -15654,7 +17895,27 @@
           <w:szCs w:val="20"/>
           <w:lang w:eastAsia="en-US"/>
         </w:rPr>
-        <w:t xml:space="preserve">    Call&lt;T&gt; create(@Body final T body);</w:t>
+        <w:t xml:space="preserve">    Call&lt;T&gt; </w:t>
+      </w:r>
+      <w:proofErr w:type="gramStart"/>
+      <w:r>
+        <w:rPr>
+          <w:rFonts w:ascii="Courier New" w:eastAsia="Times New Roman" w:hAnsi="Courier New" w:cs="Courier New"/>
+          <w:sz w:val="20"/>
+          <w:szCs w:val="20"/>
+          <w:lang w:eastAsia="en-US"/>
+        </w:rPr>
+        <w:t>create(</w:t>
+      </w:r>
+      <w:proofErr w:type="gramEnd"/>
+      <w:r>
+        <w:rPr>
+          <w:rFonts w:ascii="Courier New" w:eastAsia="Times New Roman" w:hAnsi="Courier New" w:cs="Courier New"/>
+          <w:sz w:val="20"/>
+          <w:szCs w:val="20"/>
+          <w:lang w:eastAsia="en-US"/>
+        </w:rPr>
+        <w:t>@Body final T body);</w:t>
       </w:r>
     </w:p>
     <w:p>
@@ -15765,7 +18026,27 @@
           <w:szCs w:val="20"/>
           <w:lang w:eastAsia="en-US"/>
         </w:rPr>
-        <w:t xml:space="preserve">    @Headers({CONTENT_TYPE, AUTHORIZATION})</w:t>
+        <w:t xml:space="preserve">    </w:t>
+      </w:r>
+      <w:proofErr w:type="gramStart"/>
+      <w:r>
+        <w:rPr>
+          <w:rFonts w:ascii="Courier New" w:eastAsia="Times New Roman" w:hAnsi="Courier New" w:cs="Courier New"/>
+          <w:sz w:val="20"/>
+          <w:szCs w:val="20"/>
+          <w:lang w:eastAsia="en-US"/>
+        </w:rPr>
+        <w:t>@Headers(</w:t>
+      </w:r>
+      <w:proofErr w:type="gramEnd"/>
+      <w:r>
+        <w:rPr>
+          <w:rFonts w:ascii="Courier New" w:eastAsia="Times New Roman" w:hAnsi="Courier New" w:cs="Courier New"/>
+          <w:sz w:val="20"/>
+          <w:szCs w:val="20"/>
+          <w:lang w:eastAsia="en-US"/>
+        </w:rPr>
+        <w:t>{CONTENT_TYPE, AUTHORIZATION})</w:t>
       </w:r>
     </w:p>
     <w:p>
@@ -15805,7 +18086,27 @@
           <w:szCs w:val="20"/>
           <w:lang w:eastAsia="en-US"/>
         </w:rPr>
-        <w:t xml:space="preserve">    Call&lt;T&gt; update(@Body final T body);</w:t>
+        <w:t xml:space="preserve">    Call&lt;T&gt; </w:t>
+      </w:r>
+      <w:proofErr w:type="gramStart"/>
+      <w:r>
+        <w:rPr>
+          <w:rFonts w:ascii="Courier New" w:eastAsia="Times New Roman" w:hAnsi="Courier New" w:cs="Courier New"/>
+          <w:sz w:val="20"/>
+          <w:szCs w:val="20"/>
+          <w:lang w:eastAsia="en-US"/>
+        </w:rPr>
+        <w:t>update(</w:t>
+      </w:r>
+      <w:proofErr w:type="gramEnd"/>
+      <w:r>
+        <w:rPr>
+          <w:rFonts w:ascii="Courier New" w:eastAsia="Times New Roman" w:hAnsi="Courier New" w:cs="Courier New"/>
+          <w:sz w:val="20"/>
+          <w:szCs w:val="20"/>
+          <w:lang w:eastAsia="en-US"/>
+        </w:rPr>
+        <w:t>@Body final T body);</w:t>
       </w:r>
     </w:p>
     <w:p>
@@ -15876,7 +18177,27 @@
           <w:szCs w:val="20"/>
           <w:lang w:eastAsia="en-US"/>
         </w:rPr>
-        <w:t xml:space="preserve">    @DELETE(ID_PATH)</w:t>
+        <w:t xml:space="preserve">    </w:t>
+      </w:r>
+      <w:proofErr w:type="gramStart"/>
+      <w:r>
+        <w:rPr>
+          <w:rFonts w:ascii="Courier New" w:eastAsia="Times New Roman" w:hAnsi="Courier New" w:cs="Courier New"/>
+          <w:sz w:val="20"/>
+          <w:szCs w:val="20"/>
+          <w:lang w:eastAsia="en-US"/>
+        </w:rPr>
+        <w:t>@DELETE(</w:t>
+      </w:r>
+      <w:proofErr w:type="gramEnd"/>
+      <w:r>
+        <w:rPr>
+          <w:rFonts w:ascii="Courier New" w:eastAsia="Times New Roman" w:hAnsi="Courier New" w:cs="Courier New"/>
+          <w:sz w:val="20"/>
+          <w:szCs w:val="20"/>
+          <w:lang w:eastAsia="en-US"/>
+        </w:rPr>
+        <w:t>ID_PATH)</w:t>
       </w:r>
     </w:p>
     <w:p>
@@ -15916,7 +18237,27 @@
           <w:szCs w:val="20"/>
           <w:lang w:eastAsia="en-US"/>
         </w:rPr>
-        <w:t xml:space="preserve">    @Headers({CONTENT_TYPE, AUTHORIZATION})</w:t>
+        <w:t xml:space="preserve">    </w:t>
+      </w:r>
+      <w:proofErr w:type="gramStart"/>
+      <w:r>
+        <w:rPr>
+          <w:rFonts w:ascii="Courier New" w:eastAsia="Times New Roman" w:hAnsi="Courier New" w:cs="Courier New"/>
+          <w:sz w:val="20"/>
+          <w:szCs w:val="20"/>
+          <w:lang w:eastAsia="en-US"/>
+        </w:rPr>
+        <w:t>@Headers(</w:t>
+      </w:r>
+      <w:proofErr w:type="gramEnd"/>
+      <w:r>
+        <w:rPr>
+          <w:rFonts w:ascii="Courier New" w:eastAsia="Times New Roman" w:hAnsi="Courier New" w:cs="Courier New"/>
+          <w:sz w:val="20"/>
+          <w:szCs w:val="20"/>
+          <w:lang w:eastAsia="en-US"/>
+        </w:rPr>
+        <w:t>{CONTENT_TYPE, AUTHORIZATION})</w:t>
       </w:r>
     </w:p>
     <w:p>
@@ -15956,7 +18297,38 @@
           <w:szCs w:val="20"/>
           <w:lang w:eastAsia="en-US"/>
         </w:rPr>
-        <w:t xml:space="preserve">    Call&lt;T&gt; deleteById(@Path ("id") final Long id);</w:t>
+        <w:t xml:space="preserve">    Call&lt;T&gt; </w:t>
+      </w:r>
+      <w:proofErr w:type="spellStart"/>
+      <w:proofErr w:type="gramStart"/>
+      <w:r>
+        <w:rPr>
+          <w:rFonts w:ascii="Courier New" w:eastAsia="Times New Roman" w:hAnsi="Courier New" w:cs="Courier New"/>
+          <w:sz w:val="20"/>
+          <w:szCs w:val="20"/>
+          <w:lang w:eastAsia="en-US"/>
+        </w:rPr>
+        <w:t>deleteById</w:t>
+      </w:r>
+      <w:proofErr w:type="spellEnd"/>
+      <w:r>
+        <w:rPr>
+          <w:rFonts w:ascii="Courier New" w:eastAsia="Times New Roman" w:hAnsi="Courier New" w:cs="Courier New"/>
+          <w:sz w:val="20"/>
+          <w:szCs w:val="20"/>
+          <w:lang w:eastAsia="en-US"/>
+        </w:rPr>
+        <w:t>(</w:t>
+      </w:r>
+      <w:proofErr w:type="gramEnd"/>
+      <w:r>
+        <w:rPr>
+          <w:rFonts w:ascii="Courier New" w:eastAsia="Times New Roman" w:hAnsi="Courier New" w:cs="Courier New"/>
+          <w:sz w:val="20"/>
+          <w:szCs w:val="20"/>
+          <w:lang w:eastAsia="en-US"/>
+        </w:rPr>
+        <w:t>@Path ("id") final Long id);</w:t>
       </w:r>
     </w:p>
     <w:p>
@@ -16027,7 +18399,27 @@
           <w:szCs w:val="20"/>
           <w:lang w:eastAsia="en-US"/>
         </w:rPr>
-        <w:t xml:space="preserve">    @DELETE(CODE_PATH)</w:t>
+        <w:t xml:space="preserve">    </w:t>
+      </w:r>
+      <w:proofErr w:type="gramStart"/>
+      <w:r>
+        <w:rPr>
+          <w:rFonts w:ascii="Courier New" w:eastAsia="Times New Roman" w:hAnsi="Courier New" w:cs="Courier New"/>
+          <w:sz w:val="20"/>
+          <w:szCs w:val="20"/>
+          <w:lang w:eastAsia="en-US"/>
+        </w:rPr>
+        <w:t>@DELETE(</w:t>
+      </w:r>
+      <w:proofErr w:type="gramEnd"/>
+      <w:r>
+        <w:rPr>
+          <w:rFonts w:ascii="Courier New" w:eastAsia="Times New Roman" w:hAnsi="Courier New" w:cs="Courier New"/>
+          <w:sz w:val="20"/>
+          <w:szCs w:val="20"/>
+          <w:lang w:eastAsia="en-US"/>
+        </w:rPr>
+        <w:t>CODE_PATH)</w:t>
       </w:r>
     </w:p>
     <w:p>
@@ -16067,7 +18459,27 @@
           <w:szCs w:val="20"/>
           <w:lang w:eastAsia="en-US"/>
         </w:rPr>
-        <w:t xml:space="preserve">    @Headers({CONTENT_TYPE, AUTHORIZATION})</w:t>
+        <w:t xml:space="preserve">    </w:t>
+      </w:r>
+      <w:proofErr w:type="gramStart"/>
+      <w:r>
+        <w:rPr>
+          <w:rFonts w:ascii="Courier New" w:eastAsia="Times New Roman" w:hAnsi="Courier New" w:cs="Courier New"/>
+          <w:sz w:val="20"/>
+          <w:szCs w:val="20"/>
+          <w:lang w:eastAsia="en-US"/>
+        </w:rPr>
+        <w:t>@Headers(</w:t>
+      </w:r>
+      <w:proofErr w:type="gramEnd"/>
+      <w:r>
+        <w:rPr>
+          <w:rFonts w:ascii="Courier New" w:eastAsia="Times New Roman" w:hAnsi="Courier New" w:cs="Courier New"/>
+          <w:sz w:val="20"/>
+          <w:szCs w:val="20"/>
+          <w:lang w:eastAsia="en-US"/>
+        </w:rPr>
+        <w:t>{CONTENT_TYPE, AUTHORIZATION})</w:t>
       </w:r>
     </w:p>
     <w:p>
@@ -16107,7 +18519,38 @@
           <w:szCs w:val="20"/>
           <w:lang w:eastAsia="en-US"/>
         </w:rPr>
-        <w:t xml:space="preserve">    Call&lt;T&gt; deleteByCode(@Path ("code") final String code);</w:t>
+        <w:t xml:space="preserve">    Call&lt;T&gt; </w:t>
+      </w:r>
+      <w:proofErr w:type="spellStart"/>
+      <w:proofErr w:type="gramStart"/>
+      <w:r>
+        <w:rPr>
+          <w:rFonts w:ascii="Courier New" w:eastAsia="Times New Roman" w:hAnsi="Courier New" w:cs="Courier New"/>
+          <w:sz w:val="20"/>
+          <w:szCs w:val="20"/>
+          <w:lang w:eastAsia="en-US"/>
+        </w:rPr>
+        <w:t>deleteByCode</w:t>
+      </w:r>
+      <w:proofErr w:type="spellEnd"/>
+      <w:r>
+        <w:rPr>
+          <w:rFonts w:ascii="Courier New" w:eastAsia="Times New Roman" w:hAnsi="Courier New" w:cs="Courier New"/>
+          <w:sz w:val="20"/>
+          <w:szCs w:val="20"/>
+          <w:lang w:eastAsia="en-US"/>
+        </w:rPr>
+        <w:t>(</w:t>
+      </w:r>
+      <w:proofErr w:type="gramEnd"/>
+      <w:r>
+        <w:rPr>
+          <w:rFonts w:ascii="Courier New" w:eastAsia="Times New Roman" w:hAnsi="Courier New" w:cs="Courier New"/>
+          <w:sz w:val="20"/>
+          <w:szCs w:val="20"/>
+          <w:lang w:eastAsia="en-US"/>
+        </w:rPr>
+        <w:t>@Path ("code") final String code);</w:t>
       </w:r>
     </w:p>
     <w:p>
@@ -16243,9 +18686,49 @@
     </w:p>
     <w:p>
       <w:pPr>
+        <w:rPr>
+          <w:lang w:val="ro-RO" w:eastAsia="ko-KR"/>
+        </w:rPr>
+      </w:pPr>
+      <w:r>
+        <w:rPr>
+          <w:lang w:val="ro-RO" w:eastAsia="ko-KR"/>
+        </w:rPr>
+        <w:t xml:space="preserve">În acest pachete sunt conținute clasele ce definesc obiecte afișate pe ecran sub fomă de liste. Pentru a obține astfel de obiecte trebuie extibsă clasa ArrayAdaptor din pachetul android widgets. Metoda </w:t>
+      </w:r>
+      <w:r>
+        <w:rPr>
+          <w:i/>
+          <w:lang w:val="ro-RO" w:eastAsia="ko-KR"/>
+        </w:rPr>
+        <w:t>getView</w:t>
+      </w:r>
+      <w:r>
+        <w:rPr>
+          <w:lang w:val="ro-RO" w:eastAsia="ko-KR"/>
+        </w:rPr>
+        <w:t xml:space="preserve"> trebuie suprascrisă astfel încât elementele incluse în listă să respecte forma claselor </w:t>
+      </w:r>
+      <w:r>
+        <w:rPr>
+          <w:i/>
+          <w:lang w:val="ro-RO" w:eastAsia="ko-KR"/>
+        </w:rPr>
+        <w:t>Java</w:t>
+      </w:r>
+      <w:r>
+        <w:rPr>
+          <w:lang w:val="ro-RO" w:eastAsia="ko-KR"/>
+        </w:rPr>
+        <w:t>.</w:t>
+      </w:r>
+    </w:p>
+    <w:p>
+      <w:pPr>
         <w:pStyle w:val="Heading3"/>
       </w:pPr>
       <w:r>
+        <w:lastRenderedPageBreak/>
         <w:t>Activities</w:t>
       </w:r>
     </w:p>
@@ -16261,156 +18744,145 @@
         <w:rPr>
           <w:lang w:val="ro-RO"/>
         </w:rPr>
-        <w:sectPr>
-          <w:headerReference w:type="default" r:id="rId28"/>
-          <w:pgSz w:w="12240" w:h="15840"/>
-          <w:pgMar w:top="1440" w:right="1800" w:bottom="1440" w:left="1800" w:header="709" w:footer="720" w:gutter="0"/>
-          <w:cols w:space="720"/>
-          <w:docGrid w:linePitch="360"/>
-        </w:sectPr>
-      </w:pPr>
-    </w:p>
-    <w:p>
-      <w:pPr>
-        <w:pStyle w:val="Heading1"/>
-      </w:pPr>
-      <w:bookmarkStart w:id="39" w:name="_Toc384978578"/>
-      <w:bookmarkStart w:id="40" w:name="_Toc384978592"/>
-      <w:bookmarkStart w:id="41" w:name="_Toc384979764"/>
-      <w:bookmarkStart w:id="42" w:name="_Toc384994112"/>
-      <w:r>
-        <w:lastRenderedPageBreak/>
-        <w:t xml:space="preserve">Testare şi </w:t>
-      </w:r>
-      <w:r>
-        <w:t>V</w:t>
-      </w:r>
-      <w:r>
-        <w:t>alidare</w:t>
-      </w:r>
-      <w:bookmarkEnd w:id="39"/>
-      <w:bookmarkEnd w:id="40"/>
-      <w:bookmarkEnd w:id="41"/>
-      <w:bookmarkEnd w:id="42"/>
-    </w:p>
-    <w:p>
-      <w:pPr>
-        <w:rPr>
-          <w:lang w:val="ro-RO"/>
-        </w:rPr>
-      </w:pPr>
-      <w:r>
-        <w:rPr>
-          <w:lang w:val="ro-RO"/>
-        </w:rPr>
-        <w:t xml:space="preserve">Funcționalitățile sistemului au fost testate manual. </w:t>
-      </w:r>
-    </w:p>
-    <w:p>
-      <w:pPr>
-        <w:rPr>
-          <w:lang w:val="ro-RO"/>
-        </w:rPr>
-      </w:pPr>
-      <w:r>
-        <w:rPr>
-          <w:lang w:val="ro-RO"/>
-        </w:rPr>
-        <w:t xml:space="preserve">Având în vedere importanța funcționalității corecte a serverului s-a folosit librăria de testare Junit 4[20] pentru a efectua teste unitare la nivelul bazei de date precum și la cel al logicii de business. </w:t>
-      </w:r>
-    </w:p>
-    <w:p>
-      <w:pPr>
-        <w:rPr>
-          <w:lang w:val="ro-RO"/>
-        </w:rPr>
-      </w:pPr>
-      <w:r>
-        <w:rPr>
-          <w:lang w:val="ro-RO"/>
-        </w:rPr>
-        <w:t>Automat sunt testate toate funționalitățiile sistemului.</w:t>
-      </w:r>
-    </w:p>
-    <w:p>
-      <w:pPr>
-        <w:rPr>
-          <w:lang w:val="ro-RO"/>
-        </w:rPr>
-      </w:pPr>
-      <w:r>
-        <w:rPr>
-          <w:lang w:val="ro-RO"/>
-        </w:rPr>
-        <w:t xml:space="preserve">Baza de date asupra căreia se efectuază testele este o bază de date </w:t>
-      </w:r>
-      <w:r>
-        <w:rPr>
-          <w:i/>
-          <w:lang w:val="ro-RO"/>
-        </w:rPr>
-        <w:t>H2</w:t>
-      </w:r>
-      <w:r>
-        <w:rPr>
-          <w:lang w:val="ro-RO"/>
-        </w:rPr>
-        <w:t>[21]</w:t>
-      </w:r>
-      <w:r>
-        <w:rPr>
-          <w:lang w:val="ro-RO"/>
-        </w:rPr>
-        <w:t xml:space="preserve"> </w:t>
-      </w:r>
-      <w:r>
-        <w:rPr>
-          <w:i/>
-          <w:lang w:val="ro-RO"/>
-        </w:rPr>
-        <w:t>inMemory</w:t>
-      </w:r>
-      <w:r>
-        <w:rPr>
-          <w:lang w:val="ro-RO"/>
-        </w:rPr>
-        <w:t xml:space="preserve">. </w:t>
-      </w:r>
-    </w:p>
-    <w:p>
-      <w:pPr>
-        <w:rPr>
-          <w:lang w:val="ro-RO"/>
-        </w:rPr>
-      </w:pPr>
-      <w:r>
-        <w:rPr>
-          <w:lang w:val="ro-RO"/>
-        </w:rPr>
-        <w:t>Testele se află într-un proiect diferit, unde pachetele conținând codul sunt denumite după proiectele asupra cărora acționează.</w:t>
-      </w:r>
-      <w:bookmarkStart w:id="43" w:name="_GoBack"/>
-      <w:bookmarkEnd w:id="43"/>
-      <w:r>
-        <w:rPr>
-          <w:lang w:val="ro-RO"/>
-        </w:rPr>
-        <w:t xml:space="preserve">   </w:t>
-      </w:r>
-    </w:p>
-    <w:p>
-      <w:pPr>
-        <w:rPr>
-          <w:lang w:val="ro-RO"/>
-        </w:rPr>
-      </w:pPr>
-    </w:p>
-    <w:p>
-      <w:pPr>
-        <w:rPr>
-          <w:lang w:val="ro-RO"/>
-        </w:rPr>
-      </w:pPr>
+      </w:pPr>
+      <w:r>
+        <w:rPr>
+          <w:lang w:val="ro-RO"/>
+        </w:rPr>
+        <w:t xml:space="preserve">Acest pachet include toate activiățile aplicației mobile. Fiecare clasă  reprezintă o funcționalitate diferiă a sistemului. </w:t>
+      </w:r>
+    </w:p>
+    <w:p>
+      <w:pPr>
+        <w:rPr>
+          <w:lang w:val="ro-RO"/>
+        </w:rPr>
+      </w:pPr>
+      <w:r>
+        <w:rPr>
+          <w:lang w:val="ro-RO"/>
+        </w:rPr>
+        <w:t xml:space="preserve">Spre exemplu </w:t>
+      </w:r>
+      <w:r>
+        <w:rPr>
+          <w:i/>
+          <w:lang w:val="ro-RO"/>
+        </w:rPr>
+        <w:t>LoginActivity</w:t>
+      </w:r>
+      <w:r>
+        <w:rPr>
+          <w:lang w:val="ro-RO"/>
+        </w:rPr>
+        <w:t xml:space="preserve"> este activitatea dedicată login-ului unui client. Sistemul primește numele de utilizator și parola, returnând un utilizator null în cazul în care acestea nu sunt găsite în baza de date.</w:t>
+      </w:r>
+    </w:p>
+    <w:p>
+      <w:pPr>
+        <w:rPr>
+          <w:lang w:val="ro-RO"/>
+        </w:rPr>
+      </w:pPr>
+      <w:r>
+        <w:rPr>
+          <w:i/>
+          <w:lang w:val="ro-RO"/>
+        </w:rPr>
+        <w:t>MainActivity</w:t>
+      </w:r>
+      <w:r>
+        <w:rPr>
+          <w:lang w:val="ro-RO"/>
+        </w:rPr>
+        <w:t xml:space="preserve"> este activitatea folosită pentru a –l anunța pe utilizator când are loc următoarea rezervare pe care o are programată. Clienții pot urmări un </w:t>
+      </w:r>
+      <w:r>
+        <w:rPr>
+          <w:lang w:val="ro-RO"/>
+        </w:rPr>
+        <w:t>contor care îi anunță exact  cât timp mai au până la începerea rezervării. Atâta timp cât minutele acestui contor nu  au  ajuns la  15, utilizator poate să –și anuleze rezervarea. Ulterior  butonul pentru revendeicarea acesteia va putea fi apăsat. Aplicația continuă cu un alt cronomentru, de dat acesta pentru a-l ține la curent pe utilizator cu momentul în care îi expiră rezervarea, momentul în care acesta ajunge la 15 minute, utilizator poate elibera locul de parcare apăsând butonul care apare pe ecran ceea ce va elibera locul de parcare.</w:t>
+      </w:r>
+    </w:p>
+    <w:p>
+      <w:pPr>
+        <w:rPr>
+          <w:lang w:val="ro-RO"/>
+        </w:rPr>
+      </w:pPr>
+      <w:r>
+        <w:rPr>
+          <w:i/>
+          <w:lang w:val="ro-RO"/>
+        </w:rPr>
+        <w:t>RegisterActivity</w:t>
+      </w:r>
+      <w:r>
+        <w:rPr>
+          <w:lang w:val="ro-RO"/>
+        </w:rPr>
+        <w:t xml:space="preserve"> conține ecranul responsabil cu înregistrarea unui nou utilizator.</w:t>
+      </w:r>
+    </w:p>
+    <w:p>
+      <w:pPr>
+        <w:rPr>
+          <w:lang w:val="ro-RO"/>
+        </w:rPr>
+      </w:pPr>
+      <w:r>
+        <w:rPr>
+          <w:i/>
+          <w:lang w:val="ro-RO"/>
+        </w:rPr>
+        <w:t>ReservationActivity</w:t>
+      </w:r>
+      <w:r>
+        <w:rPr>
+          <w:i/>
+          <w:lang w:val="ro-RO"/>
+        </w:rPr>
+        <w:t xml:space="preserve">, </w:t>
+      </w:r>
+      <w:r>
+        <w:rPr>
+          <w:lang w:val="ro-RO"/>
+        </w:rPr>
+        <w:t xml:space="preserve">clasa care este folosită pentru a crea o nouă rezervare. </w:t>
+      </w:r>
+    </w:p>
+    <w:p>
+      <w:pPr>
+        <w:rPr>
+          <w:lang w:val="ro-RO"/>
+        </w:rPr>
+      </w:pPr>
+      <w:r>
+        <w:rPr>
+          <w:i/>
+          <w:lang w:val="ro-RO"/>
+        </w:rPr>
+        <w:t xml:space="preserve">ReservationHostoryActivity </w:t>
+      </w:r>
+      <w:r>
+        <w:rPr>
+          <w:lang w:val="ro-RO"/>
+        </w:rPr>
+        <w:t xml:space="preserve">dispune de o listă și de un </w:t>
+      </w:r>
+      <w:r>
+        <w:rPr>
+          <w:i/>
+          <w:lang w:val="ro-RO"/>
+        </w:rPr>
+        <w:t xml:space="preserve">ArrayAdaptor </w:t>
+      </w:r>
+      <w:r>
+        <w:rPr>
+          <w:lang w:val="ro-RO"/>
+        </w:rPr>
+        <w:t>pentru a afișa istoricul rezervărilor unui utilizator. Aici clienții pot vedea detalii legate de rezervările precedente.</w:t>
+      </w:r>
     </w:p>
     <w:p>
       <w:pPr>
@@ -16425,66 +18897,119 @@
           <w:docGrid w:linePitch="360"/>
         </w:sectPr>
       </w:pPr>
+      <w:r>
+        <w:rPr>
+          <w:i/>
+          <w:lang w:val="ro-RO"/>
+        </w:rPr>
+        <w:t xml:space="preserve">UserProfileActivity </w:t>
+      </w:r>
+      <w:r>
+        <w:rPr>
+          <w:lang w:val="ro-RO"/>
+        </w:rPr>
+        <w:t xml:space="preserve">este dedicată schimbărilor de pe care utilizatorul le poate efectua asupra detaliilor din profilul său precum: modalitatea de plată, email-ul, </w:t>
+      </w:r>
+      <w:r>
+        <w:rPr>
+          <w:i/>
+          <w:lang w:val="ro-RO"/>
+        </w:rPr>
+        <w:t xml:space="preserve"> </w:t>
+      </w:r>
+      <w:r>
+        <w:rPr>
+          <w:lang w:val="ro-RO"/>
+        </w:rPr>
+        <w:t>numărul de telefon .</w:t>
+      </w:r>
     </w:p>
     <w:p>
       <w:pPr>
         <w:pStyle w:val="Heading1"/>
       </w:pPr>
-      <w:bookmarkStart w:id="44" w:name="_Toc384978579"/>
-      <w:bookmarkStart w:id="45" w:name="_Toc384978593"/>
-      <w:bookmarkStart w:id="46" w:name="_Toc384979765"/>
-      <w:bookmarkStart w:id="47" w:name="_Toc384994113"/>
+      <w:bookmarkStart w:id="40" w:name="_Toc384978578"/>
+      <w:bookmarkStart w:id="41" w:name="_Toc384978592"/>
+      <w:bookmarkStart w:id="42" w:name="_Toc384979764"/>
+      <w:bookmarkStart w:id="43" w:name="_Toc384994112"/>
       <w:r>
         <w:lastRenderedPageBreak/>
-        <w:t xml:space="preserve">Manual de </w:t>
-      </w:r>
-      <w:r>
-        <w:t>I</w:t>
-      </w:r>
-      <w:r>
-        <w:t xml:space="preserve">nstalare si </w:t>
-      </w:r>
-      <w:r>
-        <w:t>U</w:t>
-      </w:r>
-      <w:r>
-        <w:t>tilizare</w:t>
-      </w:r>
-      <w:bookmarkEnd w:id="44"/>
-      <w:bookmarkEnd w:id="45"/>
-      <w:bookmarkEnd w:id="46"/>
-      <w:bookmarkEnd w:id="47"/>
-    </w:p>
-    <w:p>
-      <w:pPr>
-        <w:rPr>
-          <w:lang w:val="ro-RO"/>
-        </w:rPr>
-      </w:pPr>
-      <w:r>
-        <w:rPr>
-          <w:lang w:val="ro-RO"/>
-        </w:rPr>
-        <w:t>În secţiunea de Instalare trebuie să detaliaţi resursele software şi hardware necesare pentru instalarea şi rularea aplicaţiei, precum şi o descriere pas cu pas a procesului de instalare. Instalarea aplicaţiei trebuie să fie posibilă pe baza a ceea ce se scrie aici.</w:t>
-      </w:r>
-    </w:p>
-    <w:p>
-      <w:pPr>
-        <w:rPr>
-          <w:lang w:val="ro-RO"/>
-        </w:rPr>
-      </w:pPr>
-      <w:r>
-        <w:rPr>
-          <w:lang w:val="ro-RO"/>
-        </w:rPr>
-        <w:t>În acest capitol, trebuie să descrieţi cum se utilizează aplicaţia din punct de vedere al utilizatorului, fără a menţiona aspecte tehnice interne</w:t>
-      </w:r>
-      <w:r>
-        <w:rPr>
-          <w:lang w:val="ro-RO"/>
-        </w:rPr>
-        <w:t>.</w:t>
+        <w:t xml:space="preserve">Testare şi </w:t>
+      </w:r>
+      <w:r>
+        <w:t>V</w:t>
+      </w:r>
+      <w:r>
+        <w:t>alidare</w:t>
+      </w:r>
+      <w:bookmarkEnd w:id="40"/>
+      <w:bookmarkEnd w:id="41"/>
+      <w:bookmarkEnd w:id="42"/>
+      <w:bookmarkEnd w:id="43"/>
+    </w:p>
+    <w:p>
+      <w:pPr>
+        <w:rPr>
+          <w:lang w:val="ro-RO"/>
+        </w:rPr>
+      </w:pPr>
+      <w:r>
+        <w:rPr>
+          <w:lang w:val="ro-RO"/>
+        </w:rPr>
+        <w:t xml:space="preserve">Funcționalitățile sistemului au fost testate manual. </w:t>
+      </w:r>
+    </w:p>
+    <w:p>
+      <w:pPr>
+        <w:rPr>
+          <w:lang w:val="ro-RO"/>
+        </w:rPr>
+      </w:pPr>
+      <w:r>
+        <w:rPr>
+          <w:lang w:val="ro-RO"/>
+        </w:rPr>
+        <w:t xml:space="preserve">Având în vedere importanța funcționalității corecte a serverului s-a folosit librăria de testare Junit 4[20] pentru a efectua teste unitare la nivelul bazei de date precum și la cel al logicii de business. </w:t>
+      </w:r>
+    </w:p>
+    <w:p>
+      <w:pPr>
+        <w:rPr>
+          <w:lang w:val="ro-RO"/>
+        </w:rPr>
+      </w:pPr>
+      <w:r>
+        <w:rPr>
+          <w:lang w:val="ro-RO"/>
+        </w:rPr>
+        <w:t>Automat sunt testate toate funționalitățiile sistemului.</w:t>
+      </w:r>
+    </w:p>
+    <w:p>
+      <w:pPr>
+        <w:rPr>
+          <w:lang w:val="ro-RO"/>
+        </w:rPr>
+      </w:pPr>
+      <w:r>
+        <w:rPr>
+          <w:lang w:val="ro-RO"/>
+        </w:rPr>
+        <w:t xml:space="preserve">Baza de date asupra căreia se efectuază testele este o bază de date </w:t>
+      </w:r>
+      <w:r>
+        <w:rPr>
+          <w:i/>
+          <w:lang w:val="ro-RO"/>
+        </w:rPr>
+        <w:t>H2</w:t>
+      </w:r>
+      <w:r>
+        <w:rPr>
+          <w:lang w:val="ro-RO"/>
+        </w:rPr>
+        <w:t>[21]</w:t>
       </w:r>
       <w:r>
         <w:rPr>
@@ -16494,35 +19019,30 @@
       </w:r>
       <w:r>
         <w:rPr>
-          <w:lang w:val="ro-RO"/>
-        </w:rPr>
-        <w:t>F</w:t>
-      </w:r>
-      <w:r>
-        <w:rPr>
-          <w:lang w:val="ro-RO"/>
-        </w:rPr>
-        <w:t xml:space="preserve">olosiţi </w:t>
-      </w:r>
-      <w:r>
-        <w:rPr>
-          <w:lang w:val="ro-RO"/>
-        </w:rPr>
-        <w:t>capturi ale ecranului</w:t>
-      </w:r>
-      <w:r>
-        <w:rPr>
-          <w:lang w:val="ro-RO"/>
-        </w:rPr>
-        <w:t xml:space="preserve"> şi explicaţii pas cu pas ale interacţiunii. Folosind acest manual, o persoană ar trebui să poată utiliza produsul vostru.</w:t>
-      </w:r>
-    </w:p>
-    <w:p>
-      <w:pPr>
-        <w:rPr>
-          <w:lang w:val="ro-RO"/>
-        </w:rPr>
-      </w:pPr>
+          <w:i/>
+          <w:lang w:val="ro-RO"/>
+        </w:rPr>
+        <w:t>inMemory</w:t>
+      </w:r>
+      <w:r>
+        <w:rPr>
+          <w:lang w:val="ro-RO"/>
+        </w:rPr>
+        <w:t xml:space="preserve">. </w:t>
+      </w:r>
+    </w:p>
+    <w:p>
+      <w:pPr>
+        <w:rPr>
+          <w:lang w:val="ro-RO"/>
+        </w:rPr>
+      </w:pPr>
+      <w:r>
+        <w:rPr>
+          <w:lang w:val="ro-RO"/>
+        </w:rPr>
+        <w:t xml:space="preserve">Testele se află într-un proiect diferit, unde pachetele conținând codul sunt denumite după proiectele asupra cărora acționează.   </w:t>
+      </w:r>
     </w:p>
     <w:p>
       <w:pPr>
@@ -16556,30 +19076,55 @@
       <w:pPr>
         <w:pStyle w:val="Heading1"/>
       </w:pPr>
-      <w:bookmarkStart w:id="48" w:name="_Toc384978580"/>
-      <w:bookmarkStart w:id="49" w:name="_Toc384978594"/>
-      <w:bookmarkStart w:id="50" w:name="_Toc384979766"/>
-      <w:bookmarkStart w:id="51" w:name="_Toc384994114"/>
+      <w:bookmarkStart w:id="44" w:name="_Toc384978579"/>
+      <w:bookmarkStart w:id="45" w:name="_Toc384978593"/>
+      <w:bookmarkStart w:id="46" w:name="_Toc384979765"/>
+      <w:bookmarkStart w:id="47" w:name="_Toc384994113"/>
       <w:r>
         <w:lastRenderedPageBreak/>
-        <w:t>Concluzii</w:t>
-      </w:r>
-      <w:bookmarkEnd w:id="48"/>
-      <w:bookmarkEnd w:id="49"/>
-      <w:bookmarkEnd w:id="50"/>
-      <w:bookmarkEnd w:id="51"/>
-    </w:p>
-    <w:p>
-      <w:pPr>
-        <w:rPr>
-          <w:lang w:val="ro-RO"/>
-        </w:rPr>
-      </w:pPr>
-      <w:r>
-        <w:rPr>
-          <w:lang w:val="ro-RO"/>
-        </w:rPr>
-        <w:t>Cca. 5% din total</w:t>
+        <w:t xml:space="preserve">Manual de </w:t>
+      </w:r>
+      <w:r>
+        <w:t>I</w:t>
+      </w:r>
+      <w:r>
+        <w:t xml:space="preserve">nstalare si </w:t>
+      </w:r>
+      <w:r>
+        <w:t>U</w:t>
+      </w:r>
+      <w:r>
+        <w:t>tilizare</w:t>
+      </w:r>
+      <w:bookmarkEnd w:id="44"/>
+      <w:bookmarkEnd w:id="45"/>
+      <w:bookmarkEnd w:id="46"/>
+      <w:bookmarkEnd w:id="47"/>
+    </w:p>
+    <w:p>
+      <w:pPr>
+        <w:rPr>
+          <w:lang w:val="ro-RO"/>
+        </w:rPr>
+      </w:pPr>
+      <w:r>
+        <w:rPr>
+          <w:lang w:val="ro-RO"/>
+        </w:rPr>
+        <w:t>În secţiunea de Instalare trebuie să detaliaţi resursele software şi hardware necesare pentru instalarea şi rularea aplicaţiei, precum şi o descriere pas cu pas a procesului de instalare. Instalarea aplicaţiei trebuie să fie posibilă pe baza a ceea ce se scrie aici.</w:t>
+      </w:r>
+    </w:p>
+    <w:p>
+      <w:pPr>
+        <w:rPr>
+          <w:lang w:val="ro-RO"/>
+        </w:rPr>
+      </w:pPr>
+      <w:r>
+        <w:rPr>
+          <w:lang w:val="ro-RO"/>
+        </w:rPr>
+        <w:t>În acest capitol, trebuie să descrieţi cum se utilizează aplicaţia din punct de vedere al utilizatorului, fără a menţiona aspecte tehnice interne</w:t>
       </w:r>
       <w:r>
         <w:rPr>
@@ -16587,72 +19132,35 @@
         </w:rPr>
         <w:t>.</w:t>
       </w:r>
-    </w:p>
-    <w:p>
-      <w:pPr>
-        <w:rPr>
-          <w:lang w:val="ro-RO"/>
-        </w:rPr>
-      </w:pPr>
-      <w:r>
-        <w:rPr>
-          <w:lang w:val="ro-RO"/>
-        </w:rPr>
-        <w:t>Capitolul ar trebui sa conţină (nu se rezumă neapărat la):</w:t>
-      </w:r>
-    </w:p>
-    <w:p>
-      <w:pPr>
-        <w:pStyle w:val="ColorfulList-Accent11"/>
-        <w:numPr>
-          <w:ilvl w:val="0"/>
-          <w:numId w:val="9"/>
-        </w:numPr>
-        <w:rPr>
-          <w:lang w:val="ro-RO"/>
-        </w:rPr>
-      </w:pPr>
-      <w:r>
-        <w:rPr>
-          <w:lang w:val="ro-RO"/>
-        </w:rPr>
-        <w:t>un rezumat al contribuţiilor voastre</w:t>
-      </w:r>
-    </w:p>
-    <w:p>
-      <w:pPr>
-        <w:pStyle w:val="ColorfulList-Accent11"/>
-        <w:numPr>
-          <w:ilvl w:val="0"/>
-          <w:numId w:val="9"/>
-        </w:numPr>
-        <w:rPr>
-          <w:lang w:val="ro-RO"/>
-        </w:rPr>
-      </w:pPr>
-      <w:r>
-        <w:rPr>
-          <w:lang w:val="ro-RO"/>
-        </w:rPr>
-        <w:t>analiză critică a rezultatelor obţinute</w:t>
-      </w:r>
-    </w:p>
-    <w:p>
-      <w:pPr>
-        <w:pStyle w:val="ColorfulList-Accent11"/>
-        <w:numPr>
-          <w:ilvl w:val="0"/>
-          <w:numId w:val="9"/>
-        </w:numPr>
-        <w:rPr>
-          <w:lang w:val="ro-RO"/>
-        </w:rPr>
-      </w:pPr>
-      <w:r>
-        <w:rPr>
-          <w:lang w:val="ro-RO"/>
-        </w:rPr>
-        <w:t>descriere a posibilelor dezvoltări şi îmbunătăţiri ulterioare</w:t>
+      <w:r>
+        <w:rPr>
+          <w:lang w:val="ro-RO"/>
+        </w:rPr>
+        <w:t xml:space="preserve"> </w:t>
+      </w:r>
+      <w:r>
+        <w:rPr>
+          <w:lang w:val="ro-RO"/>
+        </w:rPr>
+        <w:t>F</w:t>
+      </w:r>
+      <w:r>
+        <w:rPr>
+          <w:lang w:val="ro-RO"/>
+        </w:rPr>
+        <w:t xml:space="preserve">olosiţi </w:t>
+      </w:r>
+      <w:r>
+        <w:rPr>
+          <w:lang w:val="ro-RO"/>
+        </w:rPr>
+        <w:t>capturi ale ecranului</w:t>
+      </w:r>
+      <w:r>
+        <w:rPr>
+          <w:lang w:val="ro-RO"/>
+        </w:rPr>
+        <w:t xml:space="preserve"> şi explicaţii pas cu pas ale interacţiunii. Folosind acest manual, o persoană ar trebui să poată utiliza produsul vostru.</w:t>
       </w:r>
     </w:p>
     <w:p>
@@ -16693,6 +19201,144 @@
     <w:p>
       <w:pPr>
         <w:pStyle w:val="Heading1"/>
+      </w:pPr>
+      <w:bookmarkStart w:id="48" w:name="_Toc384978580"/>
+      <w:bookmarkStart w:id="49" w:name="_Toc384978594"/>
+      <w:bookmarkStart w:id="50" w:name="_Toc384979766"/>
+      <w:bookmarkStart w:id="51" w:name="_Toc384994114"/>
+      <w:r>
+        <w:lastRenderedPageBreak/>
+        <w:t>Concluzii</w:t>
+      </w:r>
+      <w:bookmarkEnd w:id="48"/>
+      <w:bookmarkEnd w:id="49"/>
+      <w:bookmarkEnd w:id="50"/>
+      <w:bookmarkEnd w:id="51"/>
+    </w:p>
+    <w:p>
+      <w:pPr>
+        <w:rPr>
+          <w:lang w:val="ro-RO"/>
+        </w:rPr>
+      </w:pPr>
+      <w:r>
+        <w:rPr>
+          <w:lang w:val="ro-RO"/>
+        </w:rPr>
+        <w:t>Cca. 5% din total</w:t>
+      </w:r>
+      <w:r>
+        <w:rPr>
+          <w:lang w:val="ro-RO"/>
+        </w:rPr>
+        <w:t>.</w:t>
+      </w:r>
+    </w:p>
+    <w:p>
+      <w:pPr>
+        <w:rPr>
+          <w:lang w:val="ro-RO"/>
+        </w:rPr>
+      </w:pPr>
+      <w:r>
+        <w:rPr>
+          <w:lang w:val="ro-RO"/>
+        </w:rPr>
+        <w:t>Capitolul ar trebui sa conţină (nu se rezumă neapărat la):</w:t>
+      </w:r>
+    </w:p>
+    <w:p>
+      <w:pPr>
+        <w:pStyle w:val="ColorfulList-Accent11"/>
+        <w:numPr>
+          <w:ilvl w:val="0"/>
+          <w:numId w:val="9"/>
+        </w:numPr>
+        <w:rPr>
+          <w:lang w:val="ro-RO"/>
+        </w:rPr>
+      </w:pPr>
+      <w:r>
+        <w:rPr>
+          <w:lang w:val="ro-RO"/>
+        </w:rPr>
+        <w:t>un rezumat al contribuţiilor voastre</w:t>
+      </w:r>
+    </w:p>
+    <w:p>
+      <w:pPr>
+        <w:pStyle w:val="ColorfulList-Accent11"/>
+        <w:numPr>
+          <w:ilvl w:val="0"/>
+          <w:numId w:val="9"/>
+        </w:numPr>
+        <w:rPr>
+          <w:lang w:val="ro-RO"/>
+        </w:rPr>
+      </w:pPr>
+      <w:r>
+        <w:rPr>
+          <w:lang w:val="ro-RO"/>
+        </w:rPr>
+        <w:t>analiză critică a rezultatelor obţinute</w:t>
+      </w:r>
+    </w:p>
+    <w:p>
+      <w:pPr>
+        <w:pStyle w:val="ColorfulList-Accent11"/>
+        <w:numPr>
+          <w:ilvl w:val="0"/>
+          <w:numId w:val="9"/>
+        </w:numPr>
+        <w:rPr>
+          <w:lang w:val="ro-RO"/>
+        </w:rPr>
+      </w:pPr>
+      <w:r>
+        <w:rPr>
+          <w:lang w:val="ro-RO"/>
+        </w:rPr>
+        <w:t>descriere a posibilelor dezvoltări şi îmbunătăţiri ulterioare</w:t>
+      </w:r>
+    </w:p>
+    <w:p>
+      <w:pPr>
+        <w:rPr>
+          <w:lang w:val="ro-RO"/>
+        </w:rPr>
+      </w:pPr>
+    </w:p>
+    <w:p>
+      <w:pPr>
+        <w:rPr>
+          <w:lang w:val="ro-RO"/>
+        </w:rPr>
+      </w:pPr>
+    </w:p>
+    <w:p>
+      <w:pPr>
+        <w:rPr>
+          <w:lang w:val="ro-RO"/>
+        </w:rPr>
+      </w:pPr>
+    </w:p>
+    <w:p>
+      <w:pPr>
+        <w:rPr>
+          <w:lang w:val="ro-RO"/>
+        </w:rPr>
+        <w:sectPr>
+          <w:headerReference w:type="default" r:id="rId32"/>
+          <w:pgSz w:w="12240" w:h="15840"/>
+          <w:pgMar w:top="1440" w:right="1800" w:bottom="1440" w:left="1800" w:header="709" w:footer="720" w:gutter="0"/>
+          <w:cols w:space="720"/>
+          <w:docGrid w:linePitch="360"/>
+        </w:sectPr>
+      </w:pPr>
+    </w:p>
+    <w:p>
+      <w:pPr>
+        <w:pStyle w:val="Heading1"/>
         <w:numPr>
           <w:ilvl w:val="0"/>
           <w:numId w:val="0"/>
@@ -16885,7 +19531,7 @@
         <w:tab/>
         <w:t xml:space="preserve">Ajax Tutorial, </w:t>
       </w:r>
-      <w:hyperlink r:id="rId32" w:history="1">
+      <w:hyperlink r:id="rId33" w:history="1">
         <w:r>
           <w:rPr>
             <w:rStyle w:val="Hyperlink"/>
@@ -16935,7 +19581,7 @@
           <w:lang w:val="ro-RO"/>
         </w:rPr>
         <w:sectPr>
-          <w:headerReference w:type="default" r:id="rId33"/>
+          <w:headerReference w:type="default" r:id="rId34"/>
           <w:pgSz w:w="12240" w:h="15840"/>
           <w:pgMar w:top="1440" w:right="1800" w:bottom="1440" w:left="1800" w:header="709" w:footer="720" w:gutter="0"/>
           <w:cols w:space="720"/>
@@ -17070,7 +19716,7 @@
       </w:pPr>
     </w:p>
     <w:sectPr>
-      <w:headerReference w:type="default" r:id="rId34"/>
+      <w:headerReference w:type="default" r:id="rId35"/>
       <w:pgSz w:w="12240" w:h="15840"/>
       <w:pgMar w:top="1440" w:right="1800" w:bottom="1440" w:left="1800" w:header="709" w:footer="720" w:gutter="0"/>
       <w:cols w:space="720"/>
@@ -17157,7 +19803,7 @@
       <w:rPr>
         <w:noProof/>
       </w:rPr>
-      <w:t>1</w:t>
+      <w:t>2</w:t>
     </w:r>
     <w:r>
       <w:rPr>
@@ -17195,7 +19841,7 @@
       <w:rPr>
         <w:noProof/>
       </w:rPr>
-      <w:t>23</w:t>
+      <w:t>30</w:t>
     </w:r>
     <w:r>
       <w:rPr>
@@ -17405,8 +20051,13 @@
       <w:ind w:firstLine="0"/>
       <w:jc w:val="center"/>
     </w:pPr>
+    <w:proofErr w:type="spellStart"/>
     <w:r>
-      <w:t>Capitolul 7</w:t>
+      <w:t>Capitolul</w:t>
+    </w:r>
+    <w:proofErr w:type="spellEnd"/>
+    <w:r>
+      <w:t xml:space="preserve"> 7</w:t>
     </w:r>
   </w:p>
 </w:hdr>
@@ -17447,9 +20098,11 @@
       <w:ind w:firstLine="0"/>
       <w:jc w:val="center"/>
     </w:pPr>
+    <w:proofErr w:type="spellStart"/>
     <w:r>
       <w:t>Bibliografie</w:t>
     </w:r>
+    <w:proofErr w:type="spellEnd"/>
   </w:p>
 </w:hdr>
 </file>
@@ -17496,9 +20149,19 @@
       <w:ind w:firstLine="0"/>
       <w:jc w:val="center"/>
     </w:pPr>
+    <w:proofErr w:type="spellStart"/>
     <w:r>
-      <w:t>Instrucţiuni generale</w:t>
+      <w:t>Instrucţiuni</w:t>
     </w:r>
+    <w:proofErr w:type="spellEnd"/>
+    <w:r>
+      <w:t xml:space="preserve"> </w:t>
+    </w:r>
+    <w:proofErr w:type="spellStart"/>
+    <w:r>
+      <w:t>generale</w:t>
+    </w:r>
+    <w:proofErr w:type="spellEnd"/>
   </w:p>
 </w:hdr>
 </file>
@@ -17528,8 +20191,13 @@
       <w:ind w:firstLine="0"/>
       <w:jc w:val="center"/>
     </w:pPr>
+    <w:proofErr w:type="spellStart"/>
     <w:r>
-      <w:t>Capitolul 1</w:t>
+      <w:t>Capitolul</w:t>
+    </w:r>
+    <w:proofErr w:type="spellEnd"/>
+    <w:r>
+      <w:t xml:space="preserve"> 1</w:t>
     </w:r>
   </w:p>
 </w:hdr>
@@ -17546,8 +20214,13 @@
       <w:ind w:firstLine="0"/>
       <w:jc w:val="center"/>
     </w:pPr>
+    <w:proofErr w:type="spellStart"/>
     <w:r>
-      <w:t>Capitolul 2</w:t>
+      <w:t>Capitolul</w:t>
+    </w:r>
+    <w:proofErr w:type="spellEnd"/>
+    <w:r>
+      <w:t xml:space="preserve"> 2</w:t>
     </w:r>
   </w:p>
 </w:hdr>
@@ -17564,8 +20237,13 @@
       <w:ind w:firstLine="0"/>
       <w:jc w:val="center"/>
     </w:pPr>
+    <w:proofErr w:type="spellStart"/>
     <w:r>
-      <w:t>Capitolul 3</w:t>
+      <w:t>Capitolul</w:t>
+    </w:r>
+    <w:proofErr w:type="spellEnd"/>
+    <w:r>
+      <w:t xml:space="preserve"> 3</w:t>
     </w:r>
   </w:p>
 </w:hdr>
@@ -17582,8 +20260,13 @@
       <w:ind w:firstLine="0"/>
       <w:jc w:val="center"/>
     </w:pPr>
+    <w:proofErr w:type="spellStart"/>
     <w:r>
-      <w:t>Capitolul 4</w:t>
+      <w:t>Capitolul</w:t>
+    </w:r>
+    <w:proofErr w:type="spellEnd"/>
+    <w:r>
+      <w:t xml:space="preserve"> 4</w:t>
     </w:r>
   </w:p>
 </w:hdr>
@@ -17600,8 +20283,13 @@
       <w:ind w:firstLine="0"/>
       <w:jc w:val="center"/>
     </w:pPr>
+    <w:proofErr w:type="spellStart"/>
     <w:r>
-      <w:t>Capitolul 5</w:t>
+      <w:t>Capitolul</w:t>
+    </w:r>
+    <w:proofErr w:type="spellEnd"/>
+    <w:r>
+      <w:t xml:space="preserve"> 5</w:t>
     </w:r>
   </w:p>
 </w:hdr>
@@ -17618,8 +20306,13 @@
       <w:ind w:firstLine="0"/>
       <w:jc w:val="center"/>
     </w:pPr>
+    <w:proofErr w:type="spellStart"/>
     <w:r>
-      <w:t>Capitolul 6</w:t>
+      <w:t>Capitolul</w:t>
+    </w:r>
+    <w:proofErr w:type="spellEnd"/>
+    <w:r>
+      <w:t xml:space="preserve"> 6</w:t>
     </w:r>
   </w:p>
 </w:hdr>
@@ -21902,7 +24595,7 @@
 </file>
 
 <file path=customXml/itemProps1.xml><?xml version="1.0" encoding="utf-8"?>
-<ds:datastoreItem xmlns:ds="http://schemas.openxmlformats.org/officeDocument/2006/customXml" ds:itemID="{F7567860-38E2-4773-94E8-A4E642C5A818}">
+<ds:datastoreItem xmlns:ds="http://schemas.openxmlformats.org/officeDocument/2006/customXml" ds:itemID="{FF7A733E-BD79-4DB7-81DF-F27693821CEE}">
   <ds:schemaRefs>
     <ds:schemaRef ds:uri="http://schemas.openxmlformats.org/officeDocument/2006/bibliography"/>
   </ds:schemaRefs>

</xml_diff>

<commit_message>
refactor: more code refactoring
</commit_message>
<xml_diff>
--- a/documentation/Radu_Irina_Andrada_Disertatie.docx
+++ b/documentation/Radu_Irina_Andrada_Disertatie.docx
@@ -1,6 +1,6 @@
 
 <file path=word/document.xml><?xml version="1.0" encoding="utf-8"?>
-<w:document xmlns:wpc="http://schemas.microsoft.com/office/word/2010/wordprocessingCanvas" xmlns:cx="http://schemas.microsoft.com/office/drawing/2014/chartex" xmlns:cx1="http://schemas.microsoft.com/office/drawing/2015/9/8/chartex" xmlns:cx2="http://schemas.microsoft.com/office/drawing/2015/10/21/chartex" xmlns:mc="http://schemas.openxmlformats.org/markup-compatibility/2006" xmlns:o="urn:schemas-microsoft-com:office:office" xmlns:r="http://schemas.openxmlformats.org/officeDocument/2006/relationships" xmlns:m="http://schemas.openxmlformats.org/officeDocument/2006/math" xmlns:v="urn:schemas-microsoft-com:vml" xmlns:wp14="http://schemas.microsoft.com/office/word/2010/wordprocessingDrawing" xmlns:wp="http://schemas.openxmlformats.org/drawingml/2006/wordprocessingDrawing" xmlns:w10="urn:schemas-microsoft-com:office:word" xmlns:w="http://schemas.openxmlformats.org/wordprocessingml/2006/main" xmlns:w14="http://schemas.microsoft.com/office/word/2010/wordml" xmlns:w15="http://schemas.microsoft.com/office/word/2012/wordml" xmlns:w16se="http://schemas.microsoft.com/office/word/2015/wordml/symex" xmlns:wpg="http://schemas.microsoft.com/office/word/2010/wordprocessingGroup" xmlns:wpi="http://schemas.microsoft.com/office/word/2010/wordprocessingInk" xmlns:wne="http://schemas.microsoft.com/office/word/2006/wordml" xmlns:wps="http://schemas.microsoft.com/office/word/2010/wordprocessingShape" mc:Ignorable="w14 w15 w16se wp14">
+<w:document xmlns:wpc="http://schemas.microsoft.com/office/word/2010/wordprocessingCanvas" xmlns:cx="http://schemas.microsoft.com/office/drawing/2014/chartex" xmlns:cx1="http://schemas.microsoft.com/office/drawing/2015/9/8/chartex" xmlns:cx2="http://schemas.microsoft.com/office/drawing/2015/10/21/chartex" xmlns:cx3="http://schemas.microsoft.com/office/drawing/2016/5/9/chartex" xmlns:cx4="http://schemas.microsoft.com/office/drawing/2016/5/10/chartex" xmlns:cx5="http://schemas.microsoft.com/office/drawing/2016/5/11/chartex" xmlns:cx6="http://schemas.microsoft.com/office/drawing/2016/5/12/chartex" xmlns:cx7="http://schemas.microsoft.com/office/drawing/2016/5/13/chartex" xmlns:cx8="http://schemas.microsoft.com/office/drawing/2016/5/14/chartex" xmlns:mc="http://schemas.openxmlformats.org/markup-compatibility/2006" xmlns:aink="http://schemas.microsoft.com/office/drawing/2016/ink" xmlns:am3d="http://schemas.microsoft.com/office/drawing/2017/model3d" xmlns:o="urn:schemas-microsoft-com:office:office" xmlns:r="http://schemas.openxmlformats.org/officeDocument/2006/relationships" xmlns:m="http://schemas.openxmlformats.org/officeDocument/2006/math" xmlns:v="urn:schemas-microsoft-com:vml" xmlns:wp14="http://schemas.microsoft.com/office/word/2010/wordprocessingDrawing" xmlns:wp="http://schemas.openxmlformats.org/drawingml/2006/wordprocessingDrawing" xmlns:w10="urn:schemas-microsoft-com:office:word" xmlns:w="http://schemas.openxmlformats.org/wordprocessingml/2006/main" xmlns:w14="http://schemas.microsoft.com/office/word/2010/wordml" xmlns:w15="http://schemas.microsoft.com/office/word/2012/wordml" xmlns:w16cex="http://schemas.microsoft.com/office/word/2018/wordml/cex" xmlns:w16cid="http://schemas.microsoft.com/office/word/2016/wordml/cid" xmlns:w16="http://schemas.microsoft.com/office/word/2018/wordml" xmlns:w16se="http://schemas.microsoft.com/office/word/2015/wordml/symex" xmlns:wpg="http://schemas.microsoft.com/office/word/2010/wordprocessingGroup" xmlns:wpi="http://schemas.microsoft.com/office/word/2010/wordprocessingInk" xmlns:wne="http://schemas.microsoft.com/office/word/2006/wordml" xmlns:wps="http://schemas.microsoft.com/office/word/2010/wordprocessingShape" mc:Ignorable="w14 w15 w16se w16cid w16 w16cex wp14">
   <w:body>
     <w:p>
       <w:pPr>
@@ -2005,7 +2005,7 @@
           <w:lang w:val="ro-RO" w:eastAsia="ko-KR"/>
         </w:rPr>
         <w:sectPr>
-          <w:headerReference w:type="default" r:id="rId10"/>
+          <w:headerReference w:type="default" r:id="rId11"/>
           <w:pgSz w:w="12240" w:h="15840"/>
           <w:pgMar w:top="1440" w:right="1800" w:bottom="1440" w:left="1800" w:header="142" w:footer="720" w:gutter="0"/>
           <w:cols w:space="720"/>
@@ -2038,7 +2038,7 @@
           <w:lang w:val="ro-RO" w:eastAsia="ko-KR"/>
         </w:rPr>
         <w:sectPr>
-          <w:headerReference w:type="default" r:id="rId11"/>
+          <w:headerReference w:type="default" r:id="rId12"/>
           <w:pgSz w:w="12240" w:h="15840"/>
           <w:pgMar w:top="1440" w:right="1800" w:bottom="1440" w:left="1800" w:header="142" w:footer="720" w:gutter="0"/>
           <w:cols w:space="720"/>
@@ -2425,7 +2425,7 @@
           <w:lang w:val="ro-RO" w:eastAsia="en-US"/>
         </w:rPr>
       </w:pPr>
-      <w:hyperlink r:id="rId12" w:anchor="_Toc384994107" w:history="1">
+      <w:hyperlink r:id="rId13" w:anchor="_Toc384994107" w:history="1">
         <w:r>
           <w:rPr>
             <w:rStyle w:val="Hyperlink"/>
@@ -2484,7 +2484,7 @@
           <w:lang w:val="ro-RO" w:eastAsia="en-US"/>
         </w:rPr>
       </w:pPr>
-      <w:hyperlink r:id="rId13" w:anchor="_Toc384994107" w:history="1">
+      <w:hyperlink r:id="rId14" w:anchor="_Toc384994107" w:history="1">
         <w:r>
           <w:rPr>
             <w:rStyle w:val="Hyperlink"/>
@@ -2551,7 +2551,7 @@
           <w:lang w:val="ro-RO" w:eastAsia="en-US"/>
         </w:rPr>
       </w:pPr>
-      <w:hyperlink r:id="rId14" w:anchor="_Toc384994107" w:history="1">
+      <w:hyperlink r:id="rId15" w:anchor="_Toc384994107" w:history="1">
         <w:r>
           <w:rPr>
             <w:rStyle w:val="Hyperlink"/>
@@ -3130,82 +3130,68 @@
           <w:lang w:val="ro-RO" w:eastAsia="en-US"/>
         </w:rPr>
       </w:pPr>
-      <w:r>
-        <w:fldChar w:fldCharType="begin"/>
-      </w:r>
-      <w:r>
-        <w:instrText xml:space="preserve"> HYPERLINK \l "_Toc384994106" </w:instrText>
-      </w:r>
-      <w:r>
-        <w:fldChar w:fldCharType="separate"/>
-      </w:r>
-      <w:r>
-        <w:rPr>
-          <w:rStyle w:val="Hyperlink"/>
-          <w:noProof/>
-          <w:lang w:val="ro-RO"/>
-        </w:rPr>
-        <w:t>4</w:t>
-      </w:r>
-      <w:r>
-        <w:rPr>
-          <w:rStyle w:val="Hyperlink"/>
-          <w:noProof/>
-          <w:lang w:val="ro-RO"/>
-        </w:rPr>
-        <w:t>.1.</w:t>
-      </w:r>
-      <w:r>
-        <w:rPr>
-          <w:rFonts w:ascii="Calibri" w:eastAsia="Times New Roman" w:hAnsi="Calibri"/>
-          <w:noProof/>
-          <w:sz w:val="22"/>
-          <w:szCs w:val="22"/>
-          <w:lang w:val="ro-RO" w:eastAsia="en-US"/>
-        </w:rPr>
-        <w:tab/>
-      </w:r>
-      <w:r>
-        <w:rPr>
-          <w:lang w:val="ro-RO"/>
-        </w:rPr>
-        <w:t>S</w:t>
-      </w:r>
-      <w:r>
-        <w:rPr>
-          <w:lang w:val="ro-RO"/>
-        </w:rPr>
-        <w:t>erver</w:t>
-      </w:r>
-      <w:r>
-        <w:rPr>
-          <w:lang w:val="ro-RO"/>
-        </w:rPr>
-        <w:t>ul</w:t>
-      </w:r>
-      <w:r>
-        <w:rPr>
-          <w:noProof/>
-          <w:webHidden/>
-          <w:lang w:val="ro-RO"/>
-        </w:rPr>
-        <w:tab/>
-      </w:r>
-      <w:r>
-        <w:rPr>
-          <w:noProof/>
-          <w:webHidden/>
-          <w:lang w:val="ro-RO"/>
-        </w:rPr>
-        <w:t>7</w:t>
-      </w:r>
-      <w:r>
-        <w:rPr>
-          <w:noProof/>
-          <w:lang w:val="ro-RO"/>
-        </w:rPr>
-        <w:fldChar w:fldCharType="end"/>
-      </w:r>
+      <w:hyperlink w:anchor="_Toc384994106" w:history="1">
+        <w:r>
+          <w:rPr>
+            <w:rStyle w:val="Hyperlink"/>
+            <w:noProof/>
+            <w:lang w:val="ro-RO"/>
+          </w:rPr>
+          <w:t>4</w:t>
+        </w:r>
+        <w:r>
+          <w:rPr>
+            <w:rStyle w:val="Hyperlink"/>
+            <w:noProof/>
+            <w:lang w:val="ro-RO"/>
+          </w:rPr>
+          <w:t>.1.</w:t>
+        </w:r>
+        <w:r>
+          <w:rPr>
+            <w:rFonts w:ascii="Calibri" w:eastAsia="Times New Roman" w:hAnsi="Calibri"/>
+            <w:noProof/>
+            <w:sz w:val="22"/>
+            <w:szCs w:val="22"/>
+            <w:lang w:val="ro-RO" w:eastAsia="en-US"/>
+          </w:rPr>
+          <w:tab/>
+        </w:r>
+        <w:r>
+          <w:rPr>
+            <w:lang w:val="ro-RO"/>
+          </w:rPr>
+          <w:t>S</w:t>
+        </w:r>
+        <w:r>
+          <w:rPr>
+            <w:lang w:val="ro-RO"/>
+          </w:rPr>
+          <w:t>erver</w:t>
+        </w:r>
+        <w:r>
+          <w:rPr>
+            <w:lang w:val="ro-RO"/>
+          </w:rPr>
+          <w:t>ul</w:t>
+        </w:r>
+        <w:r>
+          <w:rPr>
+            <w:noProof/>
+            <w:webHidden/>
+            <w:lang w:val="ro-RO"/>
+          </w:rPr>
+          <w:tab/>
+        </w:r>
+        <w:r>
+          <w:rPr>
+            <w:noProof/>
+            <w:webHidden/>
+            <w:lang w:val="ro-RO"/>
+          </w:rPr>
+          <w:t>7</w:t>
+        </w:r>
+      </w:hyperlink>
     </w:p>
     <w:p>
       <w:pPr>
@@ -3341,86 +3327,72 @@
           <w:lang w:val="en-GB" w:eastAsia="en-US"/>
         </w:rPr>
       </w:pPr>
-      <w:r>
-        <w:fldChar w:fldCharType="begin"/>
-      </w:r>
-      <w:r>
-        <w:instrText xml:space="preserve"> HYPERLINK \l "_Toc384994106" </w:instrText>
-      </w:r>
-      <w:r>
-        <w:fldChar w:fldCharType="separate"/>
-      </w:r>
-      <w:r>
-        <w:rPr>
-          <w:rStyle w:val="Hyperlink"/>
-          <w:noProof/>
-          <w:lang w:val="ro-RO"/>
-        </w:rPr>
-        <w:t>4</w:t>
-      </w:r>
-      <w:r>
-        <w:rPr>
-          <w:rStyle w:val="Hyperlink"/>
-          <w:noProof/>
-          <w:lang w:val="ro-RO"/>
-        </w:rPr>
-        <w:t>.</w:t>
-      </w:r>
-      <w:r>
-        <w:rPr>
-          <w:rStyle w:val="Hyperlink"/>
-          <w:noProof/>
-          <w:lang w:val="ro-RO"/>
-        </w:rPr>
-        <w:t>3</w:t>
-      </w:r>
-      <w:r>
-        <w:rPr>
-          <w:rStyle w:val="Hyperlink"/>
-          <w:noProof/>
-          <w:lang w:val="ro-RO"/>
-        </w:rPr>
-        <w:t>.</w:t>
-      </w:r>
-      <w:r>
-        <w:rPr>
-          <w:rFonts w:ascii="Calibri" w:eastAsia="Times New Roman" w:hAnsi="Calibri"/>
-          <w:noProof/>
-          <w:sz w:val="22"/>
-          <w:szCs w:val="22"/>
-          <w:lang w:val="ro-RO" w:eastAsia="en-US"/>
-        </w:rPr>
-        <w:tab/>
-      </w:r>
-      <w:r>
-        <w:rPr>
-          <w:lang w:val="ro-RO"/>
-        </w:rPr>
-        <w:t>Clientul Android</w:t>
-      </w:r>
-      <w:r>
-        <w:rPr>
-          <w:noProof/>
-          <w:webHidden/>
-          <w:lang w:val="ro-RO"/>
-        </w:rPr>
-        <w:tab/>
-      </w:r>
-      <w:r>
-        <w:rPr>
-          <w:noProof/>
-          <w:webHidden/>
-          <w:lang w:val="ro-RO"/>
-        </w:rPr>
-        <w:t>14</w:t>
-      </w:r>
-      <w:r>
-        <w:rPr>
-          <w:noProof/>
-          <w:lang w:val="ro-RO"/>
-        </w:rPr>
-        <w:fldChar w:fldCharType="end"/>
-      </w:r>
+      <w:hyperlink w:anchor="_Toc384994106" w:history="1">
+        <w:r>
+          <w:rPr>
+            <w:rStyle w:val="Hyperlink"/>
+            <w:noProof/>
+            <w:lang w:val="ro-RO"/>
+          </w:rPr>
+          <w:t>4</w:t>
+        </w:r>
+        <w:r>
+          <w:rPr>
+            <w:rStyle w:val="Hyperlink"/>
+            <w:noProof/>
+            <w:lang w:val="ro-RO"/>
+          </w:rPr>
+          <w:t>.</w:t>
+        </w:r>
+        <w:r>
+          <w:rPr>
+            <w:rStyle w:val="Hyperlink"/>
+            <w:noProof/>
+            <w:lang w:val="ro-RO"/>
+          </w:rPr>
+          <w:t>3</w:t>
+        </w:r>
+        <w:r>
+          <w:rPr>
+            <w:rStyle w:val="Hyperlink"/>
+            <w:noProof/>
+            <w:lang w:val="ro-RO"/>
+          </w:rPr>
+          <w:t>.</w:t>
+        </w:r>
+        <w:r>
+          <w:rPr>
+            <w:rFonts w:ascii="Calibri" w:eastAsia="Times New Roman" w:hAnsi="Calibri"/>
+            <w:noProof/>
+            <w:sz w:val="22"/>
+            <w:szCs w:val="22"/>
+            <w:lang w:val="ro-RO" w:eastAsia="en-US"/>
+          </w:rPr>
+          <w:tab/>
+        </w:r>
+        <w:r>
+          <w:rPr>
+            <w:lang w:val="ro-RO"/>
+          </w:rPr>
+          <w:t>Clientul Android</w:t>
+        </w:r>
+        <w:r>
+          <w:rPr>
+            <w:noProof/>
+            <w:webHidden/>
+            <w:lang w:val="ro-RO"/>
+          </w:rPr>
+          <w:tab/>
+        </w:r>
+        <w:r>
+          <w:rPr>
+            <w:noProof/>
+            <w:webHidden/>
+            <w:lang w:val="ro-RO"/>
+          </w:rPr>
+          <w:t>14</w:t>
+        </w:r>
+      </w:hyperlink>
     </w:p>
     <w:p>
       <w:pPr>
@@ -3610,135 +3582,121 @@
           <w:lang w:val="ro-RO"/>
         </w:rPr>
       </w:pPr>
-      <w:r>
-        <w:fldChar w:fldCharType="begin"/>
-      </w:r>
-      <w:r>
-        <w:instrText xml:space="preserve"> HYPERLINK \l "_Toc384994106" </w:instrText>
-      </w:r>
-      <w:r>
-        <w:fldChar w:fldCharType="separate"/>
-      </w:r>
-      <w:r>
-        <w:rPr>
-          <w:rStyle w:val="Hyperlink"/>
-          <w:noProof/>
-          <w:lang w:val="ro-RO"/>
-        </w:rPr>
-        <w:t>3</w:t>
-      </w:r>
-      <w:r>
-        <w:rPr>
-          <w:rStyle w:val="Hyperlink"/>
-          <w:noProof/>
-          <w:lang w:val="ro-RO"/>
-        </w:rPr>
-        <w:t>.</w:t>
-      </w:r>
-      <w:r>
-        <w:rPr>
-          <w:rStyle w:val="Hyperlink"/>
-          <w:noProof/>
-          <w:lang w:val="ro-RO"/>
-        </w:rPr>
-        <w:t>2</w:t>
-      </w:r>
-      <w:r>
-        <w:rPr>
-          <w:rStyle w:val="Hyperlink"/>
-          <w:noProof/>
-          <w:lang w:val="ro-RO"/>
-        </w:rPr>
-        <w:t>.</w:t>
-      </w:r>
-      <w:r>
-        <w:rPr>
-          <w:rFonts w:ascii="Calibri" w:eastAsia="Times New Roman" w:hAnsi="Calibri"/>
-          <w:noProof/>
-          <w:sz w:val="22"/>
-          <w:szCs w:val="22"/>
-          <w:lang w:val="ro-RO" w:eastAsia="en-US"/>
-        </w:rPr>
-        <w:tab/>
-      </w:r>
-      <w:r>
-        <w:rPr>
-          <w:rStyle w:val="Hyperlink"/>
-          <w:noProof/>
-          <w:lang w:val="ro-RO"/>
-        </w:rPr>
-        <w:t>Serverul</w:t>
-      </w:r>
-      <w:r>
-        <w:rPr>
-          <w:rStyle w:val="Hyperlink"/>
-          <w:noProof/>
-          <w:lang w:val="ro-RO"/>
-        </w:rPr>
-        <w:t xml:space="preserve"> .....................</w:t>
-      </w:r>
-      <w:r>
-        <w:rPr>
-          <w:noProof/>
-          <w:webHidden/>
-          <w:lang w:val="ro-RO"/>
-        </w:rPr>
-        <w:tab/>
-      </w:r>
-      <w:r>
-        <w:rPr>
-          <w:noProof/>
-          <w:webHidden/>
-          <w:lang w:val="ro-RO"/>
-        </w:rPr>
-        <w:fldChar w:fldCharType="begin"/>
-      </w:r>
-      <w:r>
-        <w:rPr>
-          <w:noProof/>
-          <w:webHidden/>
-          <w:lang w:val="ro-RO"/>
-        </w:rPr>
-        <w:instrText xml:space="preserve"> PAGEREF _Toc384994106 \h </w:instrText>
-      </w:r>
-      <w:r>
-        <w:rPr>
-          <w:noProof/>
-          <w:webHidden/>
-          <w:lang w:val="ro-RO"/>
-        </w:rPr>
-      </w:r>
-      <w:r>
-        <w:rPr>
-          <w:noProof/>
-          <w:webHidden/>
-          <w:lang w:val="ro-RO"/>
-        </w:rPr>
-        <w:fldChar w:fldCharType="separate"/>
-      </w:r>
-      <w:r>
-        <w:rPr>
-          <w:noProof/>
-          <w:webHidden/>
-          <w:lang w:val="ro-RO"/>
-        </w:rPr>
-        <w:t>1</w:t>
-      </w:r>
-      <w:r>
-        <w:rPr>
-          <w:noProof/>
-          <w:webHidden/>
-          <w:lang w:val="ro-RO"/>
-        </w:rPr>
-        <w:fldChar w:fldCharType="end"/>
-      </w:r>
-      <w:r>
-        <w:rPr>
-          <w:noProof/>
-          <w:lang w:val="ro-RO"/>
-        </w:rPr>
-        <w:fldChar w:fldCharType="end"/>
-      </w:r>
+      <w:hyperlink w:anchor="_Toc384994106" w:history="1">
+        <w:r>
+          <w:rPr>
+            <w:rStyle w:val="Hyperlink"/>
+            <w:noProof/>
+            <w:lang w:val="ro-RO"/>
+          </w:rPr>
+          <w:t>3</w:t>
+        </w:r>
+        <w:r>
+          <w:rPr>
+            <w:rStyle w:val="Hyperlink"/>
+            <w:noProof/>
+            <w:lang w:val="ro-RO"/>
+          </w:rPr>
+          <w:t>.</w:t>
+        </w:r>
+        <w:r>
+          <w:rPr>
+            <w:rStyle w:val="Hyperlink"/>
+            <w:noProof/>
+            <w:lang w:val="ro-RO"/>
+          </w:rPr>
+          <w:t>2</w:t>
+        </w:r>
+        <w:r>
+          <w:rPr>
+            <w:rStyle w:val="Hyperlink"/>
+            <w:noProof/>
+            <w:lang w:val="ro-RO"/>
+          </w:rPr>
+          <w:t>.</w:t>
+        </w:r>
+        <w:r>
+          <w:rPr>
+            <w:rFonts w:ascii="Calibri" w:eastAsia="Times New Roman" w:hAnsi="Calibri"/>
+            <w:noProof/>
+            <w:sz w:val="22"/>
+            <w:szCs w:val="22"/>
+            <w:lang w:val="ro-RO" w:eastAsia="en-US"/>
+          </w:rPr>
+          <w:tab/>
+        </w:r>
+        <w:r>
+          <w:rPr>
+            <w:rStyle w:val="Hyperlink"/>
+            <w:noProof/>
+            <w:lang w:val="ro-RO"/>
+          </w:rPr>
+          <w:t>Serverul</w:t>
+        </w:r>
+        <w:r>
+          <w:rPr>
+            <w:rStyle w:val="Hyperlink"/>
+            <w:noProof/>
+            <w:lang w:val="ro-RO"/>
+          </w:rPr>
+          <w:t xml:space="preserve"> .....................</w:t>
+        </w:r>
+        <w:r>
+          <w:rPr>
+            <w:noProof/>
+            <w:webHidden/>
+            <w:lang w:val="ro-RO"/>
+          </w:rPr>
+          <w:tab/>
+        </w:r>
+        <w:r>
+          <w:rPr>
+            <w:noProof/>
+            <w:webHidden/>
+            <w:lang w:val="ro-RO"/>
+          </w:rPr>
+          <w:fldChar w:fldCharType="begin"/>
+        </w:r>
+        <w:r>
+          <w:rPr>
+            <w:noProof/>
+            <w:webHidden/>
+            <w:lang w:val="ro-RO"/>
+          </w:rPr>
+          <w:instrText xml:space="preserve"> PAGEREF _Toc384994106 \h </w:instrText>
+        </w:r>
+        <w:r>
+          <w:rPr>
+            <w:noProof/>
+            <w:webHidden/>
+            <w:lang w:val="ro-RO"/>
+          </w:rPr>
+        </w:r>
+        <w:r>
+          <w:rPr>
+            <w:noProof/>
+            <w:webHidden/>
+            <w:lang w:val="ro-RO"/>
+          </w:rPr>
+          <w:fldChar w:fldCharType="separate"/>
+        </w:r>
+        <w:r>
+          <w:rPr>
+            <w:noProof/>
+            <w:webHidden/>
+            <w:lang w:val="ro-RO"/>
+          </w:rPr>
+          <w:t>1</w:t>
+        </w:r>
+        <w:r>
+          <w:rPr>
+            <w:noProof/>
+            <w:webHidden/>
+            <w:lang w:val="ro-RO"/>
+          </w:rPr>
+          <w:fldChar w:fldCharType="end"/>
+        </w:r>
+      </w:hyperlink>
       <w:r>
         <w:rPr>
           <w:noProof/>
@@ -3758,133 +3716,119 @@
           <w:lang w:val="en-GB" w:eastAsia="en-US"/>
         </w:rPr>
       </w:pPr>
-      <w:r>
-        <w:fldChar w:fldCharType="begin"/>
-      </w:r>
-      <w:r>
-        <w:instrText xml:space="preserve"> HYPERLINK \l "_Toc384994106" </w:instrText>
-      </w:r>
-      <w:r>
-        <w:fldChar w:fldCharType="separate"/>
-      </w:r>
-      <w:r>
-        <w:rPr>
-          <w:rStyle w:val="Hyperlink"/>
-          <w:noProof/>
-          <w:lang w:val="ro-RO"/>
-        </w:rPr>
-        <w:t>3</w:t>
-      </w:r>
-      <w:r>
-        <w:rPr>
-          <w:rStyle w:val="Hyperlink"/>
-          <w:noProof/>
-          <w:lang w:val="ro-RO"/>
-        </w:rPr>
-        <w:t>.</w:t>
-      </w:r>
-      <w:r>
-        <w:rPr>
-          <w:rStyle w:val="Hyperlink"/>
-          <w:noProof/>
-          <w:lang w:val="ro-RO"/>
-        </w:rPr>
-        <w:t>3</w:t>
-      </w:r>
-      <w:r>
-        <w:rPr>
-          <w:rStyle w:val="Hyperlink"/>
-          <w:noProof/>
-          <w:lang w:val="ro-RO"/>
-        </w:rPr>
-        <w:t>.</w:t>
-      </w:r>
-      <w:r>
-        <w:rPr>
-          <w:rFonts w:ascii="Calibri" w:eastAsia="Times New Roman" w:hAnsi="Calibri"/>
-          <w:noProof/>
-          <w:sz w:val="22"/>
-          <w:szCs w:val="22"/>
-          <w:lang w:val="ro-RO" w:eastAsia="en-US"/>
-        </w:rPr>
-        <w:tab/>
-      </w:r>
-      <w:r>
-        <w:rPr>
-          <w:lang w:val="ro-RO"/>
-        </w:rPr>
-        <w:t>Clientul WEB</w:t>
-      </w:r>
-      <w:r>
-        <w:rPr>
-          <w:noProof/>
-          <w:webHidden/>
-          <w:lang w:val="ro-RO"/>
-        </w:rPr>
-        <w:tab/>
-      </w:r>
-      <w:r>
-        <w:rPr>
-          <w:noProof/>
-          <w:webHidden/>
-          <w:lang w:val="ro-RO"/>
-        </w:rPr>
-        <w:t>2</w:t>
-      </w:r>
-      <w:r>
-        <w:rPr>
-          <w:noProof/>
-          <w:webHidden/>
-          <w:lang w:val="ro-RO"/>
-        </w:rPr>
-        <w:fldChar w:fldCharType="begin"/>
-      </w:r>
-      <w:r>
-        <w:rPr>
-          <w:noProof/>
-          <w:webHidden/>
-          <w:lang w:val="ro-RO"/>
-        </w:rPr>
-        <w:instrText xml:space="preserve"> PAGEREF _Toc384994106 \h </w:instrText>
-      </w:r>
-      <w:r>
-        <w:rPr>
-          <w:noProof/>
-          <w:webHidden/>
-          <w:lang w:val="ro-RO"/>
-        </w:rPr>
-      </w:r>
-      <w:r>
-        <w:rPr>
-          <w:noProof/>
-          <w:webHidden/>
-          <w:lang w:val="ro-RO"/>
-        </w:rPr>
-        <w:fldChar w:fldCharType="separate"/>
-      </w:r>
-      <w:r>
-        <w:rPr>
-          <w:noProof/>
-          <w:webHidden/>
-          <w:lang w:val="ro-RO"/>
-        </w:rPr>
-        <w:t>1</w:t>
-      </w:r>
-      <w:r>
-        <w:rPr>
-          <w:noProof/>
-          <w:webHidden/>
-          <w:lang w:val="ro-RO"/>
-        </w:rPr>
-        <w:fldChar w:fldCharType="end"/>
-      </w:r>
-      <w:r>
-        <w:rPr>
-          <w:noProof/>
-          <w:lang w:val="ro-RO"/>
-        </w:rPr>
-        <w:fldChar w:fldCharType="end"/>
-      </w:r>
+      <w:hyperlink w:anchor="_Toc384994106" w:history="1">
+        <w:r>
+          <w:rPr>
+            <w:rStyle w:val="Hyperlink"/>
+            <w:noProof/>
+            <w:lang w:val="ro-RO"/>
+          </w:rPr>
+          <w:t>3</w:t>
+        </w:r>
+        <w:r>
+          <w:rPr>
+            <w:rStyle w:val="Hyperlink"/>
+            <w:noProof/>
+            <w:lang w:val="ro-RO"/>
+          </w:rPr>
+          <w:t>.</w:t>
+        </w:r>
+        <w:r>
+          <w:rPr>
+            <w:rStyle w:val="Hyperlink"/>
+            <w:noProof/>
+            <w:lang w:val="ro-RO"/>
+          </w:rPr>
+          <w:t>3</w:t>
+        </w:r>
+        <w:r>
+          <w:rPr>
+            <w:rStyle w:val="Hyperlink"/>
+            <w:noProof/>
+            <w:lang w:val="ro-RO"/>
+          </w:rPr>
+          <w:t>.</w:t>
+        </w:r>
+        <w:r>
+          <w:rPr>
+            <w:rFonts w:ascii="Calibri" w:eastAsia="Times New Roman" w:hAnsi="Calibri"/>
+            <w:noProof/>
+            <w:sz w:val="22"/>
+            <w:szCs w:val="22"/>
+            <w:lang w:val="ro-RO" w:eastAsia="en-US"/>
+          </w:rPr>
+          <w:tab/>
+        </w:r>
+        <w:r>
+          <w:rPr>
+            <w:lang w:val="ro-RO"/>
+          </w:rPr>
+          <w:t>Clientul WEB</w:t>
+        </w:r>
+        <w:r>
+          <w:rPr>
+            <w:noProof/>
+            <w:webHidden/>
+            <w:lang w:val="ro-RO"/>
+          </w:rPr>
+          <w:tab/>
+        </w:r>
+        <w:r>
+          <w:rPr>
+            <w:noProof/>
+            <w:webHidden/>
+            <w:lang w:val="ro-RO"/>
+          </w:rPr>
+          <w:t>2</w:t>
+        </w:r>
+        <w:r>
+          <w:rPr>
+            <w:noProof/>
+            <w:webHidden/>
+            <w:lang w:val="ro-RO"/>
+          </w:rPr>
+          <w:fldChar w:fldCharType="begin"/>
+        </w:r>
+        <w:r>
+          <w:rPr>
+            <w:noProof/>
+            <w:webHidden/>
+            <w:lang w:val="ro-RO"/>
+          </w:rPr>
+          <w:instrText xml:space="preserve"> PAGEREF _Toc384994106 \h </w:instrText>
+        </w:r>
+        <w:r>
+          <w:rPr>
+            <w:noProof/>
+            <w:webHidden/>
+            <w:lang w:val="ro-RO"/>
+          </w:rPr>
+        </w:r>
+        <w:r>
+          <w:rPr>
+            <w:noProof/>
+            <w:webHidden/>
+            <w:lang w:val="ro-RO"/>
+          </w:rPr>
+          <w:fldChar w:fldCharType="separate"/>
+        </w:r>
+        <w:r>
+          <w:rPr>
+            <w:noProof/>
+            <w:webHidden/>
+            <w:lang w:val="ro-RO"/>
+          </w:rPr>
+          <w:t>1</w:t>
+        </w:r>
+        <w:r>
+          <w:rPr>
+            <w:noProof/>
+            <w:webHidden/>
+            <w:lang w:val="ro-RO"/>
+          </w:rPr>
+          <w:fldChar w:fldCharType="end"/>
+        </w:r>
+      </w:hyperlink>
     </w:p>
     <w:p>
       <w:pPr>
@@ -3996,7 +3940,14 @@
             <w:rStyle w:val="Hyperlink"/>
             <w:noProof/>
           </w:rPr>
-          <w:t>Capitolul 7. Manual de instalare si utilizare</w:t>
+          <w:t xml:space="preserve">Capitolul 7. </w:t>
+        </w:r>
+        <w:r>
+          <w:rPr>
+            <w:rStyle w:val="Hyperlink"/>
+            <w:noProof/>
+          </w:rPr>
+          <w:t>Ghid de utilizare</w:t>
         </w:r>
         <w:r>
           <w:rPr>
@@ -4328,8 +4279,8 @@
           <w:lang w:val="ro-RO"/>
         </w:rPr>
         <w:sectPr>
-          <w:headerReference w:type="default" r:id="rId15"/>
-          <w:footerReference w:type="default" r:id="rId16"/>
+          <w:headerReference w:type="default" r:id="rId16"/>
+          <w:footerReference w:type="default" r:id="rId17"/>
           <w:type w:val="oddPage"/>
           <w:pgSz w:w="12240" w:h="15840"/>
           <w:pgMar w:top="1440" w:right="1800" w:bottom="1440" w:left="1800" w:header="709" w:footer="720" w:gutter="0"/>
@@ -4594,8 +4545,8 @@
           <w:lang w:val="ro-RO" w:eastAsia="ko-KR"/>
         </w:rPr>
         <w:sectPr>
-          <w:headerReference w:type="default" r:id="rId17"/>
-          <w:footerReference w:type="default" r:id="rId18"/>
+          <w:headerReference w:type="default" r:id="rId18"/>
+          <w:footerReference w:type="default" r:id="rId19"/>
           <w:type w:val="oddPage"/>
           <w:pgSz w:w="12240" w:h="15840"/>
           <w:pgMar w:top="1440" w:right="1800" w:bottom="1440" w:left="1800" w:header="709" w:footer="720" w:gutter="0"/>
@@ -5130,7 +5081,7 @@
           <w:lang w:val="ro-RO"/>
         </w:rPr>
         <w:sectPr>
-          <w:headerReference w:type="default" r:id="rId19"/>
+          <w:headerReference w:type="default" r:id="rId20"/>
           <w:pgSz w:w="12240" w:h="15840"/>
           <w:pgMar w:top="1440" w:right="1800" w:bottom="1440" w:left="1800" w:header="709" w:footer="720" w:gutter="0"/>
           <w:cols w:space="720"/>
@@ -6724,7 +6675,7 @@
           <w:lang w:val="ro-RO"/>
         </w:rPr>
         <w:sectPr>
-          <w:headerReference w:type="default" r:id="rId20"/>
+          <w:headerReference w:type="default" r:id="rId21"/>
           <w:pgSz w:w="12240" w:h="15840"/>
           <w:pgMar w:top="1440" w:right="1800" w:bottom="1440" w:left="1800" w:header="709" w:footer="720" w:gutter="0"/>
           <w:cols w:space="720"/>
@@ -6818,7 +6769,7 @@
                     <pic:cNvPicPr/>
                   </pic:nvPicPr>
                   <pic:blipFill>
-                    <a:blip r:embed="rId21">
+                    <a:blip r:embed="rId22">
                       <a:extLst>
                         <a:ext uri="{28A0092B-C50C-407E-A947-70E740481C1C}">
                           <a14:useLocalDpi xmlns:a14="http://schemas.microsoft.com/office/drawing/2010/main" val="0"/>
@@ -6991,7 +6942,7 @@
                     <pic:cNvPicPr/>
                   </pic:nvPicPr>
                   <pic:blipFill>
-                    <a:blip r:embed="rId22">
+                    <a:blip r:embed="rId23">
                       <a:extLst>
                         <a:ext uri="{28A0092B-C50C-407E-A947-70E740481C1C}">
                           <a14:useLocalDpi xmlns:a14="http://schemas.microsoft.com/office/drawing/2010/main" val="0"/>
@@ -12158,7 +12109,7 @@
                     </pic:cNvPicPr>
                   </pic:nvPicPr>
                   <pic:blipFill>
-                    <a:blip r:embed="rId23">
+                    <a:blip r:embed="rId24">
                       <a:extLst>
                         <a:ext uri="{28A0092B-C50C-407E-A947-70E740481C1C}">
                           <a14:useLocalDpi xmlns:a14="http://schemas.microsoft.com/office/drawing/2010/main" val="0"/>
@@ -12868,7 +12819,7 @@
           <w:lang w:val="ro-RO"/>
         </w:rPr>
         <w:sectPr>
-          <w:headerReference w:type="default" r:id="rId24"/>
+          <w:headerReference w:type="default" r:id="rId25"/>
           <w:pgSz w:w="12240" w:h="15840"/>
           <w:pgMar w:top="1440" w:right="1800" w:bottom="1440" w:left="1800" w:header="709" w:footer="720" w:gutter="0"/>
           <w:cols w:space="720"/>
@@ -12962,7 +12913,7 @@
             <o:lock v:ext="edit" aspectratio="t"/>
           </v:shapetype>
           <v:shape id="_x0000_i1025" type="#_x0000_t75" style="width:6in;height:263.25pt">
-            <v:imagedata r:id="rId25" o:title="general-structure"/>
+            <v:imagedata r:id="rId26" o:title="general-structure"/>
           </v:shape>
         </w:pict>
       </w:r>
@@ -13825,7 +13776,7 @@
         </w:rPr>
         <w:pict w14:anchorId="7DA01A49">
           <v:shape id="_x0000_i1026" type="#_x0000_t75" style="width:431.25pt;height:579.75pt">
-            <v:imagedata r:id="rId26" o:title="sever-detailed"/>
+            <v:imagedata r:id="rId27" o:title="sever-detailed"/>
           </v:shape>
         </w:pict>
       </w:r>
@@ -14484,27 +14435,7 @@
           <w:lang w:eastAsia="en-US"/>
         </w:rPr>
         <w:tab/>
-        <w:t xml:space="preserve">public Optional&lt;UserEntity&gt; </w:t>
-      </w:r>
-      <w:proofErr w:type="gramStart"/>
-      <w:r>
-        <w:rPr>
-          <w:rFonts w:ascii="Courier New" w:eastAsia="Times New Roman" w:hAnsi="Courier New" w:cs="Courier New"/>
-          <w:sz w:val="20"/>
-          <w:szCs w:val="20"/>
-          <w:lang w:eastAsia="en-US"/>
-        </w:rPr>
-        <w:t>findByUsername(</w:t>
-      </w:r>
-      <w:proofErr w:type="gramEnd"/>
-      <w:r>
-        <w:rPr>
-          <w:rFonts w:ascii="Courier New" w:eastAsia="Times New Roman" w:hAnsi="Courier New" w:cs="Courier New"/>
-          <w:sz w:val="20"/>
-          <w:szCs w:val="20"/>
-          <w:lang w:eastAsia="en-US"/>
-        </w:rPr>
-        <w:t>String username);</w:t>
+        <w:t>public Optional&lt;UserEntity&gt; findByUsername(String username);</w:t>
       </w:r>
     </w:p>
     <w:p>
@@ -14585,27 +14516,7 @@
           <w:lang w:eastAsia="en-US"/>
         </w:rPr>
         <w:tab/>
-        <w:t xml:space="preserve">public Optional&lt;UserEntity&gt; </w:t>
-      </w:r>
-      <w:proofErr w:type="gramStart"/>
-      <w:r>
-        <w:rPr>
-          <w:rFonts w:ascii="Courier New" w:eastAsia="Times New Roman" w:hAnsi="Courier New" w:cs="Courier New"/>
-          <w:sz w:val="20"/>
-          <w:szCs w:val="20"/>
-          <w:lang w:eastAsia="en-US"/>
-        </w:rPr>
-        <w:t>findByEmail(</w:t>
-      </w:r>
-      <w:proofErr w:type="gramEnd"/>
-      <w:r>
-        <w:rPr>
-          <w:rFonts w:ascii="Courier New" w:eastAsia="Times New Roman" w:hAnsi="Courier New" w:cs="Courier New"/>
-          <w:sz w:val="20"/>
-          <w:szCs w:val="20"/>
-          <w:lang w:eastAsia="en-US"/>
-        </w:rPr>
-        <w:t>String email);</w:t>
+        <w:t>public Optional&lt;UserEntity&gt; findByEmail(String email);</w:t>
       </w:r>
     </w:p>
     <w:p>
@@ -14686,27 +14597,7 @@
           <w:lang w:eastAsia="en-US"/>
         </w:rPr>
         <w:tab/>
-        <w:t xml:space="preserve">public Optional&lt;UserEntity&gt; </w:t>
-      </w:r>
-      <w:proofErr w:type="gramStart"/>
-      <w:r>
-        <w:rPr>
-          <w:rFonts w:ascii="Courier New" w:eastAsia="Times New Roman" w:hAnsi="Courier New" w:cs="Courier New"/>
-          <w:sz w:val="20"/>
-          <w:szCs w:val="20"/>
-          <w:lang w:eastAsia="en-US"/>
-        </w:rPr>
-        <w:t>findByEmailAndPassword(</w:t>
-      </w:r>
-      <w:proofErr w:type="gramEnd"/>
-      <w:r>
-        <w:rPr>
-          <w:rFonts w:ascii="Courier New" w:eastAsia="Times New Roman" w:hAnsi="Courier New" w:cs="Courier New"/>
-          <w:sz w:val="20"/>
-          <w:szCs w:val="20"/>
-          <w:lang w:eastAsia="en-US"/>
-        </w:rPr>
-        <w:t>String email, String password);</w:t>
+        <w:t>public Optional&lt;UserEntity&gt; findByEmailAndPassword(String email, String password);</w:t>
       </w:r>
     </w:p>
     <w:p>
@@ -14787,27 +14678,7 @@
           <w:lang w:eastAsia="en-US"/>
         </w:rPr>
         <w:tab/>
-        <w:t xml:space="preserve">public Optional&lt;UserEntity&gt; </w:t>
-      </w:r>
-      <w:proofErr w:type="gramStart"/>
-      <w:r>
-        <w:rPr>
-          <w:rFonts w:ascii="Courier New" w:eastAsia="Times New Roman" w:hAnsi="Courier New" w:cs="Courier New"/>
-          <w:sz w:val="20"/>
-          <w:szCs w:val="20"/>
-          <w:lang w:eastAsia="en-US"/>
-        </w:rPr>
-        <w:t>findByUsernameAndPassword(</w:t>
-      </w:r>
-      <w:proofErr w:type="gramEnd"/>
-      <w:r>
-        <w:rPr>
-          <w:rFonts w:ascii="Courier New" w:eastAsia="Times New Roman" w:hAnsi="Courier New" w:cs="Courier New"/>
-          <w:sz w:val="20"/>
-          <w:szCs w:val="20"/>
-          <w:lang w:eastAsia="en-US"/>
-        </w:rPr>
-        <w:t>String username, String password);</w:t>
+        <w:t>public Optional&lt;UserEntity&gt; findByUsernameAndPassword(String username, String password);</w:t>
       </w:r>
     </w:p>
     <w:p>
@@ -15520,7 +15391,7 @@
                     </pic:cNvPicPr>
                   </pic:nvPicPr>
                   <pic:blipFill>
-                    <a:blip r:embed="rId27">
+                    <a:blip r:embed="rId28">
                       <a:extLst>
                         <a:ext uri="{28A0092B-C50C-407E-A947-70E740481C1C}">
                           <a14:useLocalDpi xmlns:a14="http://schemas.microsoft.com/office/drawing/2010/main" val="0"/>
@@ -15939,7 +15810,7 @@
         <w:lastRenderedPageBreak/>
         <w:pict w14:anchorId="570F9960">
           <v:shape id="_x0000_i1027" type="#_x0000_t75" style="width:6in;height:506.25pt">
-            <v:imagedata r:id="rId28" o:title="android-struct"/>
+            <v:imagedata r:id="rId29" o:title="android-struct"/>
           </v:shape>
         </w:pict>
       </w:r>
@@ -16446,27 +16317,7 @@
           <w:szCs w:val="20"/>
           <w:lang w:eastAsia="en-US"/>
         </w:rPr>
-        <w:t xml:space="preserve">    @</w:t>
-      </w:r>
-      <w:proofErr w:type="gramStart"/>
-      <w:r>
-        <w:rPr>
-          <w:rFonts w:ascii="Courier New" w:eastAsia="Times New Roman" w:hAnsi="Courier New" w:cs="Courier New"/>
-          <w:sz w:val="20"/>
-          <w:szCs w:val="20"/>
-          <w:lang w:eastAsia="en-US"/>
-        </w:rPr>
-        <w:t>Headers(</w:t>
-      </w:r>
-      <w:proofErr w:type="gramEnd"/>
-      <w:r>
-        <w:rPr>
-          <w:rFonts w:ascii="Courier New" w:eastAsia="Times New Roman" w:hAnsi="Courier New" w:cs="Courier New"/>
-          <w:sz w:val="20"/>
-          <w:szCs w:val="20"/>
-          <w:lang w:eastAsia="en-US"/>
-        </w:rPr>
-        <w:t>{CONTENT_TYPE, AUTHORIZATION})</w:t>
+        <w:t xml:space="preserve">    @Headers({CONTENT_TYPE, AUTHORIZATION})</w:t>
       </w:r>
     </w:p>
     <w:p>
@@ -16617,27 +16468,7 @@
           <w:szCs w:val="20"/>
           <w:lang w:eastAsia="en-US"/>
         </w:rPr>
-        <w:t xml:space="preserve">    @</w:t>
-      </w:r>
-      <w:proofErr w:type="gramStart"/>
-      <w:r>
-        <w:rPr>
-          <w:rFonts w:ascii="Courier New" w:eastAsia="Times New Roman" w:hAnsi="Courier New" w:cs="Courier New"/>
-          <w:sz w:val="20"/>
-          <w:szCs w:val="20"/>
-          <w:lang w:eastAsia="en-US"/>
-        </w:rPr>
-        <w:t>Headers(</w:t>
-      </w:r>
-      <w:proofErr w:type="gramEnd"/>
-      <w:r>
-        <w:rPr>
-          <w:rFonts w:ascii="Courier New" w:eastAsia="Times New Roman" w:hAnsi="Courier New" w:cs="Courier New"/>
-          <w:sz w:val="20"/>
-          <w:szCs w:val="20"/>
-          <w:lang w:eastAsia="en-US"/>
-        </w:rPr>
-        <w:t>{CONTENT_TYPE, AUTHORIZATION})</w:t>
+        <w:t xml:space="preserve">    @Headers({CONTENT_TYPE, AUTHORIZATION})</w:t>
       </w:r>
     </w:p>
     <w:p>
@@ -16788,27 +16619,7 @@
           <w:szCs w:val="20"/>
           <w:lang w:eastAsia="en-US"/>
         </w:rPr>
-        <w:t xml:space="preserve">    @</w:t>
-      </w:r>
-      <w:proofErr w:type="gramStart"/>
-      <w:r>
-        <w:rPr>
-          <w:rFonts w:ascii="Courier New" w:eastAsia="Times New Roman" w:hAnsi="Courier New" w:cs="Courier New"/>
-          <w:sz w:val="20"/>
-          <w:szCs w:val="20"/>
-          <w:lang w:eastAsia="en-US"/>
-        </w:rPr>
-        <w:t>Headers(</w:t>
-      </w:r>
-      <w:proofErr w:type="gramEnd"/>
-      <w:r>
-        <w:rPr>
-          <w:rFonts w:ascii="Courier New" w:eastAsia="Times New Roman" w:hAnsi="Courier New" w:cs="Courier New"/>
-          <w:sz w:val="20"/>
-          <w:szCs w:val="20"/>
-          <w:lang w:eastAsia="en-US"/>
-        </w:rPr>
-        <w:t>{CONTENT_TYPE, AUTHORIZATION})</w:t>
+        <w:t xml:space="preserve">    @Headers({CONTENT_TYPE, AUTHORIZATION})</w:t>
       </w:r>
     </w:p>
     <w:p>
@@ -16848,27 +16659,7 @@
           <w:szCs w:val="20"/>
           <w:lang w:eastAsia="en-US"/>
         </w:rPr>
-        <w:t xml:space="preserve">    Call&lt;List&lt;T&gt;&gt; </w:t>
-      </w:r>
-      <w:proofErr w:type="gramStart"/>
-      <w:r>
-        <w:rPr>
-          <w:rFonts w:ascii="Courier New" w:eastAsia="Times New Roman" w:hAnsi="Courier New" w:cs="Courier New"/>
-          <w:sz w:val="20"/>
-          <w:szCs w:val="20"/>
-          <w:lang w:eastAsia="en-US"/>
-        </w:rPr>
-        <w:t>getAll(</w:t>
-      </w:r>
-      <w:proofErr w:type="gramEnd"/>
-      <w:r>
-        <w:rPr>
-          <w:rFonts w:ascii="Courier New" w:eastAsia="Times New Roman" w:hAnsi="Courier New" w:cs="Courier New"/>
-          <w:sz w:val="20"/>
-          <w:szCs w:val="20"/>
-          <w:lang w:eastAsia="en-US"/>
-        </w:rPr>
-        <w:t>);</w:t>
+        <w:t xml:space="preserve">    Call&lt;List&lt;T&gt;&gt; getAll();</w:t>
       </w:r>
     </w:p>
     <w:p>
@@ -16979,27 +16770,7 @@
           <w:szCs w:val="20"/>
           <w:lang w:eastAsia="en-US"/>
         </w:rPr>
-        <w:t xml:space="preserve">    @</w:t>
-      </w:r>
-      <w:proofErr w:type="gramStart"/>
-      <w:r>
-        <w:rPr>
-          <w:rFonts w:ascii="Courier New" w:eastAsia="Times New Roman" w:hAnsi="Courier New" w:cs="Courier New"/>
-          <w:sz w:val="20"/>
-          <w:szCs w:val="20"/>
-          <w:lang w:eastAsia="en-US"/>
-        </w:rPr>
-        <w:t>Headers(</w:t>
-      </w:r>
-      <w:proofErr w:type="gramEnd"/>
-      <w:r>
-        <w:rPr>
-          <w:rFonts w:ascii="Courier New" w:eastAsia="Times New Roman" w:hAnsi="Courier New" w:cs="Courier New"/>
-          <w:sz w:val="20"/>
-          <w:szCs w:val="20"/>
-          <w:lang w:eastAsia="en-US"/>
-        </w:rPr>
-        <w:t>{CONTENT_TYPE, AUTHORIZATION})</w:t>
+        <w:t xml:space="preserve">    @Headers({CONTENT_TYPE, AUTHORIZATION})</w:t>
       </w:r>
     </w:p>
     <w:p>
@@ -17039,27 +16810,7 @@
           <w:szCs w:val="20"/>
           <w:lang w:eastAsia="en-US"/>
         </w:rPr>
-        <w:t xml:space="preserve">    Call&lt;T&gt; </w:t>
-      </w:r>
-      <w:proofErr w:type="gramStart"/>
-      <w:r>
-        <w:rPr>
-          <w:rFonts w:ascii="Courier New" w:eastAsia="Times New Roman" w:hAnsi="Courier New" w:cs="Courier New"/>
-          <w:sz w:val="20"/>
-          <w:szCs w:val="20"/>
-          <w:lang w:eastAsia="en-US"/>
-        </w:rPr>
-        <w:t>create(</w:t>
-      </w:r>
-      <w:proofErr w:type="gramEnd"/>
-      <w:r>
-        <w:rPr>
-          <w:rFonts w:ascii="Courier New" w:eastAsia="Times New Roman" w:hAnsi="Courier New" w:cs="Courier New"/>
-          <w:sz w:val="20"/>
-          <w:szCs w:val="20"/>
-          <w:lang w:eastAsia="en-US"/>
-        </w:rPr>
-        <w:t>@Body final T body);</w:t>
+        <w:t xml:space="preserve">    Call&lt;T&gt; create(@Body final T body);</w:t>
       </w:r>
     </w:p>
     <w:p>
@@ -17170,27 +16921,7 @@
           <w:szCs w:val="20"/>
           <w:lang w:eastAsia="en-US"/>
         </w:rPr>
-        <w:t xml:space="preserve">    @</w:t>
-      </w:r>
-      <w:proofErr w:type="gramStart"/>
-      <w:r>
-        <w:rPr>
-          <w:rFonts w:ascii="Courier New" w:eastAsia="Times New Roman" w:hAnsi="Courier New" w:cs="Courier New"/>
-          <w:sz w:val="20"/>
-          <w:szCs w:val="20"/>
-          <w:lang w:eastAsia="en-US"/>
-        </w:rPr>
-        <w:t>Headers(</w:t>
-      </w:r>
-      <w:proofErr w:type="gramEnd"/>
-      <w:r>
-        <w:rPr>
-          <w:rFonts w:ascii="Courier New" w:eastAsia="Times New Roman" w:hAnsi="Courier New" w:cs="Courier New"/>
-          <w:sz w:val="20"/>
-          <w:szCs w:val="20"/>
-          <w:lang w:eastAsia="en-US"/>
-        </w:rPr>
-        <w:t>{CONTENT_TYPE, AUTHORIZATION})</w:t>
+        <w:t xml:space="preserve">    @Headers({CONTENT_TYPE, AUTHORIZATION})</w:t>
       </w:r>
     </w:p>
     <w:p>
@@ -17230,27 +16961,7 @@
           <w:szCs w:val="20"/>
           <w:lang w:eastAsia="en-US"/>
         </w:rPr>
-        <w:t xml:space="preserve">    Call&lt;T&gt; </w:t>
-      </w:r>
-      <w:proofErr w:type="gramStart"/>
-      <w:r>
-        <w:rPr>
-          <w:rFonts w:ascii="Courier New" w:eastAsia="Times New Roman" w:hAnsi="Courier New" w:cs="Courier New"/>
-          <w:sz w:val="20"/>
-          <w:szCs w:val="20"/>
-          <w:lang w:eastAsia="en-US"/>
-        </w:rPr>
-        <w:t>update(</w:t>
-      </w:r>
-      <w:proofErr w:type="gramEnd"/>
-      <w:r>
-        <w:rPr>
-          <w:rFonts w:ascii="Courier New" w:eastAsia="Times New Roman" w:hAnsi="Courier New" w:cs="Courier New"/>
-          <w:sz w:val="20"/>
-          <w:szCs w:val="20"/>
-          <w:lang w:eastAsia="en-US"/>
-        </w:rPr>
-        <w:t>@Body final T body);</w:t>
+        <w:t xml:space="preserve">    Call&lt;T&gt; update(@Body final T body);</w:t>
       </w:r>
     </w:p>
     <w:p>
@@ -17361,27 +17072,7 @@
           <w:szCs w:val="20"/>
           <w:lang w:eastAsia="en-US"/>
         </w:rPr>
-        <w:t xml:space="preserve">    @</w:t>
-      </w:r>
-      <w:proofErr w:type="gramStart"/>
-      <w:r>
-        <w:rPr>
-          <w:rFonts w:ascii="Courier New" w:eastAsia="Times New Roman" w:hAnsi="Courier New" w:cs="Courier New"/>
-          <w:sz w:val="20"/>
-          <w:szCs w:val="20"/>
-          <w:lang w:eastAsia="en-US"/>
-        </w:rPr>
-        <w:t>Headers(</w:t>
-      </w:r>
-      <w:proofErr w:type="gramEnd"/>
-      <w:r>
-        <w:rPr>
-          <w:rFonts w:ascii="Courier New" w:eastAsia="Times New Roman" w:hAnsi="Courier New" w:cs="Courier New"/>
-          <w:sz w:val="20"/>
-          <w:szCs w:val="20"/>
-          <w:lang w:eastAsia="en-US"/>
-        </w:rPr>
-        <w:t>{CONTENT_TYPE, AUTHORIZATION})</w:t>
+        <w:t xml:space="preserve">    @Headers({CONTENT_TYPE, AUTHORIZATION})</w:t>
       </w:r>
     </w:p>
     <w:p>
@@ -17421,27 +17112,7 @@
           <w:szCs w:val="20"/>
           <w:lang w:eastAsia="en-US"/>
         </w:rPr>
-        <w:t xml:space="preserve">    Call&lt;T&gt; </w:t>
-      </w:r>
-      <w:proofErr w:type="gramStart"/>
-      <w:r>
-        <w:rPr>
-          <w:rFonts w:ascii="Courier New" w:eastAsia="Times New Roman" w:hAnsi="Courier New" w:cs="Courier New"/>
-          <w:sz w:val="20"/>
-          <w:szCs w:val="20"/>
-          <w:lang w:eastAsia="en-US"/>
-        </w:rPr>
-        <w:t>deleteById(</w:t>
-      </w:r>
-      <w:proofErr w:type="gramEnd"/>
-      <w:r>
-        <w:rPr>
-          <w:rFonts w:ascii="Courier New" w:eastAsia="Times New Roman" w:hAnsi="Courier New" w:cs="Courier New"/>
-          <w:sz w:val="20"/>
-          <w:szCs w:val="20"/>
-          <w:lang w:eastAsia="en-US"/>
-        </w:rPr>
-        <w:t>@Path ("id") final Long id);</w:t>
+        <w:t xml:space="preserve">    Call&lt;T&gt; deleteById(@Path ("id") final Long id);</w:t>
       </w:r>
     </w:p>
     <w:p>
@@ -17552,27 +17223,7 @@
           <w:szCs w:val="20"/>
           <w:lang w:eastAsia="en-US"/>
         </w:rPr>
-        <w:t xml:space="preserve">    @</w:t>
-      </w:r>
-      <w:proofErr w:type="gramStart"/>
-      <w:r>
-        <w:rPr>
-          <w:rFonts w:ascii="Courier New" w:eastAsia="Times New Roman" w:hAnsi="Courier New" w:cs="Courier New"/>
-          <w:sz w:val="20"/>
-          <w:szCs w:val="20"/>
-          <w:lang w:eastAsia="en-US"/>
-        </w:rPr>
-        <w:t>Headers(</w:t>
-      </w:r>
-      <w:proofErr w:type="gramEnd"/>
-      <w:r>
-        <w:rPr>
-          <w:rFonts w:ascii="Courier New" w:eastAsia="Times New Roman" w:hAnsi="Courier New" w:cs="Courier New"/>
-          <w:sz w:val="20"/>
-          <w:szCs w:val="20"/>
-          <w:lang w:eastAsia="en-US"/>
-        </w:rPr>
-        <w:t>{CONTENT_TYPE, AUTHORIZATION})</w:t>
+        <w:t xml:space="preserve">    @Headers({CONTENT_TYPE, AUTHORIZATION})</w:t>
       </w:r>
     </w:p>
     <w:p>
@@ -17612,27 +17263,7 @@
           <w:szCs w:val="20"/>
           <w:lang w:eastAsia="en-US"/>
         </w:rPr>
-        <w:t xml:space="preserve">    Call&lt;T&gt; </w:t>
-      </w:r>
-      <w:proofErr w:type="gramStart"/>
-      <w:r>
-        <w:rPr>
-          <w:rFonts w:ascii="Courier New" w:eastAsia="Times New Roman" w:hAnsi="Courier New" w:cs="Courier New"/>
-          <w:sz w:val="20"/>
-          <w:szCs w:val="20"/>
-          <w:lang w:eastAsia="en-US"/>
-        </w:rPr>
-        <w:t>deleteByCode(</w:t>
-      </w:r>
-      <w:proofErr w:type="gramEnd"/>
-      <w:r>
-        <w:rPr>
-          <w:rFonts w:ascii="Courier New" w:eastAsia="Times New Roman" w:hAnsi="Courier New" w:cs="Courier New"/>
-          <w:sz w:val="20"/>
-          <w:szCs w:val="20"/>
-          <w:lang w:eastAsia="en-US"/>
-        </w:rPr>
-        <w:t>@Path ("code") final String code);</w:t>
+        <w:t xml:space="preserve">    Call&lt;T&gt; deleteByCode(@Path ("code") final String code);</w:t>
       </w:r>
     </w:p>
     <w:p>
@@ -18087,7 +17718,7 @@
           <w:lang w:val="ro-RO"/>
         </w:rPr>
         <w:sectPr>
-          <w:headerReference w:type="default" r:id="rId29"/>
+          <w:headerReference w:type="default" r:id="rId30"/>
           <w:pgSz w:w="12240" w:h="15840"/>
           <w:pgMar w:top="1440" w:right="1800" w:bottom="1440" w:left="1800" w:header="709" w:footer="720" w:gutter="0"/>
           <w:cols w:space="720"/>
@@ -18315,7 +17946,7 @@
           <w:lang w:val="ro-RO"/>
         </w:rPr>
         <w:sectPr>
-          <w:headerReference w:type="default" r:id="rId30"/>
+          <w:headerReference w:type="default" r:id="rId31"/>
           <w:pgSz w:w="12240" w:h="15840"/>
           <w:pgMar w:top="1440" w:right="1800" w:bottom="1440" w:left="1800" w:header="709" w:footer="720" w:gutter="0"/>
           <w:cols w:space="720"/>
@@ -18333,16 +17964,7 @@
       <w:bookmarkStart w:id="46" w:name="_Toc384994113"/>
       <w:r>
         <w:lastRenderedPageBreak/>
-        <w:t xml:space="preserve">Manual de </w:t>
-      </w:r>
-      <w:r>
-        <w:t>I</w:t>
-      </w:r>
-      <w:r>
-        <w:t xml:space="preserve">nstalare si </w:t>
-      </w:r>
-      <w:r>
-        <w:t>U</w:t>
+        <w:t>Ghid de u</w:t>
       </w:r>
       <w:r>
         <w:t>tilizare</w:t>
@@ -18411,7 +18033,7 @@
                     </pic:cNvPicPr>
                   </pic:nvPicPr>
                   <pic:blipFill>
-                    <a:blip r:embed="rId31">
+                    <a:blip r:embed="rId32">
                       <a:extLst>
                         <a:ext uri="{28A0092B-C50C-407E-A947-70E740481C1C}">
                           <a14:useLocalDpi xmlns:a14="http://schemas.microsoft.com/office/drawing/2010/main" val="0"/>
@@ -18669,7 +18291,7 @@
         </w:rPr>
         <w:pict w14:anchorId="59FE793B">
           <v:shape id="_x0000_i1028" type="#_x0000_t75" style="width:237.75pt;height:480pt">
-            <v:imagedata r:id="rId32" o:title="Screenshot (247)"/>
+            <v:imagedata r:id="rId33" o:title="Screenshot (247)"/>
           </v:shape>
         </w:pict>
       </w:r>
@@ -18877,7 +18499,7 @@
         </w:rPr>
         <w:pict w14:anchorId="0ABD9315">
           <v:shape id="_x0000_i1029" type="#_x0000_t75" style="width:212.25pt;height:453.75pt">
-            <v:imagedata r:id="rId33" o:title="Screenshot (248)"/>
+            <v:imagedata r:id="rId34" o:title="Screenshot (248)"/>
           </v:shape>
         </w:pict>
       </w:r>
@@ -19245,7 +18867,7 @@
                     </pic:cNvPicPr>
                   </pic:nvPicPr>
                   <pic:blipFill>
-                    <a:blip r:embed="rId34" cstate="print">
+                    <a:blip r:embed="rId35" cstate="print">
                       <a:extLst>
                         <a:ext uri="{28A0092B-C50C-407E-A947-70E740481C1C}">
                           <a14:useLocalDpi xmlns:a14="http://schemas.microsoft.com/office/drawing/2010/main" val="0"/>
@@ -19361,7 +18983,7 @@
         </w:rPr>
         <w:pict w14:anchorId="30E86855">
           <v:shape id="_x0000_i1030" type="#_x0000_t75" style="width:408pt;height:406.5pt">
-            <v:imagedata r:id="rId35" o:title="Screenshot (250)"/>
+            <v:imagedata r:id="rId36" o:title="Screenshot (250)"/>
           </v:shape>
         </w:pict>
       </w:r>
@@ -19595,21 +19217,7 @@
         <w:rPr>
           <w:lang w:val="ro-RO" w:eastAsia="ko-KR"/>
         </w:rPr>
-        <w:t xml:space="preserve">ță de cea de utilizatori iar, sistemul nu permite adăugarea de utilizatori de </w:t>
-      </w:r>
-      <w:proofErr w:type="gramStart"/>
-      <w:r>
-        <w:rPr>
-          <w:lang w:val="ro-RO" w:eastAsia="ko-KR"/>
-        </w:rPr>
-        <w:t>acest  tip</w:t>
-      </w:r>
-      <w:proofErr w:type="gramEnd"/>
-      <w:r>
-        <w:rPr>
-          <w:lang w:val="ro-RO" w:eastAsia="ko-KR"/>
-        </w:rPr>
-        <w:t xml:space="preserve">. Un administrator poate fi adăugat doar de către un alt administrator. </w:t>
+        <w:t xml:space="preserve">ță de cea de utilizatori iar, sistemul nu permite adăugarea de utilizatori de acest  tip. Un administrator poate fi adăugat doar de către un alt administrator. </w:t>
       </w:r>
     </w:p>
     <w:p>
@@ -19638,7 +19246,7 @@
         </w:rPr>
         <w:pict w14:anchorId="008B23C6">
           <v:shape id="_x0000_i1031" type="#_x0000_t75" style="width:288.75pt;height:473.25pt">
-            <v:imagedata r:id="rId36" o:title="Screenshot (264)"/>
+            <v:imagedata r:id="rId37" o:title="Screenshot (264)"/>
           </v:shape>
         </w:pict>
       </w:r>
@@ -19965,7 +19573,7 @@
         </w:rPr>
         <w:pict w14:anchorId="516B7D7A">
           <v:shape id="_x0000_i1032" type="#_x0000_t75" style="width:430.5pt;height:254.25pt">
-            <v:imagedata r:id="rId37" o:title="Screenshot (271)"/>
+            <v:imagedata r:id="rId38" o:title="Screenshot (271)"/>
           </v:shape>
         </w:pict>
       </w:r>
@@ -20113,7 +19721,7 @@
         <w:lastRenderedPageBreak/>
         <w:pict w14:anchorId="15CA495E">
           <v:shape id="_x0000_i1033" type="#_x0000_t75" style="width:6in;height:277.5pt">
-            <v:imagedata r:id="rId38" o:title="Screenshot (272)"/>
+            <v:imagedata r:id="rId39" o:title="Screenshot (272)"/>
           </v:shape>
         </w:pict>
       </w:r>
@@ -20141,299 +19749,6 @@
         <w:spacing w:before="240"/>
         <w:rPr>
           <w:lang w:val="ro-RO" w:eastAsia="ko-KR"/>
-        </w:rPr>
-        <w:sectPr>
-          <w:headerReference w:type="default" r:id="rId39"/>
-          <w:pgSz w:w="12240" w:h="15840"/>
-          <w:pgMar w:top="1440" w:right="1800" w:bottom="1440" w:left="1800" w:header="709" w:footer="720" w:gutter="0"/>
-          <w:cols w:space="720"/>
-          <w:docGrid w:linePitch="360"/>
-        </w:sectPr>
-      </w:pPr>
-      <w:r>
-        <w:rPr>
-          <w:lang w:val="ro-RO" w:eastAsia="ko-KR"/>
-        </w:rPr>
-        <w:t xml:space="preserve">Administratorii pot șterge sau adăuga abonamente pentru utilizatori. Această operație constă în selectarea tipului de abonament pentru </w:t>
-      </w:r>
-      <w:r>
-        <w:rPr>
-          <w:i/>
-          <w:lang w:val="ro-RO" w:eastAsia="ko-KR"/>
-        </w:rPr>
-        <w:t>un an, perm</w:t>
-      </w:r>
-      <w:r>
-        <w:rPr>
-          <w:i/>
-          <w:lang w:val="ro-RO" w:eastAsia="ko-KR"/>
-        </w:rPr>
-        <w:t xml:space="preserve">ament, lunar </w:t>
-      </w:r>
-      <w:r>
-        <w:rPr>
-          <w:lang w:val="ro-RO" w:eastAsia="ko-KR"/>
-        </w:rPr>
-        <w:t xml:space="preserve">etc. și cea a nivelului unde se dorește un loc de parcare. </w:t>
-      </w:r>
-      <w:r>
-        <w:rPr>
-          <w:i/>
-          <w:lang w:val="ro-RO" w:eastAsia="ko-KR"/>
-        </w:rPr>
-        <w:t>Controller</w:t>
-      </w:r>
-      <w:r>
-        <w:rPr>
-          <w:lang w:val="ro-RO" w:eastAsia="ko-KR"/>
-        </w:rPr>
-        <w:t xml:space="preserve">-ul pentru </w:t>
-      </w:r>
-      <w:r>
-        <w:rPr>
-          <w:i/>
-          <w:lang w:val="ro-RO" w:eastAsia="ko-KR"/>
-        </w:rPr>
-        <w:t>Membership</w:t>
-      </w:r>
-      <w:r>
-        <w:rPr>
-          <w:lang w:val="ro-RO" w:eastAsia="ko-KR"/>
-        </w:rPr>
-        <w:t xml:space="preserve"> va primi un </w:t>
-      </w:r>
-      <w:r>
-        <w:rPr>
-          <w:i/>
-          <w:lang w:val="ro-RO" w:eastAsia="ko-KR"/>
-        </w:rPr>
-        <w:t xml:space="preserve">request </w:t>
-      </w:r>
-      <w:r>
-        <w:rPr>
-          <w:lang w:val="ro-RO" w:eastAsia="ko-KR"/>
-        </w:rPr>
-        <w:t xml:space="preserve">de tip </w:t>
-      </w:r>
-      <w:r>
-        <w:rPr>
-          <w:i/>
-          <w:lang w:val="ro-RO" w:eastAsia="ko-KR"/>
-        </w:rPr>
-        <w:t xml:space="preserve">POST </w:t>
-      </w:r>
-      <w:r>
-        <w:rPr>
-          <w:lang w:val="ro-RO" w:eastAsia="ko-KR"/>
-        </w:rPr>
-        <w:t xml:space="preserve">pentru a crea abonamentul. Salvarea datelor îi revine serviciului </w:t>
-      </w:r>
-      <w:r>
-        <w:rPr>
-          <w:i/>
-          <w:lang w:val="ro-RO" w:eastAsia="ko-KR"/>
-        </w:rPr>
-        <w:t>Membership</w:t>
-      </w:r>
-      <w:r>
-        <w:rPr>
-          <w:lang w:val="ro-RO" w:eastAsia="ko-KR"/>
-        </w:rPr>
-        <w:t xml:space="preserve"> care va crea o intrare în tabela </w:t>
-      </w:r>
-      <w:r>
-        <w:rPr>
-          <w:i/>
-          <w:lang w:val="ro-RO" w:eastAsia="ko-KR"/>
-        </w:rPr>
-        <w:t xml:space="preserve">Membership </w:t>
-      </w:r>
-      <w:r>
-        <w:rPr>
-          <w:lang w:val="ro-RO" w:eastAsia="ko-KR"/>
-        </w:rPr>
-        <w:t>și va actualiza statusul locului de parcare.</w:t>
-      </w:r>
-    </w:p>
-    <w:p>
-      <w:pPr>
-        <w:pStyle w:val="Heading1"/>
-      </w:pPr>
-      <w:bookmarkStart w:id="47" w:name="_Toc384978580"/>
-      <w:bookmarkStart w:id="48" w:name="_Toc384978594"/>
-      <w:bookmarkStart w:id="49" w:name="_Toc384979766"/>
-      <w:bookmarkStart w:id="50" w:name="_Toc384994114"/>
-      <w:r>
-        <w:lastRenderedPageBreak/>
-        <w:t>Concluzii</w:t>
-      </w:r>
-      <w:bookmarkEnd w:id="47"/>
-      <w:bookmarkEnd w:id="48"/>
-      <w:bookmarkEnd w:id="49"/>
-      <w:bookmarkEnd w:id="50"/>
-    </w:p>
-    <w:p>
-      <w:pPr>
-        <w:rPr>
-          <w:lang w:val="ro-RO"/>
-        </w:rPr>
-      </w:pPr>
-      <w:r>
-        <w:rPr>
-          <w:lang w:val="ro-RO"/>
-        </w:rPr>
-        <w:t>Sistemul propus vine în sprijinul conducăto</w:t>
-      </w:r>
-      <w:r>
-        <w:rPr>
-          <w:lang w:val="ro-RO"/>
-        </w:rPr>
-        <w:t>rilor auto și al locuitorilor or</w:t>
-      </w:r>
-      <w:r>
-        <w:rPr>
-          <w:lang w:val="ro-RO"/>
-        </w:rPr>
-        <w:t>așelor mari (în special) și introduce o modalitate inovativă d</w:t>
-      </w:r>
-      <w:r>
-        <w:rPr>
-          <w:lang w:val="ro-RO"/>
-        </w:rPr>
-        <w:t>e gestionare al uneia dintre pro</w:t>
-      </w:r>
-      <w:r>
-        <w:rPr>
-          <w:lang w:val="ro-RO"/>
-        </w:rPr>
-        <w:t>blemele de actualitate. Aplicația este ușor de folosit și necesită resurse minime.</w:t>
-      </w:r>
-    </w:p>
-    <w:p>
-      <w:pPr>
-        <w:pStyle w:val="ColorfulList-Accent11"/>
-        <w:ind w:left="0" w:firstLine="0"/>
-        <w:rPr>
-          <w:lang w:val="ro-RO"/>
-        </w:rPr>
-      </w:pPr>
-      <w:r>
-        <w:rPr>
-          <w:lang w:val="ro-RO"/>
-        </w:rPr>
-        <w:tab/>
-        <w:t>Dezvoltări ulterioare:</w:t>
-      </w:r>
-    </w:p>
-    <w:p>
-      <w:pPr>
-        <w:pStyle w:val="ColorfulList-Accent11"/>
-        <w:numPr>
-          <w:ilvl w:val="0"/>
-          <w:numId w:val="29"/>
-        </w:numPr>
-        <w:rPr>
-          <w:lang w:val="ro-RO"/>
-        </w:rPr>
-      </w:pPr>
-      <w:r>
-        <w:rPr>
-          <w:lang w:val="ro-RO"/>
-        </w:rPr>
-        <w:t>Introducerea unei activității de crearea a abonamentelor pentru partea de client.</w:t>
-      </w:r>
-    </w:p>
-    <w:p>
-      <w:pPr>
-        <w:pStyle w:val="ColorfulList-Accent11"/>
-        <w:numPr>
-          <w:ilvl w:val="0"/>
-          <w:numId w:val="29"/>
-        </w:numPr>
-        <w:rPr>
-          <w:lang w:val="ro-RO"/>
-        </w:rPr>
-      </w:pPr>
-      <w:r>
-        <w:rPr>
-          <w:lang w:val="ro-RO"/>
-        </w:rPr>
-        <w:t>Crearea unei interfețe WEB pentru clienți și adăugarea unei modalități de vizualizare al locurilor disponibile într-o parcare</w:t>
-      </w:r>
-    </w:p>
-    <w:p>
-      <w:pPr>
-        <w:pStyle w:val="ColorfulList-Accent11"/>
-        <w:numPr>
-          <w:ilvl w:val="0"/>
-          <w:numId w:val="29"/>
-        </w:numPr>
-        <w:rPr>
-          <w:lang w:val="ro-RO"/>
-        </w:rPr>
-      </w:pPr>
-      <w:r>
-        <w:rPr>
-          <w:lang w:val="ro-RO"/>
-        </w:rPr>
-        <w:t xml:space="preserve">O mai bună gestiune în cazul în care apar probleme legate de </w:t>
-      </w:r>
-      <w:r>
-        <w:rPr>
-          <w:lang w:val="ro-RO"/>
-        </w:rPr>
-        <w:t>reținerea</w:t>
-      </w:r>
-      <w:r>
-        <w:rPr>
-          <w:lang w:val="ro-RO"/>
-        </w:rPr>
-        <w:t xml:space="preserve"> locurilor de parcare</w:t>
-      </w:r>
-    </w:p>
-    <w:p>
-      <w:pPr>
-        <w:pStyle w:val="ColorfulList-Accent11"/>
-        <w:numPr>
-          <w:ilvl w:val="0"/>
-          <w:numId w:val="29"/>
-        </w:numPr>
-        <w:rPr>
-          <w:lang w:val="ro-RO"/>
-        </w:rPr>
-      </w:pPr>
-      <w:r>
-        <w:rPr>
-          <w:lang w:val="ro-RO"/>
-        </w:rPr>
-        <w:t>Îmbunătățirea interfețelor grafice</w:t>
-      </w:r>
-    </w:p>
-    <w:p>
-      <w:pPr>
-        <w:rPr>
-          <w:lang w:val="ro-RO"/>
-        </w:rPr>
-      </w:pPr>
-    </w:p>
-    <w:p>
-      <w:pPr>
-        <w:rPr>
-          <w:lang w:val="ro-RO"/>
-        </w:rPr>
-      </w:pPr>
-    </w:p>
-    <w:p>
-      <w:pPr>
-        <w:rPr>
-          <w:lang w:val="ro-RO"/>
-        </w:rPr>
-      </w:pPr>
-    </w:p>
-    <w:p>
-      <w:pPr>
-        <w:rPr>
-          <w:lang w:val="ro-RO"/>
         </w:rPr>
         <w:sectPr>
           <w:headerReference w:type="default" r:id="rId40"/>
@@ -20443,8 +19758,299 @@
           <w:docGrid w:linePitch="360"/>
         </w:sectPr>
       </w:pPr>
-      <w:bookmarkStart w:id="51" w:name="_GoBack"/>
-      <w:bookmarkEnd w:id="51"/>
+      <w:r>
+        <w:rPr>
+          <w:lang w:val="ro-RO" w:eastAsia="ko-KR"/>
+        </w:rPr>
+        <w:t xml:space="preserve">Administratorii pot șterge sau adăuga abonamente pentru utilizatori. Această operație constă în selectarea tipului de abonament pentru </w:t>
+      </w:r>
+      <w:r>
+        <w:rPr>
+          <w:i/>
+          <w:lang w:val="ro-RO" w:eastAsia="ko-KR"/>
+        </w:rPr>
+        <w:t>un an, perm</w:t>
+      </w:r>
+      <w:r>
+        <w:rPr>
+          <w:i/>
+          <w:lang w:val="ro-RO" w:eastAsia="ko-KR"/>
+        </w:rPr>
+        <w:t xml:space="preserve">ament, lunar </w:t>
+      </w:r>
+      <w:r>
+        <w:rPr>
+          <w:lang w:val="ro-RO" w:eastAsia="ko-KR"/>
+        </w:rPr>
+        <w:t xml:space="preserve">etc. și cea a nivelului unde se dorește un loc de parcare. </w:t>
+      </w:r>
+      <w:r>
+        <w:rPr>
+          <w:i/>
+          <w:lang w:val="ro-RO" w:eastAsia="ko-KR"/>
+        </w:rPr>
+        <w:t>Controller</w:t>
+      </w:r>
+      <w:r>
+        <w:rPr>
+          <w:lang w:val="ro-RO" w:eastAsia="ko-KR"/>
+        </w:rPr>
+        <w:t xml:space="preserve">-ul pentru </w:t>
+      </w:r>
+      <w:r>
+        <w:rPr>
+          <w:i/>
+          <w:lang w:val="ro-RO" w:eastAsia="ko-KR"/>
+        </w:rPr>
+        <w:t>Membership</w:t>
+      </w:r>
+      <w:r>
+        <w:rPr>
+          <w:lang w:val="ro-RO" w:eastAsia="ko-KR"/>
+        </w:rPr>
+        <w:t xml:space="preserve"> va primi un </w:t>
+      </w:r>
+      <w:r>
+        <w:rPr>
+          <w:i/>
+          <w:lang w:val="ro-RO" w:eastAsia="ko-KR"/>
+        </w:rPr>
+        <w:t xml:space="preserve">request </w:t>
+      </w:r>
+      <w:r>
+        <w:rPr>
+          <w:lang w:val="ro-RO" w:eastAsia="ko-KR"/>
+        </w:rPr>
+        <w:t xml:space="preserve">de tip </w:t>
+      </w:r>
+      <w:r>
+        <w:rPr>
+          <w:i/>
+          <w:lang w:val="ro-RO" w:eastAsia="ko-KR"/>
+        </w:rPr>
+        <w:t xml:space="preserve">POST </w:t>
+      </w:r>
+      <w:r>
+        <w:rPr>
+          <w:lang w:val="ro-RO" w:eastAsia="ko-KR"/>
+        </w:rPr>
+        <w:t xml:space="preserve">pentru a crea abonamentul. Salvarea datelor îi revine serviciului </w:t>
+      </w:r>
+      <w:r>
+        <w:rPr>
+          <w:i/>
+          <w:lang w:val="ro-RO" w:eastAsia="ko-KR"/>
+        </w:rPr>
+        <w:t>Membership</w:t>
+      </w:r>
+      <w:r>
+        <w:rPr>
+          <w:lang w:val="ro-RO" w:eastAsia="ko-KR"/>
+        </w:rPr>
+        <w:t xml:space="preserve"> care va crea o intrare în tabela </w:t>
+      </w:r>
+      <w:r>
+        <w:rPr>
+          <w:i/>
+          <w:lang w:val="ro-RO" w:eastAsia="ko-KR"/>
+        </w:rPr>
+        <w:t xml:space="preserve">Membership </w:t>
+      </w:r>
+      <w:r>
+        <w:rPr>
+          <w:lang w:val="ro-RO" w:eastAsia="ko-KR"/>
+        </w:rPr>
+        <w:t>și va actualiza statusul locului de parcare.</w:t>
+      </w:r>
+    </w:p>
+    <w:p>
+      <w:pPr>
+        <w:pStyle w:val="Heading1"/>
+      </w:pPr>
+      <w:bookmarkStart w:id="47" w:name="_Toc384978580"/>
+      <w:bookmarkStart w:id="48" w:name="_Toc384978594"/>
+      <w:bookmarkStart w:id="49" w:name="_Toc384979766"/>
+      <w:bookmarkStart w:id="50" w:name="_Toc384994114"/>
+      <w:r>
+        <w:lastRenderedPageBreak/>
+        <w:t>Concluzii</w:t>
+      </w:r>
+      <w:bookmarkEnd w:id="47"/>
+      <w:bookmarkEnd w:id="48"/>
+      <w:bookmarkEnd w:id="49"/>
+      <w:bookmarkEnd w:id="50"/>
+    </w:p>
+    <w:p>
+      <w:pPr>
+        <w:rPr>
+          <w:lang w:val="ro-RO"/>
+        </w:rPr>
+      </w:pPr>
+      <w:r>
+        <w:rPr>
+          <w:lang w:val="ro-RO"/>
+        </w:rPr>
+        <w:t>Sistemul propus vine în sprijinul conducăto</w:t>
+      </w:r>
+      <w:r>
+        <w:rPr>
+          <w:lang w:val="ro-RO"/>
+        </w:rPr>
+        <w:t>rilor auto și al locuitorilor or</w:t>
+      </w:r>
+      <w:r>
+        <w:rPr>
+          <w:lang w:val="ro-RO"/>
+        </w:rPr>
+        <w:t>așelor mari (în special) și introduce o modalitate inovativă d</w:t>
+      </w:r>
+      <w:r>
+        <w:rPr>
+          <w:lang w:val="ro-RO"/>
+        </w:rPr>
+        <w:t>e gestionare al uneia dintre pro</w:t>
+      </w:r>
+      <w:r>
+        <w:rPr>
+          <w:lang w:val="ro-RO"/>
+        </w:rPr>
+        <w:t>blemele de actualitate. Aplicația este ușor de folosit și necesită resurse minime.</w:t>
+      </w:r>
+    </w:p>
+    <w:p>
+      <w:pPr>
+        <w:pStyle w:val="ColorfulList-Accent11"/>
+        <w:ind w:left="0" w:firstLine="0"/>
+        <w:rPr>
+          <w:lang w:val="ro-RO"/>
+        </w:rPr>
+      </w:pPr>
+      <w:r>
+        <w:rPr>
+          <w:lang w:val="ro-RO"/>
+        </w:rPr>
+        <w:tab/>
+        <w:t>Dezvoltări ulterioare:</w:t>
+      </w:r>
+    </w:p>
+    <w:p>
+      <w:pPr>
+        <w:pStyle w:val="ColorfulList-Accent11"/>
+        <w:numPr>
+          <w:ilvl w:val="0"/>
+          <w:numId w:val="29"/>
+        </w:numPr>
+        <w:rPr>
+          <w:lang w:val="ro-RO"/>
+        </w:rPr>
+      </w:pPr>
+      <w:r>
+        <w:rPr>
+          <w:lang w:val="ro-RO"/>
+        </w:rPr>
+        <w:t>Introducerea unei activității de crearea a abonamentelor pentru partea de client.</w:t>
+      </w:r>
+    </w:p>
+    <w:p>
+      <w:pPr>
+        <w:pStyle w:val="ColorfulList-Accent11"/>
+        <w:numPr>
+          <w:ilvl w:val="0"/>
+          <w:numId w:val="29"/>
+        </w:numPr>
+        <w:rPr>
+          <w:lang w:val="ro-RO"/>
+        </w:rPr>
+      </w:pPr>
+      <w:r>
+        <w:rPr>
+          <w:lang w:val="ro-RO"/>
+        </w:rPr>
+        <w:t>Crearea unei interfețe WEB pentru clienți și adăugarea unei modalități de vizualizare al locurilor disponibile într-o parcare</w:t>
+      </w:r>
+    </w:p>
+    <w:p>
+      <w:pPr>
+        <w:pStyle w:val="ColorfulList-Accent11"/>
+        <w:numPr>
+          <w:ilvl w:val="0"/>
+          <w:numId w:val="29"/>
+        </w:numPr>
+        <w:rPr>
+          <w:lang w:val="ro-RO"/>
+        </w:rPr>
+      </w:pPr>
+      <w:r>
+        <w:rPr>
+          <w:lang w:val="ro-RO"/>
+        </w:rPr>
+        <w:t xml:space="preserve">O mai bună gestiune în cazul în care apar probleme legate de </w:t>
+      </w:r>
+      <w:r>
+        <w:rPr>
+          <w:lang w:val="ro-RO"/>
+        </w:rPr>
+        <w:t>reținerea</w:t>
+      </w:r>
+      <w:r>
+        <w:rPr>
+          <w:lang w:val="ro-RO"/>
+        </w:rPr>
+        <w:t xml:space="preserve"> locurilor de parcare</w:t>
+      </w:r>
+    </w:p>
+    <w:p>
+      <w:pPr>
+        <w:pStyle w:val="ColorfulList-Accent11"/>
+        <w:numPr>
+          <w:ilvl w:val="0"/>
+          <w:numId w:val="29"/>
+        </w:numPr>
+        <w:rPr>
+          <w:lang w:val="ro-RO"/>
+        </w:rPr>
+      </w:pPr>
+      <w:r>
+        <w:rPr>
+          <w:lang w:val="ro-RO"/>
+        </w:rPr>
+        <w:t>Îmbunătățirea interfețelor grafice</w:t>
+      </w:r>
+    </w:p>
+    <w:p>
+      <w:pPr>
+        <w:rPr>
+          <w:lang w:val="ro-RO"/>
+        </w:rPr>
+      </w:pPr>
+    </w:p>
+    <w:p>
+      <w:pPr>
+        <w:rPr>
+          <w:lang w:val="ro-RO"/>
+        </w:rPr>
+      </w:pPr>
+    </w:p>
+    <w:p>
+      <w:pPr>
+        <w:rPr>
+          <w:lang w:val="ro-RO"/>
+        </w:rPr>
+      </w:pPr>
+    </w:p>
+    <w:p>
+      <w:pPr>
+        <w:rPr>
+          <w:lang w:val="ro-RO"/>
+        </w:rPr>
+        <w:sectPr>
+          <w:headerReference w:type="default" r:id="rId41"/>
+          <w:pgSz w:w="12240" w:h="15840"/>
+          <w:pgMar w:top="1440" w:right="1800" w:bottom="1440" w:left="1800" w:header="709" w:footer="720" w:gutter="0"/>
+          <w:cols w:space="720"/>
+          <w:docGrid w:linePitch="360"/>
+        </w:sectPr>
+      </w:pPr>
     </w:p>
     <w:p>
       <w:pPr>
@@ -20455,20 +20061,20 @@
         </w:numPr>
         <w:ind w:left="432"/>
       </w:pPr>
-      <w:bookmarkStart w:id="52" w:name="_Bibliografie"/>
-      <w:bookmarkStart w:id="53" w:name="_Toc384978581"/>
-      <w:bookmarkStart w:id="54" w:name="_Toc384978595"/>
-      <w:bookmarkStart w:id="55" w:name="_Toc384979767"/>
-      <w:bookmarkStart w:id="56" w:name="_Toc384994115"/>
-      <w:bookmarkEnd w:id="52"/>
+      <w:bookmarkStart w:id="51" w:name="_Bibliografie"/>
+      <w:bookmarkStart w:id="52" w:name="_Toc384978581"/>
+      <w:bookmarkStart w:id="53" w:name="_Toc384978595"/>
+      <w:bookmarkStart w:id="54" w:name="_Toc384979767"/>
+      <w:bookmarkStart w:id="55" w:name="_Toc384994115"/>
+      <w:bookmarkEnd w:id="51"/>
       <w:r>
         <w:lastRenderedPageBreak/>
         <w:t>Bibliografie</w:t>
       </w:r>
+      <w:bookmarkEnd w:id="52"/>
       <w:bookmarkEnd w:id="53"/>
       <w:bookmarkEnd w:id="54"/>
       <w:bookmarkEnd w:id="55"/>
-      <w:bookmarkEnd w:id="56"/>
     </w:p>
     <w:p>
       <w:pPr>
@@ -20509,7 +20115,7 @@
         </w:rPr>
         <w:t xml:space="preserve">Opinia Timișoarei </w:t>
       </w:r>
-      <w:hyperlink r:id="rId41" w:history="1">
+      <w:hyperlink r:id="rId42" w:history="1">
         <w:r>
           <w:rPr>
             <w:rStyle w:val="Hyperlink"/>
@@ -20570,7 +20176,7 @@
         </w:rPr>
         <w:t xml:space="preserve"> </w:t>
       </w:r>
-      <w:hyperlink r:id="rId42" w:history="1">
+      <w:hyperlink r:id="rId43" w:history="1">
         <w:r>
           <w:rPr>
             <w:rStyle w:val="Hyperlink"/>
@@ -20628,7 +20234,7 @@
         </w:rPr>
         <w:t xml:space="preserve">iața auto, </w:t>
       </w:r>
-      <w:hyperlink r:id="rId43" w:history="1">
+      <w:hyperlink r:id="rId44" w:history="1">
         <w:r>
           <w:rPr>
             <w:rStyle w:val="Hyperlink"/>
@@ -20683,7 +20289,7 @@
         </w:rPr>
         <w:t>,</w:t>
       </w:r>
-      <w:hyperlink r:id="rId44" w:history="1">
+      <w:hyperlink r:id="rId45" w:history="1">
         <w:r>
           <w:t xml:space="preserve"> </w:t>
         </w:r>
@@ -20745,7 +20351,7 @@
         </w:rPr>
         <w:t xml:space="preserve">Gradle, </w:t>
       </w:r>
-      <w:hyperlink r:id="rId45" w:history="1">
+      <w:hyperlink r:id="rId46" w:history="1">
         <w:r>
           <w:rPr>
             <w:rStyle w:val="Hyperlink"/>
@@ -20806,7 +20412,7 @@
         </w:rPr>
         <w:t>Spring Boot ,</w:t>
       </w:r>
-      <w:hyperlink r:id="rId46" w:history="1">
+      <w:hyperlink r:id="rId47" w:history="1">
         <w:r>
           <w:rPr>
             <w:rStyle w:val="Hyperlink"/>
@@ -20864,7 +20470,7 @@
         </w:rPr>
         <w:t xml:space="preserve">Tomcat, </w:t>
       </w:r>
-      <w:hyperlink r:id="rId47" w:history="1">
+      <w:hyperlink r:id="rId48" w:history="1">
         <w:r>
           <w:rPr>
             <w:rStyle w:val="Hyperlink"/>
@@ -20917,7 +20523,7 @@
       <w:r>
         <w:t xml:space="preserve"> </w:t>
       </w:r>
-      <w:hyperlink r:id="rId48" w:history="1">
+      <w:hyperlink r:id="rId49" w:history="1">
         <w:r>
           <w:rPr>
             <w:rStyle w:val="Hyperlink"/>
@@ -20962,7 +20568,7 @@
         </w:rPr>
         <w:t xml:space="preserve">Postgres, </w:t>
       </w:r>
-      <w:hyperlink r:id="rId49" w:history="1">
+      <w:hyperlink r:id="rId50" w:history="1">
         <w:r>
           <w:rPr>
             <w:rStyle w:val="Hyperlink"/>
@@ -21009,7 +20615,7 @@
         </w:rPr>
         <w:t xml:space="preserve">Hibernate, </w:t>
       </w:r>
-      <w:hyperlink r:id="rId50" w:history="1">
+      <w:hyperlink r:id="rId51" w:history="1">
         <w:r>
           <w:rPr>
             <w:rStyle w:val="Hyperlink"/>
@@ -21060,7 +20666,7 @@
         </w:rPr>
         <w:t xml:space="preserve">Strping JPA. </w:t>
       </w:r>
-      <w:hyperlink r:id="rId51" w:history="1">
+      <w:hyperlink r:id="rId52" w:history="1">
         <w:r>
           <w:rPr>
             <w:rStyle w:val="Hyperlink"/>
@@ -21120,7 +20726,7 @@
         </w:rPr>
         <w:t xml:space="preserve">Tutorial, </w:t>
       </w:r>
-      <w:hyperlink r:id="rId52" w:history="1">
+      <w:hyperlink r:id="rId53" w:history="1">
         <w:r>
           <w:rPr>
             <w:rStyle w:val="Hyperlink"/>
@@ -21167,7 +20773,7 @@
         </w:rPr>
         <w:t xml:space="preserve">Stripe, </w:t>
       </w:r>
-      <w:hyperlink r:id="rId53" w:history="1">
+      <w:hyperlink r:id="rId54" w:history="1">
         <w:r>
           <w:rPr>
             <w:rStyle w:val="Hyperlink"/>
@@ -21221,7 +20827,7 @@
         </w:rPr>
         <w:t xml:space="preserve">Wikipedia, protocolul de transfer HTTP , </w:t>
       </w:r>
-      <w:hyperlink r:id="rId54" w:history="1">
+      <w:hyperlink r:id="rId55" w:history="1">
         <w:r>
           <w:rPr>
             <w:rStyle w:val="Hyperlink"/>
@@ -21272,7 +20878,7 @@
         </w:rPr>
         <w:t xml:space="preserve">AngularJS tutorial, </w:t>
       </w:r>
-      <w:hyperlink r:id="rId55" w:history="1">
+      <w:hyperlink r:id="rId56" w:history="1">
         <w:r>
           <w:rPr>
             <w:rStyle w:val="Hyperlink"/>
@@ -21324,7 +20930,7 @@
       <w:r>
         <w:t xml:space="preserve"> </w:t>
       </w:r>
-      <w:hyperlink r:id="rId56" w:history="1">
+      <w:hyperlink r:id="rId57" w:history="1">
         <w:r>
           <w:rPr>
             <w:rStyle w:val="Hyperlink"/>
@@ -21375,7 +20981,7 @@
         </w:rPr>
         <w:t xml:space="preserve">Firebase, </w:t>
       </w:r>
-      <w:hyperlink r:id="rId57" w:history="1">
+      <w:hyperlink r:id="rId58" w:history="1">
         <w:r>
           <w:rPr>
             <w:rStyle w:val="Hyperlink"/>
@@ -21422,7 +21028,7 @@
         </w:rPr>
         <w:t xml:space="preserve">Android, </w:t>
       </w:r>
-      <w:hyperlink r:id="rId58" w:history="1">
+      <w:hyperlink r:id="rId59" w:history="1">
         <w:r>
           <w:rPr>
             <w:rStyle w:val="Hyperlink"/>
@@ -21473,7 +21079,7 @@
         </w:rPr>
         <w:t xml:space="preserve">Retrofit Tutorial, </w:t>
       </w:r>
-      <w:hyperlink r:id="rId59" w:history="1">
+      <w:hyperlink r:id="rId60" w:history="1">
         <w:r>
           <w:rPr>
             <w:rStyle w:val="Hyperlink"/>
@@ -21519,7 +21125,7 @@
         </w:rPr>
         <w:t xml:space="preserve">, </w:t>
       </w:r>
-      <w:hyperlink r:id="rId60" w:history="1">
+      <w:hyperlink r:id="rId61" w:history="1">
         <w:r>
           <w:rPr>
             <w:rStyle w:val="Hyperlink"/>
@@ -21562,7 +21168,7 @@
         </w:rPr>
         <w:t xml:space="preserve">H2database, </w:t>
       </w:r>
-      <w:hyperlink r:id="rId61" w:history="1">
+      <w:hyperlink r:id="rId62" w:history="1">
         <w:r>
           <w:rPr>
             <w:rStyle w:val="Hyperlink"/>
@@ -21621,7 +21227,7 @@
         </w:rPr>
         <w:t xml:space="preserve">, </w:t>
       </w:r>
-      <w:hyperlink r:id="rId62" w:history="1">
+      <w:hyperlink r:id="rId63" w:history="1">
         <w:r>
           <w:rPr>
             <w:rStyle w:val="Hyperlink"/>
@@ -21687,7 +21293,7 @@
           <w:lang w:val="ro-RO"/>
         </w:rPr>
         <w:sectPr>
-          <w:headerReference w:type="default" r:id="rId63"/>
+          <w:headerReference w:type="default" r:id="rId64"/>
           <w:pgSz w:w="12240" w:h="15840"/>
           <w:pgMar w:top="1440" w:right="1800" w:bottom="1440" w:left="1800" w:header="709" w:footer="720" w:gutter="0"/>
           <w:cols w:space="720"/>
@@ -21703,7 +21309,7 @@
           <w:numId w:val="0"/>
         </w:numPr>
       </w:pPr>
-      <w:bookmarkStart w:id="57" w:name="_Toc384994116"/>
+      <w:bookmarkStart w:id="56" w:name="_Toc384994116"/>
       <w:r>
         <w:lastRenderedPageBreak/>
         <w:t>Anexa</w:t>
@@ -21711,7 +21317,7 @@
       <w:r>
         <w:t xml:space="preserve"> 1 </w:t>
       </w:r>
-      <w:bookmarkEnd w:id="57"/>
+      <w:bookmarkEnd w:id="56"/>
     </w:p>
     <w:p>
       <w:pPr>
@@ -23193,7 +22799,6 @@
         <w:br/>
         <w:t xml:space="preserve">    Optional&lt;UserEntity&gt; </w:t>
       </w:r>
-      <w:proofErr w:type="gramStart"/>
       <w:r>
         <w:rPr>
           <w:color w:val="FFC66D"/>
@@ -23204,14 +22809,7 @@
         <w:rPr>
           <w:color w:val="A9B7C6"/>
         </w:rPr>
-        <w:t>(</w:t>
-      </w:r>
-      <w:proofErr w:type="gramEnd"/>
-      <w:r>
-        <w:rPr>
-          <w:color w:val="A9B7C6"/>
-        </w:rPr>
-        <w:t>String username)</w:t>
+        <w:t>(String username)</w:t>
       </w:r>
       <w:r>
         <w:rPr>
@@ -24198,7 +23796,6 @@
         </w:rPr>
         <w:t xml:space="preserve">Reservation </w:t>
       </w:r>
-      <w:proofErr w:type="gramStart"/>
       <w:r>
         <w:rPr>
           <w:color w:val="FFC66D"/>
@@ -24211,7 +23808,6 @@
         </w:rPr>
         <w:t>(</w:t>
       </w:r>
-      <w:proofErr w:type="gramEnd"/>
       <w:r>
         <w:rPr>
           <w:color w:val="CC7832"/>
@@ -24537,14 +24133,7 @@
         <w:rPr>
           <w:color w:val="BBB529"/>
         </w:rPr>
-        <w:t>@</w:t>
-      </w:r>
-      <w:proofErr w:type="gramStart"/>
-      <w:r>
-        <w:rPr>
-          <w:color w:val="BBB529"/>
-        </w:rPr>
-        <w:t>Value</w:t>
+        <w:t>@Value</w:t>
       </w:r>
       <w:r>
         <w:rPr>
@@ -24552,7 +24141,6 @@
         </w:rPr>
         <w:t>(</w:t>
       </w:r>
-      <w:proofErr w:type="gramEnd"/>
       <w:r>
         <w:rPr>
           <w:color w:val="6A8759"/>
@@ -24745,7 +24333,6 @@
         <w:br/>
         <w:t xml:space="preserve">    public </w:t>
       </w:r>
-      <w:proofErr w:type="gramStart"/>
       <w:r>
         <w:rPr>
           <w:color w:val="FFC66D"/>
@@ -24756,14 +24343,7 @@
         <w:rPr>
           <w:color w:val="A9B7C6"/>
         </w:rPr>
-        <w:t>(</w:t>
-      </w:r>
-      <w:proofErr w:type="gramEnd"/>
-      <w:r>
-        <w:rPr>
-          <w:color w:val="A9B7C6"/>
-        </w:rPr>
-        <w:t>ReservationValidator reservationValidator</w:t>
+        <w:t>(ReservationValidator reservationValidator</w:t>
       </w:r>
       <w:r>
         <w:rPr>
@@ -24936,14 +24516,7 @@
           <w:color w:val="CC7832"/>
         </w:rPr>
         <w:br/>
-        <w:t xml:space="preserve">  </w:t>
-      </w:r>
-      <w:proofErr w:type="gramStart"/>
-      <w:r>
-        <w:rPr>
-          <w:color w:val="CC7832"/>
-        </w:rPr>
-        <w:t xml:space="preserve">  </w:t>
+        <w:t xml:space="preserve">    </w:t>
       </w:r>
       <w:r>
         <w:rPr>
@@ -24951,7 +24524,6 @@
         </w:rPr>
         <w:t>}</w:t>
       </w:r>
-      <w:proofErr w:type="gramEnd"/>
       <w:r>
         <w:rPr>
           <w:color w:val="A9B7C6"/>
@@ -25086,7 +24658,6 @@
         </w:rPr>
         <w:t>ReservationMapper.</w:t>
       </w:r>
-      <w:proofErr w:type="gramStart"/>
       <w:r>
         <w:rPr>
           <w:i/>
@@ -25101,7 +24672,6 @@
         </w:rPr>
         <w:t>(</w:t>
       </w:r>
-      <w:proofErr w:type="gramEnd"/>
       <w:r>
         <w:rPr>
           <w:color w:val="9876AA"/>
@@ -25125,14 +24695,7 @@
           <w:color w:val="CC7832"/>
         </w:rPr>
         <w:br/>
-        <w:t xml:space="preserve">  </w:t>
-      </w:r>
-      <w:proofErr w:type="gramStart"/>
-      <w:r>
-        <w:rPr>
-          <w:color w:val="CC7832"/>
-        </w:rPr>
-        <w:t xml:space="preserve">  </w:t>
+        <w:t xml:space="preserve">    </w:t>
       </w:r>
       <w:r>
         <w:rPr>
@@ -25140,7 +24703,6 @@
         </w:rPr>
         <w:t>}</w:t>
       </w:r>
-      <w:proofErr w:type="gramEnd"/>
       <w:r>
         <w:rPr>
           <w:color w:val="A9B7C6"/>
@@ -25410,7 +24972,6 @@
         </w:rPr>
         <w:t>ReservationMapper.</w:t>
       </w:r>
-      <w:proofErr w:type="gramStart"/>
       <w:r>
         <w:rPr>
           <w:i/>
@@ -25425,7 +24986,6 @@
         </w:rPr>
         <w:t>(</w:t>
       </w:r>
-      <w:proofErr w:type="gramEnd"/>
       <w:r>
         <w:rPr>
           <w:color w:val="9876AA"/>
@@ -25436,21 +24996,7 @@
         <w:rPr>
           <w:color w:val="A9B7C6"/>
         </w:rPr>
-        <w:t>.</w:t>
-      </w:r>
-      <w:proofErr w:type="gramStart"/>
-      <w:r>
-        <w:rPr>
-          <w:color w:val="A9B7C6"/>
-        </w:rPr>
-        <w:t>findAll(</w:t>
-      </w:r>
-      <w:proofErr w:type="gramEnd"/>
-      <w:r>
-        <w:rPr>
-          <w:color w:val="A9B7C6"/>
-        </w:rPr>
-        <w:t>))</w:t>
+        <w:t>.findAll())</w:t>
       </w:r>
       <w:r>
         <w:rPr>
@@ -25701,14 +25247,7 @@
           <w:color w:val="CC7832"/>
         </w:rPr>
         <w:br/>
-        <w:t xml:space="preserve">  </w:t>
-      </w:r>
-      <w:proofErr w:type="gramStart"/>
-      <w:r>
-        <w:rPr>
-          <w:color w:val="CC7832"/>
-        </w:rPr>
-        <w:t xml:space="preserve">  </w:t>
+        <w:t xml:space="preserve">    </w:t>
       </w:r>
       <w:r>
         <w:rPr>
@@ -25716,7 +25255,6 @@
         </w:rPr>
         <w:t>}</w:t>
       </w:r>
-      <w:proofErr w:type="gramEnd"/>
       <w:r>
         <w:rPr>
           <w:color w:val="A9B7C6"/>
@@ -25946,14 +25484,7 @@
           <w:color w:val="CC7832"/>
         </w:rPr>
         <w:br/>
-        <w:t xml:space="preserve">  </w:t>
-      </w:r>
-      <w:proofErr w:type="gramStart"/>
-      <w:r>
-        <w:rPr>
-          <w:color w:val="CC7832"/>
-        </w:rPr>
-        <w:t xml:space="preserve">  </w:t>
+        <w:t xml:space="preserve">    </w:t>
       </w:r>
       <w:r>
         <w:rPr>
@@ -25961,7 +25492,6 @@
         </w:rPr>
         <w:t>}</w:t>
       </w:r>
-      <w:proofErr w:type="gramEnd"/>
       <w:r>
         <w:rPr>
           <w:color w:val="A9B7C6"/>
@@ -26170,14 +25700,12 @@
         </w:rPr>
         <w:t xml:space="preserve">throw new </w:t>
       </w:r>
-      <w:proofErr w:type="gramStart"/>
       <w:r>
         <w:rPr>
           <w:color w:val="A9B7C6"/>
         </w:rPr>
         <w:t>BusinessException(</w:t>
       </w:r>
-      <w:proofErr w:type="gramEnd"/>
       <w:r>
         <w:rPr>
           <w:color w:val="6A8759"/>
@@ -26272,14 +25800,7 @@
           <w:color w:val="CC7832"/>
         </w:rPr>
         <w:br/>
-        <w:t xml:space="preserve">  </w:t>
-      </w:r>
-      <w:proofErr w:type="gramStart"/>
-      <w:r>
-        <w:rPr>
-          <w:color w:val="CC7832"/>
-        </w:rPr>
-        <w:t xml:space="preserve">  </w:t>
+        <w:t xml:space="preserve">    </w:t>
       </w:r>
       <w:r>
         <w:rPr>
@@ -26287,7 +25808,6 @@
         </w:rPr>
         <w:t>}</w:t>
       </w:r>
-      <w:proofErr w:type="gramEnd"/>
       <w:r>
         <w:rPr>
           <w:color w:val="A9B7C6"/>
@@ -26599,7 +26119,6 @@
         </w:rPr>
         <w:t>ReservationMapper.</w:t>
       </w:r>
-      <w:proofErr w:type="gramStart"/>
       <w:r>
         <w:rPr>
           <w:i/>
@@ -26614,7 +26133,6 @@
         </w:rPr>
         <w:t>(</w:t>
       </w:r>
-      <w:proofErr w:type="gramEnd"/>
       <w:r>
         <w:rPr>
           <w:color w:val="9876AA"/>
@@ -26638,14 +26156,7 @@
           <w:color w:val="CC7832"/>
         </w:rPr>
         <w:br/>
-        <w:t xml:space="preserve">  </w:t>
-      </w:r>
-      <w:proofErr w:type="gramStart"/>
-      <w:r>
-        <w:rPr>
-          <w:color w:val="CC7832"/>
-        </w:rPr>
-        <w:t xml:space="preserve">  </w:t>
+        <w:t xml:space="preserve">    </w:t>
       </w:r>
       <w:r>
         <w:rPr>
@@ -26653,7 +26164,6 @@
         </w:rPr>
         <w:t>}</w:t>
       </w:r>
-      <w:proofErr w:type="gramEnd"/>
       <w:r>
         <w:rPr>
           <w:color w:val="A9B7C6"/>
@@ -41058,18 +40568,7 @@
           <w:szCs w:val="21"/>
           <w:lang w:eastAsia="en-US"/>
         </w:rPr>
-        <w:t xml:space="preserve"> </w:t>
-      </w:r>
-      <w:proofErr w:type="gramStart"/>
-      <w:r>
-        <w:rPr>
-          <w:rFonts w:ascii="Consolas" w:eastAsia="Times New Roman" w:hAnsi="Consolas"/>
-          <w:color w:val="D4D4D4"/>
-          <w:sz w:val="21"/>
-          <w:szCs w:val="21"/>
-          <w:lang w:eastAsia="en-US"/>
-        </w:rPr>
-        <w:t xml:space="preserve">{ </w:t>
+        <w:t xml:space="preserve"> { </w:t>
       </w:r>
       <w:r>
         <w:rPr>
@@ -41081,7 +40580,6 @@
         </w:rPr>
         <w:t>Component</w:t>
       </w:r>
-      <w:proofErr w:type="gramEnd"/>
       <w:r>
         <w:rPr>
           <w:rFonts w:ascii="Consolas" w:eastAsia="Times New Roman" w:hAnsi="Consolas"/>
@@ -41190,18 +40688,7 @@
           <w:szCs w:val="21"/>
           <w:lang w:eastAsia="en-US"/>
         </w:rPr>
-        <w:t xml:space="preserve"> </w:t>
-      </w:r>
-      <w:proofErr w:type="gramStart"/>
-      <w:r>
-        <w:rPr>
-          <w:rFonts w:ascii="Consolas" w:eastAsia="Times New Roman" w:hAnsi="Consolas"/>
-          <w:color w:val="D4D4D4"/>
-          <w:sz w:val="21"/>
-          <w:szCs w:val="21"/>
-          <w:lang w:eastAsia="en-US"/>
-        </w:rPr>
-        <w:t xml:space="preserve">{ </w:t>
+        <w:t xml:space="preserve"> { </w:t>
       </w:r>
       <w:r>
         <w:rPr>
@@ -41213,7 +40700,6 @@
         </w:rPr>
         <w:t>ParkingCreate</w:t>
       </w:r>
-      <w:proofErr w:type="gramEnd"/>
       <w:r>
         <w:rPr>
           <w:rFonts w:ascii="Consolas" w:eastAsia="Times New Roman" w:hAnsi="Consolas"/>
@@ -41302,18 +40788,7 @@
           <w:szCs w:val="21"/>
           <w:lang w:eastAsia="en-US"/>
         </w:rPr>
-        <w:t xml:space="preserve"> </w:t>
-      </w:r>
-      <w:proofErr w:type="gramStart"/>
-      <w:r>
-        <w:rPr>
-          <w:rFonts w:ascii="Consolas" w:eastAsia="Times New Roman" w:hAnsi="Consolas"/>
-          <w:color w:val="D4D4D4"/>
-          <w:sz w:val="21"/>
-          <w:szCs w:val="21"/>
-          <w:lang w:eastAsia="en-US"/>
-        </w:rPr>
-        <w:t xml:space="preserve">{ </w:t>
+        <w:t xml:space="preserve"> { </w:t>
       </w:r>
       <w:r>
         <w:rPr>
@@ -41325,7 +40800,6 @@
         </w:rPr>
         <w:t>ActivatedRoute</w:t>
       </w:r>
-      <w:proofErr w:type="gramEnd"/>
       <w:r>
         <w:rPr>
           <w:rFonts w:ascii="Consolas" w:eastAsia="Times New Roman" w:hAnsi="Consolas"/>
@@ -41434,18 +40908,7 @@
           <w:szCs w:val="21"/>
           <w:lang w:eastAsia="en-US"/>
         </w:rPr>
-        <w:t xml:space="preserve"> </w:t>
-      </w:r>
-      <w:proofErr w:type="gramStart"/>
-      <w:r>
-        <w:rPr>
-          <w:rFonts w:ascii="Consolas" w:eastAsia="Times New Roman" w:hAnsi="Consolas"/>
-          <w:color w:val="D4D4D4"/>
-          <w:sz w:val="21"/>
-          <w:szCs w:val="21"/>
-          <w:lang w:eastAsia="en-US"/>
-        </w:rPr>
-        <w:t xml:space="preserve">{ </w:t>
+        <w:t xml:space="preserve"> { </w:t>
       </w:r>
       <w:r>
         <w:rPr>
@@ -41457,7 +40920,6 @@
         </w:rPr>
         <w:t>RestService</w:t>
       </w:r>
-      <w:proofErr w:type="gramEnd"/>
       <w:r>
         <w:rPr>
           <w:rFonts w:ascii="Consolas" w:eastAsia="Times New Roman" w:hAnsi="Consolas"/>
@@ -41546,18 +41008,7 @@
           <w:szCs w:val="21"/>
           <w:lang w:eastAsia="en-US"/>
         </w:rPr>
-        <w:t xml:space="preserve"> </w:t>
-      </w:r>
-      <w:proofErr w:type="gramStart"/>
-      <w:r>
-        <w:rPr>
-          <w:rFonts w:ascii="Consolas" w:eastAsia="Times New Roman" w:hAnsi="Consolas"/>
-          <w:color w:val="D4D4D4"/>
-          <w:sz w:val="21"/>
-          <w:szCs w:val="21"/>
-          <w:lang w:eastAsia="en-US"/>
-        </w:rPr>
-        <w:t xml:space="preserve">{ </w:t>
+        <w:t xml:space="preserve"> { </w:t>
       </w:r>
       <w:r>
         <w:rPr>
@@ -41569,7 +41020,6 @@
         </w:rPr>
         <w:t>faSave</w:t>
       </w:r>
-      <w:proofErr w:type="gramEnd"/>
       <w:r>
         <w:rPr>
           <w:rFonts w:ascii="Consolas" w:eastAsia="Times New Roman" w:hAnsi="Consolas"/>
@@ -41678,18 +41128,7 @@
           <w:szCs w:val="21"/>
           <w:lang w:eastAsia="en-US"/>
         </w:rPr>
-        <w:t xml:space="preserve"> </w:t>
-      </w:r>
-      <w:proofErr w:type="gramStart"/>
-      <w:r>
-        <w:rPr>
-          <w:rFonts w:ascii="Consolas" w:eastAsia="Times New Roman" w:hAnsi="Consolas"/>
-          <w:color w:val="D4D4D4"/>
-          <w:sz w:val="21"/>
-          <w:szCs w:val="21"/>
-          <w:lang w:eastAsia="en-US"/>
-        </w:rPr>
-        <w:t xml:space="preserve">{ </w:t>
+        <w:t xml:space="preserve"> { </w:t>
       </w:r>
       <w:r>
         <w:rPr>
@@ -41701,7 +41140,6 @@
         </w:rPr>
         <w:t>FaIconLibrary</w:t>
       </w:r>
-      <w:proofErr w:type="gramEnd"/>
       <w:r>
         <w:rPr>
           <w:rFonts w:ascii="Consolas" w:eastAsia="Times New Roman" w:hAnsi="Consolas"/>
@@ -41802,7 +41240,6 @@
         </w:rPr>
         <w:t>@</w:t>
       </w:r>
-      <w:proofErr w:type="gramStart"/>
       <w:r>
         <w:rPr>
           <w:rFonts w:ascii="Consolas" w:eastAsia="Times New Roman" w:hAnsi="Consolas"/>
@@ -41821,18 +41258,7 @@
           <w:szCs w:val="21"/>
           <w:lang w:eastAsia="en-US"/>
         </w:rPr>
-        <w:t>(</w:t>
-      </w:r>
-      <w:proofErr w:type="gramEnd"/>
-      <w:r>
-        <w:rPr>
-          <w:rFonts w:ascii="Consolas" w:eastAsia="Times New Roman" w:hAnsi="Consolas"/>
-          <w:color w:val="D4D4D4"/>
-          <w:sz w:val="21"/>
-          <w:szCs w:val="21"/>
-          <w:lang w:eastAsia="en-US"/>
-        </w:rPr>
-        <w:t>{</w:t>
+        <w:t>({</w:t>
       </w:r>
     </w:p>
     <w:p>
@@ -42855,7 +42281,6 @@
         </w:rPr>
         <w:t xml:space="preserve">  </w:t>
       </w:r>
-      <w:proofErr w:type="gramStart"/>
       <w:r>
         <w:rPr>
           <w:rFonts w:ascii="Consolas" w:eastAsia="Times New Roman" w:hAnsi="Consolas"/>
@@ -42876,7 +42301,6 @@
         </w:rPr>
         <w:t>(</w:t>
       </w:r>
-      <w:proofErr w:type="gramEnd"/>
     </w:p>
     <w:p>
       <w:pPr>
@@ -43307,7 +42731,6 @@
         </w:rPr>
         <w:t xml:space="preserve">      </w:t>
       </w:r>
-      <w:proofErr w:type="gramStart"/>
       <w:r>
         <w:rPr>
           <w:rFonts w:ascii="Consolas" w:eastAsia="Times New Roman" w:hAnsi="Consolas"/>
@@ -43338,7 +42761,6 @@
         </w:rPr>
         <w:t>addIcons</w:t>
       </w:r>
-      <w:proofErr w:type="gramEnd"/>
       <w:r>
         <w:rPr>
           <w:rFonts w:ascii="Consolas" w:eastAsia="Times New Roman" w:hAnsi="Consolas"/>
@@ -43469,7 +42891,6 @@
         </w:rPr>
         <w:t xml:space="preserve">  </w:t>
       </w:r>
-      <w:proofErr w:type="gramStart"/>
       <w:r>
         <w:rPr>
           <w:rFonts w:ascii="Consolas" w:eastAsia="Times New Roman" w:hAnsi="Consolas"/>
@@ -43488,18 +42909,7 @@
           <w:szCs w:val="21"/>
           <w:lang w:eastAsia="en-US"/>
         </w:rPr>
-        <w:t>(</w:t>
-      </w:r>
-      <w:proofErr w:type="gramEnd"/>
-      <w:r>
-        <w:rPr>
-          <w:rFonts w:ascii="Consolas" w:eastAsia="Times New Roman" w:hAnsi="Consolas"/>
-          <w:color w:val="D4D4D4"/>
-          <w:sz w:val="21"/>
-          <w:szCs w:val="21"/>
-          <w:lang w:eastAsia="en-US"/>
-        </w:rPr>
-        <w:t xml:space="preserve">): </w:t>
+        <w:t xml:space="preserve">(): </w:t>
       </w:r>
       <w:r>
         <w:rPr>
@@ -43571,7 +42981,6 @@
         </w:rPr>
         <w:t xml:space="preserve">  </w:t>
       </w:r>
-      <w:proofErr w:type="gramStart"/>
       <w:r>
         <w:rPr>
           <w:rFonts w:ascii="Consolas" w:eastAsia="Times New Roman" w:hAnsi="Consolas"/>
@@ -43590,18 +42999,7 @@
           <w:szCs w:val="21"/>
           <w:lang w:eastAsia="en-US"/>
         </w:rPr>
-        <w:t>(</w:t>
-      </w:r>
-      <w:proofErr w:type="gramEnd"/>
-      <w:r>
-        <w:rPr>
-          <w:rFonts w:ascii="Consolas" w:eastAsia="Times New Roman" w:hAnsi="Consolas"/>
-          <w:color w:val="D4D4D4"/>
-          <w:sz w:val="21"/>
-          <w:szCs w:val="21"/>
-          <w:lang w:eastAsia="en-US"/>
-        </w:rPr>
-        <w:t>) {</w:t>
+        <w:t>() {</w:t>
       </w:r>
     </w:p>
     <w:p>
@@ -43673,7 +43071,6 @@
         </w:rPr>
         <w:t xml:space="preserve"> = </w:t>
       </w:r>
-      <w:proofErr w:type="gramStart"/>
       <w:r>
         <w:rPr>
           <w:rFonts w:ascii="Consolas" w:eastAsia="Times New Roman" w:hAnsi="Consolas"/>
@@ -43704,7 +43101,6 @@
         </w:rPr>
         <w:t>parkingService</w:t>
       </w:r>
-      <w:proofErr w:type="gramEnd"/>
     </w:p>
     <w:p>
       <w:pPr>
@@ -43733,18 +43129,7 @@
           <w:szCs w:val="21"/>
           <w:lang w:eastAsia="en-US"/>
         </w:rPr>
-        <w:t xml:space="preserve">      </w:t>
-      </w:r>
-      <w:proofErr w:type="gramStart"/>
-      <w:r>
-        <w:rPr>
-          <w:rFonts w:ascii="Consolas" w:eastAsia="Times New Roman" w:hAnsi="Consolas"/>
-          <w:color w:val="D4D4D4"/>
-          <w:sz w:val="21"/>
-          <w:szCs w:val="21"/>
-          <w:lang w:eastAsia="en-US"/>
-        </w:rPr>
-        <w:t>.</w:t>
+        <w:t xml:space="preserve">      .</w:t>
       </w:r>
       <w:r>
         <w:rPr>
@@ -43756,7 +43141,6 @@
         </w:rPr>
         <w:t>create</w:t>
       </w:r>
-      <w:proofErr w:type="gramEnd"/>
       <w:r>
         <w:rPr>
           <w:rFonts w:ascii="Consolas" w:eastAsia="Times New Roman" w:hAnsi="Consolas"/>
@@ -43855,18 +43239,7 @@
           <w:szCs w:val="21"/>
           <w:lang w:eastAsia="en-US"/>
         </w:rPr>
-        <w:t xml:space="preserve">      </w:t>
-      </w:r>
-      <w:proofErr w:type="gramStart"/>
-      <w:r>
-        <w:rPr>
-          <w:rFonts w:ascii="Consolas" w:eastAsia="Times New Roman" w:hAnsi="Consolas"/>
-          <w:color w:val="D4D4D4"/>
-          <w:sz w:val="21"/>
-          <w:szCs w:val="21"/>
-          <w:lang w:eastAsia="en-US"/>
-        </w:rPr>
-        <w:t>.</w:t>
+        <w:t xml:space="preserve">      .</w:t>
       </w:r>
       <w:r>
         <w:rPr>
@@ -43878,7 +43251,6 @@
         </w:rPr>
         <w:t>subscribe</w:t>
       </w:r>
-      <w:proofErr w:type="gramEnd"/>
       <w:r>
         <w:rPr>
           <w:rFonts w:ascii="Consolas" w:eastAsia="Times New Roman" w:hAnsi="Consolas"/>
@@ -43959,7 +43331,6 @@
         </w:rPr>
         <w:t xml:space="preserve">        </w:t>
       </w:r>
-      <w:proofErr w:type="gramStart"/>
       <w:r>
         <w:rPr>
           <w:rFonts w:ascii="Consolas" w:eastAsia="Times New Roman" w:hAnsi="Consolas"/>
@@ -43990,7 +43361,6 @@
         </w:rPr>
         <w:t>router</w:t>
       </w:r>
-      <w:proofErr w:type="gramEnd"/>
       <w:r>
         <w:rPr>
           <w:rFonts w:ascii="Consolas" w:eastAsia="Times New Roman" w:hAnsi="Consolas"/>
@@ -44151,7 +43521,6 @@
         </w:rPr>
         <w:t xml:space="preserve">  </w:t>
       </w:r>
-      <w:proofErr w:type="gramStart"/>
       <w:r>
         <w:rPr>
           <w:rFonts w:ascii="Consolas" w:eastAsia="Times New Roman" w:hAnsi="Consolas"/>
@@ -44170,18 +43539,7 @@
           <w:szCs w:val="21"/>
           <w:lang w:eastAsia="en-US"/>
         </w:rPr>
-        <w:t>(</w:t>
-      </w:r>
-      <w:proofErr w:type="gramEnd"/>
-      <w:r>
-        <w:rPr>
-          <w:rFonts w:ascii="Consolas" w:eastAsia="Times New Roman" w:hAnsi="Consolas"/>
-          <w:color w:val="D4D4D4"/>
-          <w:sz w:val="21"/>
-          <w:szCs w:val="21"/>
-          <w:lang w:eastAsia="en-US"/>
-        </w:rPr>
-        <w:t>) {</w:t>
+        <w:t>() {</w:t>
       </w:r>
     </w:p>
     <w:p>
@@ -44213,7 +43571,6 @@
         </w:rPr>
         <w:t xml:space="preserve">    </w:t>
       </w:r>
-      <w:proofErr w:type="gramStart"/>
       <w:r>
         <w:rPr>
           <w:rFonts w:ascii="Consolas" w:eastAsia="Times New Roman" w:hAnsi="Consolas"/>
@@ -44244,7 +43601,6 @@
         </w:rPr>
         <w:t>router</w:t>
       </w:r>
-      <w:proofErr w:type="gramEnd"/>
       <w:r>
         <w:rPr>
           <w:rFonts w:ascii="Consolas" w:eastAsia="Times New Roman" w:hAnsi="Consolas"/>
@@ -44563,7 +43919,6 @@
         </w:rPr>
         <w:t>&lt;</w:t>
       </w:r>
-      <w:proofErr w:type="gramStart"/>
       <w:r>
         <w:rPr>
           <w:rFonts w:ascii="Consolas" w:eastAsia="Times New Roman" w:hAnsi="Consolas"/>
@@ -44594,7 +43949,6 @@
         </w:rPr>
         <w:t>class</w:t>
       </w:r>
-      <w:proofErr w:type="gramEnd"/>
       <w:r>
         <w:rPr>
           <w:rFonts w:ascii="Consolas" w:eastAsia="Times New Roman" w:hAnsi="Consolas"/>
@@ -44935,7 +44289,6 @@
         </w:rPr>
         <w:t xml:space="preserve"> </w:t>
       </w:r>
-      <w:proofErr w:type="gramStart"/>
       <w:r>
         <w:rPr>
           <w:rFonts w:ascii="Consolas" w:eastAsia="Times New Roman" w:hAnsi="Consolas"/>
@@ -44966,7 +44319,6 @@
         </w:rPr>
         <w:t>&lt;</w:t>
       </w:r>
-      <w:proofErr w:type="gramEnd"/>
       <w:r>
         <w:rPr>
           <w:rFonts w:ascii="Consolas" w:eastAsia="Times New Roman" w:hAnsi="Consolas"/>
@@ -46006,18 +45358,7 @@
           <w:szCs w:val="21"/>
           <w:lang w:eastAsia="en-US"/>
         </w:rPr>
-        <w:t>[(ngModel</w:t>
-      </w:r>
-      <w:proofErr w:type="gramStart"/>
-      <w:r>
-        <w:rPr>
-          <w:rFonts w:ascii="Consolas" w:eastAsia="Times New Roman" w:hAnsi="Consolas"/>
-          <w:color w:val="9CDCFE"/>
-          <w:sz w:val="21"/>
-          <w:szCs w:val="21"/>
-          <w:lang w:eastAsia="en-US"/>
-        </w:rPr>
-        <w:t>)]</w:t>
+        <w:t>[(ngModel)]</w:t>
       </w:r>
       <w:r>
         <w:rPr>
@@ -46029,7 +45370,6 @@
         </w:rPr>
         <w:t>=</w:t>
       </w:r>
-      <w:proofErr w:type="gramEnd"/>
       <w:r>
         <w:rPr>
           <w:rFonts w:ascii="Consolas" w:eastAsia="Times New Roman" w:hAnsi="Consolas"/>
@@ -46788,18 +46128,7 @@
           <w:szCs w:val="21"/>
           <w:lang w:eastAsia="en-US"/>
         </w:rPr>
-        <w:t>[(ngModel</w:t>
-      </w:r>
-      <w:proofErr w:type="gramStart"/>
-      <w:r>
-        <w:rPr>
-          <w:rFonts w:ascii="Consolas" w:eastAsia="Times New Roman" w:hAnsi="Consolas"/>
-          <w:color w:val="9CDCFE"/>
-          <w:sz w:val="21"/>
-          <w:szCs w:val="21"/>
-          <w:lang w:eastAsia="en-US"/>
-        </w:rPr>
-        <w:t>)]</w:t>
+        <w:t>[(ngModel)]</w:t>
       </w:r>
       <w:r>
         <w:rPr>
@@ -46811,7 +46140,6 @@
         </w:rPr>
         <w:t>=</w:t>
       </w:r>
-      <w:proofErr w:type="gramEnd"/>
       <w:r>
         <w:rPr>
           <w:rFonts w:ascii="Consolas" w:eastAsia="Times New Roman" w:hAnsi="Consolas"/>
@@ -47550,18 +46878,7 @@
           <w:szCs w:val="21"/>
           <w:lang w:eastAsia="en-US"/>
         </w:rPr>
-        <w:t>[(ngModel</w:t>
-      </w:r>
-      <w:proofErr w:type="gramStart"/>
-      <w:r>
-        <w:rPr>
-          <w:rFonts w:ascii="Consolas" w:eastAsia="Times New Roman" w:hAnsi="Consolas"/>
-          <w:color w:val="9CDCFE"/>
-          <w:sz w:val="21"/>
-          <w:szCs w:val="21"/>
-          <w:lang w:eastAsia="en-US"/>
-        </w:rPr>
-        <w:t>)]</w:t>
+        <w:t>[(ngModel)]</w:t>
       </w:r>
       <w:r>
         <w:rPr>
@@ -47573,7 +46890,6 @@
         </w:rPr>
         <w:t>=</w:t>
       </w:r>
-      <w:proofErr w:type="gramEnd"/>
       <w:r>
         <w:rPr>
           <w:rFonts w:ascii="Consolas" w:eastAsia="Times New Roman" w:hAnsi="Consolas"/>
@@ -48312,18 +47628,7 @@
           <w:szCs w:val="21"/>
           <w:lang w:eastAsia="en-US"/>
         </w:rPr>
-        <w:t>[(ngModel</w:t>
-      </w:r>
-      <w:proofErr w:type="gramStart"/>
-      <w:r>
-        <w:rPr>
-          <w:rFonts w:ascii="Consolas" w:eastAsia="Times New Roman" w:hAnsi="Consolas"/>
-          <w:color w:val="9CDCFE"/>
-          <w:sz w:val="21"/>
-          <w:szCs w:val="21"/>
-          <w:lang w:eastAsia="en-US"/>
-        </w:rPr>
-        <w:t>)]</w:t>
+        <w:t>[(ngModel)]</w:t>
       </w:r>
       <w:r>
         <w:rPr>
@@ -48335,7 +47640,6 @@
         </w:rPr>
         <w:t>=</w:t>
       </w:r>
-      <w:proofErr w:type="gramEnd"/>
       <w:r>
         <w:rPr>
           <w:rFonts w:ascii="Consolas" w:eastAsia="Times New Roman" w:hAnsi="Consolas"/>
@@ -49075,18 +48379,7 @@
           <w:szCs w:val="21"/>
           <w:lang w:eastAsia="en-US"/>
         </w:rPr>
-        <w:t>[(ngModel</w:t>
-      </w:r>
-      <w:proofErr w:type="gramStart"/>
-      <w:r>
-        <w:rPr>
-          <w:rFonts w:ascii="Consolas" w:eastAsia="Times New Roman" w:hAnsi="Consolas"/>
-          <w:color w:val="9CDCFE"/>
-          <w:sz w:val="21"/>
-          <w:szCs w:val="21"/>
-          <w:lang w:eastAsia="en-US"/>
-        </w:rPr>
-        <w:t>)]</w:t>
+        <w:t>[(ngModel)]</w:t>
       </w:r>
       <w:r>
         <w:rPr>
@@ -49098,7 +48391,6 @@
         </w:rPr>
         <w:t>=</w:t>
       </w:r>
-      <w:proofErr w:type="gramEnd"/>
       <w:r>
         <w:rPr>
           <w:rFonts w:ascii="Consolas" w:eastAsia="Times New Roman" w:hAnsi="Consolas"/>
@@ -49777,18 +49069,7 @@
           <w:szCs w:val="21"/>
           <w:lang w:eastAsia="en-US"/>
         </w:rPr>
-        <w:t>[(ngModel</w:t>
-      </w:r>
-      <w:proofErr w:type="gramStart"/>
-      <w:r>
-        <w:rPr>
-          <w:rFonts w:ascii="Consolas" w:eastAsia="Times New Roman" w:hAnsi="Consolas"/>
-          <w:color w:val="9CDCFE"/>
-          <w:sz w:val="21"/>
-          <w:szCs w:val="21"/>
-          <w:lang w:eastAsia="en-US"/>
-        </w:rPr>
-        <w:t>)]</w:t>
+        <w:t>[(ngModel)]</w:t>
       </w:r>
       <w:r>
         <w:rPr>
@@ -49800,7 +49081,6 @@
         </w:rPr>
         <w:t>=</w:t>
       </w:r>
-      <w:proofErr w:type="gramEnd"/>
       <w:r>
         <w:rPr>
           <w:rFonts w:ascii="Consolas" w:eastAsia="Times New Roman" w:hAnsi="Consolas"/>
@@ -50599,18 +49879,7 @@
           <w:szCs w:val="21"/>
           <w:lang w:eastAsia="en-US"/>
         </w:rPr>
-        <w:t>[(ngModel</w:t>
-      </w:r>
-      <w:proofErr w:type="gramStart"/>
-      <w:r>
-        <w:rPr>
-          <w:rFonts w:ascii="Consolas" w:eastAsia="Times New Roman" w:hAnsi="Consolas"/>
-          <w:color w:val="9CDCFE"/>
-          <w:sz w:val="21"/>
-          <w:szCs w:val="21"/>
-          <w:lang w:eastAsia="en-US"/>
-        </w:rPr>
-        <w:t>)]</w:t>
+        <w:t>[(ngModel)]</w:t>
       </w:r>
       <w:r>
         <w:rPr>
@@ -50622,7 +49891,6 @@
         </w:rPr>
         <w:t>=</w:t>
       </w:r>
-      <w:proofErr w:type="gramEnd"/>
       <w:r>
         <w:rPr>
           <w:rFonts w:ascii="Consolas" w:eastAsia="Times New Roman" w:hAnsi="Consolas"/>
@@ -51421,18 +50689,7 @@
           <w:szCs w:val="21"/>
           <w:lang w:eastAsia="en-US"/>
         </w:rPr>
-        <w:t>[(ngModel</w:t>
-      </w:r>
-      <w:proofErr w:type="gramStart"/>
-      <w:r>
-        <w:rPr>
-          <w:rFonts w:ascii="Consolas" w:eastAsia="Times New Roman" w:hAnsi="Consolas"/>
-          <w:color w:val="9CDCFE"/>
-          <w:sz w:val="21"/>
-          <w:szCs w:val="21"/>
-          <w:lang w:eastAsia="en-US"/>
-        </w:rPr>
-        <w:t>)]</w:t>
+        <w:t>[(ngModel)]</w:t>
       </w:r>
       <w:r>
         <w:rPr>
@@ -51444,7 +50701,6 @@
         </w:rPr>
         <w:t>=</w:t>
       </w:r>
-      <w:proofErr w:type="gramEnd"/>
       <w:r>
         <w:rPr>
           <w:rFonts w:ascii="Consolas" w:eastAsia="Times New Roman" w:hAnsi="Consolas"/>
@@ -52244,18 +51500,7 @@
           <w:szCs w:val="21"/>
           <w:lang w:eastAsia="en-US"/>
         </w:rPr>
-        <w:t>[(ngModel</w:t>
-      </w:r>
-      <w:proofErr w:type="gramStart"/>
-      <w:r>
-        <w:rPr>
-          <w:rFonts w:ascii="Consolas" w:eastAsia="Times New Roman" w:hAnsi="Consolas"/>
-          <w:color w:val="9CDCFE"/>
-          <w:sz w:val="21"/>
-          <w:szCs w:val="21"/>
-          <w:lang w:eastAsia="en-US"/>
-        </w:rPr>
-        <w:t>)]</w:t>
+        <w:t>[(ngModel)]</w:t>
       </w:r>
       <w:r>
         <w:rPr>
@@ -52267,7 +51512,6 @@
         </w:rPr>
         <w:t>=</w:t>
       </w:r>
-      <w:proofErr w:type="gramEnd"/>
       <w:r>
         <w:rPr>
           <w:rFonts w:ascii="Consolas" w:eastAsia="Times New Roman" w:hAnsi="Consolas"/>
@@ -52726,29 +51970,7 @@
           <w:szCs w:val="21"/>
           <w:lang w:eastAsia="en-US"/>
         </w:rPr>
-        <w:t>"</w:t>
-      </w:r>
-      <w:proofErr w:type="gramStart"/>
-      <w:r>
-        <w:rPr>
-          <w:rFonts w:ascii="Consolas" w:eastAsia="Times New Roman" w:hAnsi="Consolas"/>
-          <w:color w:val="CE9178"/>
-          <w:sz w:val="21"/>
-          <w:szCs w:val="21"/>
-          <w:lang w:eastAsia="en-US"/>
-        </w:rPr>
-        <w:t>create(</w:t>
-      </w:r>
-      <w:proofErr w:type="gramEnd"/>
-      <w:r>
-        <w:rPr>
-          <w:rFonts w:ascii="Consolas" w:eastAsia="Times New Roman" w:hAnsi="Consolas"/>
-          <w:color w:val="CE9178"/>
-          <w:sz w:val="21"/>
-          <w:szCs w:val="21"/>
-          <w:lang w:eastAsia="en-US"/>
-        </w:rPr>
-        <w:t>)"</w:t>
+        <w:t>"create()"</w:t>
       </w:r>
       <w:r>
         <w:rPr>
@@ -53176,18 +52398,7 @@
           <w:szCs w:val="21"/>
           <w:lang w:eastAsia="en-US"/>
         </w:rPr>
-        <w:t xml:space="preserve"> </w:t>
-      </w:r>
-      <w:proofErr w:type="gramStart"/>
-      <w:r>
-        <w:rPr>
-          <w:rFonts w:ascii="Consolas" w:eastAsia="Times New Roman" w:hAnsi="Consolas"/>
-          <w:color w:val="D4D4D4"/>
-          <w:sz w:val="21"/>
-          <w:szCs w:val="21"/>
-          <w:lang w:eastAsia="en-US"/>
-        </w:rPr>
-        <w:t xml:space="preserve">{ </w:t>
+        <w:t xml:space="preserve"> { </w:t>
       </w:r>
       <w:r>
         <w:rPr>
@@ -53199,7 +52410,6 @@
         </w:rPr>
         <w:t>HttpClient</w:t>
       </w:r>
-      <w:proofErr w:type="gramEnd"/>
       <w:r>
         <w:rPr>
           <w:rFonts w:ascii="Consolas" w:eastAsia="Times New Roman" w:hAnsi="Consolas"/>
@@ -53288,18 +52498,7 @@
           <w:szCs w:val="21"/>
           <w:lang w:eastAsia="en-US"/>
         </w:rPr>
-        <w:t xml:space="preserve"> </w:t>
-      </w:r>
-      <w:proofErr w:type="gramStart"/>
-      <w:r>
-        <w:rPr>
-          <w:rFonts w:ascii="Consolas" w:eastAsia="Times New Roman" w:hAnsi="Consolas"/>
-          <w:color w:val="D4D4D4"/>
-          <w:sz w:val="21"/>
-          <w:szCs w:val="21"/>
-          <w:lang w:eastAsia="en-US"/>
-        </w:rPr>
-        <w:t xml:space="preserve">{ </w:t>
+        <w:t xml:space="preserve"> { </w:t>
       </w:r>
       <w:r>
         <w:rPr>
@@ -53311,7 +52510,6 @@
         </w:rPr>
         <w:t>catchError</w:t>
       </w:r>
-      <w:proofErr w:type="gramEnd"/>
       <w:r>
         <w:rPr>
           <w:rFonts w:ascii="Consolas" w:eastAsia="Times New Roman" w:hAnsi="Consolas"/>
@@ -53420,18 +52618,7 @@
           <w:szCs w:val="21"/>
           <w:lang w:eastAsia="en-US"/>
         </w:rPr>
-        <w:t xml:space="preserve"> </w:t>
-      </w:r>
-      <w:proofErr w:type="gramStart"/>
-      <w:r>
-        <w:rPr>
-          <w:rFonts w:ascii="Consolas" w:eastAsia="Times New Roman" w:hAnsi="Consolas"/>
-          <w:color w:val="D4D4D4"/>
-          <w:sz w:val="21"/>
-          <w:szCs w:val="21"/>
-          <w:lang w:eastAsia="en-US"/>
-        </w:rPr>
-        <w:t xml:space="preserve">{ </w:t>
+        <w:t xml:space="preserve"> { </w:t>
       </w:r>
       <w:r>
         <w:rPr>
@@ -53443,7 +52630,6 @@
         </w:rPr>
         <w:t>Injectable</w:t>
       </w:r>
-      <w:proofErr w:type="gramEnd"/>
       <w:r>
         <w:rPr>
           <w:rFonts w:ascii="Consolas" w:eastAsia="Times New Roman" w:hAnsi="Consolas"/>
@@ -53532,18 +52718,7 @@
           <w:szCs w:val="21"/>
           <w:lang w:eastAsia="en-US"/>
         </w:rPr>
-        <w:t xml:space="preserve"> </w:t>
-      </w:r>
-      <w:proofErr w:type="gramStart"/>
-      <w:r>
-        <w:rPr>
-          <w:rFonts w:ascii="Consolas" w:eastAsia="Times New Roman" w:hAnsi="Consolas"/>
-          <w:color w:val="D4D4D4"/>
-          <w:sz w:val="21"/>
-          <w:szCs w:val="21"/>
-          <w:lang w:eastAsia="en-US"/>
-        </w:rPr>
-        <w:t xml:space="preserve">{ </w:t>
+        <w:t xml:space="preserve"> { </w:t>
       </w:r>
       <w:r>
         <w:rPr>
@@ -53555,7 +52730,6 @@
         </w:rPr>
         <w:t>Subject</w:t>
       </w:r>
-      <w:proofErr w:type="gramEnd"/>
       <w:r>
         <w:rPr>
           <w:rFonts w:ascii="Consolas" w:eastAsia="Times New Roman" w:hAnsi="Consolas"/>
@@ -53684,18 +52858,7 @@
           <w:szCs w:val="21"/>
           <w:lang w:eastAsia="en-US"/>
         </w:rPr>
-        <w:t xml:space="preserve"> </w:t>
-      </w:r>
-      <w:proofErr w:type="gramStart"/>
-      <w:r>
-        <w:rPr>
-          <w:rFonts w:ascii="Consolas" w:eastAsia="Times New Roman" w:hAnsi="Consolas"/>
-          <w:color w:val="D4D4D4"/>
-          <w:sz w:val="21"/>
-          <w:szCs w:val="21"/>
-          <w:lang w:eastAsia="en-US"/>
-        </w:rPr>
-        <w:t xml:space="preserve">{ </w:t>
+        <w:t xml:space="preserve"> { </w:t>
       </w:r>
       <w:r>
         <w:rPr>
@@ -53707,7 +52870,6 @@
         </w:rPr>
         <w:t>environment</w:t>
       </w:r>
-      <w:proofErr w:type="gramEnd"/>
       <w:r>
         <w:rPr>
           <w:rFonts w:ascii="Consolas" w:eastAsia="Times New Roman" w:hAnsi="Consolas"/>
@@ -53808,7 +52970,6 @@
         </w:rPr>
         <w:t>@</w:t>
       </w:r>
-      <w:proofErr w:type="gramStart"/>
       <w:r>
         <w:rPr>
           <w:rFonts w:ascii="Consolas" w:eastAsia="Times New Roman" w:hAnsi="Consolas"/>
@@ -53827,18 +52988,7 @@
           <w:szCs w:val="21"/>
           <w:lang w:eastAsia="en-US"/>
         </w:rPr>
-        <w:t>(</w:t>
-      </w:r>
-      <w:proofErr w:type="gramEnd"/>
-      <w:r>
-        <w:rPr>
-          <w:rFonts w:ascii="Consolas" w:eastAsia="Times New Roman" w:hAnsi="Consolas"/>
-          <w:color w:val="D4D4D4"/>
-          <w:sz w:val="21"/>
-          <w:szCs w:val="21"/>
-          <w:lang w:eastAsia="en-US"/>
-        </w:rPr>
-        <w:t>)</w:t>
+        <w:t>()</w:t>
       </w:r>
     </w:p>
     <w:p>
@@ -53990,7 +53140,6 @@
         </w:rPr>
         <w:t xml:space="preserve"> = </w:t>
       </w:r>
-      <w:proofErr w:type="gramStart"/>
       <w:r>
         <w:rPr>
           <w:rFonts w:ascii="Consolas" w:eastAsia="Times New Roman" w:hAnsi="Consolas"/>
@@ -54021,7 +53170,6 @@
         </w:rPr>
         <w:t>serverPort</w:t>
       </w:r>
-      <w:proofErr w:type="gramEnd"/>
       <w:r>
         <w:rPr>
           <w:rFonts w:ascii="Consolas" w:eastAsia="Times New Roman" w:hAnsi="Consolas"/>
@@ -54082,7 +53230,6 @@
         </w:rPr>
         <w:t xml:space="preserve">  </w:t>
       </w:r>
-      <w:proofErr w:type="gramStart"/>
       <w:r>
         <w:rPr>
           <w:rFonts w:ascii="Consolas" w:eastAsia="Times New Roman" w:hAnsi="Consolas"/>
@@ -54103,7 +53250,6 @@
         </w:rPr>
         <w:t>(</w:t>
       </w:r>
-      <w:proofErr w:type="gramEnd"/>
       <w:r>
         <w:rPr>
           <w:rFonts w:ascii="Consolas" w:eastAsia="Times New Roman" w:hAnsi="Consolas"/>
@@ -54214,7 +53360,6 @@
         </w:rPr>
         <w:t xml:space="preserve">  </w:t>
       </w:r>
-      <w:proofErr w:type="gramStart"/>
       <w:r>
         <w:rPr>
           <w:rFonts w:ascii="Consolas" w:eastAsia="Times New Roman" w:hAnsi="Consolas"/>
@@ -54235,7 +53380,6 @@
         </w:rPr>
         <w:t>(</w:t>
       </w:r>
-      <w:proofErr w:type="gramEnd"/>
       <w:r>
         <w:rPr>
           <w:rFonts w:ascii="Consolas" w:eastAsia="Times New Roman" w:hAnsi="Consolas"/>
@@ -54426,7 +53570,6 @@
         </w:rPr>
         <w:t>&lt;</w:t>
       </w:r>
-      <w:proofErr w:type="gramStart"/>
       <w:r>
         <w:rPr>
           <w:rFonts w:ascii="Consolas" w:eastAsia="Times New Roman" w:hAnsi="Consolas"/>
@@ -54445,18 +53588,7 @@
           <w:szCs w:val="21"/>
           <w:lang w:eastAsia="en-US"/>
         </w:rPr>
-        <w:t>[</w:t>
-      </w:r>
-      <w:proofErr w:type="gramEnd"/>
-      <w:r>
-        <w:rPr>
-          <w:rFonts w:ascii="Consolas" w:eastAsia="Times New Roman" w:hAnsi="Consolas"/>
-          <w:color w:val="D4D4D4"/>
-          <w:sz w:val="21"/>
-          <w:szCs w:val="21"/>
-          <w:lang w:eastAsia="en-US"/>
-        </w:rPr>
-        <w:t>]&gt;(</w:t>
+        <w:t>[]&gt;(</w:t>
       </w:r>
       <w:r>
         <w:rPr>
@@ -54588,7 +53720,6 @@
         </w:rPr>
         <w:t>(</w:t>
       </w:r>
-      <w:proofErr w:type="gramStart"/>
       <w:r>
         <w:rPr>
           <w:rFonts w:ascii="Consolas" w:eastAsia="Times New Roman" w:hAnsi="Consolas"/>
@@ -54619,7 +53750,6 @@
         </w:rPr>
         <w:t>handleError</w:t>
       </w:r>
-      <w:proofErr w:type="gramEnd"/>
       <w:r>
         <w:rPr>
           <w:rFonts w:ascii="Consolas" w:eastAsia="Times New Roman" w:hAnsi="Consolas"/>
@@ -54780,7 +53910,6 @@
         </w:rPr>
         <w:t xml:space="preserve">  </w:t>
       </w:r>
-      <w:proofErr w:type="gramStart"/>
       <w:r>
         <w:rPr>
           <w:rFonts w:ascii="Consolas" w:eastAsia="Times New Roman" w:hAnsi="Consolas"/>
@@ -54801,7 +53930,6 @@
         </w:rPr>
         <w:t>(</w:t>
       </w:r>
-      <w:proofErr w:type="gramEnd"/>
       <w:r>
         <w:rPr>
           <w:rFonts w:ascii="Consolas" w:eastAsia="Times New Roman" w:hAnsi="Consolas"/>
@@ -54992,7 +54120,6 @@
         </w:rPr>
         <w:t xml:space="preserve"> = </w:t>
       </w:r>
-      <w:proofErr w:type="gramStart"/>
       <w:r>
         <w:rPr>
           <w:rFonts w:ascii="Consolas" w:eastAsia="Times New Roman" w:hAnsi="Consolas"/>
@@ -55023,7 +54150,6 @@
         </w:rPr>
         <w:t>baseUrl</w:t>
       </w:r>
-      <w:proofErr w:type="gramEnd"/>
       <w:r>
         <w:rPr>
           <w:rFonts w:ascii="Consolas" w:eastAsia="Times New Roman" w:hAnsi="Consolas"/>
@@ -55234,7 +54360,6 @@
         </w:rPr>
         <w:t>urlTemp</w:t>
       </w:r>
-      <w:proofErr w:type="gramStart"/>
       <w:r>
         <w:rPr>
           <w:rFonts w:ascii="Consolas" w:eastAsia="Times New Roman" w:hAnsi="Consolas"/>
@@ -55255,7 +54380,6 @@
         </w:rPr>
         <w:t>pipe</w:t>
       </w:r>
-      <w:proofErr w:type="gramEnd"/>
       <w:r>
         <w:rPr>
           <w:rFonts w:ascii="Consolas" w:eastAsia="Times New Roman" w:hAnsi="Consolas"/>
@@ -55316,7 +54440,6 @@
         </w:rPr>
         <w:t>(</w:t>
       </w:r>
-      <w:proofErr w:type="gramStart"/>
       <w:r>
         <w:rPr>
           <w:rFonts w:ascii="Consolas" w:eastAsia="Times New Roman" w:hAnsi="Consolas"/>
@@ -55347,7 +54470,6 @@
         </w:rPr>
         <w:t>handleError</w:t>
       </w:r>
-      <w:proofErr w:type="gramEnd"/>
       <w:r>
         <w:rPr>
           <w:rFonts w:ascii="Consolas" w:eastAsia="Times New Roman" w:hAnsi="Consolas"/>
@@ -55508,7 +54630,6 @@
         </w:rPr>
         <w:t xml:space="preserve">  </w:t>
       </w:r>
-      <w:proofErr w:type="gramStart"/>
       <w:r>
         <w:rPr>
           <w:rFonts w:ascii="Consolas" w:eastAsia="Times New Roman" w:hAnsi="Consolas"/>
@@ -55529,7 +54650,6 @@
         </w:rPr>
         <w:t>(</w:t>
       </w:r>
-      <w:proofErr w:type="gramEnd"/>
       <w:r>
         <w:rPr>
           <w:rFonts w:ascii="Consolas" w:eastAsia="Times New Roman" w:hAnsi="Consolas"/>
@@ -55720,7 +54840,6 @@
         </w:rPr>
         <w:t xml:space="preserve"> = </w:t>
       </w:r>
-      <w:proofErr w:type="gramStart"/>
       <w:r>
         <w:rPr>
           <w:rFonts w:ascii="Consolas" w:eastAsia="Times New Roman" w:hAnsi="Consolas"/>
@@ -55751,7 +54870,6 @@
         </w:rPr>
         <w:t>baseUrl</w:t>
       </w:r>
-      <w:proofErr w:type="gramEnd"/>
       <w:r>
         <w:rPr>
           <w:rFonts w:ascii="Consolas" w:eastAsia="Times New Roman" w:hAnsi="Consolas"/>
@@ -55902,7 +55020,6 @@
         </w:rPr>
         <w:t>T</w:t>
       </w:r>
-      <w:proofErr w:type="gramStart"/>
       <w:r>
         <w:rPr>
           <w:rFonts w:ascii="Consolas" w:eastAsia="Times New Roman" w:hAnsi="Consolas"/>
@@ -55913,7 +55030,6 @@
         </w:rPr>
         <w:t>&gt;(</w:t>
       </w:r>
-      <w:proofErr w:type="gramEnd"/>
       <w:r>
         <w:rPr>
           <w:rFonts w:ascii="Consolas" w:eastAsia="Times New Roman" w:hAnsi="Consolas"/>
@@ -56024,7 +55140,6 @@
         </w:rPr>
         <w:t>(</w:t>
       </w:r>
-      <w:proofErr w:type="gramStart"/>
       <w:r>
         <w:rPr>
           <w:rFonts w:ascii="Consolas" w:eastAsia="Times New Roman" w:hAnsi="Consolas"/>
@@ -56055,7 +55170,6 @@
         </w:rPr>
         <w:t>handleError</w:t>
       </w:r>
-      <w:proofErr w:type="gramEnd"/>
       <w:r>
         <w:rPr>
           <w:rFonts w:ascii="Consolas" w:eastAsia="Times New Roman" w:hAnsi="Consolas"/>
@@ -56216,7 +55330,6 @@
         </w:rPr>
         <w:t xml:space="preserve">  </w:t>
       </w:r>
-      <w:proofErr w:type="gramStart"/>
       <w:r>
         <w:rPr>
           <w:rFonts w:ascii="Consolas" w:eastAsia="Times New Roman" w:hAnsi="Consolas"/>
@@ -56237,7 +55350,6 @@
         </w:rPr>
         <w:t>(</w:t>
       </w:r>
-      <w:proofErr w:type="gramEnd"/>
       <w:r>
         <w:rPr>
           <w:rFonts w:ascii="Consolas" w:eastAsia="Times New Roman" w:hAnsi="Consolas"/>
@@ -56428,7 +55540,6 @@
         </w:rPr>
         <w:t xml:space="preserve"> = </w:t>
       </w:r>
-      <w:proofErr w:type="gramStart"/>
       <w:r>
         <w:rPr>
           <w:rFonts w:ascii="Consolas" w:eastAsia="Times New Roman" w:hAnsi="Consolas"/>
@@ -56459,7 +55570,6 @@
         </w:rPr>
         <w:t>baseUrl</w:t>
       </w:r>
-      <w:proofErr w:type="gramEnd"/>
       <w:r>
         <w:rPr>
           <w:rFonts w:ascii="Consolas" w:eastAsia="Times New Roman" w:hAnsi="Consolas"/>
@@ -56610,7 +55720,6 @@
         </w:rPr>
         <w:t>T</w:t>
       </w:r>
-      <w:proofErr w:type="gramStart"/>
       <w:r>
         <w:rPr>
           <w:rFonts w:ascii="Consolas" w:eastAsia="Times New Roman" w:hAnsi="Consolas"/>
@@ -56621,7 +55730,6 @@
         </w:rPr>
         <w:t>&gt;(</w:t>
       </w:r>
-      <w:proofErr w:type="gramEnd"/>
       <w:r>
         <w:rPr>
           <w:rFonts w:ascii="Consolas" w:eastAsia="Times New Roman" w:hAnsi="Consolas"/>
@@ -56732,7 +55840,6 @@
         </w:rPr>
         <w:t>(</w:t>
       </w:r>
-      <w:proofErr w:type="gramStart"/>
       <w:r>
         <w:rPr>
           <w:rFonts w:ascii="Consolas" w:eastAsia="Times New Roman" w:hAnsi="Consolas"/>
@@ -56763,7 +55870,6 @@
         </w:rPr>
         <w:t>handleError</w:t>
       </w:r>
-      <w:proofErr w:type="gramEnd"/>
       <w:r>
         <w:rPr>
           <w:rFonts w:ascii="Consolas" w:eastAsia="Times New Roman" w:hAnsi="Consolas"/>
@@ -56924,7 +56030,6 @@
         </w:rPr>
         <w:t xml:space="preserve">  </w:t>
       </w:r>
-      <w:proofErr w:type="gramStart"/>
       <w:r>
         <w:rPr>
           <w:rFonts w:ascii="Consolas" w:eastAsia="Times New Roman" w:hAnsi="Consolas"/>
@@ -56945,7 +56050,6 @@
         </w:rPr>
         <w:t>(</w:t>
       </w:r>
-      <w:proofErr w:type="gramEnd"/>
       <w:r>
         <w:rPr>
           <w:rFonts w:ascii="Consolas" w:eastAsia="Times New Roman" w:hAnsi="Consolas"/>
@@ -57136,7 +56240,6 @@
         </w:rPr>
         <w:t xml:space="preserve"> = </w:t>
       </w:r>
-      <w:proofErr w:type="gramStart"/>
       <w:r>
         <w:rPr>
           <w:rFonts w:ascii="Consolas" w:eastAsia="Times New Roman" w:hAnsi="Consolas"/>
@@ -57167,7 +56270,6 @@
         </w:rPr>
         <w:t>baseUrl</w:t>
       </w:r>
-      <w:proofErr w:type="gramEnd"/>
       <w:r>
         <w:rPr>
           <w:rFonts w:ascii="Consolas" w:eastAsia="Times New Roman" w:hAnsi="Consolas"/>
@@ -57288,7 +56390,6 @@
         </w:rPr>
         <w:t xml:space="preserve"> </w:t>
       </w:r>
-      <w:proofErr w:type="gramStart"/>
       <w:r>
         <w:rPr>
           <w:rFonts w:ascii="Consolas" w:eastAsia="Times New Roman" w:hAnsi="Consolas"/>
@@ -57319,7 +56420,6 @@
         </w:rPr>
         <w:t>http</w:t>
       </w:r>
-      <w:proofErr w:type="gramEnd"/>
       <w:r>
         <w:rPr>
           <w:rFonts w:ascii="Consolas" w:eastAsia="Times New Roman" w:hAnsi="Consolas"/>
@@ -57460,7 +56560,6 @@
         </w:rPr>
         <w:t>(</w:t>
       </w:r>
-      <w:proofErr w:type="gramStart"/>
       <w:r>
         <w:rPr>
           <w:rFonts w:ascii="Consolas" w:eastAsia="Times New Roman" w:hAnsi="Consolas"/>
@@ -57491,7 +56590,6 @@
         </w:rPr>
         <w:t>handleError</w:t>
       </w:r>
-      <w:proofErr w:type="gramEnd"/>
       <w:r>
         <w:rPr>
           <w:rFonts w:ascii="Consolas" w:eastAsia="Times New Roman" w:hAnsi="Consolas"/>
@@ -57682,7 +56780,6 @@
         </w:rPr>
         <w:t>T</w:t>
       </w:r>
-      <w:proofErr w:type="gramStart"/>
       <w:r>
         <w:rPr>
           <w:rFonts w:ascii="Consolas" w:eastAsia="Times New Roman" w:hAnsi="Consolas"/>
@@ -57693,7 +56790,6 @@
         </w:rPr>
         <w:t>&gt;(</w:t>
       </w:r>
-      <w:proofErr w:type="gramEnd"/>
       <w:r>
         <w:rPr>
           <w:rFonts w:ascii="Consolas" w:eastAsia="Times New Roman" w:hAnsi="Consolas"/>
@@ -57954,7 +57050,6 @@
         </w:rPr>
         <w:t xml:space="preserve">      </w:t>
       </w:r>
-      <w:proofErr w:type="gramStart"/>
       <w:r>
         <w:rPr>
           <w:rFonts w:ascii="Consolas" w:eastAsia="Times New Roman" w:hAnsi="Consolas"/>
@@ -57985,7 +57080,6 @@
         </w:rPr>
         <w:t>error</w:t>
       </w:r>
-      <w:proofErr w:type="gramEnd"/>
       <w:r>
         <w:rPr>
           <w:rFonts w:ascii="Consolas" w:eastAsia="Times New Roman" w:hAnsi="Consolas"/>
@@ -58076,7 +57170,6 @@
         </w:rPr>
         <w:t xml:space="preserve"> </w:t>
       </w:r>
-      <w:proofErr w:type="gramStart"/>
       <w:r>
         <w:rPr>
           <w:rFonts w:ascii="Consolas" w:eastAsia="Times New Roman" w:hAnsi="Consolas"/>
@@ -58097,7 +57190,6 @@
         </w:rPr>
         <w:t>(</w:t>
       </w:r>
-      <w:proofErr w:type="gramEnd"/>
       <w:r>
         <w:rPr>
           <w:rFonts w:ascii="Consolas" w:eastAsia="Times New Roman" w:hAnsi="Consolas"/>
@@ -58383,7 +57475,6 @@
         </w:rPr>
         <w:t>.</w:t>
       </w:r>
-      <w:proofErr w:type="gramStart"/>
       <w:r>
         <w:rPr>
           <w:rFonts w:ascii="Consolas" w:hAnsi="Consolas"/>
@@ -58398,7 +57489,6 @@
         </w:rPr>
         <w:t>{</w:t>
       </w:r>
-      <w:proofErr w:type="gramEnd"/>
       <w:r>
         <w:rPr>
           <w:rFonts w:ascii="Consolas" w:hAnsi="Consolas"/>
@@ -64950,7 +64040,7 @@
       </w:pPr>
     </w:p>
     <w:sectPr>
-      <w:headerReference w:type="default" r:id="rId64"/>
+      <w:headerReference w:type="default" r:id="rId65"/>
       <w:pgSz w:w="12240" w:h="15840"/>
       <w:pgMar w:top="1440" w:right="1800" w:bottom="1440" w:left="1800" w:header="709" w:footer="720" w:gutter="0"/>
       <w:cols w:space="720"/>
@@ -64961,7 +64051,7 @@
 </file>
 
 <file path=word/comments.xml><?xml version="1.0" encoding="utf-8"?>
-<w:comments xmlns:wpc="http://schemas.microsoft.com/office/word/2010/wordprocessingCanvas" xmlns:cx="http://schemas.microsoft.com/office/drawing/2014/chartex" xmlns:cx1="http://schemas.microsoft.com/office/drawing/2015/9/8/chartex" xmlns:cx2="http://schemas.microsoft.com/office/drawing/2015/10/21/chartex" xmlns:mc="http://schemas.openxmlformats.org/markup-compatibility/2006" xmlns:o="urn:schemas-microsoft-com:office:office" xmlns:r="http://schemas.openxmlformats.org/officeDocument/2006/relationships" xmlns:m="http://schemas.openxmlformats.org/officeDocument/2006/math" xmlns:v="urn:schemas-microsoft-com:vml" xmlns:wp14="http://schemas.microsoft.com/office/word/2010/wordprocessingDrawing" xmlns:wp="http://schemas.openxmlformats.org/drawingml/2006/wordprocessingDrawing" xmlns:w10="urn:schemas-microsoft-com:office:word" xmlns:w="http://schemas.openxmlformats.org/wordprocessingml/2006/main" xmlns:w14="http://schemas.microsoft.com/office/word/2010/wordml" xmlns:w15="http://schemas.microsoft.com/office/word/2012/wordml" xmlns:w16se="http://schemas.microsoft.com/office/word/2015/wordml/symex" xmlns:wpg="http://schemas.microsoft.com/office/word/2010/wordprocessingGroup" xmlns:wpi="http://schemas.microsoft.com/office/word/2010/wordprocessingInk" xmlns:wne="http://schemas.microsoft.com/office/word/2006/wordml" xmlns:wps="http://schemas.microsoft.com/office/word/2010/wordprocessingShape" mc:Ignorable="w14 w15 w16se wp14">
+<w:comments xmlns:wpc="http://schemas.microsoft.com/office/word/2010/wordprocessingCanvas" xmlns:cx="http://schemas.microsoft.com/office/drawing/2014/chartex" xmlns:cx1="http://schemas.microsoft.com/office/drawing/2015/9/8/chartex" xmlns:cx2="http://schemas.microsoft.com/office/drawing/2015/10/21/chartex" xmlns:cx3="http://schemas.microsoft.com/office/drawing/2016/5/9/chartex" xmlns:cx4="http://schemas.microsoft.com/office/drawing/2016/5/10/chartex" xmlns:cx5="http://schemas.microsoft.com/office/drawing/2016/5/11/chartex" xmlns:cx6="http://schemas.microsoft.com/office/drawing/2016/5/12/chartex" xmlns:cx7="http://schemas.microsoft.com/office/drawing/2016/5/13/chartex" xmlns:cx8="http://schemas.microsoft.com/office/drawing/2016/5/14/chartex" xmlns:mc="http://schemas.openxmlformats.org/markup-compatibility/2006" xmlns:aink="http://schemas.microsoft.com/office/drawing/2016/ink" xmlns:am3d="http://schemas.microsoft.com/office/drawing/2017/model3d" xmlns:o="urn:schemas-microsoft-com:office:office" xmlns:r="http://schemas.openxmlformats.org/officeDocument/2006/relationships" xmlns:m="http://schemas.openxmlformats.org/officeDocument/2006/math" xmlns:v="urn:schemas-microsoft-com:vml" xmlns:wp14="http://schemas.microsoft.com/office/word/2010/wordprocessingDrawing" xmlns:wp="http://schemas.openxmlformats.org/drawingml/2006/wordprocessingDrawing" xmlns:w10="urn:schemas-microsoft-com:office:word" xmlns:w="http://schemas.openxmlformats.org/wordprocessingml/2006/main" xmlns:w14="http://schemas.microsoft.com/office/word/2010/wordml" xmlns:w15="http://schemas.microsoft.com/office/word/2012/wordml" xmlns:w16cex="http://schemas.microsoft.com/office/word/2018/wordml/cex" xmlns:w16cid="http://schemas.microsoft.com/office/word/2016/wordml/cid" xmlns:w16="http://schemas.microsoft.com/office/word/2018/wordml" xmlns:w16se="http://schemas.microsoft.com/office/word/2015/wordml/symex" xmlns:wpg="http://schemas.microsoft.com/office/word/2010/wordprocessingGroup" xmlns:wpi="http://schemas.microsoft.com/office/word/2010/wordprocessingInk" xmlns:wne="http://schemas.microsoft.com/office/word/2006/wordml" xmlns:wps="http://schemas.microsoft.com/office/word/2010/wordprocessingShape" mc:Ignorable="w14 w15 w16se w16cid w16 w16cex wp14">
   <w:comment w:id="0" w:author="cisco" w:date="2016-11-28T17:38:00Z" w:initials="c">
     <w:p>
       <w:pPr>
@@ -64986,7 +64076,7 @@
 </file>
 
 <file path=word/commentsExtended.xml><?xml version="1.0" encoding="utf-8"?>
-<w15:commentsEx xmlns:wpc="http://schemas.microsoft.com/office/word/2010/wordprocessingCanvas" xmlns:cx="http://schemas.microsoft.com/office/drawing/2014/chartex" xmlns:cx1="http://schemas.microsoft.com/office/drawing/2015/9/8/chartex" xmlns:cx2="http://schemas.microsoft.com/office/drawing/2015/10/21/chartex" xmlns:mc="http://schemas.openxmlformats.org/markup-compatibility/2006" xmlns:o="urn:schemas-microsoft-com:office:office" xmlns:r="http://schemas.openxmlformats.org/officeDocument/2006/relationships" xmlns:m="http://schemas.openxmlformats.org/officeDocument/2006/math" xmlns:v="urn:schemas-microsoft-com:vml" xmlns:wp14="http://schemas.microsoft.com/office/word/2010/wordprocessingDrawing" xmlns:wp="http://schemas.openxmlformats.org/drawingml/2006/wordprocessingDrawing" xmlns:w10="urn:schemas-microsoft-com:office:word" xmlns:w="http://schemas.openxmlformats.org/wordprocessingml/2006/main" xmlns:w14="http://schemas.microsoft.com/office/word/2010/wordml" xmlns:w15="http://schemas.microsoft.com/office/word/2012/wordml" xmlns:w16se="http://schemas.microsoft.com/office/word/2015/wordml/symex" xmlns:wpg="http://schemas.microsoft.com/office/word/2010/wordprocessingGroup" xmlns:wpi="http://schemas.microsoft.com/office/word/2010/wordprocessingInk" xmlns:wne="http://schemas.microsoft.com/office/word/2006/wordml" xmlns:wps="http://schemas.microsoft.com/office/word/2010/wordprocessingShape" mc:Ignorable="w14 w15 w16se wp14">
+<w15:commentsEx xmlns:wpc="http://schemas.microsoft.com/office/word/2010/wordprocessingCanvas" xmlns:cx="http://schemas.microsoft.com/office/drawing/2014/chartex" xmlns:cx1="http://schemas.microsoft.com/office/drawing/2015/9/8/chartex" xmlns:cx2="http://schemas.microsoft.com/office/drawing/2015/10/21/chartex" xmlns:cx3="http://schemas.microsoft.com/office/drawing/2016/5/9/chartex" xmlns:cx4="http://schemas.microsoft.com/office/drawing/2016/5/10/chartex" xmlns:cx5="http://schemas.microsoft.com/office/drawing/2016/5/11/chartex" xmlns:cx6="http://schemas.microsoft.com/office/drawing/2016/5/12/chartex" xmlns:cx7="http://schemas.microsoft.com/office/drawing/2016/5/13/chartex" xmlns:cx8="http://schemas.microsoft.com/office/drawing/2016/5/14/chartex" xmlns:mc="http://schemas.openxmlformats.org/markup-compatibility/2006" xmlns:aink="http://schemas.microsoft.com/office/drawing/2016/ink" xmlns:am3d="http://schemas.microsoft.com/office/drawing/2017/model3d" xmlns:o="urn:schemas-microsoft-com:office:office" xmlns:r="http://schemas.openxmlformats.org/officeDocument/2006/relationships" xmlns:m="http://schemas.openxmlformats.org/officeDocument/2006/math" xmlns:v="urn:schemas-microsoft-com:vml" xmlns:wp14="http://schemas.microsoft.com/office/word/2010/wordprocessingDrawing" xmlns:wp="http://schemas.openxmlformats.org/drawingml/2006/wordprocessingDrawing" xmlns:w10="urn:schemas-microsoft-com:office:word" xmlns:w="http://schemas.openxmlformats.org/wordprocessingml/2006/main" xmlns:w14="http://schemas.microsoft.com/office/word/2010/wordml" xmlns:w15="http://schemas.microsoft.com/office/word/2012/wordml" xmlns:w16cex="http://schemas.microsoft.com/office/word/2018/wordml/cex" xmlns:w16cid="http://schemas.microsoft.com/office/word/2016/wordml/cid" xmlns:w16="http://schemas.microsoft.com/office/word/2018/wordml" xmlns:w16se="http://schemas.microsoft.com/office/word/2015/wordml/symex" xmlns:wpg="http://schemas.microsoft.com/office/word/2010/wordprocessingGroup" xmlns:wpi="http://schemas.microsoft.com/office/word/2010/wordprocessingInk" xmlns:wne="http://schemas.microsoft.com/office/word/2006/wordml" xmlns:wps="http://schemas.microsoft.com/office/word/2010/wordprocessingShape" mc:Ignorable="w14 w15 w16se w16cid w16 w16cex wp14">
   <w15:commentEx w15:paraId="285CF069" w15:done="0"/>
 </w15:commentsEx>
 </file>
@@ -64998,7 +64088,7 @@
 </file>
 
 <file path=word/endnotes.xml><?xml version="1.0" encoding="utf-8"?>
-<w:endnotes xmlns:wpc="http://schemas.microsoft.com/office/word/2010/wordprocessingCanvas" xmlns:cx="http://schemas.microsoft.com/office/drawing/2014/chartex" xmlns:cx1="http://schemas.microsoft.com/office/drawing/2015/9/8/chartex" xmlns:cx2="http://schemas.microsoft.com/office/drawing/2015/10/21/chartex" xmlns:mc="http://schemas.openxmlformats.org/markup-compatibility/2006" xmlns:o="urn:schemas-microsoft-com:office:office" xmlns:r="http://schemas.openxmlformats.org/officeDocument/2006/relationships" xmlns:m="http://schemas.openxmlformats.org/officeDocument/2006/math" xmlns:v="urn:schemas-microsoft-com:vml" xmlns:wp14="http://schemas.microsoft.com/office/word/2010/wordprocessingDrawing" xmlns:wp="http://schemas.openxmlformats.org/drawingml/2006/wordprocessingDrawing" xmlns:w10="urn:schemas-microsoft-com:office:word" xmlns:w="http://schemas.openxmlformats.org/wordprocessingml/2006/main" xmlns:w14="http://schemas.microsoft.com/office/word/2010/wordml" xmlns:w15="http://schemas.microsoft.com/office/word/2012/wordml" xmlns:w16se="http://schemas.microsoft.com/office/word/2015/wordml/symex" xmlns:wpg="http://schemas.microsoft.com/office/word/2010/wordprocessingGroup" xmlns:wpi="http://schemas.microsoft.com/office/word/2010/wordprocessingInk" xmlns:wne="http://schemas.microsoft.com/office/word/2006/wordml" xmlns:wps="http://schemas.microsoft.com/office/word/2010/wordprocessingShape" mc:Ignorable="w14 w15 w16se wp14">
+<w:endnotes xmlns:wpc="http://schemas.microsoft.com/office/word/2010/wordprocessingCanvas" xmlns:cx="http://schemas.microsoft.com/office/drawing/2014/chartex" xmlns:cx1="http://schemas.microsoft.com/office/drawing/2015/9/8/chartex" xmlns:cx2="http://schemas.microsoft.com/office/drawing/2015/10/21/chartex" xmlns:cx3="http://schemas.microsoft.com/office/drawing/2016/5/9/chartex" xmlns:cx4="http://schemas.microsoft.com/office/drawing/2016/5/10/chartex" xmlns:cx5="http://schemas.microsoft.com/office/drawing/2016/5/11/chartex" xmlns:cx6="http://schemas.microsoft.com/office/drawing/2016/5/12/chartex" xmlns:cx7="http://schemas.microsoft.com/office/drawing/2016/5/13/chartex" xmlns:cx8="http://schemas.microsoft.com/office/drawing/2016/5/14/chartex" xmlns:mc="http://schemas.openxmlformats.org/markup-compatibility/2006" xmlns:aink="http://schemas.microsoft.com/office/drawing/2016/ink" xmlns:am3d="http://schemas.microsoft.com/office/drawing/2017/model3d" xmlns:o="urn:schemas-microsoft-com:office:office" xmlns:r="http://schemas.openxmlformats.org/officeDocument/2006/relationships" xmlns:m="http://schemas.openxmlformats.org/officeDocument/2006/math" xmlns:v="urn:schemas-microsoft-com:vml" xmlns:wp14="http://schemas.microsoft.com/office/word/2010/wordprocessingDrawing" xmlns:wp="http://schemas.openxmlformats.org/drawingml/2006/wordprocessingDrawing" xmlns:w10="urn:schemas-microsoft-com:office:word" xmlns:w="http://schemas.openxmlformats.org/wordprocessingml/2006/main" xmlns:w14="http://schemas.microsoft.com/office/word/2010/wordml" xmlns:w15="http://schemas.microsoft.com/office/word/2012/wordml" xmlns:w16cex="http://schemas.microsoft.com/office/word/2018/wordml/cex" xmlns:w16cid="http://schemas.microsoft.com/office/word/2016/wordml/cid" xmlns:w16="http://schemas.microsoft.com/office/word/2018/wordml" xmlns:w16se="http://schemas.microsoft.com/office/word/2015/wordml/symex" xmlns:wpg="http://schemas.microsoft.com/office/word/2010/wordprocessingGroup" xmlns:wpi="http://schemas.microsoft.com/office/word/2010/wordprocessingInk" xmlns:wne="http://schemas.microsoft.com/office/word/2006/wordml" xmlns:wps="http://schemas.microsoft.com/office/word/2010/wordprocessingShape" mc:Ignorable="w14 w15 w16se w16cid w16 w16cex wp14">
   <w:endnote w:type="separator" w:id="-1">
     <w:p>
       <w:r>
@@ -65017,7 +64107,7 @@
 </file>
 
 <file path=word/footer1.xml><?xml version="1.0" encoding="utf-8"?>
-<w:ftr xmlns:wpc="http://schemas.microsoft.com/office/word/2010/wordprocessingCanvas" xmlns:cx="http://schemas.microsoft.com/office/drawing/2014/chartex" xmlns:cx1="http://schemas.microsoft.com/office/drawing/2015/9/8/chartex" xmlns:cx2="http://schemas.microsoft.com/office/drawing/2015/10/21/chartex" xmlns:mc="http://schemas.openxmlformats.org/markup-compatibility/2006" xmlns:o="urn:schemas-microsoft-com:office:office" xmlns:r="http://schemas.openxmlformats.org/officeDocument/2006/relationships" xmlns:m="http://schemas.openxmlformats.org/officeDocument/2006/math" xmlns:v="urn:schemas-microsoft-com:vml" xmlns:wp14="http://schemas.microsoft.com/office/word/2010/wordprocessingDrawing" xmlns:wp="http://schemas.openxmlformats.org/drawingml/2006/wordprocessingDrawing" xmlns:w10="urn:schemas-microsoft-com:office:word" xmlns:w="http://schemas.openxmlformats.org/wordprocessingml/2006/main" xmlns:w14="http://schemas.microsoft.com/office/word/2010/wordml" xmlns:w15="http://schemas.microsoft.com/office/word/2012/wordml" xmlns:w16se="http://schemas.microsoft.com/office/word/2015/wordml/symex" xmlns:wpg="http://schemas.microsoft.com/office/word/2010/wordprocessingGroup" xmlns:wpi="http://schemas.microsoft.com/office/word/2010/wordprocessingInk" xmlns:wne="http://schemas.microsoft.com/office/word/2006/wordml" xmlns:wps="http://schemas.microsoft.com/office/word/2010/wordprocessingShape" mc:Ignorable="w14 w15 w16se wp14">
+<w:ftr xmlns:wpc="http://schemas.microsoft.com/office/word/2010/wordprocessingCanvas" xmlns:cx="http://schemas.microsoft.com/office/drawing/2014/chartex" xmlns:cx1="http://schemas.microsoft.com/office/drawing/2015/9/8/chartex" xmlns:cx2="http://schemas.microsoft.com/office/drawing/2015/10/21/chartex" xmlns:cx3="http://schemas.microsoft.com/office/drawing/2016/5/9/chartex" xmlns:cx4="http://schemas.microsoft.com/office/drawing/2016/5/10/chartex" xmlns:cx5="http://schemas.microsoft.com/office/drawing/2016/5/11/chartex" xmlns:cx6="http://schemas.microsoft.com/office/drawing/2016/5/12/chartex" xmlns:cx7="http://schemas.microsoft.com/office/drawing/2016/5/13/chartex" xmlns:cx8="http://schemas.microsoft.com/office/drawing/2016/5/14/chartex" xmlns:mc="http://schemas.openxmlformats.org/markup-compatibility/2006" xmlns:aink="http://schemas.microsoft.com/office/drawing/2016/ink" xmlns:am3d="http://schemas.microsoft.com/office/drawing/2017/model3d" xmlns:o="urn:schemas-microsoft-com:office:office" xmlns:r="http://schemas.openxmlformats.org/officeDocument/2006/relationships" xmlns:m="http://schemas.openxmlformats.org/officeDocument/2006/math" xmlns:v="urn:schemas-microsoft-com:vml" xmlns:wp14="http://schemas.microsoft.com/office/word/2010/wordprocessingDrawing" xmlns:wp="http://schemas.openxmlformats.org/drawingml/2006/wordprocessingDrawing" xmlns:w10="urn:schemas-microsoft-com:office:word" xmlns:w="http://schemas.openxmlformats.org/wordprocessingml/2006/main" xmlns:w14="http://schemas.microsoft.com/office/word/2010/wordml" xmlns:w15="http://schemas.microsoft.com/office/word/2012/wordml" xmlns:w16cex="http://schemas.microsoft.com/office/word/2018/wordml/cex" xmlns:w16cid="http://schemas.microsoft.com/office/word/2016/wordml/cid" xmlns:w16="http://schemas.microsoft.com/office/word/2018/wordml" xmlns:w16se="http://schemas.microsoft.com/office/word/2015/wordml/symex" xmlns:wpg="http://schemas.microsoft.com/office/word/2010/wordprocessingGroup" xmlns:wpi="http://schemas.microsoft.com/office/word/2010/wordprocessingInk" xmlns:wne="http://schemas.microsoft.com/office/word/2006/wordml" xmlns:wps="http://schemas.microsoft.com/office/word/2010/wordprocessingShape" mc:Ignorable="w14 w15 w16se w16cid w16 w16cex wp14">
   <w:p>
     <w:pPr>
       <w:pStyle w:val="Footer"/>
@@ -65055,7 +64145,7 @@
 </file>
 
 <file path=word/footer2.xml><?xml version="1.0" encoding="utf-8"?>
-<w:ftr xmlns:wpc="http://schemas.microsoft.com/office/word/2010/wordprocessingCanvas" xmlns:cx="http://schemas.microsoft.com/office/drawing/2014/chartex" xmlns:cx1="http://schemas.microsoft.com/office/drawing/2015/9/8/chartex" xmlns:cx2="http://schemas.microsoft.com/office/drawing/2015/10/21/chartex" xmlns:mc="http://schemas.openxmlformats.org/markup-compatibility/2006" xmlns:o="urn:schemas-microsoft-com:office:office" xmlns:r="http://schemas.openxmlformats.org/officeDocument/2006/relationships" xmlns:m="http://schemas.openxmlformats.org/officeDocument/2006/math" xmlns:v="urn:schemas-microsoft-com:vml" xmlns:wp14="http://schemas.microsoft.com/office/word/2010/wordprocessingDrawing" xmlns:wp="http://schemas.openxmlformats.org/drawingml/2006/wordprocessingDrawing" xmlns:w10="urn:schemas-microsoft-com:office:word" xmlns:w="http://schemas.openxmlformats.org/wordprocessingml/2006/main" xmlns:w14="http://schemas.microsoft.com/office/word/2010/wordml" xmlns:w15="http://schemas.microsoft.com/office/word/2012/wordml" xmlns:w16se="http://schemas.microsoft.com/office/word/2015/wordml/symex" xmlns:wpg="http://schemas.microsoft.com/office/word/2010/wordprocessingGroup" xmlns:wpi="http://schemas.microsoft.com/office/word/2010/wordprocessingInk" xmlns:wne="http://schemas.microsoft.com/office/word/2006/wordml" xmlns:wps="http://schemas.microsoft.com/office/word/2010/wordprocessingShape" mc:Ignorable="w14 w15 w16se wp14">
+<w:ftr xmlns:wpc="http://schemas.microsoft.com/office/word/2010/wordprocessingCanvas" xmlns:cx="http://schemas.microsoft.com/office/drawing/2014/chartex" xmlns:cx1="http://schemas.microsoft.com/office/drawing/2015/9/8/chartex" xmlns:cx2="http://schemas.microsoft.com/office/drawing/2015/10/21/chartex" xmlns:cx3="http://schemas.microsoft.com/office/drawing/2016/5/9/chartex" xmlns:cx4="http://schemas.microsoft.com/office/drawing/2016/5/10/chartex" xmlns:cx5="http://schemas.microsoft.com/office/drawing/2016/5/11/chartex" xmlns:cx6="http://schemas.microsoft.com/office/drawing/2016/5/12/chartex" xmlns:cx7="http://schemas.microsoft.com/office/drawing/2016/5/13/chartex" xmlns:cx8="http://schemas.microsoft.com/office/drawing/2016/5/14/chartex" xmlns:mc="http://schemas.openxmlformats.org/markup-compatibility/2006" xmlns:aink="http://schemas.microsoft.com/office/drawing/2016/ink" xmlns:am3d="http://schemas.microsoft.com/office/drawing/2017/model3d" xmlns:o="urn:schemas-microsoft-com:office:office" xmlns:r="http://schemas.openxmlformats.org/officeDocument/2006/relationships" xmlns:m="http://schemas.openxmlformats.org/officeDocument/2006/math" xmlns:v="urn:schemas-microsoft-com:vml" xmlns:wp14="http://schemas.microsoft.com/office/word/2010/wordprocessingDrawing" xmlns:wp="http://schemas.openxmlformats.org/drawingml/2006/wordprocessingDrawing" xmlns:w10="urn:schemas-microsoft-com:office:word" xmlns:w="http://schemas.openxmlformats.org/wordprocessingml/2006/main" xmlns:w14="http://schemas.microsoft.com/office/word/2010/wordml" xmlns:w15="http://schemas.microsoft.com/office/word/2012/wordml" xmlns:w16cex="http://schemas.microsoft.com/office/word/2018/wordml/cex" xmlns:w16cid="http://schemas.microsoft.com/office/word/2016/wordml/cid" xmlns:w16="http://schemas.microsoft.com/office/word/2018/wordml" xmlns:w16se="http://schemas.microsoft.com/office/word/2015/wordml/symex" xmlns:wpg="http://schemas.microsoft.com/office/word/2010/wordprocessingGroup" xmlns:wpi="http://schemas.microsoft.com/office/word/2010/wordprocessingInk" xmlns:wne="http://schemas.microsoft.com/office/word/2006/wordml" xmlns:wps="http://schemas.microsoft.com/office/word/2010/wordprocessingShape" mc:Ignorable="w14 w15 w16se w16cid w16 w16cex wp14">
   <w:p>
     <w:pPr>
       <w:pStyle w:val="Footer"/>
@@ -65093,7 +64183,7 @@
 </file>
 
 <file path=word/footnotes.xml><?xml version="1.0" encoding="utf-8"?>
-<w:footnotes xmlns:wpc="http://schemas.microsoft.com/office/word/2010/wordprocessingCanvas" xmlns:cx="http://schemas.microsoft.com/office/drawing/2014/chartex" xmlns:cx1="http://schemas.microsoft.com/office/drawing/2015/9/8/chartex" xmlns:cx2="http://schemas.microsoft.com/office/drawing/2015/10/21/chartex" xmlns:mc="http://schemas.openxmlformats.org/markup-compatibility/2006" xmlns:o="urn:schemas-microsoft-com:office:office" xmlns:r="http://schemas.openxmlformats.org/officeDocument/2006/relationships" xmlns:m="http://schemas.openxmlformats.org/officeDocument/2006/math" xmlns:v="urn:schemas-microsoft-com:vml" xmlns:wp14="http://schemas.microsoft.com/office/word/2010/wordprocessingDrawing" xmlns:wp="http://schemas.openxmlformats.org/drawingml/2006/wordprocessingDrawing" xmlns:w10="urn:schemas-microsoft-com:office:word" xmlns:w="http://schemas.openxmlformats.org/wordprocessingml/2006/main" xmlns:w14="http://schemas.microsoft.com/office/word/2010/wordml" xmlns:w15="http://schemas.microsoft.com/office/word/2012/wordml" xmlns:w16se="http://schemas.microsoft.com/office/word/2015/wordml/symex" xmlns:wpg="http://schemas.microsoft.com/office/word/2010/wordprocessingGroup" xmlns:wpi="http://schemas.microsoft.com/office/word/2010/wordprocessingInk" xmlns:wne="http://schemas.microsoft.com/office/word/2006/wordml" xmlns:wps="http://schemas.microsoft.com/office/word/2010/wordprocessingShape" mc:Ignorable="w14 w15 w16se wp14">
+<w:footnotes xmlns:wpc="http://schemas.microsoft.com/office/word/2010/wordprocessingCanvas" xmlns:cx="http://schemas.microsoft.com/office/drawing/2014/chartex" xmlns:cx1="http://schemas.microsoft.com/office/drawing/2015/9/8/chartex" xmlns:cx2="http://schemas.microsoft.com/office/drawing/2015/10/21/chartex" xmlns:cx3="http://schemas.microsoft.com/office/drawing/2016/5/9/chartex" xmlns:cx4="http://schemas.microsoft.com/office/drawing/2016/5/10/chartex" xmlns:cx5="http://schemas.microsoft.com/office/drawing/2016/5/11/chartex" xmlns:cx6="http://schemas.microsoft.com/office/drawing/2016/5/12/chartex" xmlns:cx7="http://schemas.microsoft.com/office/drawing/2016/5/13/chartex" xmlns:cx8="http://schemas.microsoft.com/office/drawing/2016/5/14/chartex" xmlns:mc="http://schemas.openxmlformats.org/markup-compatibility/2006" xmlns:aink="http://schemas.microsoft.com/office/drawing/2016/ink" xmlns:am3d="http://schemas.microsoft.com/office/drawing/2017/model3d" xmlns:o="urn:schemas-microsoft-com:office:office" xmlns:r="http://schemas.openxmlformats.org/officeDocument/2006/relationships" xmlns:m="http://schemas.openxmlformats.org/officeDocument/2006/math" xmlns:v="urn:schemas-microsoft-com:vml" xmlns:wp14="http://schemas.microsoft.com/office/word/2010/wordprocessingDrawing" xmlns:wp="http://schemas.openxmlformats.org/drawingml/2006/wordprocessingDrawing" xmlns:w10="urn:schemas-microsoft-com:office:word" xmlns:w="http://schemas.openxmlformats.org/wordprocessingml/2006/main" xmlns:w14="http://schemas.microsoft.com/office/word/2010/wordml" xmlns:w15="http://schemas.microsoft.com/office/word/2012/wordml" xmlns:w16cex="http://schemas.microsoft.com/office/word/2018/wordml/cex" xmlns:w16cid="http://schemas.microsoft.com/office/word/2016/wordml/cid" xmlns:w16="http://schemas.microsoft.com/office/word/2018/wordml" xmlns:w16se="http://schemas.microsoft.com/office/word/2015/wordml/symex" xmlns:wpg="http://schemas.microsoft.com/office/word/2010/wordprocessingGroup" xmlns:wpi="http://schemas.microsoft.com/office/word/2010/wordprocessingInk" xmlns:wne="http://schemas.microsoft.com/office/word/2006/wordml" xmlns:wps="http://schemas.microsoft.com/office/word/2010/wordprocessingShape" mc:Ignorable="w14 w15 w16se w16cid w16 w16cex wp14">
   <w:footnote w:type="separator" w:id="-1">
     <w:p>
       <w:r>
@@ -65112,7 +64202,7 @@
 </file>
 
 <file path=word/header1.xml><?xml version="1.0" encoding="utf-8"?>
-<w:hdr xmlns:wpc="http://schemas.microsoft.com/office/word/2010/wordprocessingCanvas" xmlns:cx="http://schemas.microsoft.com/office/drawing/2014/chartex" xmlns:cx1="http://schemas.microsoft.com/office/drawing/2015/9/8/chartex" xmlns:cx2="http://schemas.microsoft.com/office/drawing/2015/10/21/chartex" xmlns:mc="http://schemas.openxmlformats.org/markup-compatibility/2006" xmlns:o="urn:schemas-microsoft-com:office:office" xmlns:r="http://schemas.openxmlformats.org/officeDocument/2006/relationships" xmlns:m="http://schemas.openxmlformats.org/officeDocument/2006/math" xmlns:v="urn:schemas-microsoft-com:vml" xmlns:wp14="http://schemas.microsoft.com/office/word/2010/wordprocessingDrawing" xmlns:wp="http://schemas.openxmlformats.org/drawingml/2006/wordprocessingDrawing" xmlns:w10="urn:schemas-microsoft-com:office:word" xmlns:w="http://schemas.openxmlformats.org/wordprocessingml/2006/main" xmlns:w14="http://schemas.microsoft.com/office/word/2010/wordml" xmlns:w15="http://schemas.microsoft.com/office/word/2012/wordml" xmlns:w16se="http://schemas.microsoft.com/office/word/2015/wordml/symex" xmlns:wpg="http://schemas.microsoft.com/office/word/2010/wordprocessingGroup" xmlns:wpi="http://schemas.microsoft.com/office/word/2010/wordprocessingInk" xmlns:wne="http://schemas.microsoft.com/office/word/2006/wordml" xmlns:wps="http://schemas.microsoft.com/office/word/2010/wordprocessingShape" mc:Ignorable="w14 w15 w16se wp14">
+<w:hdr xmlns:wpc="http://schemas.microsoft.com/office/word/2010/wordprocessingCanvas" xmlns:cx="http://schemas.microsoft.com/office/drawing/2014/chartex" xmlns:cx1="http://schemas.microsoft.com/office/drawing/2015/9/8/chartex" xmlns:cx2="http://schemas.microsoft.com/office/drawing/2015/10/21/chartex" xmlns:cx3="http://schemas.microsoft.com/office/drawing/2016/5/9/chartex" xmlns:cx4="http://schemas.microsoft.com/office/drawing/2016/5/10/chartex" xmlns:cx5="http://schemas.microsoft.com/office/drawing/2016/5/11/chartex" xmlns:cx6="http://schemas.microsoft.com/office/drawing/2016/5/12/chartex" xmlns:cx7="http://schemas.microsoft.com/office/drawing/2016/5/13/chartex" xmlns:cx8="http://schemas.microsoft.com/office/drawing/2016/5/14/chartex" xmlns:mc="http://schemas.openxmlformats.org/markup-compatibility/2006" xmlns:aink="http://schemas.microsoft.com/office/drawing/2016/ink" xmlns:am3d="http://schemas.microsoft.com/office/drawing/2017/model3d" xmlns:o="urn:schemas-microsoft-com:office:office" xmlns:r="http://schemas.openxmlformats.org/officeDocument/2006/relationships" xmlns:m="http://schemas.openxmlformats.org/officeDocument/2006/math" xmlns:v="urn:schemas-microsoft-com:vml" xmlns:wp14="http://schemas.microsoft.com/office/word/2010/wordprocessingDrawing" xmlns:wp="http://schemas.openxmlformats.org/drawingml/2006/wordprocessingDrawing" xmlns:w10="urn:schemas-microsoft-com:office:word" xmlns:w="http://schemas.openxmlformats.org/wordprocessingml/2006/main" xmlns:w14="http://schemas.microsoft.com/office/word/2010/wordml" xmlns:w15="http://schemas.microsoft.com/office/word/2012/wordml" xmlns:w16cex="http://schemas.microsoft.com/office/word/2018/wordml/cex" xmlns:w16cid="http://schemas.microsoft.com/office/word/2016/wordml/cid" xmlns:w16="http://schemas.microsoft.com/office/word/2018/wordml" xmlns:w16se="http://schemas.microsoft.com/office/word/2015/wordml/symex" xmlns:wpg="http://schemas.microsoft.com/office/word/2010/wordprocessingGroup" xmlns:wpi="http://schemas.microsoft.com/office/word/2010/wordprocessingInk" xmlns:wne="http://schemas.microsoft.com/office/word/2006/wordml" xmlns:wps="http://schemas.microsoft.com/office/word/2010/wordprocessingShape" mc:Ignorable="w14 w15 w16se w16cid w16 w16cex wp14">
   <w:p>
     <w:pPr>
       <w:tabs>
@@ -65255,7 +64345,7 @@
 </file>
 
 <file path=word/header10.xml><?xml version="1.0" encoding="utf-8"?>
-<w:hdr xmlns:wpc="http://schemas.microsoft.com/office/word/2010/wordprocessingCanvas" xmlns:cx="http://schemas.microsoft.com/office/drawing/2014/chartex" xmlns:cx1="http://schemas.microsoft.com/office/drawing/2015/9/8/chartex" xmlns:cx2="http://schemas.microsoft.com/office/drawing/2015/10/21/chartex" xmlns:mc="http://schemas.openxmlformats.org/markup-compatibility/2006" xmlns:o="urn:schemas-microsoft-com:office:office" xmlns:r="http://schemas.openxmlformats.org/officeDocument/2006/relationships" xmlns:m="http://schemas.openxmlformats.org/officeDocument/2006/math" xmlns:v="urn:schemas-microsoft-com:vml" xmlns:wp14="http://schemas.microsoft.com/office/word/2010/wordprocessingDrawing" xmlns:wp="http://schemas.openxmlformats.org/drawingml/2006/wordprocessingDrawing" xmlns:w10="urn:schemas-microsoft-com:office:word" xmlns:w="http://schemas.openxmlformats.org/wordprocessingml/2006/main" xmlns:w14="http://schemas.microsoft.com/office/word/2010/wordml" xmlns:w15="http://schemas.microsoft.com/office/word/2012/wordml" xmlns:w16se="http://schemas.microsoft.com/office/word/2015/wordml/symex" xmlns:wpg="http://schemas.microsoft.com/office/word/2010/wordprocessingGroup" xmlns:wpi="http://schemas.microsoft.com/office/word/2010/wordprocessingInk" xmlns:wne="http://schemas.microsoft.com/office/word/2006/wordml" xmlns:wps="http://schemas.microsoft.com/office/word/2010/wordprocessingShape" mc:Ignorable="w14 w15 w16se wp14">
+<w:hdr xmlns:wpc="http://schemas.microsoft.com/office/word/2010/wordprocessingCanvas" xmlns:cx="http://schemas.microsoft.com/office/drawing/2014/chartex" xmlns:cx1="http://schemas.microsoft.com/office/drawing/2015/9/8/chartex" xmlns:cx2="http://schemas.microsoft.com/office/drawing/2015/10/21/chartex" xmlns:cx3="http://schemas.microsoft.com/office/drawing/2016/5/9/chartex" xmlns:cx4="http://schemas.microsoft.com/office/drawing/2016/5/10/chartex" xmlns:cx5="http://schemas.microsoft.com/office/drawing/2016/5/11/chartex" xmlns:cx6="http://schemas.microsoft.com/office/drawing/2016/5/12/chartex" xmlns:cx7="http://schemas.microsoft.com/office/drawing/2016/5/13/chartex" xmlns:cx8="http://schemas.microsoft.com/office/drawing/2016/5/14/chartex" xmlns:mc="http://schemas.openxmlformats.org/markup-compatibility/2006" xmlns:aink="http://schemas.microsoft.com/office/drawing/2016/ink" xmlns:am3d="http://schemas.microsoft.com/office/drawing/2017/model3d" xmlns:o="urn:schemas-microsoft-com:office:office" xmlns:r="http://schemas.openxmlformats.org/officeDocument/2006/relationships" xmlns:m="http://schemas.openxmlformats.org/officeDocument/2006/math" xmlns:v="urn:schemas-microsoft-com:vml" xmlns:wp14="http://schemas.microsoft.com/office/word/2010/wordprocessingDrawing" xmlns:wp="http://schemas.openxmlformats.org/drawingml/2006/wordprocessingDrawing" xmlns:w10="urn:schemas-microsoft-com:office:word" xmlns:w="http://schemas.openxmlformats.org/wordprocessingml/2006/main" xmlns:w14="http://schemas.microsoft.com/office/word/2010/wordml" xmlns:w15="http://schemas.microsoft.com/office/word/2012/wordml" xmlns:w16cex="http://schemas.microsoft.com/office/word/2018/wordml/cex" xmlns:w16cid="http://schemas.microsoft.com/office/word/2016/wordml/cid" xmlns:w16="http://schemas.microsoft.com/office/word/2018/wordml" xmlns:w16se="http://schemas.microsoft.com/office/word/2015/wordml/symex" xmlns:wpg="http://schemas.microsoft.com/office/word/2010/wordprocessingGroup" xmlns:wpi="http://schemas.microsoft.com/office/word/2010/wordprocessingInk" xmlns:wne="http://schemas.microsoft.com/office/word/2006/wordml" xmlns:wps="http://schemas.microsoft.com/office/word/2010/wordprocessingShape" mc:Ignorable="w14 w15 w16se w16cid w16 w16cex wp14">
   <w:p>
     <w:pPr>
       <w:pStyle w:val="Header"/>
@@ -65273,7 +64363,7 @@
 </file>
 
 <file path=word/header11.xml><?xml version="1.0" encoding="utf-8"?>
-<w:hdr xmlns:wpc="http://schemas.microsoft.com/office/word/2010/wordprocessingCanvas" xmlns:cx="http://schemas.microsoft.com/office/drawing/2014/chartex" xmlns:cx1="http://schemas.microsoft.com/office/drawing/2015/9/8/chartex" xmlns:cx2="http://schemas.microsoft.com/office/drawing/2015/10/21/chartex" xmlns:mc="http://schemas.openxmlformats.org/markup-compatibility/2006" xmlns:o="urn:schemas-microsoft-com:office:office" xmlns:r="http://schemas.openxmlformats.org/officeDocument/2006/relationships" xmlns:m="http://schemas.openxmlformats.org/officeDocument/2006/math" xmlns:v="urn:schemas-microsoft-com:vml" xmlns:wp14="http://schemas.microsoft.com/office/word/2010/wordprocessingDrawing" xmlns:wp="http://schemas.openxmlformats.org/drawingml/2006/wordprocessingDrawing" xmlns:w10="urn:schemas-microsoft-com:office:word" xmlns:w="http://schemas.openxmlformats.org/wordprocessingml/2006/main" xmlns:w14="http://schemas.microsoft.com/office/word/2010/wordml" xmlns:w15="http://schemas.microsoft.com/office/word/2012/wordml" xmlns:w16se="http://schemas.microsoft.com/office/word/2015/wordml/symex" xmlns:wpg="http://schemas.microsoft.com/office/word/2010/wordprocessingGroup" xmlns:wpi="http://schemas.microsoft.com/office/word/2010/wordprocessingInk" xmlns:wne="http://schemas.microsoft.com/office/word/2006/wordml" xmlns:wps="http://schemas.microsoft.com/office/word/2010/wordprocessingShape" mc:Ignorable="w14 w15 w16se wp14">
+<w:hdr xmlns:wpc="http://schemas.microsoft.com/office/word/2010/wordprocessingCanvas" xmlns:cx="http://schemas.microsoft.com/office/drawing/2014/chartex" xmlns:cx1="http://schemas.microsoft.com/office/drawing/2015/9/8/chartex" xmlns:cx2="http://schemas.microsoft.com/office/drawing/2015/10/21/chartex" xmlns:cx3="http://schemas.microsoft.com/office/drawing/2016/5/9/chartex" xmlns:cx4="http://schemas.microsoft.com/office/drawing/2016/5/10/chartex" xmlns:cx5="http://schemas.microsoft.com/office/drawing/2016/5/11/chartex" xmlns:cx6="http://schemas.microsoft.com/office/drawing/2016/5/12/chartex" xmlns:cx7="http://schemas.microsoft.com/office/drawing/2016/5/13/chartex" xmlns:cx8="http://schemas.microsoft.com/office/drawing/2016/5/14/chartex" xmlns:mc="http://schemas.openxmlformats.org/markup-compatibility/2006" xmlns:aink="http://schemas.microsoft.com/office/drawing/2016/ink" xmlns:am3d="http://schemas.microsoft.com/office/drawing/2017/model3d" xmlns:o="urn:schemas-microsoft-com:office:office" xmlns:r="http://schemas.openxmlformats.org/officeDocument/2006/relationships" xmlns:m="http://schemas.openxmlformats.org/officeDocument/2006/math" xmlns:v="urn:schemas-microsoft-com:vml" xmlns:wp14="http://schemas.microsoft.com/office/word/2010/wordprocessingDrawing" xmlns:wp="http://schemas.openxmlformats.org/drawingml/2006/wordprocessingDrawing" xmlns:w10="urn:schemas-microsoft-com:office:word" xmlns:w="http://schemas.openxmlformats.org/wordprocessingml/2006/main" xmlns:w14="http://schemas.microsoft.com/office/word/2010/wordml" xmlns:w15="http://schemas.microsoft.com/office/word/2012/wordml" xmlns:w16cex="http://schemas.microsoft.com/office/word/2018/wordml/cex" xmlns:w16cid="http://schemas.microsoft.com/office/word/2016/wordml/cid" xmlns:w16="http://schemas.microsoft.com/office/word/2018/wordml" xmlns:w16se="http://schemas.microsoft.com/office/word/2015/wordml/symex" xmlns:wpg="http://schemas.microsoft.com/office/word/2010/wordprocessingGroup" xmlns:wpi="http://schemas.microsoft.com/office/word/2010/wordprocessingInk" xmlns:wne="http://schemas.microsoft.com/office/word/2006/wordml" xmlns:wps="http://schemas.microsoft.com/office/word/2010/wordprocessingShape" mc:Ignorable="w14 w15 w16se w16cid w16 w16cex wp14">
   <w:p>
     <w:pPr>
       <w:pStyle w:val="Header"/>
@@ -65297,7 +64387,7 @@
 </file>
 
 <file path=word/header12.xml><?xml version="1.0" encoding="utf-8"?>
-<w:hdr xmlns:wpc="http://schemas.microsoft.com/office/word/2010/wordprocessingCanvas" xmlns:cx="http://schemas.microsoft.com/office/drawing/2014/chartex" xmlns:cx1="http://schemas.microsoft.com/office/drawing/2015/9/8/chartex" xmlns:cx2="http://schemas.microsoft.com/office/drawing/2015/10/21/chartex" xmlns:mc="http://schemas.openxmlformats.org/markup-compatibility/2006" xmlns:o="urn:schemas-microsoft-com:office:office" xmlns:r="http://schemas.openxmlformats.org/officeDocument/2006/relationships" xmlns:m="http://schemas.openxmlformats.org/officeDocument/2006/math" xmlns:v="urn:schemas-microsoft-com:vml" xmlns:wp14="http://schemas.microsoft.com/office/word/2010/wordprocessingDrawing" xmlns:wp="http://schemas.openxmlformats.org/drawingml/2006/wordprocessingDrawing" xmlns:w10="urn:schemas-microsoft-com:office:word" xmlns:w="http://schemas.openxmlformats.org/wordprocessingml/2006/main" xmlns:w14="http://schemas.microsoft.com/office/word/2010/wordml" xmlns:w15="http://schemas.microsoft.com/office/word/2012/wordml" xmlns:w16se="http://schemas.microsoft.com/office/word/2015/wordml/symex" xmlns:wpg="http://schemas.microsoft.com/office/word/2010/wordprocessingGroup" xmlns:wpi="http://schemas.microsoft.com/office/word/2010/wordprocessingInk" xmlns:wne="http://schemas.microsoft.com/office/word/2006/wordml" xmlns:wps="http://schemas.microsoft.com/office/word/2010/wordprocessingShape" mc:Ignorable="w14 w15 w16se wp14">
+<w:hdr xmlns:wpc="http://schemas.microsoft.com/office/word/2010/wordprocessingCanvas" xmlns:cx="http://schemas.microsoft.com/office/drawing/2014/chartex" xmlns:cx1="http://schemas.microsoft.com/office/drawing/2015/9/8/chartex" xmlns:cx2="http://schemas.microsoft.com/office/drawing/2015/10/21/chartex" xmlns:cx3="http://schemas.microsoft.com/office/drawing/2016/5/9/chartex" xmlns:cx4="http://schemas.microsoft.com/office/drawing/2016/5/10/chartex" xmlns:cx5="http://schemas.microsoft.com/office/drawing/2016/5/11/chartex" xmlns:cx6="http://schemas.microsoft.com/office/drawing/2016/5/12/chartex" xmlns:cx7="http://schemas.microsoft.com/office/drawing/2016/5/13/chartex" xmlns:cx8="http://schemas.microsoft.com/office/drawing/2016/5/14/chartex" xmlns:mc="http://schemas.openxmlformats.org/markup-compatibility/2006" xmlns:aink="http://schemas.microsoft.com/office/drawing/2016/ink" xmlns:am3d="http://schemas.microsoft.com/office/drawing/2017/model3d" xmlns:o="urn:schemas-microsoft-com:office:office" xmlns:r="http://schemas.openxmlformats.org/officeDocument/2006/relationships" xmlns:m="http://schemas.openxmlformats.org/officeDocument/2006/math" xmlns:v="urn:schemas-microsoft-com:vml" xmlns:wp14="http://schemas.microsoft.com/office/word/2010/wordprocessingDrawing" xmlns:wp="http://schemas.openxmlformats.org/drawingml/2006/wordprocessingDrawing" xmlns:w10="urn:schemas-microsoft-com:office:word" xmlns:w="http://schemas.openxmlformats.org/wordprocessingml/2006/main" xmlns:w14="http://schemas.microsoft.com/office/word/2010/wordml" xmlns:w15="http://schemas.microsoft.com/office/word/2012/wordml" xmlns:w16cex="http://schemas.microsoft.com/office/word/2018/wordml/cex" xmlns:w16cid="http://schemas.microsoft.com/office/word/2016/wordml/cid" xmlns:w16="http://schemas.microsoft.com/office/word/2018/wordml" xmlns:w16se="http://schemas.microsoft.com/office/word/2015/wordml/symex" xmlns:wpg="http://schemas.microsoft.com/office/word/2010/wordprocessingGroup" xmlns:wpi="http://schemas.microsoft.com/office/word/2010/wordprocessingInk" xmlns:wne="http://schemas.microsoft.com/office/word/2006/wordml" xmlns:wps="http://schemas.microsoft.com/office/word/2010/wordprocessingShape" mc:Ignorable="w14 w15 w16se w16cid w16 w16cex wp14">
   <w:p>
     <w:pPr>
       <w:pStyle w:val="Header"/>
@@ -65315,7 +64405,7 @@
 </file>
 
 <file path=word/header13.xml><?xml version="1.0" encoding="utf-8"?>
-<w:hdr xmlns:wpc="http://schemas.microsoft.com/office/word/2010/wordprocessingCanvas" xmlns:cx="http://schemas.microsoft.com/office/drawing/2014/chartex" xmlns:cx1="http://schemas.microsoft.com/office/drawing/2015/9/8/chartex" xmlns:cx2="http://schemas.microsoft.com/office/drawing/2015/10/21/chartex" xmlns:mc="http://schemas.openxmlformats.org/markup-compatibility/2006" xmlns:o="urn:schemas-microsoft-com:office:office" xmlns:r="http://schemas.openxmlformats.org/officeDocument/2006/relationships" xmlns:m="http://schemas.openxmlformats.org/officeDocument/2006/math" xmlns:v="urn:schemas-microsoft-com:vml" xmlns:wp14="http://schemas.microsoft.com/office/word/2010/wordprocessingDrawing" xmlns:wp="http://schemas.openxmlformats.org/drawingml/2006/wordprocessingDrawing" xmlns:w10="urn:schemas-microsoft-com:office:word" xmlns:w="http://schemas.openxmlformats.org/wordprocessingml/2006/main" xmlns:w14="http://schemas.microsoft.com/office/word/2010/wordml" xmlns:w15="http://schemas.microsoft.com/office/word/2012/wordml" xmlns:w16se="http://schemas.microsoft.com/office/word/2015/wordml/symex" xmlns:wpg="http://schemas.microsoft.com/office/word/2010/wordprocessingGroup" xmlns:wpi="http://schemas.microsoft.com/office/word/2010/wordprocessingInk" xmlns:wne="http://schemas.microsoft.com/office/word/2006/wordml" xmlns:wps="http://schemas.microsoft.com/office/word/2010/wordprocessingShape" mc:Ignorable="w14 w15 w16se wp14">
+<w:hdr xmlns:wpc="http://schemas.microsoft.com/office/word/2010/wordprocessingCanvas" xmlns:cx="http://schemas.microsoft.com/office/drawing/2014/chartex" xmlns:cx1="http://schemas.microsoft.com/office/drawing/2015/9/8/chartex" xmlns:cx2="http://schemas.microsoft.com/office/drawing/2015/10/21/chartex" xmlns:cx3="http://schemas.microsoft.com/office/drawing/2016/5/9/chartex" xmlns:cx4="http://schemas.microsoft.com/office/drawing/2016/5/10/chartex" xmlns:cx5="http://schemas.microsoft.com/office/drawing/2016/5/11/chartex" xmlns:cx6="http://schemas.microsoft.com/office/drawing/2016/5/12/chartex" xmlns:cx7="http://schemas.microsoft.com/office/drawing/2016/5/13/chartex" xmlns:cx8="http://schemas.microsoft.com/office/drawing/2016/5/14/chartex" xmlns:mc="http://schemas.openxmlformats.org/markup-compatibility/2006" xmlns:aink="http://schemas.microsoft.com/office/drawing/2016/ink" xmlns:am3d="http://schemas.microsoft.com/office/drawing/2017/model3d" xmlns:o="urn:schemas-microsoft-com:office:office" xmlns:r="http://schemas.openxmlformats.org/officeDocument/2006/relationships" xmlns:m="http://schemas.openxmlformats.org/officeDocument/2006/math" xmlns:v="urn:schemas-microsoft-com:vml" xmlns:wp14="http://schemas.microsoft.com/office/word/2010/wordprocessingDrawing" xmlns:wp="http://schemas.openxmlformats.org/drawingml/2006/wordprocessingDrawing" xmlns:w10="urn:schemas-microsoft-com:office:word" xmlns:w="http://schemas.openxmlformats.org/wordprocessingml/2006/main" xmlns:w14="http://schemas.microsoft.com/office/word/2010/wordml" xmlns:w15="http://schemas.microsoft.com/office/word/2012/wordml" xmlns:w16cex="http://schemas.microsoft.com/office/word/2018/wordml/cex" xmlns:w16cid="http://schemas.microsoft.com/office/word/2016/wordml/cid" xmlns:w16="http://schemas.microsoft.com/office/word/2018/wordml" xmlns:w16se="http://schemas.microsoft.com/office/word/2015/wordml/symex" xmlns:wpg="http://schemas.microsoft.com/office/word/2010/wordprocessingGroup" xmlns:wpi="http://schemas.microsoft.com/office/word/2010/wordprocessingInk" xmlns:wne="http://schemas.microsoft.com/office/word/2006/wordml" xmlns:wps="http://schemas.microsoft.com/office/word/2010/wordprocessingShape" mc:Ignorable="w14 w15 w16se w16cid w16 w16cex wp14">
   <w:p>
     <w:pPr>
       <w:pStyle w:val="Header"/>
@@ -65342,7 +64432,7 @@
 </file>
 
 <file path=word/header2.xml><?xml version="1.0" encoding="utf-8"?>
-<w:hdr xmlns:wpc="http://schemas.microsoft.com/office/word/2010/wordprocessingCanvas" xmlns:cx="http://schemas.microsoft.com/office/drawing/2014/chartex" xmlns:cx1="http://schemas.microsoft.com/office/drawing/2015/9/8/chartex" xmlns:cx2="http://schemas.microsoft.com/office/drawing/2015/10/21/chartex" xmlns:mc="http://schemas.openxmlformats.org/markup-compatibility/2006" xmlns:o="urn:schemas-microsoft-com:office:office" xmlns:r="http://schemas.openxmlformats.org/officeDocument/2006/relationships" xmlns:m="http://schemas.openxmlformats.org/officeDocument/2006/math" xmlns:v="urn:schemas-microsoft-com:vml" xmlns:wp14="http://schemas.microsoft.com/office/word/2010/wordprocessingDrawing" xmlns:wp="http://schemas.openxmlformats.org/drawingml/2006/wordprocessingDrawing" xmlns:w10="urn:schemas-microsoft-com:office:word" xmlns:w="http://schemas.openxmlformats.org/wordprocessingml/2006/main" xmlns:w14="http://schemas.microsoft.com/office/word/2010/wordml" xmlns:w15="http://schemas.microsoft.com/office/word/2012/wordml" xmlns:w16se="http://schemas.microsoft.com/office/word/2015/wordml/symex" xmlns:wpg="http://schemas.microsoft.com/office/word/2010/wordprocessingGroup" xmlns:wpi="http://schemas.microsoft.com/office/word/2010/wordprocessingInk" xmlns:wne="http://schemas.microsoft.com/office/word/2006/wordml" xmlns:wps="http://schemas.microsoft.com/office/word/2010/wordprocessingShape" mc:Ignorable="w14 w15 w16se wp14">
+<w:hdr xmlns:wpc="http://schemas.microsoft.com/office/word/2010/wordprocessingCanvas" xmlns:cx="http://schemas.microsoft.com/office/drawing/2014/chartex" xmlns:cx1="http://schemas.microsoft.com/office/drawing/2015/9/8/chartex" xmlns:cx2="http://schemas.microsoft.com/office/drawing/2015/10/21/chartex" xmlns:cx3="http://schemas.microsoft.com/office/drawing/2016/5/9/chartex" xmlns:cx4="http://schemas.microsoft.com/office/drawing/2016/5/10/chartex" xmlns:cx5="http://schemas.microsoft.com/office/drawing/2016/5/11/chartex" xmlns:cx6="http://schemas.microsoft.com/office/drawing/2016/5/12/chartex" xmlns:cx7="http://schemas.microsoft.com/office/drawing/2016/5/13/chartex" xmlns:cx8="http://schemas.microsoft.com/office/drawing/2016/5/14/chartex" xmlns:mc="http://schemas.openxmlformats.org/markup-compatibility/2006" xmlns:aink="http://schemas.microsoft.com/office/drawing/2016/ink" xmlns:am3d="http://schemas.microsoft.com/office/drawing/2017/model3d" xmlns:o="urn:schemas-microsoft-com:office:office" xmlns:r="http://schemas.openxmlformats.org/officeDocument/2006/relationships" xmlns:m="http://schemas.openxmlformats.org/officeDocument/2006/math" xmlns:v="urn:schemas-microsoft-com:vml" xmlns:wp14="http://schemas.microsoft.com/office/word/2010/wordprocessingDrawing" xmlns:wp="http://schemas.openxmlformats.org/drawingml/2006/wordprocessingDrawing" xmlns:w10="urn:schemas-microsoft-com:office:word" xmlns:w="http://schemas.openxmlformats.org/wordprocessingml/2006/main" xmlns:w14="http://schemas.microsoft.com/office/word/2010/wordml" xmlns:w15="http://schemas.microsoft.com/office/word/2012/wordml" xmlns:w16cex="http://schemas.microsoft.com/office/word/2018/wordml/cex" xmlns:w16cid="http://schemas.microsoft.com/office/word/2016/wordml/cid" xmlns:w16="http://schemas.microsoft.com/office/word/2018/wordml" xmlns:w16se="http://schemas.microsoft.com/office/word/2015/wordml/symex" xmlns:wpg="http://schemas.microsoft.com/office/word/2010/wordprocessingGroup" xmlns:wpi="http://schemas.microsoft.com/office/word/2010/wordprocessingInk" xmlns:wne="http://schemas.microsoft.com/office/word/2006/wordml" xmlns:wps="http://schemas.microsoft.com/office/word/2010/wordprocessingShape" mc:Ignorable="w14 w15 w16se w16cid w16 w16cex wp14">
   <w:p>
     <w:pPr>
       <w:pStyle w:val="Header"/>
@@ -65353,7 +64443,7 @@
 </file>
 
 <file path=word/header3.xml><?xml version="1.0" encoding="utf-8"?>
-<w:hdr xmlns:wpc="http://schemas.microsoft.com/office/word/2010/wordprocessingCanvas" xmlns:cx="http://schemas.microsoft.com/office/drawing/2014/chartex" xmlns:cx1="http://schemas.microsoft.com/office/drawing/2015/9/8/chartex" xmlns:cx2="http://schemas.microsoft.com/office/drawing/2015/10/21/chartex" xmlns:mc="http://schemas.openxmlformats.org/markup-compatibility/2006" xmlns:o="urn:schemas-microsoft-com:office:office" xmlns:r="http://schemas.openxmlformats.org/officeDocument/2006/relationships" xmlns:m="http://schemas.openxmlformats.org/officeDocument/2006/math" xmlns:v="urn:schemas-microsoft-com:vml" xmlns:wp14="http://schemas.microsoft.com/office/word/2010/wordprocessingDrawing" xmlns:wp="http://schemas.openxmlformats.org/drawingml/2006/wordprocessingDrawing" xmlns:w10="urn:schemas-microsoft-com:office:word" xmlns:w="http://schemas.openxmlformats.org/wordprocessingml/2006/main" xmlns:w14="http://schemas.microsoft.com/office/word/2010/wordml" xmlns:w15="http://schemas.microsoft.com/office/word/2012/wordml" xmlns:w16se="http://schemas.microsoft.com/office/word/2015/wordml/symex" xmlns:wpg="http://schemas.microsoft.com/office/word/2010/wordprocessingGroup" xmlns:wpi="http://schemas.microsoft.com/office/word/2010/wordprocessingInk" xmlns:wne="http://schemas.microsoft.com/office/word/2006/wordml" xmlns:wps="http://schemas.microsoft.com/office/word/2010/wordprocessingShape" mc:Ignorable="w14 w15 w16se wp14">
+<w:hdr xmlns:wpc="http://schemas.microsoft.com/office/word/2010/wordprocessingCanvas" xmlns:cx="http://schemas.microsoft.com/office/drawing/2014/chartex" xmlns:cx1="http://schemas.microsoft.com/office/drawing/2015/9/8/chartex" xmlns:cx2="http://schemas.microsoft.com/office/drawing/2015/10/21/chartex" xmlns:cx3="http://schemas.microsoft.com/office/drawing/2016/5/9/chartex" xmlns:cx4="http://schemas.microsoft.com/office/drawing/2016/5/10/chartex" xmlns:cx5="http://schemas.microsoft.com/office/drawing/2016/5/11/chartex" xmlns:cx6="http://schemas.microsoft.com/office/drawing/2016/5/12/chartex" xmlns:cx7="http://schemas.microsoft.com/office/drawing/2016/5/13/chartex" xmlns:cx8="http://schemas.microsoft.com/office/drawing/2016/5/14/chartex" xmlns:mc="http://schemas.openxmlformats.org/markup-compatibility/2006" xmlns:aink="http://schemas.microsoft.com/office/drawing/2016/ink" xmlns:am3d="http://schemas.microsoft.com/office/drawing/2017/model3d" xmlns:o="urn:schemas-microsoft-com:office:office" xmlns:r="http://schemas.openxmlformats.org/officeDocument/2006/relationships" xmlns:m="http://schemas.openxmlformats.org/officeDocument/2006/math" xmlns:v="urn:schemas-microsoft-com:vml" xmlns:wp14="http://schemas.microsoft.com/office/word/2010/wordprocessingDrawing" xmlns:wp="http://schemas.openxmlformats.org/drawingml/2006/wordprocessingDrawing" xmlns:w10="urn:schemas-microsoft-com:office:word" xmlns:w="http://schemas.openxmlformats.org/wordprocessingml/2006/main" xmlns:w14="http://schemas.microsoft.com/office/word/2010/wordml" xmlns:w15="http://schemas.microsoft.com/office/word/2012/wordml" xmlns:w16cex="http://schemas.microsoft.com/office/word/2018/wordml/cex" xmlns:w16cid="http://schemas.microsoft.com/office/word/2016/wordml/cid" xmlns:w16="http://schemas.microsoft.com/office/word/2018/wordml" xmlns:w16se="http://schemas.microsoft.com/office/word/2015/wordml/symex" xmlns:wpg="http://schemas.microsoft.com/office/word/2010/wordprocessingGroup" xmlns:wpi="http://schemas.microsoft.com/office/word/2010/wordprocessingInk" xmlns:wne="http://schemas.microsoft.com/office/word/2006/wordml" xmlns:wps="http://schemas.microsoft.com/office/word/2010/wordprocessingShape" mc:Ignorable="w14 w15 w16se w16cid w16 w16cex wp14">
   <w:p>
     <w:pPr>
       <w:pStyle w:val="Header"/>
@@ -65367,7 +64457,7 @@
 </file>
 
 <file path=word/header4.xml><?xml version="1.0" encoding="utf-8"?>
-<w:hdr xmlns:wpc="http://schemas.microsoft.com/office/word/2010/wordprocessingCanvas" xmlns:cx="http://schemas.microsoft.com/office/drawing/2014/chartex" xmlns:cx1="http://schemas.microsoft.com/office/drawing/2015/9/8/chartex" xmlns:cx2="http://schemas.microsoft.com/office/drawing/2015/10/21/chartex" xmlns:mc="http://schemas.openxmlformats.org/markup-compatibility/2006" xmlns:o="urn:schemas-microsoft-com:office:office" xmlns:r="http://schemas.openxmlformats.org/officeDocument/2006/relationships" xmlns:m="http://schemas.openxmlformats.org/officeDocument/2006/math" xmlns:v="urn:schemas-microsoft-com:vml" xmlns:wp14="http://schemas.microsoft.com/office/word/2010/wordprocessingDrawing" xmlns:wp="http://schemas.openxmlformats.org/drawingml/2006/wordprocessingDrawing" xmlns:w10="urn:schemas-microsoft-com:office:word" xmlns:w="http://schemas.openxmlformats.org/wordprocessingml/2006/main" xmlns:w14="http://schemas.microsoft.com/office/word/2010/wordml" xmlns:w15="http://schemas.microsoft.com/office/word/2012/wordml" xmlns:w16se="http://schemas.microsoft.com/office/word/2015/wordml/symex" xmlns:wpg="http://schemas.microsoft.com/office/word/2010/wordprocessingGroup" xmlns:wpi="http://schemas.microsoft.com/office/word/2010/wordprocessingInk" xmlns:wne="http://schemas.microsoft.com/office/word/2006/wordml" xmlns:wps="http://schemas.microsoft.com/office/word/2010/wordprocessingShape" mc:Ignorable="w14 w15 w16se wp14">
+<w:hdr xmlns:wpc="http://schemas.microsoft.com/office/word/2010/wordprocessingCanvas" xmlns:cx="http://schemas.microsoft.com/office/drawing/2014/chartex" xmlns:cx1="http://schemas.microsoft.com/office/drawing/2015/9/8/chartex" xmlns:cx2="http://schemas.microsoft.com/office/drawing/2015/10/21/chartex" xmlns:cx3="http://schemas.microsoft.com/office/drawing/2016/5/9/chartex" xmlns:cx4="http://schemas.microsoft.com/office/drawing/2016/5/10/chartex" xmlns:cx5="http://schemas.microsoft.com/office/drawing/2016/5/11/chartex" xmlns:cx6="http://schemas.microsoft.com/office/drawing/2016/5/12/chartex" xmlns:cx7="http://schemas.microsoft.com/office/drawing/2016/5/13/chartex" xmlns:cx8="http://schemas.microsoft.com/office/drawing/2016/5/14/chartex" xmlns:mc="http://schemas.openxmlformats.org/markup-compatibility/2006" xmlns:aink="http://schemas.microsoft.com/office/drawing/2016/ink" xmlns:am3d="http://schemas.microsoft.com/office/drawing/2017/model3d" xmlns:o="urn:schemas-microsoft-com:office:office" xmlns:r="http://schemas.openxmlformats.org/officeDocument/2006/relationships" xmlns:m="http://schemas.openxmlformats.org/officeDocument/2006/math" xmlns:v="urn:schemas-microsoft-com:vml" xmlns:wp14="http://schemas.microsoft.com/office/word/2010/wordprocessingDrawing" xmlns:wp="http://schemas.openxmlformats.org/drawingml/2006/wordprocessingDrawing" xmlns:w10="urn:schemas-microsoft-com:office:word" xmlns:w="http://schemas.openxmlformats.org/wordprocessingml/2006/main" xmlns:w14="http://schemas.microsoft.com/office/word/2010/wordml" xmlns:w15="http://schemas.microsoft.com/office/word/2012/wordml" xmlns:w16cex="http://schemas.microsoft.com/office/word/2018/wordml/cex" xmlns:w16cid="http://schemas.microsoft.com/office/word/2016/wordml/cid" xmlns:w16="http://schemas.microsoft.com/office/word/2018/wordml" xmlns:w16se="http://schemas.microsoft.com/office/word/2015/wordml/symex" xmlns:wpg="http://schemas.microsoft.com/office/word/2010/wordprocessingGroup" xmlns:wpi="http://schemas.microsoft.com/office/word/2010/wordprocessingInk" xmlns:wne="http://schemas.microsoft.com/office/word/2006/wordml" xmlns:wps="http://schemas.microsoft.com/office/word/2010/wordprocessingShape" mc:Ignorable="w14 w15 w16se w16cid w16 w16cex wp14">
   <w:p>
     <w:pPr>
       <w:pStyle w:val="Header"/>
@@ -65385,7 +64475,7 @@
 </file>
 
 <file path=word/header5.xml><?xml version="1.0" encoding="utf-8"?>
-<w:hdr xmlns:wpc="http://schemas.microsoft.com/office/word/2010/wordprocessingCanvas" xmlns:cx="http://schemas.microsoft.com/office/drawing/2014/chartex" xmlns:cx1="http://schemas.microsoft.com/office/drawing/2015/9/8/chartex" xmlns:cx2="http://schemas.microsoft.com/office/drawing/2015/10/21/chartex" xmlns:mc="http://schemas.openxmlformats.org/markup-compatibility/2006" xmlns:o="urn:schemas-microsoft-com:office:office" xmlns:r="http://schemas.openxmlformats.org/officeDocument/2006/relationships" xmlns:m="http://schemas.openxmlformats.org/officeDocument/2006/math" xmlns:v="urn:schemas-microsoft-com:vml" xmlns:wp14="http://schemas.microsoft.com/office/word/2010/wordprocessingDrawing" xmlns:wp="http://schemas.openxmlformats.org/drawingml/2006/wordprocessingDrawing" xmlns:w10="urn:schemas-microsoft-com:office:word" xmlns:w="http://schemas.openxmlformats.org/wordprocessingml/2006/main" xmlns:w14="http://schemas.microsoft.com/office/word/2010/wordml" xmlns:w15="http://schemas.microsoft.com/office/word/2012/wordml" xmlns:w16se="http://schemas.microsoft.com/office/word/2015/wordml/symex" xmlns:wpg="http://schemas.microsoft.com/office/word/2010/wordprocessingGroup" xmlns:wpi="http://schemas.microsoft.com/office/word/2010/wordprocessingInk" xmlns:wne="http://schemas.microsoft.com/office/word/2006/wordml" xmlns:wps="http://schemas.microsoft.com/office/word/2010/wordprocessingShape" mc:Ignorable="w14 w15 w16se wp14">
+<w:hdr xmlns:wpc="http://schemas.microsoft.com/office/word/2010/wordprocessingCanvas" xmlns:cx="http://schemas.microsoft.com/office/drawing/2014/chartex" xmlns:cx1="http://schemas.microsoft.com/office/drawing/2015/9/8/chartex" xmlns:cx2="http://schemas.microsoft.com/office/drawing/2015/10/21/chartex" xmlns:cx3="http://schemas.microsoft.com/office/drawing/2016/5/9/chartex" xmlns:cx4="http://schemas.microsoft.com/office/drawing/2016/5/10/chartex" xmlns:cx5="http://schemas.microsoft.com/office/drawing/2016/5/11/chartex" xmlns:cx6="http://schemas.microsoft.com/office/drawing/2016/5/12/chartex" xmlns:cx7="http://schemas.microsoft.com/office/drawing/2016/5/13/chartex" xmlns:cx8="http://schemas.microsoft.com/office/drawing/2016/5/14/chartex" xmlns:mc="http://schemas.openxmlformats.org/markup-compatibility/2006" xmlns:aink="http://schemas.microsoft.com/office/drawing/2016/ink" xmlns:am3d="http://schemas.microsoft.com/office/drawing/2017/model3d" xmlns:o="urn:schemas-microsoft-com:office:office" xmlns:r="http://schemas.openxmlformats.org/officeDocument/2006/relationships" xmlns:m="http://schemas.openxmlformats.org/officeDocument/2006/math" xmlns:v="urn:schemas-microsoft-com:vml" xmlns:wp14="http://schemas.microsoft.com/office/word/2010/wordprocessingDrawing" xmlns:wp="http://schemas.openxmlformats.org/drawingml/2006/wordprocessingDrawing" xmlns:w10="urn:schemas-microsoft-com:office:word" xmlns:w="http://schemas.openxmlformats.org/wordprocessingml/2006/main" xmlns:w14="http://schemas.microsoft.com/office/word/2010/wordml" xmlns:w15="http://schemas.microsoft.com/office/word/2012/wordml" xmlns:w16cex="http://schemas.microsoft.com/office/word/2018/wordml/cex" xmlns:w16cid="http://schemas.microsoft.com/office/word/2016/wordml/cid" xmlns:w16="http://schemas.microsoft.com/office/word/2018/wordml" xmlns:w16se="http://schemas.microsoft.com/office/word/2015/wordml/symex" xmlns:wpg="http://schemas.microsoft.com/office/word/2010/wordprocessingGroup" xmlns:wpi="http://schemas.microsoft.com/office/word/2010/wordprocessingInk" xmlns:wne="http://schemas.microsoft.com/office/word/2006/wordml" xmlns:wps="http://schemas.microsoft.com/office/word/2010/wordprocessingShape" mc:Ignorable="w14 w15 w16se w16cid w16 w16cex wp14">
   <w:p>
     <w:pPr>
       <w:pStyle w:val="Header"/>
@@ -65403,7 +64493,7 @@
 </file>
 
 <file path=word/header6.xml><?xml version="1.0" encoding="utf-8"?>
-<w:hdr xmlns:wpc="http://schemas.microsoft.com/office/word/2010/wordprocessingCanvas" xmlns:cx="http://schemas.microsoft.com/office/drawing/2014/chartex" xmlns:cx1="http://schemas.microsoft.com/office/drawing/2015/9/8/chartex" xmlns:cx2="http://schemas.microsoft.com/office/drawing/2015/10/21/chartex" xmlns:mc="http://schemas.openxmlformats.org/markup-compatibility/2006" xmlns:o="urn:schemas-microsoft-com:office:office" xmlns:r="http://schemas.openxmlformats.org/officeDocument/2006/relationships" xmlns:m="http://schemas.openxmlformats.org/officeDocument/2006/math" xmlns:v="urn:schemas-microsoft-com:vml" xmlns:wp14="http://schemas.microsoft.com/office/word/2010/wordprocessingDrawing" xmlns:wp="http://schemas.openxmlformats.org/drawingml/2006/wordprocessingDrawing" xmlns:w10="urn:schemas-microsoft-com:office:word" xmlns:w="http://schemas.openxmlformats.org/wordprocessingml/2006/main" xmlns:w14="http://schemas.microsoft.com/office/word/2010/wordml" xmlns:w15="http://schemas.microsoft.com/office/word/2012/wordml" xmlns:w16se="http://schemas.microsoft.com/office/word/2015/wordml/symex" xmlns:wpg="http://schemas.microsoft.com/office/word/2010/wordprocessingGroup" xmlns:wpi="http://schemas.microsoft.com/office/word/2010/wordprocessingInk" xmlns:wne="http://schemas.microsoft.com/office/word/2006/wordml" xmlns:wps="http://schemas.microsoft.com/office/word/2010/wordprocessingShape" mc:Ignorable="w14 w15 w16se wp14">
+<w:hdr xmlns:wpc="http://schemas.microsoft.com/office/word/2010/wordprocessingCanvas" xmlns:cx="http://schemas.microsoft.com/office/drawing/2014/chartex" xmlns:cx1="http://schemas.microsoft.com/office/drawing/2015/9/8/chartex" xmlns:cx2="http://schemas.microsoft.com/office/drawing/2015/10/21/chartex" xmlns:cx3="http://schemas.microsoft.com/office/drawing/2016/5/9/chartex" xmlns:cx4="http://schemas.microsoft.com/office/drawing/2016/5/10/chartex" xmlns:cx5="http://schemas.microsoft.com/office/drawing/2016/5/11/chartex" xmlns:cx6="http://schemas.microsoft.com/office/drawing/2016/5/12/chartex" xmlns:cx7="http://schemas.microsoft.com/office/drawing/2016/5/13/chartex" xmlns:cx8="http://schemas.microsoft.com/office/drawing/2016/5/14/chartex" xmlns:mc="http://schemas.openxmlformats.org/markup-compatibility/2006" xmlns:aink="http://schemas.microsoft.com/office/drawing/2016/ink" xmlns:am3d="http://schemas.microsoft.com/office/drawing/2017/model3d" xmlns:o="urn:schemas-microsoft-com:office:office" xmlns:r="http://schemas.openxmlformats.org/officeDocument/2006/relationships" xmlns:m="http://schemas.openxmlformats.org/officeDocument/2006/math" xmlns:v="urn:schemas-microsoft-com:vml" xmlns:wp14="http://schemas.microsoft.com/office/word/2010/wordprocessingDrawing" xmlns:wp="http://schemas.openxmlformats.org/drawingml/2006/wordprocessingDrawing" xmlns:w10="urn:schemas-microsoft-com:office:word" xmlns:w="http://schemas.openxmlformats.org/wordprocessingml/2006/main" xmlns:w14="http://schemas.microsoft.com/office/word/2010/wordml" xmlns:w15="http://schemas.microsoft.com/office/word/2012/wordml" xmlns:w16cex="http://schemas.microsoft.com/office/word/2018/wordml/cex" xmlns:w16cid="http://schemas.microsoft.com/office/word/2016/wordml/cid" xmlns:w16="http://schemas.microsoft.com/office/word/2018/wordml" xmlns:w16se="http://schemas.microsoft.com/office/word/2015/wordml/symex" xmlns:wpg="http://schemas.microsoft.com/office/word/2010/wordprocessingGroup" xmlns:wpi="http://schemas.microsoft.com/office/word/2010/wordprocessingInk" xmlns:wne="http://schemas.microsoft.com/office/word/2006/wordml" xmlns:wps="http://schemas.microsoft.com/office/word/2010/wordprocessingShape" mc:Ignorable="w14 w15 w16se w16cid w16 w16cex wp14">
   <w:p>
     <w:pPr>
       <w:pStyle w:val="Header"/>
@@ -65421,7 +64511,7 @@
 </file>
 
 <file path=word/header7.xml><?xml version="1.0" encoding="utf-8"?>
-<w:hdr xmlns:wpc="http://schemas.microsoft.com/office/word/2010/wordprocessingCanvas" xmlns:cx="http://schemas.microsoft.com/office/drawing/2014/chartex" xmlns:cx1="http://schemas.microsoft.com/office/drawing/2015/9/8/chartex" xmlns:cx2="http://schemas.microsoft.com/office/drawing/2015/10/21/chartex" xmlns:mc="http://schemas.openxmlformats.org/markup-compatibility/2006" xmlns:o="urn:schemas-microsoft-com:office:office" xmlns:r="http://schemas.openxmlformats.org/officeDocument/2006/relationships" xmlns:m="http://schemas.openxmlformats.org/officeDocument/2006/math" xmlns:v="urn:schemas-microsoft-com:vml" xmlns:wp14="http://schemas.microsoft.com/office/word/2010/wordprocessingDrawing" xmlns:wp="http://schemas.openxmlformats.org/drawingml/2006/wordprocessingDrawing" xmlns:w10="urn:schemas-microsoft-com:office:word" xmlns:w="http://schemas.openxmlformats.org/wordprocessingml/2006/main" xmlns:w14="http://schemas.microsoft.com/office/word/2010/wordml" xmlns:w15="http://schemas.microsoft.com/office/word/2012/wordml" xmlns:w16se="http://schemas.microsoft.com/office/word/2015/wordml/symex" xmlns:wpg="http://schemas.microsoft.com/office/word/2010/wordprocessingGroup" xmlns:wpi="http://schemas.microsoft.com/office/word/2010/wordprocessingInk" xmlns:wne="http://schemas.microsoft.com/office/word/2006/wordml" xmlns:wps="http://schemas.microsoft.com/office/word/2010/wordprocessingShape" mc:Ignorable="w14 w15 w16se wp14">
+<w:hdr xmlns:wpc="http://schemas.microsoft.com/office/word/2010/wordprocessingCanvas" xmlns:cx="http://schemas.microsoft.com/office/drawing/2014/chartex" xmlns:cx1="http://schemas.microsoft.com/office/drawing/2015/9/8/chartex" xmlns:cx2="http://schemas.microsoft.com/office/drawing/2015/10/21/chartex" xmlns:cx3="http://schemas.microsoft.com/office/drawing/2016/5/9/chartex" xmlns:cx4="http://schemas.microsoft.com/office/drawing/2016/5/10/chartex" xmlns:cx5="http://schemas.microsoft.com/office/drawing/2016/5/11/chartex" xmlns:cx6="http://schemas.microsoft.com/office/drawing/2016/5/12/chartex" xmlns:cx7="http://schemas.microsoft.com/office/drawing/2016/5/13/chartex" xmlns:cx8="http://schemas.microsoft.com/office/drawing/2016/5/14/chartex" xmlns:mc="http://schemas.openxmlformats.org/markup-compatibility/2006" xmlns:aink="http://schemas.microsoft.com/office/drawing/2016/ink" xmlns:am3d="http://schemas.microsoft.com/office/drawing/2017/model3d" xmlns:o="urn:schemas-microsoft-com:office:office" xmlns:r="http://schemas.openxmlformats.org/officeDocument/2006/relationships" xmlns:m="http://schemas.openxmlformats.org/officeDocument/2006/math" xmlns:v="urn:schemas-microsoft-com:vml" xmlns:wp14="http://schemas.microsoft.com/office/word/2010/wordprocessingDrawing" xmlns:wp="http://schemas.openxmlformats.org/drawingml/2006/wordprocessingDrawing" xmlns:w10="urn:schemas-microsoft-com:office:word" xmlns:w="http://schemas.openxmlformats.org/wordprocessingml/2006/main" xmlns:w14="http://schemas.microsoft.com/office/word/2010/wordml" xmlns:w15="http://schemas.microsoft.com/office/word/2012/wordml" xmlns:w16cex="http://schemas.microsoft.com/office/word/2018/wordml/cex" xmlns:w16cid="http://schemas.microsoft.com/office/word/2016/wordml/cid" xmlns:w16="http://schemas.microsoft.com/office/word/2018/wordml" xmlns:w16se="http://schemas.microsoft.com/office/word/2015/wordml/symex" xmlns:wpg="http://schemas.microsoft.com/office/word/2010/wordprocessingGroup" xmlns:wpi="http://schemas.microsoft.com/office/word/2010/wordprocessingInk" xmlns:wne="http://schemas.microsoft.com/office/word/2006/wordml" xmlns:wps="http://schemas.microsoft.com/office/word/2010/wordprocessingShape" mc:Ignorable="w14 w15 w16se w16cid w16 w16cex wp14">
   <w:p>
     <w:pPr>
       <w:pStyle w:val="Header"/>
@@ -65439,7 +64529,7 @@
 </file>
 
 <file path=word/header8.xml><?xml version="1.0" encoding="utf-8"?>
-<w:hdr xmlns:wpc="http://schemas.microsoft.com/office/word/2010/wordprocessingCanvas" xmlns:cx="http://schemas.microsoft.com/office/drawing/2014/chartex" xmlns:cx1="http://schemas.microsoft.com/office/drawing/2015/9/8/chartex" xmlns:cx2="http://schemas.microsoft.com/office/drawing/2015/10/21/chartex" xmlns:mc="http://schemas.openxmlformats.org/markup-compatibility/2006" xmlns:o="urn:schemas-microsoft-com:office:office" xmlns:r="http://schemas.openxmlformats.org/officeDocument/2006/relationships" xmlns:m="http://schemas.openxmlformats.org/officeDocument/2006/math" xmlns:v="urn:schemas-microsoft-com:vml" xmlns:wp14="http://schemas.microsoft.com/office/word/2010/wordprocessingDrawing" xmlns:wp="http://schemas.openxmlformats.org/drawingml/2006/wordprocessingDrawing" xmlns:w10="urn:schemas-microsoft-com:office:word" xmlns:w="http://schemas.openxmlformats.org/wordprocessingml/2006/main" xmlns:w14="http://schemas.microsoft.com/office/word/2010/wordml" xmlns:w15="http://schemas.microsoft.com/office/word/2012/wordml" xmlns:w16se="http://schemas.microsoft.com/office/word/2015/wordml/symex" xmlns:wpg="http://schemas.microsoft.com/office/word/2010/wordprocessingGroup" xmlns:wpi="http://schemas.microsoft.com/office/word/2010/wordprocessingInk" xmlns:wne="http://schemas.microsoft.com/office/word/2006/wordml" xmlns:wps="http://schemas.microsoft.com/office/word/2010/wordprocessingShape" mc:Ignorable="w14 w15 w16se wp14">
+<w:hdr xmlns:wpc="http://schemas.microsoft.com/office/word/2010/wordprocessingCanvas" xmlns:cx="http://schemas.microsoft.com/office/drawing/2014/chartex" xmlns:cx1="http://schemas.microsoft.com/office/drawing/2015/9/8/chartex" xmlns:cx2="http://schemas.microsoft.com/office/drawing/2015/10/21/chartex" xmlns:cx3="http://schemas.microsoft.com/office/drawing/2016/5/9/chartex" xmlns:cx4="http://schemas.microsoft.com/office/drawing/2016/5/10/chartex" xmlns:cx5="http://schemas.microsoft.com/office/drawing/2016/5/11/chartex" xmlns:cx6="http://schemas.microsoft.com/office/drawing/2016/5/12/chartex" xmlns:cx7="http://schemas.microsoft.com/office/drawing/2016/5/13/chartex" xmlns:cx8="http://schemas.microsoft.com/office/drawing/2016/5/14/chartex" xmlns:mc="http://schemas.openxmlformats.org/markup-compatibility/2006" xmlns:aink="http://schemas.microsoft.com/office/drawing/2016/ink" xmlns:am3d="http://schemas.microsoft.com/office/drawing/2017/model3d" xmlns:o="urn:schemas-microsoft-com:office:office" xmlns:r="http://schemas.openxmlformats.org/officeDocument/2006/relationships" xmlns:m="http://schemas.openxmlformats.org/officeDocument/2006/math" xmlns:v="urn:schemas-microsoft-com:vml" xmlns:wp14="http://schemas.microsoft.com/office/word/2010/wordprocessingDrawing" xmlns:wp="http://schemas.openxmlformats.org/drawingml/2006/wordprocessingDrawing" xmlns:w10="urn:schemas-microsoft-com:office:word" xmlns:w="http://schemas.openxmlformats.org/wordprocessingml/2006/main" xmlns:w14="http://schemas.microsoft.com/office/word/2010/wordml" xmlns:w15="http://schemas.microsoft.com/office/word/2012/wordml" xmlns:w16cex="http://schemas.microsoft.com/office/word/2018/wordml/cex" xmlns:w16cid="http://schemas.microsoft.com/office/word/2016/wordml/cid" xmlns:w16="http://schemas.microsoft.com/office/word/2018/wordml" xmlns:w16se="http://schemas.microsoft.com/office/word/2015/wordml/symex" xmlns:wpg="http://schemas.microsoft.com/office/word/2010/wordprocessingGroup" xmlns:wpi="http://schemas.microsoft.com/office/word/2010/wordprocessingInk" xmlns:wne="http://schemas.microsoft.com/office/word/2006/wordml" xmlns:wps="http://schemas.microsoft.com/office/word/2010/wordprocessingShape" mc:Ignorable="w14 w15 w16se w16cid w16 w16cex wp14">
   <w:p>
     <w:pPr>
       <w:pStyle w:val="Header"/>
@@ -65457,7 +64547,7 @@
 </file>
 
 <file path=word/header9.xml><?xml version="1.0" encoding="utf-8"?>
-<w:hdr xmlns:wpc="http://schemas.microsoft.com/office/word/2010/wordprocessingCanvas" xmlns:cx="http://schemas.microsoft.com/office/drawing/2014/chartex" xmlns:cx1="http://schemas.microsoft.com/office/drawing/2015/9/8/chartex" xmlns:cx2="http://schemas.microsoft.com/office/drawing/2015/10/21/chartex" xmlns:mc="http://schemas.openxmlformats.org/markup-compatibility/2006" xmlns:o="urn:schemas-microsoft-com:office:office" xmlns:r="http://schemas.openxmlformats.org/officeDocument/2006/relationships" xmlns:m="http://schemas.openxmlformats.org/officeDocument/2006/math" xmlns:v="urn:schemas-microsoft-com:vml" xmlns:wp14="http://schemas.microsoft.com/office/word/2010/wordprocessingDrawing" xmlns:wp="http://schemas.openxmlformats.org/drawingml/2006/wordprocessingDrawing" xmlns:w10="urn:schemas-microsoft-com:office:word" xmlns:w="http://schemas.openxmlformats.org/wordprocessingml/2006/main" xmlns:w14="http://schemas.microsoft.com/office/word/2010/wordml" xmlns:w15="http://schemas.microsoft.com/office/word/2012/wordml" xmlns:w16se="http://schemas.microsoft.com/office/word/2015/wordml/symex" xmlns:wpg="http://schemas.microsoft.com/office/word/2010/wordprocessingGroup" xmlns:wpi="http://schemas.microsoft.com/office/word/2010/wordprocessingInk" xmlns:wne="http://schemas.microsoft.com/office/word/2006/wordml" xmlns:wps="http://schemas.microsoft.com/office/word/2010/wordprocessingShape" mc:Ignorable="w14 w15 w16se wp14">
+<w:hdr xmlns:wpc="http://schemas.microsoft.com/office/word/2010/wordprocessingCanvas" xmlns:cx="http://schemas.microsoft.com/office/drawing/2014/chartex" xmlns:cx1="http://schemas.microsoft.com/office/drawing/2015/9/8/chartex" xmlns:cx2="http://schemas.microsoft.com/office/drawing/2015/10/21/chartex" xmlns:cx3="http://schemas.microsoft.com/office/drawing/2016/5/9/chartex" xmlns:cx4="http://schemas.microsoft.com/office/drawing/2016/5/10/chartex" xmlns:cx5="http://schemas.microsoft.com/office/drawing/2016/5/11/chartex" xmlns:cx6="http://schemas.microsoft.com/office/drawing/2016/5/12/chartex" xmlns:cx7="http://schemas.microsoft.com/office/drawing/2016/5/13/chartex" xmlns:cx8="http://schemas.microsoft.com/office/drawing/2016/5/14/chartex" xmlns:mc="http://schemas.openxmlformats.org/markup-compatibility/2006" xmlns:aink="http://schemas.microsoft.com/office/drawing/2016/ink" xmlns:am3d="http://schemas.microsoft.com/office/drawing/2017/model3d" xmlns:o="urn:schemas-microsoft-com:office:office" xmlns:r="http://schemas.openxmlformats.org/officeDocument/2006/relationships" xmlns:m="http://schemas.openxmlformats.org/officeDocument/2006/math" xmlns:v="urn:schemas-microsoft-com:vml" xmlns:wp14="http://schemas.microsoft.com/office/word/2010/wordprocessingDrawing" xmlns:wp="http://schemas.openxmlformats.org/drawingml/2006/wordprocessingDrawing" xmlns:w10="urn:schemas-microsoft-com:office:word" xmlns:w="http://schemas.openxmlformats.org/wordprocessingml/2006/main" xmlns:w14="http://schemas.microsoft.com/office/word/2010/wordml" xmlns:w15="http://schemas.microsoft.com/office/word/2012/wordml" xmlns:w16cex="http://schemas.microsoft.com/office/word/2018/wordml/cex" xmlns:w16cid="http://schemas.microsoft.com/office/word/2016/wordml/cid" xmlns:w16="http://schemas.microsoft.com/office/word/2018/wordml" xmlns:w16se="http://schemas.microsoft.com/office/word/2015/wordml/symex" xmlns:wpg="http://schemas.microsoft.com/office/word/2010/wordprocessingGroup" xmlns:wpi="http://schemas.microsoft.com/office/word/2010/wordprocessingInk" xmlns:wne="http://schemas.microsoft.com/office/word/2006/wordml" xmlns:wps="http://schemas.microsoft.com/office/word/2010/wordprocessingShape" mc:Ignorable="w14 w15 w16se w16cid w16 w16cex wp14">
   <w:p>
     <w:pPr>
       <w:pStyle w:val="Header"/>
@@ -65475,7 +64565,7 @@
 </file>
 
 <file path=word/numbering.xml><?xml version="1.0" encoding="utf-8"?>
-<w:numbering xmlns:wpc="http://schemas.microsoft.com/office/word/2010/wordprocessingCanvas" xmlns:cx="http://schemas.microsoft.com/office/drawing/2014/chartex" xmlns:cx1="http://schemas.microsoft.com/office/drawing/2015/9/8/chartex" xmlns:cx2="http://schemas.microsoft.com/office/drawing/2015/10/21/chartex" xmlns:mc="http://schemas.openxmlformats.org/markup-compatibility/2006" xmlns:o="urn:schemas-microsoft-com:office:office" xmlns:r="http://schemas.openxmlformats.org/officeDocument/2006/relationships" xmlns:m="http://schemas.openxmlformats.org/officeDocument/2006/math" xmlns:v="urn:schemas-microsoft-com:vml" xmlns:wp14="http://schemas.microsoft.com/office/word/2010/wordprocessingDrawing" xmlns:wp="http://schemas.openxmlformats.org/drawingml/2006/wordprocessingDrawing" xmlns:w10="urn:schemas-microsoft-com:office:word" xmlns:w="http://schemas.openxmlformats.org/wordprocessingml/2006/main" xmlns:w14="http://schemas.microsoft.com/office/word/2010/wordml" xmlns:w15="http://schemas.microsoft.com/office/word/2012/wordml" xmlns:w16se="http://schemas.microsoft.com/office/word/2015/wordml/symex" xmlns:wpg="http://schemas.microsoft.com/office/word/2010/wordprocessingGroup" xmlns:wpi="http://schemas.microsoft.com/office/word/2010/wordprocessingInk" xmlns:wne="http://schemas.microsoft.com/office/word/2006/wordml" xmlns:wps="http://schemas.microsoft.com/office/word/2010/wordprocessingShape" mc:Ignorable="w14 w15 w16se wp14">
+<w:numbering xmlns:wpc="http://schemas.microsoft.com/office/word/2010/wordprocessingCanvas" xmlns:cx="http://schemas.microsoft.com/office/drawing/2014/chartex" xmlns:cx1="http://schemas.microsoft.com/office/drawing/2015/9/8/chartex" xmlns:cx2="http://schemas.microsoft.com/office/drawing/2015/10/21/chartex" xmlns:cx3="http://schemas.microsoft.com/office/drawing/2016/5/9/chartex" xmlns:cx4="http://schemas.microsoft.com/office/drawing/2016/5/10/chartex" xmlns:cx5="http://schemas.microsoft.com/office/drawing/2016/5/11/chartex" xmlns:cx6="http://schemas.microsoft.com/office/drawing/2016/5/12/chartex" xmlns:cx7="http://schemas.microsoft.com/office/drawing/2016/5/13/chartex" xmlns:cx8="http://schemas.microsoft.com/office/drawing/2016/5/14/chartex" xmlns:mc="http://schemas.openxmlformats.org/markup-compatibility/2006" xmlns:aink="http://schemas.microsoft.com/office/drawing/2016/ink" xmlns:am3d="http://schemas.microsoft.com/office/drawing/2017/model3d" xmlns:o="urn:schemas-microsoft-com:office:office" xmlns:r="http://schemas.openxmlformats.org/officeDocument/2006/relationships" xmlns:m="http://schemas.openxmlformats.org/officeDocument/2006/math" xmlns:v="urn:schemas-microsoft-com:vml" xmlns:wp14="http://schemas.microsoft.com/office/word/2010/wordprocessingDrawing" xmlns:wp="http://schemas.openxmlformats.org/drawingml/2006/wordprocessingDrawing" xmlns:w10="urn:schemas-microsoft-com:office:word" xmlns:w="http://schemas.openxmlformats.org/wordprocessingml/2006/main" xmlns:w14="http://schemas.microsoft.com/office/word/2010/wordml" xmlns:w15="http://schemas.microsoft.com/office/word/2012/wordml" xmlns:w16cex="http://schemas.microsoft.com/office/word/2018/wordml/cex" xmlns:w16cid="http://schemas.microsoft.com/office/word/2016/wordml/cid" xmlns:w16="http://schemas.microsoft.com/office/word/2018/wordml" xmlns:w16se="http://schemas.microsoft.com/office/word/2015/wordml/symex" xmlns:wpg="http://schemas.microsoft.com/office/word/2010/wordprocessingGroup" xmlns:wpi="http://schemas.microsoft.com/office/word/2010/wordprocessingInk" xmlns:wne="http://schemas.microsoft.com/office/word/2006/wordml" xmlns:wps="http://schemas.microsoft.com/office/word/2010/wordprocessingShape" mc:Ignorable="w14 w15 w16se w16cid w16 w16cex wp14">
   <w:abstractNum w:abstractNumId="0" w15:restartNumberingAfterBreak="0">
     <w:nsid w:val="FFFFFF1D"/>
     <w:multiLevelType w:val="multilevel"/>
@@ -68575,7 +67665,7 @@
 </file>
 
 <file path=word/styles.xml><?xml version="1.0" encoding="utf-8"?>
-<w:styles xmlns:mc="http://schemas.openxmlformats.org/markup-compatibility/2006" xmlns:r="http://schemas.openxmlformats.org/officeDocument/2006/relationships" xmlns:w="http://schemas.openxmlformats.org/wordprocessingml/2006/main" xmlns:w14="http://schemas.microsoft.com/office/word/2010/wordml" xmlns:w15="http://schemas.microsoft.com/office/word/2012/wordml" xmlns:w16se="http://schemas.microsoft.com/office/word/2015/wordml/symex" mc:Ignorable="w14 w15 w16se">
+<w:styles xmlns:mc="http://schemas.openxmlformats.org/markup-compatibility/2006" xmlns:r="http://schemas.openxmlformats.org/officeDocument/2006/relationships" xmlns:w="http://schemas.openxmlformats.org/wordprocessingml/2006/main" xmlns:w14="http://schemas.microsoft.com/office/word/2010/wordml" xmlns:w15="http://schemas.microsoft.com/office/word/2012/wordml" xmlns:w16cex="http://schemas.microsoft.com/office/word/2018/wordml/cex" xmlns:w16cid="http://schemas.microsoft.com/office/word/2016/wordml/cid" xmlns:w16="http://schemas.microsoft.com/office/word/2018/wordml" xmlns:w16se="http://schemas.microsoft.com/office/word/2015/wordml/symex" mc:Ignorable="w14 w15 w16se w16cid w16 w16cex">
   <w:docDefaults>
     <w:rPrDefault>
       <w:rPr>
@@ -68585,7 +67675,7 @@
     </w:rPrDefault>
     <w:pPrDefault/>
   </w:docDefaults>
-  <w:latentStyles w:defLockedState="0" w:defUIPriority="99" w:defSemiHidden="0" w:defUnhideWhenUsed="0" w:defQFormat="0" w:count="372">
+  <w:latentStyles w:defLockedState="0" w:defUIPriority="99" w:defSemiHidden="0" w:defUnhideWhenUsed="0" w:defQFormat="0" w:count="376">
     <w:lsdException w:name="Normal" w:uiPriority="0" w:qFormat="1"/>
     <w:lsdException w:name="heading 1" w:uiPriority="9" w:qFormat="1"/>
     <w:lsdException w:name="heading 2" w:uiPriority="9" w:qFormat="1"/>
@@ -68691,7 +67781,6 @@
     <w:lsdException w:name="HTML Sample" w:semiHidden="1" w:unhideWhenUsed="1"/>
     <w:lsdException w:name="HTML Typewriter" w:semiHidden="1" w:unhideWhenUsed="1"/>
     <w:lsdException w:name="HTML Variable" w:semiHidden="1" w:unhideWhenUsed="1"/>
-    <w:lsdException w:name="Normal Table" w:semiHidden="1" w:unhideWhenUsed="1"/>
     <w:lsdException w:name="annotation subject" w:semiHidden="1" w:unhideWhenUsed="1"/>
     <w:lsdException w:name="No List" w:semiHidden="1" w:unhideWhenUsed="1"/>
     <w:lsdException w:name="Outline List 1" w:semiHidden="1" w:unhideWhenUsed="1"/>
@@ -68735,10 +67824,8 @@
     <w:lsdException w:name="Table Elegant" w:semiHidden="1" w:unhideWhenUsed="1"/>
     <w:lsdException w:name="Table Professional" w:semiHidden="1" w:unhideWhenUsed="1"/>
     <w:lsdException w:name="Table Subtle 1" w:semiHidden="1" w:unhideWhenUsed="1"/>
-    <w:lsdException w:name="Table Subtle 2" w:semiHidden="1" w:unhideWhenUsed="1"/>
     <w:lsdException w:name="Table Web 1" w:semiHidden="1" w:unhideWhenUsed="1"/>
     <w:lsdException w:name="Table Web 2" w:semiHidden="1" w:unhideWhenUsed="1"/>
-    <w:lsdException w:name="Table Web 3" w:semiHidden="1" w:unhideWhenUsed="1"/>
     <w:lsdException w:name="Balloon Text" w:semiHidden="1" w:unhideWhenUsed="1"/>
     <w:lsdException w:name="Table Grid" w:uiPriority="59"/>
     <w:lsdException w:name="Table Theme" w:semiHidden="1" w:unhideWhenUsed="1"/>
@@ -68958,6 +68045,10 @@
     <w:lsdException w:name="List Table 6 Colorful Accent 6" w:uiPriority="49"/>
     <w:lsdException w:name="List Table 7 Colorful Accent 6" w:uiPriority="50"/>
     <w:lsdException w:name="Mention" w:semiHidden="1" w:unhideWhenUsed="1"/>
+    <w:lsdException w:name="Smart Hyperlink" w:semiHidden="1" w:unhideWhenUsed="1"/>
+    <w:lsdException w:name="Hashtag" w:semiHidden="1" w:unhideWhenUsed="1"/>
+    <w:lsdException w:name="Unresolved Mention" w:semiHidden="1" w:unhideWhenUsed="1"/>
+    <w:lsdException w:name="Smart Link" w:semiHidden="1" w:unhideWhenUsed="1"/>
   </w:latentStyles>
   <w:style w:type="paragraph" w:default="1" w:styleId="Normal">
     <w:name w:val="Normal"/>

</xml_diff>